<commit_message>
Implement playlist prev/cur/next caption and prev/next filename Fixes #43
</commit_message>
<xml_diff>
--- a/documents/SongBeamer_OSC_commented.docx
+++ b/documents/SongBeamer_OSC_commented.docx
@@ -16,20 +16,21 @@
         </w:tblCellMar>
       </w:tblPr>
       <w:tblGrid>
-        <w:gridCol w:w="3749"/>
-        <w:gridCol w:w="1287"/>
-        <w:gridCol w:w="3043"/>
-        <w:gridCol w:w="5059"/>
-        <w:gridCol w:w="1585"/>
-        <w:gridCol w:w="2567"/>
-        <w:gridCol w:w="2267"/>
-        <w:gridCol w:w="1707"/>
+        <w:gridCol w:w="2817"/>
+        <w:gridCol w:w="966"/>
+        <w:gridCol w:w="2434"/>
+        <w:gridCol w:w="3516"/>
+        <w:gridCol w:w="1417"/>
+        <w:gridCol w:w="3633"/>
+        <w:gridCol w:w="3467"/>
+        <w:gridCol w:w="1473"/>
+        <w:gridCol w:w="1541"/>
       </w:tblGrid>
       <w:tr>
         <w:trPr/>
         <w:tc>
           <w:tcPr>
-            <w:tcW w:w="3749" w:type="dxa"/>
+            <w:tcW w:w="2817" w:type="dxa"/>
             <w:tcBorders>
               <w:top w:val="single" w:sz="4" w:space="0" w:color="000000"/>
               <w:left w:val="single" w:sz="4" w:space="0" w:color="000000"/>
@@ -65,7 +66,7 @@
         </w:tc>
         <w:tc>
           <w:tcPr>
-            <w:tcW w:w="1287" w:type="dxa"/>
+            <w:tcW w:w="966" w:type="dxa"/>
             <w:tcBorders>
               <w:top w:val="single" w:sz="4" w:space="0" w:color="000000"/>
               <w:left w:val="single" w:sz="4" w:space="0" w:color="000000"/>
@@ -101,7 +102,7 @@
         </w:tc>
         <w:tc>
           <w:tcPr>
-            <w:tcW w:w="3043" w:type="dxa"/>
+            <w:tcW w:w="2434" w:type="dxa"/>
             <w:tcBorders>
               <w:top w:val="single" w:sz="4" w:space="0" w:color="000000"/>
               <w:left w:val="single" w:sz="4" w:space="0" w:color="000000"/>
@@ -137,7 +138,7 @@
         </w:tc>
         <w:tc>
           <w:tcPr>
-            <w:tcW w:w="5059" w:type="dxa"/>
+            <w:tcW w:w="3516" w:type="dxa"/>
             <w:tcBorders>
               <w:top w:val="single" w:sz="4" w:space="0" w:color="000000"/>
               <w:left w:val="single" w:sz="4" w:space="0" w:color="000000"/>
@@ -173,7 +174,7 @@
         </w:tc>
         <w:tc>
           <w:tcPr>
-            <w:tcW w:w="1585" w:type="dxa"/>
+            <w:tcW w:w="1417" w:type="dxa"/>
             <w:tcBorders>
               <w:top w:val="single" w:sz="4" w:space="0" w:color="000000"/>
               <w:left w:val="single" w:sz="4" w:space="0" w:color="000000"/>
@@ -209,7 +210,7 @@
         </w:tc>
         <w:tc>
           <w:tcPr>
-            <w:tcW w:w="2567" w:type="dxa"/>
+            <w:tcW w:w="3633" w:type="dxa"/>
             <w:tcBorders>
               <w:top w:val="single" w:sz="4" w:space="0" w:color="000000"/>
               <w:left w:val="single" w:sz="4" w:space="0" w:color="000000"/>
@@ -241,7 +242,28 @@
         </w:tc>
         <w:tc>
           <w:tcPr>
-            <w:tcW w:w="2267" w:type="dxa"/>
+            <w:tcW w:w="3467" w:type="dxa"/>
+            <w:tcBorders>
+              <w:top w:val="single" w:sz="4" w:space="0" w:color="000000"/>
+              <w:left w:val="single" w:sz="4" w:space="0" w:color="000000"/>
+              <w:bottom w:val="single" w:sz="4" w:space="0" w:color="000000"/>
+            </w:tcBorders>
+          </w:tcPr>
+          <w:p>
+            <w:pPr>
+              <w:pStyle w:val="Normal"/>
+              <w:spacing w:before="0" w:after="200"/>
+              <w:rPr/>
+            </w:pPr>
+            <w:r>
+              <w:rPr/>
+              <w:t>Variable</w:t>
+            </w:r>
+          </w:p>
+        </w:tc>
+        <w:tc>
+          <w:tcPr>
+            <w:tcW w:w="1473" w:type="dxa"/>
             <w:tcBorders>
               <w:top w:val="single" w:sz="4" w:space="0" w:color="000000"/>
               <w:left w:val="single" w:sz="4" w:space="0" w:color="000000"/>
@@ -273,7 +295,7 @@
         </w:tc>
         <w:tc>
           <w:tcPr>
-            <w:tcW w:w="1707" w:type="dxa"/>
+            <w:tcW w:w="1541" w:type="dxa"/>
             <w:tcBorders>
               <w:top w:val="single" w:sz="4" w:space="0" w:color="000000"/>
               <w:left w:val="single" w:sz="4" w:space="0" w:color="000000"/>
@@ -309,7 +331,7 @@
         <w:trPr/>
         <w:tc>
           <w:tcPr>
-            <w:tcW w:w="3749" w:type="dxa"/>
+            <w:tcW w:w="2817" w:type="dxa"/>
             <w:tcBorders>
               <w:top w:val="single" w:sz="4" w:space="0" w:color="000000"/>
               <w:left w:val="single" w:sz="4" w:space="0" w:color="000000"/>
@@ -342,7 +364,7 @@
         </w:tc>
         <w:tc>
           <w:tcPr>
-            <w:tcW w:w="1287" w:type="dxa"/>
+            <w:tcW w:w="966" w:type="dxa"/>
             <w:tcBorders>
               <w:top w:val="single" w:sz="4" w:space="0" w:color="000000"/>
               <w:left w:val="single" w:sz="4" w:space="0" w:color="000000"/>
@@ -375,7 +397,7 @@
         </w:tc>
         <w:tc>
           <w:tcPr>
-            <w:tcW w:w="3043" w:type="dxa"/>
+            <w:tcW w:w="2434" w:type="dxa"/>
             <w:tcBorders>
               <w:top w:val="single" w:sz="4" w:space="0" w:color="000000"/>
               <w:left w:val="single" w:sz="4" w:space="0" w:color="000000"/>
@@ -409,7 +431,7 @@
         </w:tc>
         <w:tc>
           <w:tcPr>
-            <w:tcW w:w="5059" w:type="dxa"/>
+            <w:tcW w:w="3516" w:type="dxa"/>
             <w:tcBorders>
               <w:top w:val="single" w:sz="4" w:space="0" w:color="000000"/>
               <w:left w:val="single" w:sz="4" w:space="0" w:color="000000"/>
@@ -442,7 +464,7 @@
         </w:tc>
         <w:tc>
           <w:tcPr>
-            <w:tcW w:w="1585" w:type="dxa"/>
+            <w:tcW w:w="1417" w:type="dxa"/>
             <w:tcBorders>
               <w:top w:val="single" w:sz="4" w:space="0" w:color="000000"/>
               <w:left w:val="single" w:sz="4" w:space="0" w:color="000000"/>
@@ -478,7 +500,7 @@
         </w:tc>
         <w:tc>
           <w:tcPr>
-            <w:tcW w:w="2567" w:type="dxa"/>
+            <w:tcW w:w="3633" w:type="dxa"/>
             <w:tcBorders>
               <w:top w:val="single" w:sz="4" w:space="0" w:color="000000"/>
               <w:left w:val="single" w:sz="4" w:space="0" w:color="000000"/>
@@ -511,7 +533,7 @@
         </w:tc>
         <w:tc>
           <w:tcPr>
-            <w:tcW w:w="2267" w:type="dxa"/>
+            <w:tcW w:w="3467" w:type="dxa"/>
             <w:tcBorders>
               <w:top w:val="single" w:sz="4" w:space="0" w:color="000000"/>
               <w:left w:val="single" w:sz="4" w:space="0" w:color="000000"/>
@@ -522,6 +544,41 @@
           <w:p>
             <w:pPr>
               <w:pStyle w:val="Normal"/>
+              <w:rPr/>
+            </w:pPr>
+            <w:r>
+              <w:rPr/>
+              <w:t>presentation_stat</w:t>
+            </w:r>
+            <w:r>
+              <w:rPr/>
+              <w:t>e</w:t>
+            </w:r>
+          </w:p>
+          <w:p>
+            <w:pPr>
+              <w:pStyle w:val="Normal"/>
+              <w:spacing w:before="0" w:after="200"/>
+              <w:rPr/>
+            </w:pPr>
+            <w:r>
+              <w:rPr/>
+            </w:r>
+          </w:p>
+        </w:tc>
+        <w:tc>
+          <w:tcPr>
+            <w:tcW w:w="1473" w:type="dxa"/>
+            <w:tcBorders>
+              <w:top w:val="single" w:sz="4" w:space="0" w:color="000000"/>
+              <w:left w:val="single" w:sz="4" w:space="0" w:color="000000"/>
+              <w:bottom w:val="single" w:sz="4" w:space="0" w:color="000000"/>
+            </w:tcBorders>
+            <w:shd w:fill="81D41A" w:val="clear"/>
+          </w:tcPr>
+          <w:p>
+            <w:pPr>
+              <w:pStyle w:val="Normal"/>
               <w:widowControl w:val="false"/>
               <w:suppressAutoHyphens w:val="true"/>
               <w:spacing w:lineRule="auto" w:line="240" w:before="0" w:after="0"/>
@@ -554,7 +611,7 @@
         </w:tc>
         <w:tc>
           <w:tcPr>
-            <w:tcW w:w="1707" w:type="dxa"/>
+            <w:tcW w:w="1541" w:type="dxa"/>
             <w:tcBorders>
               <w:top w:val="single" w:sz="4" w:space="0" w:color="000000"/>
               <w:left w:val="single" w:sz="4" w:space="0" w:color="000000"/>
@@ -593,7 +650,7 @@
         <w:trPr/>
         <w:tc>
           <w:tcPr>
-            <w:tcW w:w="3749" w:type="dxa"/>
+            <w:tcW w:w="2817" w:type="dxa"/>
             <w:tcBorders>
               <w:top w:val="single" w:sz="4" w:space="0" w:color="000000"/>
               <w:left w:val="single" w:sz="4" w:space="0" w:color="000000"/>
@@ -626,7 +683,7 @@
         </w:tc>
         <w:tc>
           <w:tcPr>
-            <w:tcW w:w="1287" w:type="dxa"/>
+            <w:tcW w:w="966" w:type="dxa"/>
             <w:tcBorders>
               <w:top w:val="single" w:sz="4" w:space="0" w:color="000000"/>
               <w:left w:val="single" w:sz="4" w:space="0" w:color="000000"/>
@@ -659,7 +716,7 @@
         </w:tc>
         <w:tc>
           <w:tcPr>
-            <w:tcW w:w="3043" w:type="dxa"/>
+            <w:tcW w:w="2434" w:type="dxa"/>
             <w:tcBorders>
               <w:top w:val="single" w:sz="4" w:space="0" w:color="000000"/>
               <w:left w:val="single" w:sz="4" w:space="0" w:color="000000"/>
@@ -693,7 +750,7 @@
         </w:tc>
         <w:tc>
           <w:tcPr>
-            <w:tcW w:w="5059" w:type="dxa"/>
+            <w:tcW w:w="3516" w:type="dxa"/>
             <w:tcBorders>
               <w:top w:val="single" w:sz="4" w:space="0" w:color="000000"/>
               <w:left w:val="single" w:sz="4" w:space="0" w:color="000000"/>
@@ -726,7 +783,7 @@
         </w:tc>
         <w:tc>
           <w:tcPr>
-            <w:tcW w:w="1585" w:type="dxa"/>
+            <w:tcW w:w="1417" w:type="dxa"/>
             <w:tcBorders>
               <w:top w:val="single" w:sz="4" w:space="0" w:color="000000"/>
               <w:left w:val="single" w:sz="4" w:space="0" w:color="000000"/>
@@ -762,7 +819,7 @@
         </w:tc>
         <w:tc>
           <w:tcPr>
-            <w:tcW w:w="2567" w:type="dxa"/>
+            <w:tcW w:w="3633" w:type="dxa"/>
             <w:tcBorders>
               <w:top w:val="single" w:sz="4" w:space="0" w:color="000000"/>
               <w:left w:val="single" w:sz="4" w:space="0" w:color="000000"/>
@@ -795,7 +852,7 @@
         </w:tc>
         <w:tc>
           <w:tcPr>
-            <w:tcW w:w="2267" w:type="dxa"/>
+            <w:tcW w:w="3467" w:type="dxa"/>
             <w:tcBorders>
               <w:top w:val="single" w:sz="4" w:space="0" w:color="000000"/>
               <w:left w:val="single" w:sz="4" w:space="0" w:color="000000"/>
@@ -806,6 +863,37 @@
           <w:p>
             <w:pPr>
               <w:pStyle w:val="Normal"/>
+              <w:rPr/>
+            </w:pPr>
+            <w:r>
+              <w:rPr/>
+              <w:t>presentation_page</w:t>
+            </w:r>
+          </w:p>
+          <w:p>
+            <w:pPr>
+              <w:pStyle w:val="Normal"/>
+              <w:spacing w:before="0" w:after="200"/>
+              <w:rPr/>
+            </w:pPr>
+            <w:r>
+              <w:rPr/>
+            </w:r>
+          </w:p>
+        </w:tc>
+        <w:tc>
+          <w:tcPr>
+            <w:tcW w:w="1473" w:type="dxa"/>
+            <w:tcBorders>
+              <w:top w:val="single" w:sz="4" w:space="0" w:color="000000"/>
+              <w:left w:val="single" w:sz="4" w:space="0" w:color="000000"/>
+              <w:bottom w:val="single" w:sz="4" w:space="0" w:color="000000"/>
+            </w:tcBorders>
+            <w:shd w:fill="81D41A" w:val="clear"/>
+          </w:tcPr>
+          <w:p>
+            <w:pPr>
+              <w:pStyle w:val="Normal"/>
               <w:widowControl w:val="false"/>
               <w:suppressAutoHyphens w:val="true"/>
               <w:spacing w:lineRule="auto" w:line="240" w:before="0" w:after="0"/>
@@ -841,7 +929,7 @@
         </w:tc>
         <w:tc>
           <w:tcPr>
-            <w:tcW w:w="1707" w:type="dxa"/>
+            <w:tcW w:w="1541" w:type="dxa"/>
             <w:tcBorders>
               <w:top w:val="single" w:sz="4" w:space="0" w:color="000000"/>
               <w:left w:val="single" w:sz="4" w:space="0" w:color="000000"/>
@@ -900,7 +988,7 @@
         <w:trPr/>
         <w:tc>
           <w:tcPr>
-            <w:tcW w:w="3749" w:type="dxa"/>
+            <w:tcW w:w="2817" w:type="dxa"/>
             <w:tcBorders>
               <w:top w:val="single" w:sz="4" w:space="0" w:color="000000"/>
               <w:left w:val="single" w:sz="4" w:space="0" w:color="000000"/>
@@ -933,7 +1021,7 @@
         </w:tc>
         <w:tc>
           <w:tcPr>
-            <w:tcW w:w="1287" w:type="dxa"/>
+            <w:tcW w:w="966" w:type="dxa"/>
             <w:tcBorders>
               <w:top w:val="single" w:sz="4" w:space="0" w:color="000000"/>
               <w:left w:val="single" w:sz="4" w:space="0" w:color="000000"/>
@@ -966,7 +1054,7 @@
         </w:tc>
         <w:tc>
           <w:tcPr>
-            <w:tcW w:w="3043" w:type="dxa"/>
+            <w:tcW w:w="2434" w:type="dxa"/>
             <w:tcBorders>
               <w:top w:val="single" w:sz="4" w:space="0" w:color="000000"/>
               <w:left w:val="single" w:sz="4" w:space="0" w:color="000000"/>
@@ -1003,7 +1091,7 @@
         </w:tc>
         <w:tc>
           <w:tcPr>
-            <w:tcW w:w="5059" w:type="dxa"/>
+            <w:tcW w:w="3516" w:type="dxa"/>
             <w:tcBorders>
               <w:top w:val="single" w:sz="4" w:space="0" w:color="000000"/>
               <w:left w:val="single" w:sz="4" w:space="0" w:color="000000"/>
@@ -1036,7 +1124,7 @@
         </w:tc>
         <w:tc>
           <w:tcPr>
-            <w:tcW w:w="1585" w:type="dxa"/>
+            <w:tcW w:w="1417" w:type="dxa"/>
             <w:tcBorders>
               <w:top w:val="single" w:sz="4" w:space="0" w:color="000000"/>
               <w:left w:val="single" w:sz="4" w:space="0" w:color="000000"/>
@@ -1069,7 +1157,7 @@
         </w:tc>
         <w:tc>
           <w:tcPr>
-            <w:tcW w:w="2567" w:type="dxa"/>
+            <w:tcW w:w="3633" w:type="dxa"/>
             <w:tcBorders>
               <w:top w:val="single" w:sz="4" w:space="0" w:color="000000"/>
               <w:left w:val="single" w:sz="4" w:space="0" w:color="000000"/>
@@ -1098,7 +1186,7 @@
         </w:tc>
         <w:tc>
           <w:tcPr>
-            <w:tcW w:w="2267" w:type="dxa"/>
+            <w:tcW w:w="3467" w:type="dxa"/>
             <w:tcBorders>
               <w:top w:val="single" w:sz="4" w:space="0" w:color="000000"/>
               <w:left w:val="single" w:sz="4" w:space="0" w:color="000000"/>
@@ -1109,6 +1197,37 @@
           <w:p>
             <w:pPr>
               <w:pStyle w:val="Normal"/>
+              <w:rPr/>
+            </w:pPr>
+            <w:r>
+              <w:rPr/>
+              <w:t>presentation_pagecount</w:t>
+            </w:r>
+          </w:p>
+          <w:p>
+            <w:pPr>
+              <w:pStyle w:val="Normal"/>
+              <w:spacing w:before="0" w:after="200"/>
+              <w:rPr/>
+            </w:pPr>
+            <w:r>
+              <w:rPr/>
+            </w:r>
+          </w:p>
+        </w:tc>
+        <w:tc>
+          <w:tcPr>
+            <w:tcW w:w="1473" w:type="dxa"/>
+            <w:tcBorders>
+              <w:top w:val="single" w:sz="4" w:space="0" w:color="000000"/>
+              <w:left w:val="single" w:sz="4" w:space="0" w:color="000000"/>
+              <w:bottom w:val="single" w:sz="4" w:space="0" w:color="000000"/>
+            </w:tcBorders>
+            <w:shd w:fill="81D41A" w:val="clear"/>
+          </w:tcPr>
+          <w:p>
+            <w:pPr>
+              <w:pStyle w:val="Normal"/>
               <w:widowControl w:val="false"/>
               <w:suppressAutoHyphens w:val="true"/>
               <w:spacing w:lineRule="auto" w:line="240" w:before="0" w:after="0"/>
@@ -1127,7 +1246,7 @@
         </w:tc>
         <w:tc>
           <w:tcPr>
-            <w:tcW w:w="1707" w:type="dxa"/>
+            <w:tcW w:w="1541" w:type="dxa"/>
             <w:tcBorders>
               <w:top w:val="single" w:sz="4" w:space="0" w:color="000000"/>
               <w:left w:val="single" w:sz="4" w:space="0" w:color="000000"/>
@@ -1164,7 +1283,7 @@
         <w:trPr/>
         <w:tc>
           <w:tcPr>
-            <w:tcW w:w="3749" w:type="dxa"/>
+            <w:tcW w:w="2817" w:type="dxa"/>
             <w:tcBorders>
               <w:top w:val="single" w:sz="4" w:space="0" w:color="000000"/>
               <w:left w:val="single" w:sz="4" w:space="0" w:color="000000"/>
@@ -1197,7 +1316,7 @@
         </w:tc>
         <w:tc>
           <w:tcPr>
-            <w:tcW w:w="1287" w:type="dxa"/>
+            <w:tcW w:w="966" w:type="dxa"/>
             <w:tcBorders>
               <w:top w:val="single" w:sz="4" w:space="0" w:color="000000"/>
               <w:left w:val="single" w:sz="4" w:space="0" w:color="000000"/>
@@ -1230,7 +1349,7 @@
         </w:tc>
         <w:tc>
           <w:tcPr>
-            <w:tcW w:w="3043" w:type="dxa"/>
+            <w:tcW w:w="2434" w:type="dxa"/>
             <w:tcBorders>
               <w:top w:val="single" w:sz="4" w:space="0" w:color="000000"/>
               <w:left w:val="single" w:sz="4" w:space="0" w:color="000000"/>
@@ -1263,7 +1382,7 @@
         </w:tc>
         <w:tc>
           <w:tcPr>
-            <w:tcW w:w="5059" w:type="dxa"/>
+            <w:tcW w:w="3516" w:type="dxa"/>
             <w:tcBorders>
               <w:top w:val="single" w:sz="4" w:space="0" w:color="000000"/>
               <w:left w:val="single" w:sz="4" w:space="0" w:color="000000"/>
@@ -1299,7 +1418,7 @@
         </w:tc>
         <w:tc>
           <w:tcPr>
-            <w:tcW w:w="1585" w:type="dxa"/>
+            <w:tcW w:w="1417" w:type="dxa"/>
             <w:tcBorders>
               <w:top w:val="single" w:sz="4" w:space="0" w:color="000000"/>
               <w:left w:val="single" w:sz="4" w:space="0" w:color="000000"/>
@@ -1335,7 +1454,7 @@
         </w:tc>
         <w:tc>
           <w:tcPr>
-            <w:tcW w:w="2567" w:type="dxa"/>
+            <w:tcW w:w="3633" w:type="dxa"/>
             <w:tcBorders>
               <w:top w:val="single" w:sz="4" w:space="0" w:color="000000"/>
               <w:left w:val="single" w:sz="4" w:space="0" w:color="000000"/>
@@ -1364,7 +1483,27 @@
         </w:tc>
         <w:tc>
           <w:tcPr>
-            <w:tcW w:w="2267" w:type="dxa"/>
+            <w:tcW w:w="3467" w:type="dxa"/>
+            <w:tcBorders>
+              <w:top w:val="single" w:sz="4" w:space="0" w:color="000000"/>
+              <w:left w:val="single" w:sz="4" w:space="0" w:color="000000"/>
+              <w:bottom w:val="single" w:sz="4" w:space="0" w:color="000000"/>
+            </w:tcBorders>
+          </w:tcPr>
+          <w:p>
+            <w:pPr>
+              <w:pStyle w:val="Normal"/>
+              <w:spacing w:before="0" w:after="200"/>
+              <w:rPr/>
+            </w:pPr>
+            <w:r>
+              <w:rPr/>
+            </w:r>
+          </w:p>
+        </w:tc>
+        <w:tc>
+          <w:tcPr>
+            <w:tcW w:w="1473" w:type="dxa"/>
             <w:tcBorders>
               <w:top w:val="single" w:sz="4" w:space="0" w:color="000000"/>
               <w:left w:val="single" w:sz="4" w:space="0" w:color="000000"/>
@@ -1392,7 +1531,7 @@
         </w:tc>
         <w:tc>
           <w:tcPr>
-            <w:tcW w:w="1707" w:type="dxa"/>
+            <w:tcW w:w="1541" w:type="dxa"/>
             <w:tcBorders>
               <w:top w:val="single" w:sz="4" w:space="0" w:color="000000"/>
               <w:left w:val="single" w:sz="4" w:space="0" w:color="000000"/>
@@ -1425,7 +1564,7 @@
         </w:trPr>
         <w:tc>
           <w:tcPr>
-            <w:tcW w:w="3749" w:type="dxa"/>
+            <w:tcW w:w="2817" w:type="dxa"/>
             <w:tcBorders>
               <w:top w:val="single" w:sz="4" w:space="0" w:color="000000"/>
               <w:left w:val="single" w:sz="4" w:space="0" w:color="000000"/>
@@ -1458,7 +1597,7 @@
         </w:tc>
         <w:tc>
           <w:tcPr>
-            <w:tcW w:w="1287" w:type="dxa"/>
+            <w:tcW w:w="966" w:type="dxa"/>
             <w:tcBorders>
               <w:top w:val="single" w:sz="4" w:space="0" w:color="000000"/>
               <w:left w:val="single" w:sz="4" w:space="0" w:color="000000"/>
@@ -1491,7 +1630,7 @@
         </w:tc>
         <w:tc>
           <w:tcPr>
-            <w:tcW w:w="3043" w:type="dxa"/>
+            <w:tcW w:w="2434" w:type="dxa"/>
             <w:tcBorders>
               <w:top w:val="single" w:sz="4" w:space="0" w:color="000000"/>
               <w:left w:val="single" w:sz="4" w:space="0" w:color="000000"/>
@@ -1547,7 +1686,7 @@
         </w:tc>
         <w:tc>
           <w:tcPr>
-            <w:tcW w:w="5059" w:type="dxa"/>
+            <w:tcW w:w="3516" w:type="dxa"/>
             <w:tcBorders>
               <w:top w:val="single" w:sz="4" w:space="0" w:color="000000"/>
               <w:left w:val="single" w:sz="4" w:space="0" w:color="000000"/>
@@ -1580,7 +1719,7 @@
         </w:tc>
         <w:tc>
           <w:tcPr>
-            <w:tcW w:w="1585" w:type="dxa"/>
+            <w:tcW w:w="1417" w:type="dxa"/>
             <w:tcBorders>
               <w:top w:val="single" w:sz="4" w:space="0" w:color="000000"/>
               <w:left w:val="single" w:sz="4" w:space="0" w:color="000000"/>
@@ -1616,7 +1755,7 @@
         </w:tc>
         <w:tc>
           <w:tcPr>
-            <w:tcW w:w="2567" w:type="dxa"/>
+            <w:tcW w:w="3633" w:type="dxa"/>
             <w:tcBorders>
               <w:top w:val="single" w:sz="4" w:space="0" w:color="000000"/>
               <w:left w:val="single" w:sz="4" w:space="0" w:color="000000"/>
@@ -1649,7 +1788,27 @@
         </w:tc>
         <w:tc>
           <w:tcPr>
-            <w:tcW w:w="2267" w:type="dxa"/>
+            <w:tcW w:w="3467" w:type="dxa"/>
+            <w:tcBorders>
+              <w:top w:val="single" w:sz="4" w:space="0" w:color="000000"/>
+              <w:left w:val="single" w:sz="4" w:space="0" w:color="000000"/>
+              <w:bottom w:val="single" w:sz="4" w:space="0" w:color="000000"/>
+            </w:tcBorders>
+          </w:tcPr>
+          <w:p>
+            <w:pPr>
+              <w:pStyle w:val="Normal"/>
+              <w:spacing w:before="0" w:after="200"/>
+              <w:rPr/>
+            </w:pPr>
+            <w:r>
+              <w:rPr/>
+            </w:r>
+          </w:p>
+        </w:tc>
+        <w:tc>
+          <w:tcPr>
+            <w:tcW w:w="1473" w:type="dxa"/>
             <w:tcBorders>
               <w:top w:val="single" w:sz="4" w:space="0" w:color="000000"/>
               <w:left w:val="single" w:sz="4" w:space="0" w:color="000000"/>
@@ -1682,7 +1841,7 @@
         </w:tc>
         <w:tc>
           <w:tcPr>
-            <w:tcW w:w="1707" w:type="dxa"/>
+            <w:tcW w:w="1541" w:type="dxa"/>
             <w:tcBorders>
               <w:top w:val="single" w:sz="4" w:space="0" w:color="000000"/>
               <w:left w:val="single" w:sz="4" w:space="0" w:color="000000"/>
@@ -1741,7 +1900,7 @@
         <w:trPr/>
         <w:tc>
           <w:tcPr>
-            <w:tcW w:w="3749" w:type="dxa"/>
+            <w:tcW w:w="2817" w:type="dxa"/>
             <w:tcBorders>
               <w:top w:val="single" w:sz="4" w:space="0" w:color="000000"/>
               <w:left w:val="single" w:sz="4" w:space="0" w:color="000000"/>
@@ -1774,7 +1933,7 @@
         </w:tc>
         <w:tc>
           <w:tcPr>
-            <w:tcW w:w="1287" w:type="dxa"/>
+            <w:tcW w:w="966" w:type="dxa"/>
             <w:tcBorders>
               <w:top w:val="single" w:sz="4" w:space="0" w:color="000000"/>
               <w:left w:val="single" w:sz="4" w:space="0" w:color="000000"/>
@@ -1807,7 +1966,7 @@
         </w:tc>
         <w:tc>
           <w:tcPr>
-            <w:tcW w:w="3043" w:type="dxa"/>
+            <w:tcW w:w="2434" w:type="dxa"/>
             <w:tcBorders>
               <w:top w:val="single" w:sz="4" w:space="0" w:color="000000"/>
               <w:left w:val="single" w:sz="4" w:space="0" w:color="000000"/>
@@ -1863,7 +2022,7 @@
         </w:tc>
         <w:tc>
           <w:tcPr>
-            <w:tcW w:w="5059" w:type="dxa"/>
+            <w:tcW w:w="3516" w:type="dxa"/>
             <w:tcBorders>
               <w:top w:val="single" w:sz="4" w:space="0" w:color="000000"/>
               <w:left w:val="single" w:sz="4" w:space="0" w:color="000000"/>
@@ -1896,7 +2055,7 @@
         </w:tc>
         <w:tc>
           <w:tcPr>
-            <w:tcW w:w="1585" w:type="dxa"/>
+            <w:tcW w:w="1417" w:type="dxa"/>
             <w:tcBorders>
               <w:top w:val="single" w:sz="4" w:space="0" w:color="000000"/>
               <w:left w:val="single" w:sz="4" w:space="0" w:color="000000"/>
@@ -1932,7 +2091,7 @@
         </w:tc>
         <w:tc>
           <w:tcPr>
-            <w:tcW w:w="2567" w:type="dxa"/>
+            <w:tcW w:w="3633" w:type="dxa"/>
             <w:tcBorders>
               <w:top w:val="single" w:sz="4" w:space="0" w:color="000000"/>
               <w:left w:val="single" w:sz="4" w:space="0" w:color="000000"/>
@@ -1965,7 +2124,27 @@
         </w:tc>
         <w:tc>
           <w:tcPr>
-            <w:tcW w:w="2267" w:type="dxa"/>
+            <w:tcW w:w="3467" w:type="dxa"/>
+            <w:tcBorders>
+              <w:top w:val="single" w:sz="4" w:space="0" w:color="000000"/>
+              <w:left w:val="single" w:sz="4" w:space="0" w:color="000000"/>
+              <w:bottom w:val="single" w:sz="4" w:space="0" w:color="000000"/>
+            </w:tcBorders>
+          </w:tcPr>
+          <w:p>
+            <w:pPr>
+              <w:pStyle w:val="Normal"/>
+              <w:spacing w:before="0" w:after="200"/>
+              <w:rPr/>
+            </w:pPr>
+            <w:r>
+              <w:rPr/>
+            </w:r>
+          </w:p>
+        </w:tc>
+        <w:tc>
+          <w:tcPr>
+            <w:tcW w:w="1473" w:type="dxa"/>
             <w:tcBorders>
               <w:top w:val="single" w:sz="4" w:space="0" w:color="000000"/>
               <w:left w:val="single" w:sz="4" w:space="0" w:color="000000"/>
@@ -1998,7 +2177,7 @@
         </w:tc>
         <w:tc>
           <w:tcPr>
-            <w:tcW w:w="1707" w:type="dxa"/>
+            <w:tcW w:w="1541" w:type="dxa"/>
             <w:tcBorders>
               <w:top w:val="single" w:sz="4" w:space="0" w:color="000000"/>
               <w:left w:val="single" w:sz="4" w:space="0" w:color="000000"/>
@@ -2057,7 +2236,7 @@
         <w:trPr/>
         <w:tc>
           <w:tcPr>
-            <w:tcW w:w="3749" w:type="dxa"/>
+            <w:tcW w:w="2817" w:type="dxa"/>
             <w:tcBorders>
               <w:top w:val="single" w:sz="4" w:space="0" w:color="000000"/>
               <w:left w:val="single" w:sz="4" w:space="0" w:color="000000"/>
@@ -2090,7 +2269,7 @@
         </w:tc>
         <w:tc>
           <w:tcPr>
-            <w:tcW w:w="1287" w:type="dxa"/>
+            <w:tcW w:w="966" w:type="dxa"/>
             <w:tcBorders>
               <w:top w:val="single" w:sz="4" w:space="0" w:color="000000"/>
               <w:left w:val="single" w:sz="4" w:space="0" w:color="000000"/>
@@ -2123,7 +2302,7 @@
         </w:tc>
         <w:tc>
           <w:tcPr>
-            <w:tcW w:w="3043" w:type="dxa"/>
+            <w:tcW w:w="2434" w:type="dxa"/>
             <w:tcBorders>
               <w:top w:val="single" w:sz="4" w:space="0" w:color="000000"/>
               <w:left w:val="single" w:sz="4" w:space="0" w:color="000000"/>
@@ -2160,7 +2339,7 @@
         </w:tc>
         <w:tc>
           <w:tcPr>
-            <w:tcW w:w="5059" w:type="dxa"/>
+            <w:tcW w:w="3516" w:type="dxa"/>
             <w:tcBorders>
               <w:top w:val="single" w:sz="4" w:space="0" w:color="000000"/>
               <w:left w:val="single" w:sz="4" w:space="0" w:color="000000"/>
@@ -2193,7 +2372,7 @@
         </w:tc>
         <w:tc>
           <w:tcPr>
-            <w:tcW w:w="1585" w:type="dxa"/>
+            <w:tcW w:w="1417" w:type="dxa"/>
             <w:tcBorders>
               <w:top w:val="single" w:sz="4" w:space="0" w:color="000000"/>
               <w:left w:val="single" w:sz="4" w:space="0" w:color="000000"/>
@@ -2229,7 +2408,7 @@
         </w:tc>
         <w:tc>
           <w:tcPr>
-            <w:tcW w:w="2567" w:type="dxa"/>
+            <w:tcW w:w="3633" w:type="dxa"/>
             <w:tcBorders>
               <w:top w:val="single" w:sz="4" w:space="0" w:color="000000"/>
               <w:left w:val="single" w:sz="4" w:space="0" w:color="000000"/>
@@ -2258,7 +2437,29 @@
         </w:tc>
         <w:tc>
           <w:tcPr>
-            <w:tcW w:w="2267" w:type="dxa"/>
+            <w:tcW w:w="3467" w:type="dxa"/>
+            <w:tcBorders>
+              <w:top w:val="single" w:sz="4" w:space="0" w:color="000000"/>
+              <w:left w:val="single" w:sz="4" w:space="0" w:color="000000"/>
+              <w:bottom w:val="single" w:sz="4" w:space="0" w:color="000000"/>
+            </w:tcBorders>
+            <w:shd w:fill="81D41A" w:val="clear"/>
+          </w:tcPr>
+          <w:p>
+            <w:pPr>
+              <w:pStyle w:val="Normal"/>
+              <w:spacing w:before="0" w:after="200"/>
+              <w:rPr/>
+            </w:pPr>
+            <w:r>
+              <w:rPr/>
+              <w:t>presentation_pagecaption</w:t>
+            </w:r>
+          </w:p>
+        </w:tc>
+        <w:tc>
+          <w:tcPr>
+            <w:tcW w:w="1473" w:type="dxa"/>
             <w:tcBorders>
               <w:top w:val="single" w:sz="4" w:space="0" w:color="000000"/>
               <w:left w:val="single" w:sz="4" w:space="0" w:color="000000"/>
@@ -2291,7 +2492,7 @@
         </w:tc>
         <w:tc>
           <w:tcPr>
-            <w:tcW w:w="1707" w:type="dxa"/>
+            <w:tcW w:w="1541" w:type="dxa"/>
             <w:tcBorders>
               <w:top w:val="single" w:sz="4" w:space="0" w:color="000000"/>
               <w:left w:val="single" w:sz="4" w:space="0" w:color="000000"/>
@@ -2324,7 +2525,7 @@
         <w:trPr/>
         <w:tc>
           <w:tcPr>
-            <w:tcW w:w="3749" w:type="dxa"/>
+            <w:tcW w:w="2817" w:type="dxa"/>
             <w:tcBorders>
               <w:top w:val="single" w:sz="4" w:space="0" w:color="000000"/>
               <w:left w:val="single" w:sz="4" w:space="0" w:color="000000"/>
@@ -2357,7 +2558,7 @@
         </w:tc>
         <w:tc>
           <w:tcPr>
-            <w:tcW w:w="1287" w:type="dxa"/>
+            <w:tcW w:w="966" w:type="dxa"/>
             <w:tcBorders>
               <w:top w:val="single" w:sz="4" w:space="0" w:color="000000"/>
               <w:left w:val="single" w:sz="4" w:space="0" w:color="000000"/>
@@ -2390,7 +2591,7 @@
         </w:tc>
         <w:tc>
           <w:tcPr>
-            <w:tcW w:w="3043" w:type="dxa"/>
+            <w:tcW w:w="2434" w:type="dxa"/>
             <w:tcBorders>
               <w:top w:val="single" w:sz="4" w:space="0" w:color="000000"/>
               <w:left w:val="single" w:sz="4" w:space="0" w:color="000000"/>
@@ -2426,7 +2627,7 @@
         </w:tc>
         <w:tc>
           <w:tcPr>
-            <w:tcW w:w="5059" w:type="dxa"/>
+            <w:tcW w:w="3516" w:type="dxa"/>
             <w:tcBorders>
               <w:top w:val="single" w:sz="4" w:space="0" w:color="000000"/>
               <w:left w:val="single" w:sz="4" w:space="0" w:color="000000"/>
@@ -2459,7 +2660,7 @@
         </w:tc>
         <w:tc>
           <w:tcPr>
-            <w:tcW w:w="1585" w:type="dxa"/>
+            <w:tcW w:w="1417" w:type="dxa"/>
             <w:tcBorders>
               <w:top w:val="single" w:sz="4" w:space="0" w:color="000000"/>
               <w:left w:val="single" w:sz="4" w:space="0" w:color="000000"/>
@@ -2492,7 +2693,7 @@
         </w:tc>
         <w:tc>
           <w:tcPr>
-            <w:tcW w:w="2567" w:type="dxa"/>
+            <w:tcW w:w="3633" w:type="dxa"/>
             <w:tcBorders>
               <w:top w:val="single" w:sz="4" w:space="0" w:color="000000"/>
               <w:left w:val="single" w:sz="4" w:space="0" w:color="000000"/>
@@ -2520,7 +2721,27 @@
         </w:tc>
         <w:tc>
           <w:tcPr>
-            <w:tcW w:w="2267" w:type="dxa"/>
+            <w:tcW w:w="3467" w:type="dxa"/>
+            <w:tcBorders>
+              <w:top w:val="single" w:sz="4" w:space="0" w:color="000000"/>
+              <w:left w:val="single" w:sz="4" w:space="0" w:color="000000"/>
+              <w:bottom w:val="single" w:sz="4" w:space="0" w:color="000000"/>
+            </w:tcBorders>
+          </w:tcPr>
+          <w:p>
+            <w:pPr>
+              <w:pStyle w:val="Normal"/>
+              <w:spacing w:before="0" w:after="200"/>
+              <w:rPr/>
+            </w:pPr>
+            <w:r>
+              <w:rPr/>
+            </w:r>
+          </w:p>
+        </w:tc>
+        <w:tc>
+          <w:tcPr>
+            <w:tcW w:w="1473" w:type="dxa"/>
             <w:tcBorders>
               <w:top w:val="single" w:sz="4" w:space="0" w:color="000000"/>
               <w:left w:val="single" w:sz="4" w:space="0" w:color="000000"/>
@@ -2548,7 +2769,7 @@
         </w:tc>
         <w:tc>
           <w:tcPr>
-            <w:tcW w:w="1707" w:type="dxa"/>
+            <w:tcW w:w="1541" w:type="dxa"/>
             <w:tcBorders>
               <w:top w:val="single" w:sz="4" w:space="0" w:color="000000"/>
               <w:left w:val="single" w:sz="4" w:space="0" w:color="000000"/>
@@ -2579,7 +2800,7 @@
         <w:trPr/>
         <w:tc>
           <w:tcPr>
-            <w:tcW w:w="3749" w:type="dxa"/>
+            <w:tcW w:w="2817" w:type="dxa"/>
             <w:tcBorders>
               <w:top w:val="single" w:sz="4" w:space="0" w:color="000000"/>
               <w:left w:val="single" w:sz="4" w:space="0" w:color="000000"/>
@@ -2612,7 +2833,7 @@
         </w:tc>
         <w:tc>
           <w:tcPr>
-            <w:tcW w:w="1287" w:type="dxa"/>
+            <w:tcW w:w="966" w:type="dxa"/>
             <w:tcBorders>
               <w:top w:val="single" w:sz="4" w:space="0" w:color="000000"/>
               <w:left w:val="single" w:sz="4" w:space="0" w:color="000000"/>
@@ -2645,7 +2866,7 @@
         </w:tc>
         <w:tc>
           <w:tcPr>
-            <w:tcW w:w="3043" w:type="dxa"/>
+            <w:tcW w:w="2434" w:type="dxa"/>
             <w:tcBorders>
               <w:top w:val="single" w:sz="4" w:space="0" w:color="000000"/>
               <w:left w:val="single" w:sz="4" w:space="0" w:color="000000"/>
@@ -2681,7 +2902,7 @@
         </w:tc>
         <w:tc>
           <w:tcPr>
-            <w:tcW w:w="5059" w:type="dxa"/>
+            <w:tcW w:w="3516" w:type="dxa"/>
             <w:tcBorders>
               <w:top w:val="single" w:sz="4" w:space="0" w:color="000000"/>
               <w:left w:val="single" w:sz="4" w:space="0" w:color="000000"/>
@@ -2714,7 +2935,7 @@
         </w:tc>
         <w:tc>
           <w:tcPr>
-            <w:tcW w:w="1585" w:type="dxa"/>
+            <w:tcW w:w="1417" w:type="dxa"/>
             <w:tcBorders>
               <w:top w:val="single" w:sz="4" w:space="0" w:color="000000"/>
               <w:left w:val="single" w:sz="4" w:space="0" w:color="000000"/>
@@ -2747,7 +2968,7 @@
         </w:tc>
         <w:tc>
           <w:tcPr>
-            <w:tcW w:w="2567" w:type="dxa"/>
+            <w:tcW w:w="3633" w:type="dxa"/>
             <w:tcBorders>
               <w:top w:val="single" w:sz="4" w:space="0" w:color="000000"/>
               <w:left w:val="single" w:sz="4" w:space="0" w:color="000000"/>
@@ -2775,7 +2996,27 @@
         </w:tc>
         <w:tc>
           <w:tcPr>
-            <w:tcW w:w="2267" w:type="dxa"/>
+            <w:tcW w:w="3467" w:type="dxa"/>
+            <w:tcBorders>
+              <w:top w:val="single" w:sz="4" w:space="0" w:color="000000"/>
+              <w:left w:val="single" w:sz="4" w:space="0" w:color="000000"/>
+              <w:bottom w:val="single" w:sz="4" w:space="0" w:color="000000"/>
+            </w:tcBorders>
+          </w:tcPr>
+          <w:p>
+            <w:pPr>
+              <w:pStyle w:val="Normal"/>
+              <w:spacing w:before="0" w:after="200"/>
+              <w:rPr/>
+            </w:pPr>
+            <w:r>
+              <w:rPr/>
+            </w:r>
+          </w:p>
+        </w:tc>
+        <w:tc>
+          <w:tcPr>
+            <w:tcW w:w="1473" w:type="dxa"/>
             <w:tcBorders>
               <w:top w:val="single" w:sz="4" w:space="0" w:color="000000"/>
               <w:left w:val="single" w:sz="4" w:space="0" w:color="000000"/>
@@ -2803,7 +3044,7 @@
         </w:tc>
         <w:tc>
           <w:tcPr>
-            <w:tcW w:w="1707" w:type="dxa"/>
+            <w:tcW w:w="1541" w:type="dxa"/>
             <w:tcBorders>
               <w:top w:val="single" w:sz="4" w:space="0" w:color="000000"/>
               <w:left w:val="single" w:sz="4" w:space="0" w:color="000000"/>
@@ -2834,7 +3075,7 @@
         <w:trPr/>
         <w:tc>
           <w:tcPr>
-            <w:tcW w:w="3749" w:type="dxa"/>
+            <w:tcW w:w="2817" w:type="dxa"/>
             <w:tcBorders>
               <w:top w:val="single" w:sz="4" w:space="0" w:color="000000"/>
               <w:left w:val="single" w:sz="4" w:space="0" w:color="000000"/>
@@ -2867,7 +3108,7 @@
         </w:tc>
         <w:tc>
           <w:tcPr>
-            <w:tcW w:w="1287" w:type="dxa"/>
+            <w:tcW w:w="966" w:type="dxa"/>
             <w:tcBorders>
               <w:top w:val="single" w:sz="4" w:space="0" w:color="000000"/>
               <w:left w:val="single" w:sz="4" w:space="0" w:color="000000"/>
@@ -2900,7 +3141,7 @@
         </w:tc>
         <w:tc>
           <w:tcPr>
-            <w:tcW w:w="3043" w:type="dxa"/>
+            <w:tcW w:w="2434" w:type="dxa"/>
             <w:tcBorders>
               <w:top w:val="single" w:sz="4" w:space="0" w:color="000000"/>
               <w:left w:val="single" w:sz="4" w:space="0" w:color="000000"/>
@@ -2936,7 +3177,7 @@
         </w:tc>
         <w:tc>
           <w:tcPr>
-            <w:tcW w:w="5059" w:type="dxa"/>
+            <w:tcW w:w="3516" w:type="dxa"/>
             <w:tcBorders>
               <w:top w:val="single" w:sz="4" w:space="0" w:color="000000"/>
               <w:left w:val="single" w:sz="4" w:space="0" w:color="000000"/>
@@ -2969,7 +3210,7 @@
         </w:tc>
         <w:tc>
           <w:tcPr>
-            <w:tcW w:w="1585" w:type="dxa"/>
+            <w:tcW w:w="1417" w:type="dxa"/>
             <w:tcBorders>
               <w:top w:val="single" w:sz="4" w:space="0" w:color="000000"/>
               <w:left w:val="single" w:sz="4" w:space="0" w:color="000000"/>
@@ -3002,7 +3243,7 @@
         </w:tc>
         <w:tc>
           <w:tcPr>
-            <w:tcW w:w="2567" w:type="dxa"/>
+            <w:tcW w:w="3633" w:type="dxa"/>
             <w:tcBorders>
               <w:top w:val="single" w:sz="4" w:space="0" w:color="000000"/>
               <w:left w:val="single" w:sz="4" w:space="0" w:color="000000"/>
@@ -3030,7 +3271,38 @@
         </w:tc>
         <w:tc>
           <w:tcPr>
-            <w:tcW w:w="2267" w:type="dxa"/>
+            <w:tcW w:w="3467" w:type="dxa"/>
+            <w:tcBorders>
+              <w:top w:val="single" w:sz="4" w:space="0" w:color="000000"/>
+              <w:left w:val="single" w:sz="4" w:space="0" w:color="000000"/>
+              <w:bottom w:val="single" w:sz="4" w:space="0" w:color="000000"/>
+            </w:tcBorders>
+            <w:shd w:fill="81D41A" w:val="clear"/>
+          </w:tcPr>
+          <w:p>
+            <w:pPr>
+              <w:pStyle w:val="Normal"/>
+              <w:rPr/>
+            </w:pPr>
+            <w:r>
+              <w:rPr/>
+              <w:t>presentation_filename</w:t>
+            </w:r>
+          </w:p>
+          <w:p>
+            <w:pPr>
+              <w:pStyle w:val="Normal"/>
+              <w:spacing w:before="0" w:after="200"/>
+              <w:rPr/>
+            </w:pPr>
+            <w:r>
+              <w:rPr/>
+            </w:r>
+          </w:p>
+        </w:tc>
+        <w:tc>
+          <w:tcPr>
+            <w:tcW w:w="1473" w:type="dxa"/>
             <w:tcBorders>
               <w:top w:val="single" w:sz="4" w:space="0" w:color="000000"/>
               <w:left w:val="single" w:sz="4" w:space="0" w:color="000000"/>
@@ -3208,7 +3480,7 @@
         </w:tc>
         <w:tc>
           <w:tcPr>
-            <w:tcW w:w="1707" w:type="dxa"/>
+            <w:tcW w:w="1541" w:type="dxa"/>
             <w:tcBorders>
               <w:top w:val="single" w:sz="4" w:space="0" w:color="000000"/>
               <w:left w:val="single" w:sz="4" w:space="0" w:color="000000"/>
@@ -3244,7 +3516,7 @@
         <w:trPr/>
         <w:tc>
           <w:tcPr>
-            <w:tcW w:w="3749" w:type="dxa"/>
+            <w:tcW w:w="2817" w:type="dxa"/>
             <w:tcBorders>
               <w:top w:val="single" w:sz="4" w:space="0" w:color="000000"/>
               <w:left w:val="single" w:sz="4" w:space="0" w:color="000000"/>
@@ -3277,7 +3549,7 @@
         </w:tc>
         <w:tc>
           <w:tcPr>
-            <w:tcW w:w="1287" w:type="dxa"/>
+            <w:tcW w:w="966" w:type="dxa"/>
             <w:tcBorders>
               <w:top w:val="single" w:sz="4" w:space="0" w:color="000000"/>
               <w:left w:val="single" w:sz="4" w:space="0" w:color="000000"/>
@@ -3310,7 +3582,7 @@
         </w:tc>
         <w:tc>
           <w:tcPr>
-            <w:tcW w:w="3043" w:type="dxa"/>
+            <w:tcW w:w="2434" w:type="dxa"/>
             <w:tcBorders>
               <w:top w:val="single" w:sz="4" w:space="0" w:color="000000"/>
               <w:left w:val="single" w:sz="4" w:space="0" w:color="000000"/>
@@ -3344,7 +3616,7 @@
         </w:tc>
         <w:tc>
           <w:tcPr>
-            <w:tcW w:w="5059" w:type="dxa"/>
+            <w:tcW w:w="3516" w:type="dxa"/>
             <w:tcBorders>
               <w:top w:val="single" w:sz="4" w:space="0" w:color="000000"/>
               <w:left w:val="single" w:sz="4" w:space="0" w:color="000000"/>
@@ -3377,7 +3649,7 @@
         </w:tc>
         <w:tc>
           <w:tcPr>
-            <w:tcW w:w="1585" w:type="dxa"/>
+            <w:tcW w:w="1417" w:type="dxa"/>
             <w:tcBorders>
               <w:top w:val="single" w:sz="4" w:space="0" w:color="000000"/>
               <w:left w:val="single" w:sz="4" w:space="0" w:color="000000"/>
@@ -3413,7 +3685,7 @@
         </w:tc>
         <w:tc>
           <w:tcPr>
-            <w:tcW w:w="2567" w:type="dxa"/>
+            <w:tcW w:w="3633" w:type="dxa"/>
             <w:tcBorders>
               <w:top w:val="single" w:sz="4" w:space="0" w:color="000000"/>
               <w:left w:val="single" w:sz="4" w:space="0" w:color="000000"/>
@@ -3442,7 +3714,27 @@
         </w:tc>
         <w:tc>
           <w:tcPr>
-            <w:tcW w:w="2267" w:type="dxa"/>
+            <w:tcW w:w="3467" w:type="dxa"/>
+            <w:tcBorders>
+              <w:top w:val="single" w:sz="4" w:space="0" w:color="000000"/>
+              <w:left w:val="single" w:sz="4" w:space="0" w:color="000000"/>
+              <w:bottom w:val="single" w:sz="4" w:space="0" w:color="000000"/>
+            </w:tcBorders>
+          </w:tcPr>
+          <w:p>
+            <w:pPr>
+              <w:pStyle w:val="Normal"/>
+              <w:spacing w:before="0" w:after="200"/>
+              <w:rPr/>
+            </w:pPr>
+            <w:r>
+              <w:rPr/>
+            </w:r>
+          </w:p>
+        </w:tc>
+        <w:tc>
+          <w:tcPr>
+            <w:tcW w:w="1473" w:type="dxa"/>
             <w:tcBorders>
               <w:top w:val="single" w:sz="4" w:space="0" w:color="000000"/>
               <w:left w:val="single" w:sz="4" w:space="0" w:color="000000"/>
@@ -3474,7 +3766,7 @@
         </w:tc>
         <w:tc>
           <w:tcPr>
-            <w:tcW w:w="1707" w:type="dxa"/>
+            <w:tcW w:w="1541" w:type="dxa"/>
             <w:tcBorders>
               <w:top w:val="single" w:sz="4" w:space="0" w:color="000000"/>
               <w:left w:val="single" w:sz="4" w:space="0" w:color="000000"/>
@@ -3507,7 +3799,7 @@
         <w:trPr/>
         <w:tc>
           <w:tcPr>
-            <w:tcW w:w="3749" w:type="dxa"/>
+            <w:tcW w:w="2817" w:type="dxa"/>
             <w:tcBorders>
               <w:top w:val="single" w:sz="4" w:space="0" w:color="000000"/>
               <w:left w:val="single" w:sz="4" w:space="0" w:color="000000"/>
@@ -3540,7 +3832,7 @@
         </w:tc>
         <w:tc>
           <w:tcPr>
-            <w:tcW w:w="1287" w:type="dxa"/>
+            <w:tcW w:w="966" w:type="dxa"/>
             <w:tcBorders>
               <w:top w:val="single" w:sz="4" w:space="0" w:color="000000"/>
               <w:left w:val="single" w:sz="4" w:space="0" w:color="000000"/>
@@ -3573,7 +3865,7 @@
         </w:tc>
         <w:tc>
           <w:tcPr>
-            <w:tcW w:w="3043" w:type="dxa"/>
+            <w:tcW w:w="2434" w:type="dxa"/>
             <w:tcBorders>
               <w:top w:val="single" w:sz="4" w:space="0" w:color="000000"/>
               <w:left w:val="single" w:sz="4" w:space="0" w:color="000000"/>
@@ -3610,7 +3902,7 @@
         </w:tc>
         <w:tc>
           <w:tcPr>
-            <w:tcW w:w="5059" w:type="dxa"/>
+            <w:tcW w:w="3516" w:type="dxa"/>
             <w:tcBorders>
               <w:top w:val="single" w:sz="4" w:space="0" w:color="000000"/>
               <w:left w:val="single" w:sz="4" w:space="0" w:color="000000"/>
@@ -3687,7 +3979,7 @@
         </w:tc>
         <w:tc>
           <w:tcPr>
-            <w:tcW w:w="1585" w:type="dxa"/>
+            <w:tcW w:w="1417" w:type="dxa"/>
             <w:tcBorders>
               <w:top w:val="single" w:sz="4" w:space="0" w:color="000000"/>
               <w:left w:val="single" w:sz="4" w:space="0" w:color="000000"/>
@@ -3723,7 +4015,7 @@
         </w:tc>
         <w:tc>
           <w:tcPr>
-            <w:tcW w:w="2567" w:type="dxa"/>
+            <w:tcW w:w="3633" w:type="dxa"/>
             <w:tcBorders>
               <w:top w:val="single" w:sz="4" w:space="0" w:color="000000"/>
               <w:left w:val="single" w:sz="4" w:space="0" w:color="000000"/>
@@ -3752,7 +4044,27 @@
         </w:tc>
         <w:tc>
           <w:tcPr>
-            <w:tcW w:w="2267" w:type="dxa"/>
+            <w:tcW w:w="3467" w:type="dxa"/>
+            <w:tcBorders>
+              <w:top w:val="single" w:sz="4" w:space="0" w:color="000000"/>
+              <w:left w:val="single" w:sz="4" w:space="0" w:color="000000"/>
+              <w:bottom w:val="single" w:sz="4" w:space="0" w:color="000000"/>
+            </w:tcBorders>
+          </w:tcPr>
+          <w:p>
+            <w:pPr>
+              <w:pStyle w:val="Normal"/>
+              <w:spacing w:before="0" w:after="200"/>
+              <w:rPr/>
+            </w:pPr>
+            <w:r>
+              <w:rPr/>
+            </w:r>
+          </w:p>
+        </w:tc>
+        <w:tc>
+          <w:tcPr>
+            <w:tcW w:w="1473" w:type="dxa"/>
             <w:tcBorders>
               <w:top w:val="single" w:sz="4" w:space="0" w:color="000000"/>
               <w:left w:val="single" w:sz="4" w:space="0" w:color="000000"/>
@@ -3784,7 +4096,7 @@
         </w:tc>
         <w:tc>
           <w:tcPr>
-            <w:tcW w:w="1707" w:type="dxa"/>
+            <w:tcW w:w="1541" w:type="dxa"/>
             <w:tcBorders>
               <w:top w:val="single" w:sz="4" w:space="0" w:color="000000"/>
               <w:left w:val="single" w:sz="4" w:space="0" w:color="000000"/>
@@ -3817,7 +4129,7 @@
         <w:trPr/>
         <w:tc>
           <w:tcPr>
-            <w:tcW w:w="3749" w:type="dxa"/>
+            <w:tcW w:w="2817" w:type="dxa"/>
             <w:tcBorders>
               <w:top w:val="single" w:sz="4" w:space="0" w:color="000000"/>
               <w:left w:val="single" w:sz="4" w:space="0" w:color="000000"/>
@@ -3850,7 +4162,7 @@
         </w:tc>
         <w:tc>
           <w:tcPr>
-            <w:tcW w:w="1287" w:type="dxa"/>
+            <w:tcW w:w="966" w:type="dxa"/>
             <w:tcBorders>
               <w:top w:val="single" w:sz="4" w:space="0" w:color="000000"/>
               <w:left w:val="single" w:sz="4" w:space="0" w:color="000000"/>
@@ -3883,7 +4195,7 @@
         </w:tc>
         <w:tc>
           <w:tcPr>
-            <w:tcW w:w="3043" w:type="dxa"/>
+            <w:tcW w:w="2434" w:type="dxa"/>
             <w:tcBorders>
               <w:top w:val="single" w:sz="4" w:space="0" w:color="000000"/>
               <w:left w:val="single" w:sz="4" w:space="0" w:color="000000"/>
@@ -3920,7 +4232,7 @@
         </w:tc>
         <w:tc>
           <w:tcPr>
-            <w:tcW w:w="5059" w:type="dxa"/>
+            <w:tcW w:w="3516" w:type="dxa"/>
             <w:tcBorders>
               <w:top w:val="single" w:sz="4" w:space="0" w:color="000000"/>
               <w:left w:val="single" w:sz="4" w:space="0" w:color="000000"/>
@@ -3953,7 +4265,7 @@
         </w:tc>
         <w:tc>
           <w:tcPr>
-            <w:tcW w:w="1585" w:type="dxa"/>
+            <w:tcW w:w="1417" w:type="dxa"/>
             <w:tcBorders>
               <w:top w:val="single" w:sz="4" w:space="0" w:color="000000"/>
               <w:left w:val="single" w:sz="4" w:space="0" w:color="000000"/>
@@ -3989,7 +4301,7 @@
         </w:tc>
         <w:tc>
           <w:tcPr>
-            <w:tcW w:w="2567" w:type="dxa"/>
+            <w:tcW w:w="3633" w:type="dxa"/>
             <w:tcBorders>
               <w:top w:val="single" w:sz="4" w:space="0" w:color="000000"/>
               <w:left w:val="single" w:sz="4" w:space="0" w:color="000000"/>
@@ -4018,7 +4330,38 @@
         </w:tc>
         <w:tc>
           <w:tcPr>
-            <w:tcW w:w="2267" w:type="dxa"/>
+            <w:tcW w:w="3467" w:type="dxa"/>
+            <w:tcBorders>
+              <w:top w:val="single" w:sz="4" w:space="0" w:color="000000"/>
+              <w:left w:val="single" w:sz="4" w:space="0" w:color="000000"/>
+              <w:bottom w:val="single" w:sz="4" w:space="0" w:color="000000"/>
+            </w:tcBorders>
+            <w:shd w:fill="81D41A" w:val="clear"/>
+          </w:tcPr>
+          <w:p>
+            <w:pPr>
+              <w:pStyle w:val="Normal"/>
+              <w:rPr/>
+            </w:pPr>
+            <w:r>
+              <w:rPr/>
+              <w:t>presentation_message_text</w:t>
+            </w:r>
+          </w:p>
+          <w:p>
+            <w:pPr>
+              <w:pStyle w:val="Normal"/>
+              <w:spacing w:before="0" w:after="200"/>
+              <w:rPr/>
+            </w:pPr>
+            <w:r>
+              <w:rPr/>
+            </w:r>
+          </w:p>
+        </w:tc>
+        <w:tc>
+          <w:tcPr>
+            <w:tcW w:w="1473" w:type="dxa"/>
             <w:tcBorders>
               <w:top w:val="single" w:sz="4" w:space="0" w:color="000000"/>
               <w:left w:val="single" w:sz="4" w:space="0" w:color="000000"/>
@@ -4051,7 +4394,7 @@
         </w:tc>
         <w:tc>
           <w:tcPr>
-            <w:tcW w:w="1707" w:type="dxa"/>
+            <w:tcW w:w="1541" w:type="dxa"/>
             <w:tcBorders>
               <w:top w:val="single" w:sz="4" w:space="0" w:color="000000"/>
               <w:left w:val="single" w:sz="4" w:space="0" w:color="000000"/>
@@ -4084,7 +4427,7 @@
         <w:trPr/>
         <w:tc>
           <w:tcPr>
-            <w:tcW w:w="3749" w:type="dxa"/>
+            <w:tcW w:w="2817" w:type="dxa"/>
             <w:tcBorders>
               <w:top w:val="single" w:sz="4" w:space="0" w:color="000000"/>
               <w:left w:val="single" w:sz="4" w:space="0" w:color="000000"/>
@@ -4117,7 +4460,7 @@
         </w:tc>
         <w:tc>
           <w:tcPr>
-            <w:tcW w:w="1287" w:type="dxa"/>
+            <w:tcW w:w="966" w:type="dxa"/>
             <w:tcBorders>
               <w:top w:val="single" w:sz="4" w:space="0" w:color="000000"/>
               <w:left w:val="single" w:sz="4" w:space="0" w:color="000000"/>
@@ -4150,7 +4493,7 @@
         </w:tc>
         <w:tc>
           <w:tcPr>
-            <w:tcW w:w="3043" w:type="dxa"/>
+            <w:tcW w:w="2434" w:type="dxa"/>
             <w:tcBorders>
               <w:top w:val="single" w:sz="4" w:space="0" w:color="000000"/>
               <w:left w:val="single" w:sz="4" w:space="0" w:color="000000"/>
@@ -4206,7 +4549,7 @@
         </w:tc>
         <w:tc>
           <w:tcPr>
-            <w:tcW w:w="5059" w:type="dxa"/>
+            <w:tcW w:w="3516" w:type="dxa"/>
             <w:tcBorders>
               <w:top w:val="single" w:sz="4" w:space="0" w:color="000000"/>
               <w:left w:val="single" w:sz="4" w:space="0" w:color="000000"/>
@@ -4239,7 +4582,7 @@
         </w:tc>
         <w:tc>
           <w:tcPr>
-            <w:tcW w:w="1585" w:type="dxa"/>
+            <w:tcW w:w="1417" w:type="dxa"/>
             <w:tcBorders>
               <w:top w:val="single" w:sz="4" w:space="0" w:color="000000"/>
               <w:left w:val="single" w:sz="4" w:space="0" w:color="000000"/>
@@ -4275,7 +4618,7 @@
         </w:tc>
         <w:tc>
           <w:tcPr>
-            <w:tcW w:w="2567" w:type="dxa"/>
+            <w:tcW w:w="3633" w:type="dxa"/>
             <w:tcBorders>
               <w:top w:val="single" w:sz="4" w:space="0" w:color="000000"/>
               <w:left w:val="single" w:sz="4" w:space="0" w:color="000000"/>
@@ -4304,7 +4647,38 @@
         </w:tc>
         <w:tc>
           <w:tcPr>
-            <w:tcW w:w="2267" w:type="dxa"/>
+            <w:tcW w:w="3467" w:type="dxa"/>
+            <w:tcBorders>
+              <w:top w:val="single" w:sz="4" w:space="0" w:color="000000"/>
+              <w:left w:val="single" w:sz="4" w:space="0" w:color="000000"/>
+              <w:bottom w:val="single" w:sz="4" w:space="0" w:color="000000"/>
+            </w:tcBorders>
+            <w:shd w:fill="81D41A" w:val="clear"/>
+          </w:tcPr>
+          <w:p>
+            <w:pPr>
+              <w:pStyle w:val="Normal"/>
+              <w:rPr/>
+            </w:pPr>
+            <w:r>
+              <w:rPr/>
+              <w:t>presentation_message_visible</w:t>
+            </w:r>
+          </w:p>
+          <w:p>
+            <w:pPr>
+              <w:pStyle w:val="Normal"/>
+              <w:spacing w:before="0" w:after="200"/>
+              <w:rPr/>
+            </w:pPr>
+            <w:r>
+              <w:rPr/>
+            </w:r>
+          </w:p>
+        </w:tc>
+        <w:tc>
+          <w:tcPr>
+            <w:tcW w:w="1473" w:type="dxa"/>
             <w:tcBorders>
               <w:top w:val="single" w:sz="4" w:space="0" w:color="000000"/>
               <w:left w:val="single" w:sz="4" w:space="0" w:color="000000"/>
@@ -4337,7 +4711,7 @@
         </w:tc>
         <w:tc>
           <w:tcPr>
-            <w:tcW w:w="1707" w:type="dxa"/>
+            <w:tcW w:w="1541" w:type="dxa"/>
             <w:tcBorders>
               <w:top w:val="single" w:sz="4" w:space="0" w:color="000000"/>
               <w:left w:val="single" w:sz="4" w:space="0" w:color="000000"/>
@@ -4370,7 +4744,7 @@
         <w:trPr/>
         <w:tc>
           <w:tcPr>
-            <w:tcW w:w="3749" w:type="dxa"/>
+            <w:tcW w:w="2817" w:type="dxa"/>
             <w:tcBorders>
               <w:top w:val="single" w:sz="4" w:space="0" w:color="000000"/>
               <w:left w:val="single" w:sz="4" w:space="0" w:color="000000"/>
@@ -4403,7 +4777,7 @@
         </w:tc>
         <w:tc>
           <w:tcPr>
-            <w:tcW w:w="1287" w:type="dxa"/>
+            <w:tcW w:w="966" w:type="dxa"/>
             <w:tcBorders>
               <w:top w:val="single" w:sz="4" w:space="0" w:color="000000"/>
               <w:left w:val="single" w:sz="4" w:space="0" w:color="000000"/>
@@ -4436,7 +4810,7 @@
         </w:tc>
         <w:tc>
           <w:tcPr>
-            <w:tcW w:w="3043" w:type="dxa"/>
+            <w:tcW w:w="2434" w:type="dxa"/>
             <w:tcBorders>
               <w:top w:val="single" w:sz="4" w:space="0" w:color="000000"/>
               <w:left w:val="single" w:sz="4" w:space="0" w:color="000000"/>
@@ -4470,7 +4844,7 @@
         </w:tc>
         <w:tc>
           <w:tcPr>
-            <w:tcW w:w="5059" w:type="dxa"/>
+            <w:tcW w:w="3516" w:type="dxa"/>
             <w:tcBorders>
               <w:top w:val="single" w:sz="4" w:space="0" w:color="000000"/>
               <w:left w:val="single" w:sz="4" w:space="0" w:color="000000"/>
@@ -4503,7 +4877,7 @@
         </w:tc>
         <w:tc>
           <w:tcPr>
-            <w:tcW w:w="1585" w:type="dxa"/>
+            <w:tcW w:w="1417" w:type="dxa"/>
             <w:tcBorders>
               <w:top w:val="single" w:sz="4" w:space="0" w:color="000000"/>
               <w:left w:val="single" w:sz="4" w:space="0" w:color="000000"/>
@@ -4539,7 +4913,7 @@
         </w:tc>
         <w:tc>
           <w:tcPr>
-            <w:tcW w:w="2567" w:type="dxa"/>
+            <w:tcW w:w="3633" w:type="dxa"/>
             <w:tcBorders>
               <w:top w:val="single" w:sz="4" w:space="0" w:color="000000"/>
               <w:left w:val="single" w:sz="4" w:space="0" w:color="000000"/>
@@ -4568,7 +4942,38 @@
         </w:tc>
         <w:tc>
           <w:tcPr>
-            <w:tcW w:w="2267" w:type="dxa"/>
+            <w:tcW w:w="3467" w:type="dxa"/>
+            <w:tcBorders>
+              <w:top w:val="single" w:sz="4" w:space="0" w:color="000000"/>
+              <w:left w:val="single" w:sz="4" w:space="0" w:color="000000"/>
+              <w:bottom w:val="single" w:sz="4" w:space="0" w:color="000000"/>
+            </w:tcBorders>
+            <w:shd w:fill="81D41A" w:val="clear"/>
+          </w:tcPr>
+          <w:p>
+            <w:pPr>
+              <w:pStyle w:val="Normal"/>
+              <w:rPr/>
+            </w:pPr>
+            <w:r>
+              <w:rPr/>
+              <w:t>playlist_itemindex</w:t>
+            </w:r>
+          </w:p>
+          <w:p>
+            <w:pPr>
+              <w:pStyle w:val="Normal"/>
+              <w:spacing w:before="0" w:after="200"/>
+              <w:rPr/>
+            </w:pPr>
+            <w:r>
+              <w:rPr/>
+            </w:r>
+          </w:p>
+        </w:tc>
+        <w:tc>
+          <w:tcPr>
+            <w:tcW w:w="1473" w:type="dxa"/>
             <w:tcBorders>
               <w:top w:val="single" w:sz="4" w:space="0" w:color="000000"/>
               <w:left w:val="single" w:sz="4" w:space="0" w:color="000000"/>
@@ -4603,7 +5008,7 @@
         </w:tc>
         <w:tc>
           <w:tcPr>
-            <w:tcW w:w="1707" w:type="dxa"/>
+            <w:tcW w:w="1541" w:type="dxa"/>
             <w:tcBorders>
               <w:top w:val="single" w:sz="4" w:space="0" w:color="000000"/>
               <w:left w:val="single" w:sz="4" w:space="0" w:color="000000"/>
@@ -4640,7 +5045,7 @@
         <w:trPr/>
         <w:tc>
           <w:tcPr>
-            <w:tcW w:w="3749" w:type="dxa"/>
+            <w:tcW w:w="2817" w:type="dxa"/>
             <w:tcBorders>
               <w:top w:val="single" w:sz="4" w:space="0" w:color="000000"/>
               <w:left w:val="single" w:sz="4" w:space="0" w:color="000000"/>
@@ -4673,7 +5078,7 @@
         </w:tc>
         <w:tc>
           <w:tcPr>
-            <w:tcW w:w="1287" w:type="dxa"/>
+            <w:tcW w:w="966" w:type="dxa"/>
             <w:tcBorders>
               <w:top w:val="single" w:sz="4" w:space="0" w:color="000000"/>
               <w:left w:val="single" w:sz="4" w:space="0" w:color="000000"/>
@@ -4706,7 +5111,7 @@
         </w:tc>
         <w:tc>
           <w:tcPr>
-            <w:tcW w:w="3043" w:type="dxa"/>
+            <w:tcW w:w="2434" w:type="dxa"/>
             <w:tcBorders>
               <w:top w:val="single" w:sz="4" w:space="0" w:color="000000"/>
               <w:left w:val="single" w:sz="4" w:space="0" w:color="000000"/>
@@ -4742,7 +5147,7 @@
         </w:tc>
         <w:tc>
           <w:tcPr>
-            <w:tcW w:w="5059" w:type="dxa"/>
+            <w:tcW w:w="3516" w:type="dxa"/>
             <w:tcBorders>
               <w:top w:val="single" w:sz="4" w:space="0" w:color="000000"/>
               <w:left w:val="single" w:sz="4" w:space="0" w:color="000000"/>
@@ -4775,7 +5180,7 @@
         </w:tc>
         <w:tc>
           <w:tcPr>
-            <w:tcW w:w="1585" w:type="dxa"/>
+            <w:tcW w:w="1417" w:type="dxa"/>
             <w:tcBorders>
               <w:top w:val="single" w:sz="4" w:space="0" w:color="000000"/>
               <w:left w:val="single" w:sz="4" w:space="0" w:color="000000"/>
@@ -4808,7 +5213,7 @@
         </w:tc>
         <w:tc>
           <w:tcPr>
-            <w:tcW w:w="2567" w:type="dxa"/>
+            <w:tcW w:w="3633" w:type="dxa"/>
             <w:tcBorders>
               <w:top w:val="single" w:sz="4" w:space="0" w:color="000000"/>
               <w:left w:val="single" w:sz="4" w:space="0" w:color="000000"/>
@@ -4836,7 +5241,38 @@
         </w:tc>
         <w:tc>
           <w:tcPr>
-            <w:tcW w:w="2267" w:type="dxa"/>
+            <w:tcW w:w="3467" w:type="dxa"/>
+            <w:tcBorders>
+              <w:top w:val="single" w:sz="4" w:space="0" w:color="000000"/>
+              <w:left w:val="single" w:sz="4" w:space="0" w:color="000000"/>
+              <w:bottom w:val="single" w:sz="4" w:space="0" w:color="000000"/>
+            </w:tcBorders>
+            <w:shd w:fill="81D41A" w:val="clear"/>
+          </w:tcPr>
+          <w:p>
+            <w:pPr>
+              <w:pStyle w:val="Normal"/>
+              <w:rPr/>
+            </w:pPr>
+            <w:r>
+              <w:rPr/>
+              <w:t>playlist_filename</w:t>
+            </w:r>
+          </w:p>
+          <w:p>
+            <w:pPr>
+              <w:pStyle w:val="Normal"/>
+              <w:spacing w:before="0" w:after="200"/>
+              <w:rPr/>
+            </w:pPr>
+            <w:r>
+              <w:rPr/>
+            </w:r>
+          </w:p>
+        </w:tc>
+        <w:tc>
+          <w:tcPr>
+            <w:tcW w:w="1473" w:type="dxa"/>
             <w:tcBorders>
               <w:top w:val="single" w:sz="4" w:space="0" w:color="000000"/>
               <w:left w:val="single" w:sz="4" w:space="0" w:color="000000"/>
@@ -4864,7 +5300,7 @@
         </w:tc>
         <w:tc>
           <w:tcPr>
-            <w:tcW w:w="1707" w:type="dxa"/>
+            <w:tcW w:w="1541" w:type="dxa"/>
             <w:tcBorders>
               <w:top w:val="single" w:sz="4" w:space="0" w:color="000000"/>
               <w:left w:val="single" w:sz="4" w:space="0" w:color="000000"/>
@@ -4900,7 +5336,7 @@
         <w:trPr/>
         <w:tc>
           <w:tcPr>
-            <w:tcW w:w="3749" w:type="dxa"/>
+            <w:tcW w:w="2817" w:type="dxa"/>
             <w:tcBorders>
               <w:top w:val="single" w:sz="4" w:space="0" w:color="000000"/>
               <w:left w:val="single" w:sz="4" w:space="0" w:color="000000"/>
@@ -4933,7 +5369,7 @@
         </w:tc>
         <w:tc>
           <w:tcPr>
-            <w:tcW w:w="1287" w:type="dxa"/>
+            <w:tcW w:w="966" w:type="dxa"/>
             <w:tcBorders>
               <w:top w:val="single" w:sz="4" w:space="0" w:color="000000"/>
               <w:left w:val="single" w:sz="4" w:space="0" w:color="000000"/>
@@ -4966,7 +5402,7 @@
         </w:tc>
         <w:tc>
           <w:tcPr>
-            <w:tcW w:w="3043" w:type="dxa"/>
+            <w:tcW w:w="2434" w:type="dxa"/>
             <w:tcBorders>
               <w:top w:val="single" w:sz="4" w:space="0" w:color="000000"/>
               <w:left w:val="single" w:sz="4" w:space="0" w:color="000000"/>
@@ -5022,7 +5458,7 @@
         </w:tc>
         <w:tc>
           <w:tcPr>
-            <w:tcW w:w="5059" w:type="dxa"/>
+            <w:tcW w:w="3516" w:type="dxa"/>
             <w:tcBorders>
               <w:top w:val="single" w:sz="4" w:space="0" w:color="000000"/>
               <w:left w:val="single" w:sz="4" w:space="0" w:color="000000"/>
@@ -5055,7 +5491,7 @@
         </w:tc>
         <w:tc>
           <w:tcPr>
-            <w:tcW w:w="1585" w:type="dxa"/>
+            <w:tcW w:w="1417" w:type="dxa"/>
             <w:tcBorders>
               <w:top w:val="single" w:sz="4" w:space="0" w:color="000000"/>
               <w:left w:val="single" w:sz="4" w:space="0" w:color="000000"/>
@@ -5091,7 +5527,7 @@
         </w:tc>
         <w:tc>
           <w:tcPr>
-            <w:tcW w:w="2567" w:type="dxa"/>
+            <w:tcW w:w="3633" w:type="dxa"/>
             <w:tcBorders>
               <w:top w:val="single" w:sz="4" w:space="0" w:color="000000"/>
               <w:left w:val="single" w:sz="4" w:space="0" w:color="000000"/>
@@ -5124,7 +5560,27 @@
         </w:tc>
         <w:tc>
           <w:tcPr>
-            <w:tcW w:w="2267" w:type="dxa"/>
+            <w:tcW w:w="3467" w:type="dxa"/>
+            <w:tcBorders>
+              <w:top w:val="single" w:sz="4" w:space="0" w:color="000000"/>
+              <w:left w:val="single" w:sz="4" w:space="0" w:color="000000"/>
+              <w:bottom w:val="single" w:sz="4" w:space="0" w:color="000000"/>
+            </w:tcBorders>
+          </w:tcPr>
+          <w:p>
+            <w:pPr>
+              <w:pStyle w:val="Normal"/>
+              <w:spacing w:before="0" w:after="200"/>
+              <w:rPr/>
+            </w:pPr>
+            <w:r>
+              <w:rPr/>
+            </w:r>
+          </w:p>
+        </w:tc>
+        <w:tc>
+          <w:tcPr>
+            <w:tcW w:w="1473" w:type="dxa"/>
             <w:tcBorders>
               <w:top w:val="single" w:sz="4" w:space="0" w:color="000000"/>
               <w:left w:val="single" w:sz="4" w:space="0" w:color="000000"/>
@@ -5157,7 +5613,7 @@
         </w:tc>
         <w:tc>
           <w:tcPr>
-            <w:tcW w:w="1707" w:type="dxa"/>
+            <w:tcW w:w="1541" w:type="dxa"/>
             <w:tcBorders>
               <w:top w:val="single" w:sz="4" w:space="0" w:color="000000"/>
               <w:left w:val="single" w:sz="4" w:space="0" w:color="000000"/>
@@ -5216,7 +5672,7 @@
         <w:trPr/>
         <w:tc>
           <w:tcPr>
-            <w:tcW w:w="3749" w:type="dxa"/>
+            <w:tcW w:w="2817" w:type="dxa"/>
             <w:tcBorders>
               <w:top w:val="single" w:sz="4" w:space="0" w:color="000000"/>
               <w:left w:val="single" w:sz="4" w:space="0" w:color="000000"/>
@@ -5249,7 +5705,7 @@
         </w:tc>
         <w:tc>
           <w:tcPr>
-            <w:tcW w:w="1287" w:type="dxa"/>
+            <w:tcW w:w="966" w:type="dxa"/>
             <w:tcBorders>
               <w:top w:val="single" w:sz="4" w:space="0" w:color="000000"/>
               <w:left w:val="single" w:sz="4" w:space="0" w:color="000000"/>
@@ -5282,7 +5738,7 @@
         </w:tc>
         <w:tc>
           <w:tcPr>
-            <w:tcW w:w="3043" w:type="dxa"/>
+            <w:tcW w:w="2434" w:type="dxa"/>
             <w:tcBorders>
               <w:top w:val="single" w:sz="4" w:space="0" w:color="000000"/>
               <w:left w:val="single" w:sz="4" w:space="0" w:color="000000"/>
@@ -5338,7 +5794,7 @@
         </w:tc>
         <w:tc>
           <w:tcPr>
-            <w:tcW w:w="5059" w:type="dxa"/>
+            <w:tcW w:w="3516" w:type="dxa"/>
             <w:tcBorders>
               <w:top w:val="single" w:sz="4" w:space="0" w:color="000000"/>
               <w:left w:val="single" w:sz="4" w:space="0" w:color="000000"/>
@@ -5371,7 +5827,7 @@
         </w:tc>
         <w:tc>
           <w:tcPr>
-            <w:tcW w:w="1585" w:type="dxa"/>
+            <w:tcW w:w="1417" w:type="dxa"/>
             <w:tcBorders>
               <w:top w:val="single" w:sz="4" w:space="0" w:color="000000"/>
               <w:left w:val="single" w:sz="4" w:space="0" w:color="000000"/>
@@ -5407,7 +5863,7 @@
         </w:tc>
         <w:tc>
           <w:tcPr>
-            <w:tcW w:w="2567" w:type="dxa"/>
+            <w:tcW w:w="3633" w:type="dxa"/>
             <w:tcBorders>
               <w:top w:val="single" w:sz="4" w:space="0" w:color="000000"/>
               <w:left w:val="single" w:sz="4" w:space="0" w:color="000000"/>
@@ -5440,7 +5896,27 @@
         </w:tc>
         <w:tc>
           <w:tcPr>
-            <w:tcW w:w="2267" w:type="dxa"/>
+            <w:tcW w:w="3467" w:type="dxa"/>
+            <w:tcBorders>
+              <w:top w:val="single" w:sz="4" w:space="0" w:color="000000"/>
+              <w:left w:val="single" w:sz="4" w:space="0" w:color="000000"/>
+              <w:bottom w:val="single" w:sz="4" w:space="0" w:color="000000"/>
+            </w:tcBorders>
+          </w:tcPr>
+          <w:p>
+            <w:pPr>
+              <w:pStyle w:val="Normal"/>
+              <w:spacing w:before="0" w:after="200"/>
+              <w:rPr/>
+            </w:pPr>
+            <w:r>
+              <w:rPr/>
+            </w:r>
+          </w:p>
+        </w:tc>
+        <w:tc>
+          <w:tcPr>
+            <w:tcW w:w="1473" w:type="dxa"/>
             <w:tcBorders>
               <w:top w:val="single" w:sz="4" w:space="0" w:color="000000"/>
               <w:left w:val="single" w:sz="4" w:space="0" w:color="000000"/>
@@ -5473,7 +5949,7 @@
         </w:tc>
         <w:tc>
           <w:tcPr>
-            <w:tcW w:w="1707" w:type="dxa"/>
+            <w:tcW w:w="1541" w:type="dxa"/>
             <w:tcBorders>
               <w:top w:val="single" w:sz="4" w:space="0" w:color="000000"/>
               <w:left w:val="single" w:sz="4" w:space="0" w:color="000000"/>
@@ -5532,7 +6008,7 @@
         <w:trPr/>
         <w:tc>
           <w:tcPr>
-            <w:tcW w:w="3749" w:type="dxa"/>
+            <w:tcW w:w="2817" w:type="dxa"/>
             <w:tcBorders>
               <w:top w:val="single" w:sz="4" w:space="0" w:color="000000"/>
               <w:left w:val="single" w:sz="4" w:space="0" w:color="000000"/>
@@ -5565,7 +6041,7 @@
         </w:tc>
         <w:tc>
           <w:tcPr>
-            <w:tcW w:w="1287" w:type="dxa"/>
+            <w:tcW w:w="966" w:type="dxa"/>
             <w:tcBorders>
               <w:top w:val="single" w:sz="4" w:space="0" w:color="000000"/>
               <w:left w:val="single" w:sz="4" w:space="0" w:color="000000"/>
@@ -5598,7 +6074,7 @@
         </w:tc>
         <w:tc>
           <w:tcPr>
-            <w:tcW w:w="3043" w:type="dxa"/>
+            <w:tcW w:w="2434" w:type="dxa"/>
             <w:tcBorders>
               <w:top w:val="single" w:sz="4" w:space="0" w:color="000000"/>
               <w:left w:val="single" w:sz="4" w:space="0" w:color="000000"/>
@@ -5635,7 +6111,7 @@
         </w:tc>
         <w:tc>
           <w:tcPr>
-            <w:tcW w:w="5059" w:type="dxa"/>
+            <w:tcW w:w="3516" w:type="dxa"/>
             <w:tcBorders>
               <w:top w:val="single" w:sz="4" w:space="0" w:color="000000"/>
               <w:left w:val="single" w:sz="4" w:space="0" w:color="000000"/>
@@ -5668,7 +6144,7 @@
         </w:tc>
         <w:tc>
           <w:tcPr>
-            <w:tcW w:w="1585" w:type="dxa"/>
+            <w:tcW w:w="1417" w:type="dxa"/>
             <w:tcBorders>
               <w:top w:val="single" w:sz="4" w:space="0" w:color="000000"/>
               <w:left w:val="single" w:sz="4" w:space="0" w:color="000000"/>
@@ -5704,7 +6180,7 @@
         </w:tc>
         <w:tc>
           <w:tcPr>
-            <w:tcW w:w="2567" w:type="dxa"/>
+            <w:tcW w:w="3633" w:type="dxa"/>
             <w:tcBorders>
               <w:top w:val="single" w:sz="4" w:space="0" w:color="000000"/>
               <w:left w:val="single" w:sz="4" w:space="0" w:color="000000"/>
@@ -5733,7 +6209,38 @@
         </w:tc>
         <w:tc>
           <w:tcPr>
-            <w:tcW w:w="2267" w:type="dxa"/>
+            <w:tcW w:w="3467" w:type="dxa"/>
+            <w:tcBorders>
+              <w:top w:val="single" w:sz="4" w:space="0" w:color="000000"/>
+              <w:left w:val="single" w:sz="4" w:space="0" w:color="000000"/>
+              <w:bottom w:val="single" w:sz="4" w:space="0" w:color="000000"/>
+            </w:tcBorders>
+            <w:shd w:fill="81D41A" w:val="clear"/>
+          </w:tcPr>
+          <w:p>
+            <w:pPr>
+              <w:pStyle w:val="Normal"/>
+              <w:rPr/>
+            </w:pPr>
+            <w:r>
+              <w:rPr/>
+              <w:t>playlist_count</w:t>
+            </w:r>
+          </w:p>
+          <w:p>
+            <w:pPr>
+              <w:pStyle w:val="Normal"/>
+              <w:spacing w:before="0" w:after="200"/>
+              <w:rPr/>
+            </w:pPr>
+            <w:r>
+              <w:rPr/>
+            </w:r>
+          </w:p>
+        </w:tc>
+        <w:tc>
+          <w:tcPr>
+            <w:tcW w:w="1473" w:type="dxa"/>
             <w:tcBorders>
               <w:top w:val="single" w:sz="4" w:space="0" w:color="000000"/>
               <w:left w:val="single" w:sz="4" w:space="0" w:color="000000"/>
@@ -5761,7 +6268,7 @@
         </w:tc>
         <w:tc>
           <w:tcPr>
-            <w:tcW w:w="1707" w:type="dxa"/>
+            <w:tcW w:w="1541" w:type="dxa"/>
             <w:tcBorders>
               <w:top w:val="single" w:sz="4" w:space="0" w:color="000000"/>
               <w:left w:val="single" w:sz="4" w:space="0" w:color="000000"/>
@@ -5792,7 +6299,7 @@
         <w:trPr/>
         <w:tc>
           <w:tcPr>
-            <w:tcW w:w="3749" w:type="dxa"/>
+            <w:tcW w:w="2817" w:type="dxa"/>
             <w:tcBorders>
               <w:top w:val="single" w:sz="4" w:space="0" w:color="000000"/>
               <w:left w:val="single" w:sz="4" w:space="0" w:color="000000"/>
@@ -5825,7 +6332,7 @@
         </w:tc>
         <w:tc>
           <w:tcPr>
-            <w:tcW w:w="1287" w:type="dxa"/>
+            <w:tcW w:w="966" w:type="dxa"/>
             <w:tcBorders>
               <w:top w:val="single" w:sz="4" w:space="0" w:color="000000"/>
               <w:left w:val="single" w:sz="4" w:space="0" w:color="000000"/>
@@ -5858,7 +6365,7 @@
         </w:tc>
         <w:tc>
           <w:tcPr>
-            <w:tcW w:w="3043" w:type="dxa"/>
+            <w:tcW w:w="2434" w:type="dxa"/>
             <w:tcBorders>
               <w:top w:val="single" w:sz="4" w:space="0" w:color="000000"/>
               <w:left w:val="single" w:sz="4" w:space="0" w:color="000000"/>
@@ -5891,7 +6398,7 @@
         </w:tc>
         <w:tc>
           <w:tcPr>
-            <w:tcW w:w="5059" w:type="dxa"/>
+            <w:tcW w:w="3516" w:type="dxa"/>
             <w:tcBorders>
               <w:top w:val="single" w:sz="4" w:space="0" w:color="000000"/>
               <w:left w:val="single" w:sz="4" w:space="0" w:color="000000"/>
@@ -5924,7 +6431,7 @@
         </w:tc>
         <w:tc>
           <w:tcPr>
-            <w:tcW w:w="1585" w:type="dxa"/>
+            <w:tcW w:w="1417" w:type="dxa"/>
             <w:tcBorders>
               <w:top w:val="single" w:sz="4" w:space="0" w:color="000000"/>
               <w:left w:val="single" w:sz="4" w:space="0" w:color="000000"/>
@@ -5979,39 +6486,7 @@
         </w:tc>
         <w:tc>
           <w:tcPr>
-            <w:tcW w:w="2567" w:type="dxa"/>
-            <w:tcBorders>
-              <w:top w:val="single" w:sz="4" w:space="0" w:color="000000"/>
-              <w:left w:val="single" w:sz="4" w:space="0" w:color="000000"/>
-              <w:bottom w:val="single" w:sz="4" w:space="0" w:color="000000"/>
-            </w:tcBorders>
-          </w:tcPr>
-          <w:p>
-            <w:pPr>
-              <w:pStyle w:val="Normal"/>
-              <w:widowControl w:val="false"/>
-              <w:suppressAutoHyphens w:val="true"/>
-              <w:spacing w:lineRule="auto" w:line="240" w:before="0" w:after="0"/>
-              <w:jc w:val="left"/>
-              <w:rPr>
-                <w:rFonts w:ascii="Arial" w:hAnsi="Arial"/>
-              </w:rPr>
-            </w:pPr>
-            <w:r>
-              <w:rPr>
-                <w:rFonts w:eastAsia="Calibri" w:cs="Arial" w:ascii="Arial" w:hAnsi="Arial"/>
-                <w:kern w:val="0"/>
-                <w:sz w:val="22"/>
-                <w:szCs w:val="22"/>
-                <w:lang w:val="de-DE" w:eastAsia="en-US" w:bidi="ar-SA"/>
-              </w:rPr>
-              <w:t>manual</w:t>
-            </w:r>
-          </w:p>
-        </w:tc>
-        <w:tc>
-          <w:tcPr>
-            <w:tcW w:w="2267" w:type="dxa"/>
+            <w:tcW w:w="3633" w:type="dxa"/>
             <w:tcBorders>
               <w:top w:val="single" w:sz="4" w:space="0" w:color="000000"/>
               <w:left w:val="single" w:sz="4" w:space="0" w:color="000000"/>
@@ -6032,37 +6507,160 @@
             </w:pPr>
             <w:r>
               <w:rPr>
-                <w:rFonts w:ascii="Arial" w:hAnsi="Arial"/>
-              </w:rPr>
-              <w:t>Response available</w:t>
-            </w:r>
-          </w:p>
-        </w:tc>
-        <w:tc>
-          <w:tcPr>
-            <w:tcW w:w="1707" w:type="dxa"/>
-            <w:tcBorders>
-              <w:top w:val="single" w:sz="4" w:space="0" w:color="000000"/>
-              <w:left w:val="single" w:sz="4" w:space="0" w:color="000000"/>
-              <w:bottom w:val="single" w:sz="4" w:space="0" w:color="000000"/>
-              <w:right w:val="single" w:sz="4" w:space="0" w:color="000000"/>
-            </w:tcBorders>
-          </w:tcPr>
-          <w:p>
-            <w:pPr>
-              <w:pStyle w:val="Normal"/>
-              <w:widowControl w:val="false"/>
-              <w:suppressAutoHyphens w:val="true"/>
-              <w:spacing w:lineRule="auto" w:line="240" w:before="0" w:after="0"/>
-              <w:jc w:val="left"/>
-              <w:rPr>
-                <w:rFonts w:ascii="Arial" w:hAnsi="Arial"/>
-              </w:rPr>
-            </w:pPr>
-            <w:r>
-              <w:rPr>
-                <w:rFonts w:ascii="Arial" w:hAnsi="Arial"/>
-              </w:rPr>
+                <w:rFonts w:eastAsia="Calibri" w:cs="Arial" w:ascii="Arial" w:hAnsi="Arial"/>
+                <w:kern w:val="0"/>
+                <w:sz w:val="22"/>
+                <w:szCs w:val="22"/>
+                <w:lang w:val="de-DE" w:eastAsia="en-US" w:bidi="ar-SA"/>
+              </w:rPr>
+              <w:t>readonly</w:t>
+            </w:r>
+          </w:p>
+        </w:tc>
+        <w:tc>
+          <w:tcPr>
+            <w:tcW w:w="3467" w:type="dxa"/>
+            <w:tcBorders>
+              <w:top w:val="single" w:sz="4" w:space="0" w:color="000000"/>
+              <w:left w:val="single" w:sz="4" w:space="0" w:color="000000"/>
+              <w:bottom w:val="single" w:sz="4" w:space="0" w:color="000000"/>
+            </w:tcBorders>
+            <w:shd w:fill="81D41A" w:val="clear"/>
+          </w:tcPr>
+          <w:p>
+            <w:pPr>
+              <w:pStyle w:val="Normal"/>
+              <w:rPr/>
+            </w:pPr>
+            <w:r>
+              <w:rPr/>
+              <w:t>_playlist_caption_prev_item</w:t>
+              <w:br/>
+              <w:t>_playlist_caption_</w:t>
+            </w:r>
+            <w:r>
+              <w:rPr/>
+              <w:t>current</w:t>
+            </w:r>
+            <w:r>
+              <w:rPr/>
+              <w:t>_item</w:t>
+              <w:br/>
+              <w:t>_playlist_caption_next_item</w:t>
+            </w:r>
+          </w:p>
+          <w:p>
+            <w:pPr>
+              <w:pStyle w:val="Normal"/>
+              <w:spacing w:before="0" w:after="200"/>
+              <w:rPr/>
+            </w:pPr>
+            <w:r>
+              <w:rPr/>
+              <w:br/>
+            </w:r>
+            <w:r>
+              <w:rPr/>
+              <w:t xml:space="preserve">updated based on </w:t>
+              <w:br/>
+            </w:r>
+            <w:r>
+              <w:rPr/>
+              <w:t>/playlist/itemindex</w:t>
+            </w:r>
+          </w:p>
+        </w:tc>
+        <w:tc>
+          <w:tcPr>
+            <w:tcW w:w="1473" w:type="dxa"/>
+            <w:tcBorders>
+              <w:top w:val="single" w:sz="4" w:space="0" w:color="000000"/>
+              <w:left w:val="single" w:sz="4" w:space="0" w:color="000000"/>
+              <w:bottom w:val="single" w:sz="4" w:space="0" w:color="000000"/>
+            </w:tcBorders>
+            <w:shd w:fill="81D41A" w:val="clear"/>
+          </w:tcPr>
+          <w:p>
+            <w:pPr>
+              <w:pStyle w:val="Normal"/>
+              <w:widowControl w:val="false"/>
+              <w:suppressAutoHyphens w:val="true"/>
+              <w:spacing w:lineRule="auto" w:line="240" w:before="0" w:after="0"/>
+              <w:jc w:val="left"/>
+              <w:rPr>
+                <w:rFonts w:ascii="Arial" w:hAnsi="Arial"/>
+              </w:rPr>
+            </w:pPr>
+            <w:r>
+              <w:rPr>
+                <w:rFonts w:ascii="Arial" w:hAnsi="Arial"/>
+              </w:rPr>
+              <w:t>Indirect using variables</w:t>
+            </w:r>
+          </w:p>
+        </w:tc>
+        <w:tc>
+          <w:tcPr>
+            <w:tcW w:w="1541" w:type="dxa"/>
+            <w:tcBorders>
+              <w:top w:val="single" w:sz="4" w:space="0" w:color="000000"/>
+              <w:left w:val="single" w:sz="4" w:space="0" w:color="000000"/>
+              <w:bottom w:val="single" w:sz="4" w:space="0" w:color="000000"/>
+              <w:right w:val="single" w:sz="4" w:space="0" w:color="000000"/>
+            </w:tcBorders>
+            <w:shd w:fill="2A6099" w:val="clear"/>
+          </w:tcPr>
+          <w:p>
+            <w:pPr>
+              <w:pStyle w:val="Normal"/>
+              <w:widowControl w:val="false"/>
+              <w:suppressAutoHyphens w:val="true"/>
+              <w:spacing w:lineRule="auto" w:line="240" w:before="0" w:after="0"/>
+              <w:jc w:val="left"/>
+              <w:rPr>
+                <w:rFonts w:ascii="Arial" w:hAnsi="Arial"/>
+              </w:rPr>
+            </w:pPr>
+            <w:r>
+              <w:rPr>
+                <w:rFonts w:ascii="Arial" w:hAnsi="Arial"/>
+              </w:rPr>
+              <w:t>In Bearbeitung #43</w:t>
+            </w:r>
+          </w:p>
+          <w:p>
+            <w:pPr>
+              <w:pStyle w:val="Normal"/>
+              <w:widowControl w:val="false"/>
+              <w:suppressAutoHyphens w:val="true"/>
+              <w:spacing w:lineRule="auto" w:line="240" w:before="0" w:after="0"/>
+              <w:jc w:val="left"/>
+              <w:rPr>
+                <w:rFonts w:ascii="Arial" w:hAnsi="Arial"/>
+              </w:rPr>
+            </w:pPr>
+            <w:r>
+              <w:rPr>
+                <w:rFonts w:ascii="Arial" w:hAnsi="Arial"/>
+              </w:rPr>
+            </w:r>
+          </w:p>
+          <w:p>
+            <w:pPr>
+              <w:pStyle w:val="Normal"/>
+              <w:widowControl w:val="false"/>
+              <w:suppressAutoHyphens w:val="true"/>
+              <w:spacing w:lineRule="auto" w:line="240" w:before="0" w:after="0"/>
+              <w:jc w:val="left"/>
+              <w:rPr>
+                <w:rFonts w:ascii="Arial" w:hAnsi="Arial"/>
+              </w:rPr>
+            </w:pPr>
+            <w:r>
+              <w:rPr>
+                <w:rFonts w:ascii="Arial" w:hAnsi="Arial"/>
+              </w:rPr>
+              <w:t>Preset..</w:t>
             </w:r>
           </w:p>
         </w:tc>
@@ -6071,7 +6669,7 @@
         <w:trPr/>
         <w:tc>
           <w:tcPr>
-            <w:tcW w:w="3749" w:type="dxa"/>
+            <w:tcW w:w="2817" w:type="dxa"/>
             <w:tcBorders>
               <w:top w:val="single" w:sz="4" w:space="0" w:color="000000"/>
               <w:left w:val="single" w:sz="4" w:space="0" w:color="000000"/>
@@ -6104,7 +6702,7 @@
         </w:tc>
         <w:tc>
           <w:tcPr>
-            <w:tcW w:w="1287" w:type="dxa"/>
+            <w:tcW w:w="966" w:type="dxa"/>
             <w:tcBorders>
               <w:top w:val="single" w:sz="4" w:space="0" w:color="000000"/>
               <w:left w:val="single" w:sz="4" w:space="0" w:color="000000"/>
@@ -6137,7 +6735,7 @@
         </w:tc>
         <w:tc>
           <w:tcPr>
-            <w:tcW w:w="3043" w:type="dxa"/>
+            <w:tcW w:w="2434" w:type="dxa"/>
             <w:tcBorders>
               <w:top w:val="single" w:sz="4" w:space="0" w:color="000000"/>
               <w:left w:val="single" w:sz="4" w:space="0" w:color="000000"/>
@@ -6170,7 +6768,7 @@
         </w:tc>
         <w:tc>
           <w:tcPr>
-            <w:tcW w:w="5059" w:type="dxa"/>
+            <w:tcW w:w="3516" w:type="dxa"/>
             <w:tcBorders>
               <w:top w:val="single" w:sz="4" w:space="0" w:color="000000"/>
               <w:left w:val="single" w:sz="4" w:space="0" w:color="000000"/>
@@ -6203,7 +6801,7 @@
         </w:tc>
         <w:tc>
           <w:tcPr>
-            <w:tcW w:w="1585" w:type="dxa"/>
+            <w:tcW w:w="1417" w:type="dxa"/>
             <w:tcBorders>
               <w:top w:val="single" w:sz="4" w:space="0" w:color="000000"/>
               <w:left w:val="single" w:sz="4" w:space="0" w:color="000000"/>
@@ -6258,39 +6856,7 @@
         </w:tc>
         <w:tc>
           <w:tcPr>
-            <w:tcW w:w="2567" w:type="dxa"/>
-            <w:tcBorders>
-              <w:top w:val="single" w:sz="4" w:space="0" w:color="000000"/>
-              <w:left w:val="single" w:sz="4" w:space="0" w:color="000000"/>
-              <w:bottom w:val="single" w:sz="4" w:space="0" w:color="000000"/>
-            </w:tcBorders>
-          </w:tcPr>
-          <w:p>
-            <w:pPr>
-              <w:pStyle w:val="Normal"/>
-              <w:widowControl w:val="false"/>
-              <w:suppressAutoHyphens w:val="true"/>
-              <w:spacing w:lineRule="auto" w:line="240" w:before="0" w:after="0"/>
-              <w:jc w:val="left"/>
-              <w:rPr>
-                <w:rFonts w:ascii="Arial" w:hAnsi="Arial"/>
-              </w:rPr>
-            </w:pPr>
-            <w:r>
-              <w:rPr>
-                <w:rFonts w:eastAsia="Calibri" w:cs="Arial" w:ascii="Arial" w:hAnsi="Arial"/>
-                <w:kern w:val="0"/>
-                <w:sz w:val="22"/>
-                <w:szCs w:val="22"/>
-                <w:lang w:val="de-DE" w:eastAsia="en-US" w:bidi="ar-SA"/>
-              </w:rPr>
-              <w:t>manual</w:t>
-            </w:r>
-          </w:p>
-        </w:tc>
-        <w:tc>
-          <w:tcPr>
-            <w:tcW w:w="2267" w:type="dxa"/>
+            <w:tcW w:w="3633" w:type="dxa"/>
             <w:tcBorders>
               <w:top w:val="single" w:sz="4" w:space="0" w:color="000000"/>
               <w:left w:val="single" w:sz="4" w:space="0" w:color="000000"/>
@@ -6311,37 +6877,169 @@
             </w:pPr>
             <w:r>
               <w:rPr>
-                <w:rFonts w:ascii="Arial" w:hAnsi="Arial"/>
-              </w:rPr>
-              <w:t>Response available</w:t>
-            </w:r>
-          </w:p>
-        </w:tc>
-        <w:tc>
-          <w:tcPr>
-            <w:tcW w:w="1707" w:type="dxa"/>
-            <w:tcBorders>
-              <w:top w:val="single" w:sz="4" w:space="0" w:color="000000"/>
-              <w:left w:val="single" w:sz="4" w:space="0" w:color="000000"/>
-              <w:bottom w:val="single" w:sz="4" w:space="0" w:color="000000"/>
-              <w:right w:val="single" w:sz="4" w:space="0" w:color="000000"/>
-            </w:tcBorders>
-          </w:tcPr>
-          <w:p>
-            <w:pPr>
-              <w:pStyle w:val="Normal"/>
-              <w:widowControl w:val="false"/>
-              <w:suppressAutoHyphens w:val="true"/>
-              <w:spacing w:lineRule="auto" w:line="240" w:before="0" w:after="0"/>
-              <w:jc w:val="left"/>
-              <w:rPr>
-                <w:rFonts w:ascii="Arial" w:hAnsi="Arial"/>
-              </w:rPr>
-            </w:pPr>
-            <w:r>
-              <w:rPr>
-                <w:rFonts w:ascii="Arial" w:hAnsi="Arial"/>
-              </w:rPr>
+                <w:rFonts w:eastAsia="Calibri" w:cs="Arial" w:ascii="Arial" w:hAnsi="Arial"/>
+                <w:kern w:val="0"/>
+                <w:sz w:val="22"/>
+                <w:szCs w:val="22"/>
+                <w:lang w:val="de-DE" w:eastAsia="en-US" w:bidi="ar-SA"/>
+              </w:rPr>
+              <w:t>readonly</w:t>
+            </w:r>
+          </w:p>
+        </w:tc>
+        <w:tc>
+          <w:tcPr>
+            <w:tcW w:w="3467" w:type="dxa"/>
+            <w:tcBorders>
+              <w:top w:val="single" w:sz="4" w:space="0" w:color="000000"/>
+              <w:left w:val="single" w:sz="4" w:space="0" w:color="000000"/>
+              <w:bottom w:val="single" w:sz="4" w:space="0" w:color="000000"/>
+            </w:tcBorders>
+            <w:shd w:fill="81D41A" w:val="clear"/>
+          </w:tcPr>
+          <w:p>
+            <w:pPr>
+              <w:pStyle w:val="Normal"/>
+              <w:rPr/>
+            </w:pPr>
+            <w:r>
+              <w:rPr/>
+              <w:t>_playlist_filename_prev_item</w:t>
+            </w:r>
+            <w:r>
+              <w:rPr>
+                <w:rFonts w:eastAsia="Calibri" w:cs="Arial" w:ascii="Arial" w:hAnsi="Arial"/>
+                <w:color w:val="CE9178"/>
+                <w:kern w:val="0"/>
+                <w:sz w:val="22"/>
+                <w:szCs w:val="22"/>
+                <w:shd w:fill="1F1F1F" w:val="clear"/>
+                <w:lang w:val="de-DE" w:eastAsia="en-US" w:bidi="ar-SA"/>
+              </w:rPr>
+              <w:br/>
+            </w:r>
+            <w:r>
+              <w:rPr/>
+              <w:t>_playlist_filename_next_item</w:t>
+            </w:r>
+          </w:p>
+          <w:p>
+            <w:pPr>
+              <w:pStyle w:val="Normal"/>
+              <w:spacing w:before="0" w:after="200"/>
+              <w:rPr/>
+            </w:pPr>
+            <w:r>
+              <w:rPr/>
+              <w:t xml:space="preserve">updated </w:t>
+            </w:r>
+            <w:r>
+              <w:rPr/>
+              <w:t xml:space="preserve">based on </w:t>
+            </w:r>
+            <w:r>
+              <w:rPr>
+                <w:rFonts w:eastAsia="Calibri" w:cs="Arial" w:ascii="Arial" w:hAnsi="Arial"/>
+                <w:kern w:val="0"/>
+                <w:sz w:val="22"/>
+                <w:szCs w:val="22"/>
+                <w:lang w:val="de-DE" w:eastAsia="en-US" w:bidi="ar-SA"/>
+              </w:rPr>
+              <w:t>/playlist/itemindex</w:t>
+            </w:r>
+          </w:p>
+        </w:tc>
+        <w:tc>
+          <w:tcPr>
+            <w:tcW w:w="1473" w:type="dxa"/>
+            <w:tcBorders>
+              <w:top w:val="single" w:sz="4" w:space="0" w:color="000000"/>
+              <w:left w:val="single" w:sz="4" w:space="0" w:color="000000"/>
+              <w:bottom w:val="single" w:sz="4" w:space="0" w:color="000000"/>
+            </w:tcBorders>
+            <w:shd w:fill="81D41A" w:val="clear"/>
+          </w:tcPr>
+          <w:p>
+            <w:pPr>
+              <w:pStyle w:val="Normal"/>
+              <w:widowControl w:val="false"/>
+              <w:suppressAutoHyphens w:val="true"/>
+              <w:spacing w:lineRule="auto" w:line="240" w:before="0" w:after="0"/>
+              <w:jc w:val="left"/>
+              <w:rPr>
+                <w:rFonts w:ascii="Arial" w:hAnsi="Arial"/>
+              </w:rPr>
+            </w:pPr>
+            <w:r>
+              <w:rPr>
+                <w:rFonts w:ascii="Arial" w:hAnsi="Arial"/>
+              </w:rPr>
+              <w:t>Indirect using variables</w:t>
+            </w:r>
+          </w:p>
+        </w:tc>
+        <w:tc>
+          <w:tcPr>
+            <w:tcW w:w="1541" w:type="dxa"/>
+            <w:tcBorders>
+              <w:top w:val="single" w:sz="4" w:space="0" w:color="000000"/>
+              <w:left w:val="single" w:sz="4" w:space="0" w:color="000000"/>
+              <w:bottom w:val="single" w:sz="4" w:space="0" w:color="000000"/>
+              <w:right w:val="single" w:sz="4" w:space="0" w:color="000000"/>
+            </w:tcBorders>
+            <w:shd w:fill="2A6099" w:val="clear"/>
+          </w:tcPr>
+          <w:p>
+            <w:pPr>
+              <w:pStyle w:val="Normal"/>
+              <w:widowControl w:val="false"/>
+              <w:suppressAutoHyphens w:val="true"/>
+              <w:spacing w:lineRule="auto" w:line="240" w:before="0" w:after="0"/>
+              <w:jc w:val="left"/>
+              <w:rPr>
+                <w:rFonts w:ascii="Arial" w:hAnsi="Arial"/>
+              </w:rPr>
+            </w:pPr>
+            <w:r>
+              <w:rPr>
+                <w:rFonts w:ascii="Arial" w:hAnsi="Arial"/>
+              </w:rPr>
+              <w:t>In Bearbeitung #43</w:t>
+            </w:r>
+          </w:p>
+          <w:p>
+            <w:pPr>
+              <w:pStyle w:val="Normal"/>
+              <w:widowControl w:val="false"/>
+              <w:suppressAutoHyphens w:val="true"/>
+              <w:spacing w:lineRule="auto" w:line="240" w:before="0" w:after="0"/>
+              <w:jc w:val="left"/>
+              <w:rPr>
+                <w:rFonts w:ascii="Arial" w:hAnsi="Arial"/>
+              </w:rPr>
+            </w:pPr>
+            <w:r>
+              <w:rPr>
+                <w:rFonts w:ascii="Arial" w:hAnsi="Arial"/>
+              </w:rPr>
+            </w:r>
+          </w:p>
+          <w:p>
+            <w:pPr>
+              <w:pStyle w:val="Normal"/>
+              <w:widowControl w:val="false"/>
+              <w:suppressAutoHyphens w:val="true"/>
+              <w:spacing w:lineRule="auto" w:line="240" w:before="0" w:after="0"/>
+              <w:jc w:val="left"/>
+              <w:rPr>
+                <w:rFonts w:ascii="Arial" w:hAnsi="Arial"/>
+              </w:rPr>
+            </w:pPr>
+            <w:r>
+              <w:rPr>
+                <w:rFonts w:ascii="Arial" w:hAnsi="Arial"/>
+              </w:rPr>
+              <w:t>Preset</w:t>
             </w:r>
           </w:p>
         </w:tc>
@@ -6350,7 +7048,7 @@
         <w:trPr/>
         <w:tc>
           <w:tcPr>
-            <w:tcW w:w="3749" w:type="dxa"/>
+            <w:tcW w:w="2817" w:type="dxa"/>
             <w:tcBorders>
               <w:top w:val="single" w:sz="4" w:space="0" w:color="000000"/>
               <w:left w:val="single" w:sz="4" w:space="0" w:color="000000"/>
@@ -6383,7 +7081,7 @@
         </w:tc>
         <w:tc>
           <w:tcPr>
-            <w:tcW w:w="1287" w:type="dxa"/>
+            <w:tcW w:w="966" w:type="dxa"/>
             <w:tcBorders>
               <w:top w:val="single" w:sz="4" w:space="0" w:color="000000"/>
               <w:left w:val="single" w:sz="4" w:space="0" w:color="000000"/>
@@ -6416,7 +7114,7 @@
         </w:tc>
         <w:tc>
           <w:tcPr>
-            <w:tcW w:w="3043" w:type="dxa"/>
+            <w:tcW w:w="2434" w:type="dxa"/>
             <w:tcBorders>
               <w:top w:val="single" w:sz="4" w:space="0" w:color="000000"/>
               <w:left w:val="single" w:sz="4" w:space="0" w:color="000000"/>
@@ -6449,7 +7147,7 @@
         </w:tc>
         <w:tc>
           <w:tcPr>
-            <w:tcW w:w="5059" w:type="dxa"/>
+            <w:tcW w:w="3516" w:type="dxa"/>
             <w:tcBorders>
               <w:top w:val="single" w:sz="4" w:space="0" w:color="000000"/>
               <w:left w:val="single" w:sz="4" w:space="0" w:color="000000"/>
@@ -6482,7 +7180,7 @@
         </w:tc>
         <w:tc>
           <w:tcPr>
-            <w:tcW w:w="1585" w:type="dxa"/>
+            <w:tcW w:w="1417" w:type="dxa"/>
             <w:tcBorders>
               <w:top w:val="single" w:sz="4" w:space="0" w:color="000000"/>
               <w:left w:val="single" w:sz="4" w:space="0" w:color="000000"/>
@@ -6515,7 +7213,7 @@
         </w:tc>
         <w:tc>
           <w:tcPr>
-            <w:tcW w:w="2567" w:type="dxa"/>
+            <w:tcW w:w="3633" w:type="dxa"/>
             <w:tcBorders>
               <w:top w:val="single" w:sz="4" w:space="0" w:color="000000"/>
               <w:left w:val="single" w:sz="4" w:space="0" w:color="000000"/>
@@ -6544,7 +7242,27 @@
         </w:tc>
         <w:tc>
           <w:tcPr>
-            <w:tcW w:w="2267" w:type="dxa"/>
+            <w:tcW w:w="3467" w:type="dxa"/>
+            <w:tcBorders>
+              <w:top w:val="single" w:sz="4" w:space="0" w:color="000000"/>
+              <w:left w:val="single" w:sz="4" w:space="0" w:color="000000"/>
+              <w:bottom w:val="single" w:sz="4" w:space="0" w:color="000000"/>
+            </w:tcBorders>
+          </w:tcPr>
+          <w:p>
+            <w:pPr>
+              <w:pStyle w:val="Normal"/>
+              <w:spacing w:before="0" w:after="200"/>
+              <w:rPr/>
+            </w:pPr>
+            <w:r>
+              <w:rPr/>
+            </w:r>
+          </w:p>
+        </w:tc>
+        <w:tc>
+          <w:tcPr>
+            <w:tcW w:w="1473" w:type="dxa"/>
             <w:tcBorders>
               <w:top w:val="single" w:sz="4" w:space="0" w:color="000000"/>
               <w:left w:val="single" w:sz="4" w:space="0" w:color="000000"/>
@@ -6572,7 +7290,7 @@
         </w:tc>
         <w:tc>
           <w:tcPr>
-            <w:tcW w:w="1707" w:type="dxa"/>
+            <w:tcW w:w="1541" w:type="dxa"/>
             <w:tcBorders>
               <w:top w:val="single" w:sz="4" w:space="0" w:color="000000"/>
               <w:left w:val="single" w:sz="4" w:space="0" w:color="000000"/>
@@ -6608,7 +7326,7 @@
         <w:trPr/>
         <w:tc>
           <w:tcPr>
-            <w:tcW w:w="3749" w:type="dxa"/>
+            <w:tcW w:w="2817" w:type="dxa"/>
             <w:tcBorders>
               <w:top w:val="single" w:sz="4" w:space="0" w:color="000000"/>
               <w:left w:val="single" w:sz="4" w:space="0" w:color="000000"/>
@@ -6641,7 +7359,7 @@
         </w:tc>
         <w:tc>
           <w:tcPr>
-            <w:tcW w:w="1287" w:type="dxa"/>
+            <w:tcW w:w="966" w:type="dxa"/>
             <w:tcBorders>
               <w:top w:val="single" w:sz="4" w:space="0" w:color="000000"/>
               <w:left w:val="single" w:sz="4" w:space="0" w:color="000000"/>
@@ -6674,7 +7392,7 @@
         </w:tc>
         <w:tc>
           <w:tcPr>
-            <w:tcW w:w="3043" w:type="dxa"/>
+            <w:tcW w:w="2434" w:type="dxa"/>
             <w:tcBorders>
               <w:top w:val="single" w:sz="4" w:space="0" w:color="000000"/>
               <w:left w:val="single" w:sz="4" w:space="0" w:color="000000"/>
@@ -6710,7 +7428,7 @@
         </w:tc>
         <w:tc>
           <w:tcPr>
-            <w:tcW w:w="5059" w:type="dxa"/>
+            <w:tcW w:w="3516" w:type="dxa"/>
             <w:tcBorders>
               <w:top w:val="single" w:sz="4" w:space="0" w:color="000000"/>
               <w:left w:val="single" w:sz="4" w:space="0" w:color="000000"/>
@@ -6743,7 +7461,7 @@
         </w:tc>
         <w:tc>
           <w:tcPr>
-            <w:tcW w:w="1585" w:type="dxa"/>
+            <w:tcW w:w="1417" w:type="dxa"/>
             <w:tcBorders>
               <w:top w:val="single" w:sz="4" w:space="0" w:color="000000"/>
               <w:left w:val="single" w:sz="4" w:space="0" w:color="000000"/>
@@ -6779,7 +7497,7 @@
         </w:tc>
         <w:tc>
           <w:tcPr>
-            <w:tcW w:w="2567" w:type="dxa"/>
+            <w:tcW w:w="3633" w:type="dxa"/>
             <w:tcBorders>
               <w:top w:val="single" w:sz="4" w:space="0" w:color="000000"/>
               <w:left w:val="single" w:sz="4" w:space="0" w:color="000000"/>
@@ -6808,7 +7526,7 @@
         </w:tc>
         <w:tc>
           <w:tcPr>
-            <w:tcW w:w="2267" w:type="dxa"/>
+            <w:tcW w:w="3467" w:type="dxa"/>
             <w:tcBorders>
               <w:top w:val="single" w:sz="4" w:space="0" w:color="000000"/>
               <w:left w:val="single" w:sz="4" w:space="0" w:color="000000"/>
@@ -6819,6 +7537,37 @@
           <w:p>
             <w:pPr>
               <w:pStyle w:val="Normal"/>
+              <w:rPr/>
+            </w:pPr>
+            <w:r>
+              <w:rPr/>
+              <w:t>video_state</w:t>
+            </w:r>
+          </w:p>
+          <w:p>
+            <w:pPr>
+              <w:pStyle w:val="Normal"/>
+              <w:spacing w:before="0" w:after="200"/>
+              <w:rPr/>
+            </w:pPr>
+            <w:r>
+              <w:rPr/>
+            </w:r>
+          </w:p>
+        </w:tc>
+        <w:tc>
+          <w:tcPr>
+            <w:tcW w:w="1473" w:type="dxa"/>
+            <w:tcBorders>
+              <w:top w:val="single" w:sz="4" w:space="0" w:color="000000"/>
+              <w:left w:val="single" w:sz="4" w:space="0" w:color="000000"/>
+              <w:bottom w:val="single" w:sz="4" w:space="0" w:color="000000"/>
+            </w:tcBorders>
+            <w:shd w:fill="81D41A" w:val="clear"/>
+          </w:tcPr>
+          <w:p>
+            <w:pPr>
+              <w:pStyle w:val="Normal"/>
               <w:widowControl w:val="false"/>
               <w:suppressAutoHyphens w:val="true"/>
               <w:spacing w:lineRule="auto" w:line="240" w:before="0" w:after="0"/>
@@ -6885,7 +7634,7 @@
         </w:tc>
         <w:tc>
           <w:tcPr>
-            <w:tcW w:w="1707" w:type="dxa"/>
+            <w:tcW w:w="1541" w:type="dxa"/>
             <w:tcBorders>
               <w:top w:val="single" w:sz="4" w:space="0" w:color="000000"/>
               <w:left w:val="single" w:sz="4" w:space="0" w:color="000000"/>
@@ -6922,7 +7671,7 @@
         <w:trPr/>
         <w:tc>
           <w:tcPr>
-            <w:tcW w:w="3749" w:type="dxa"/>
+            <w:tcW w:w="2817" w:type="dxa"/>
             <w:tcBorders>
               <w:top w:val="single" w:sz="4" w:space="0" w:color="000000"/>
               <w:left w:val="single" w:sz="4" w:space="0" w:color="000000"/>
@@ -6955,7 +7704,7 @@
         </w:tc>
         <w:tc>
           <w:tcPr>
-            <w:tcW w:w="1287" w:type="dxa"/>
+            <w:tcW w:w="966" w:type="dxa"/>
             <w:tcBorders>
               <w:top w:val="single" w:sz="4" w:space="0" w:color="000000"/>
               <w:left w:val="single" w:sz="4" w:space="0" w:color="000000"/>
@@ -6988,7 +7737,7 @@
         </w:tc>
         <w:tc>
           <w:tcPr>
-            <w:tcW w:w="3043" w:type="dxa"/>
+            <w:tcW w:w="2434" w:type="dxa"/>
             <w:tcBorders>
               <w:top w:val="single" w:sz="4" w:space="0" w:color="000000"/>
               <w:left w:val="single" w:sz="4" w:space="0" w:color="000000"/>
@@ -7022,7 +7771,7 @@
         </w:tc>
         <w:tc>
           <w:tcPr>
-            <w:tcW w:w="5059" w:type="dxa"/>
+            <w:tcW w:w="3516" w:type="dxa"/>
             <w:tcBorders>
               <w:top w:val="single" w:sz="4" w:space="0" w:color="000000"/>
               <w:left w:val="single" w:sz="4" w:space="0" w:color="000000"/>
@@ -7055,7 +7804,7 @@
         </w:tc>
         <w:tc>
           <w:tcPr>
-            <w:tcW w:w="1585" w:type="dxa"/>
+            <w:tcW w:w="1417" w:type="dxa"/>
             <w:tcBorders>
               <w:top w:val="single" w:sz="4" w:space="0" w:color="000000"/>
               <w:left w:val="single" w:sz="4" w:space="0" w:color="000000"/>
@@ -7091,7 +7840,7 @@
         </w:tc>
         <w:tc>
           <w:tcPr>
-            <w:tcW w:w="2567" w:type="dxa"/>
+            <w:tcW w:w="3633" w:type="dxa"/>
             <w:tcBorders>
               <w:top w:val="single" w:sz="4" w:space="0" w:color="000000"/>
               <w:left w:val="single" w:sz="4" w:space="0" w:color="000000"/>
@@ -7120,7 +7869,27 @@
         </w:tc>
         <w:tc>
           <w:tcPr>
-            <w:tcW w:w="2267" w:type="dxa"/>
+            <w:tcW w:w="3467" w:type="dxa"/>
+            <w:tcBorders>
+              <w:top w:val="single" w:sz="4" w:space="0" w:color="000000"/>
+              <w:left w:val="single" w:sz="4" w:space="0" w:color="000000"/>
+              <w:bottom w:val="single" w:sz="4" w:space="0" w:color="000000"/>
+            </w:tcBorders>
+          </w:tcPr>
+          <w:p>
+            <w:pPr>
+              <w:pStyle w:val="Normal"/>
+              <w:spacing w:before="0" w:after="200"/>
+              <w:rPr/>
+            </w:pPr>
+            <w:r>
+              <w:rPr/>
+            </w:r>
+          </w:p>
+        </w:tc>
+        <w:tc>
+          <w:tcPr>
+            <w:tcW w:w="1473" w:type="dxa"/>
             <w:tcBorders>
               <w:top w:val="single" w:sz="4" w:space="0" w:color="000000"/>
               <w:left w:val="single" w:sz="4" w:space="0" w:color="000000"/>
@@ -7149,7 +7918,7 @@
         </w:tc>
         <w:tc>
           <w:tcPr>
-            <w:tcW w:w="1707" w:type="dxa"/>
+            <w:tcW w:w="1541" w:type="dxa"/>
             <w:tcBorders>
               <w:top w:val="single" w:sz="4" w:space="0" w:color="000000"/>
               <w:left w:val="single" w:sz="4" w:space="0" w:color="000000"/>
@@ -7173,13 +7942,7 @@
               <w:rPr>
                 <w:rFonts w:ascii="Arial" w:hAnsi="Arial"/>
               </w:rPr>
-              <w:t xml:space="preserve">Missing in Songbeamer – see </w:t>
-            </w:r>
-            <w:r>
-              <w:rPr>
-                <w:rFonts w:ascii="Arial" w:hAnsi="Arial"/>
-              </w:rPr>
-              <w:t>#15 not applied</w:t>
+              <w:t>Missing in Songbeamer – see #15 not applied</w:t>
             </w:r>
           </w:p>
         </w:tc>
@@ -7188,7 +7951,7 @@
         <w:trPr/>
         <w:tc>
           <w:tcPr>
-            <w:tcW w:w="3749" w:type="dxa"/>
+            <w:tcW w:w="2817" w:type="dxa"/>
             <w:tcBorders>
               <w:top w:val="single" w:sz="4" w:space="0" w:color="000000"/>
               <w:left w:val="single" w:sz="4" w:space="0" w:color="000000"/>
@@ -7221,7 +7984,7 @@
         </w:tc>
         <w:tc>
           <w:tcPr>
-            <w:tcW w:w="1287" w:type="dxa"/>
+            <w:tcW w:w="966" w:type="dxa"/>
             <w:tcBorders>
               <w:top w:val="single" w:sz="4" w:space="0" w:color="000000"/>
               <w:left w:val="single" w:sz="4" w:space="0" w:color="000000"/>
@@ -7254,7 +8017,7 @@
         </w:tc>
         <w:tc>
           <w:tcPr>
-            <w:tcW w:w="3043" w:type="dxa"/>
+            <w:tcW w:w="2434" w:type="dxa"/>
             <w:tcBorders>
               <w:top w:val="single" w:sz="4" w:space="0" w:color="000000"/>
               <w:left w:val="single" w:sz="4" w:space="0" w:color="000000"/>
@@ -7287,7 +8050,7 @@
         </w:tc>
         <w:tc>
           <w:tcPr>
-            <w:tcW w:w="5059" w:type="dxa"/>
+            <w:tcW w:w="3516" w:type="dxa"/>
             <w:tcBorders>
               <w:top w:val="single" w:sz="4" w:space="0" w:color="000000"/>
               <w:left w:val="single" w:sz="4" w:space="0" w:color="000000"/>
@@ -7320,7 +8083,7 @@
         </w:tc>
         <w:tc>
           <w:tcPr>
-            <w:tcW w:w="1585" w:type="dxa"/>
+            <w:tcW w:w="1417" w:type="dxa"/>
             <w:tcBorders>
               <w:top w:val="single" w:sz="4" w:space="0" w:color="000000"/>
               <w:left w:val="single" w:sz="4" w:space="0" w:color="000000"/>
@@ -7353,7 +8116,7 @@
         </w:tc>
         <w:tc>
           <w:tcPr>
-            <w:tcW w:w="2567" w:type="dxa"/>
+            <w:tcW w:w="3633" w:type="dxa"/>
             <w:tcBorders>
               <w:top w:val="single" w:sz="4" w:space="0" w:color="000000"/>
               <w:left w:val="single" w:sz="4" w:space="0" w:color="000000"/>
@@ -7382,7 +8145,7 @@
         </w:tc>
         <w:tc>
           <w:tcPr>
-            <w:tcW w:w="2267" w:type="dxa"/>
+            <w:tcW w:w="3467" w:type="dxa"/>
             <w:tcBorders>
               <w:top w:val="single" w:sz="4" w:space="0" w:color="000000"/>
               <w:left w:val="single" w:sz="4" w:space="0" w:color="000000"/>
@@ -7393,6 +8156,37 @@
           <w:p>
             <w:pPr>
               <w:pStyle w:val="Normal"/>
+              <w:rPr/>
+            </w:pPr>
+            <w:r>
+              <w:rPr/>
+              <w:t>video_length</w:t>
+            </w:r>
+          </w:p>
+          <w:p>
+            <w:pPr>
+              <w:pStyle w:val="Normal"/>
+              <w:spacing w:before="0" w:after="200"/>
+              <w:rPr/>
+            </w:pPr>
+            <w:r>
+              <w:rPr/>
+            </w:r>
+          </w:p>
+        </w:tc>
+        <w:tc>
+          <w:tcPr>
+            <w:tcW w:w="1473" w:type="dxa"/>
+            <w:tcBorders>
+              <w:top w:val="single" w:sz="4" w:space="0" w:color="000000"/>
+              <w:left w:val="single" w:sz="4" w:space="0" w:color="000000"/>
+              <w:bottom w:val="single" w:sz="4" w:space="0" w:color="000000"/>
+            </w:tcBorders>
+            <w:shd w:fill="81D41A" w:val="clear"/>
+          </w:tcPr>
+          <w:p>
+            <w:pPr>
+              <w:pStyle w:val="Normal"/>
               <w:widowControl w:val="false"/>
               <w:suppressAutoHyphens w:val="true"/>
               <w:spacing w:lineRule="auto" w:line="240" w:before="0" w:after="0"/>
@@ -7411,7 +8205,7 @@
         </w:tc>
         <w:tc>
           <w:tcPr>
-            <w:tcW w:w="1707" w:type="dxa"/>
+            <w:tcW w:w="1541" w:type="dxa"/>
             <w:tcBorders>
               <w:top w:val="single" w:sz="4" w:space="0" w:color="000000"/>
               <w:left w:val="single" w:sz="4" w:space="0" w:color="000000"/>
@@ -7462,7 +8256,7 @@
         <w:trPr/>
         <w:tc>
           <w:tcPr>
-            <w:tcW w:w="3749" w:type="dxa"/>
+            <w:tcW w:w="2817" w:type="dxa"/>
             <w:tcBorders>
               <w:top w:val="single" w:sz="4" w:space="0" w:color="000000"/>
               <w:left w:val="single" w:sz="4" w:space="0" w:color="000000"/>
@@ -7495,7 +8289,7 @@
         </w:tc>
         <w:tc>
           <w:tcPr>
-            <w:tcW w:w="1287" w:type="dxa"/>
+            <w:tcW w:w="966" w:type="dxa"/>
             <w:tcBorders>
               <w:top w:val="single" w:sz="4" w:space="0" w:color="000000"/>
               <w:left w:val="single" w:sz="4" w:space="0" w:color="000000"/>
@@ -7528,7 +8322,7 @@
         </w:tc>
         <w:tc>
           <w:tcPr>
-            <w:tcW w:w="3043" w:type="dxa"/>
+            <w:tcW w:w="2434" w:type="dxa"/>
             <w:tcBorders>
               <w:top w:val="single" w:sz="4" w:space="0" w:color="000000"/>
               <w:left w:val="single" w:sz="4" w:space="0" w:color="000000"/>
@@ -7564,7 +8358,7 @@
         </w:tc>
         <w:tc>
           <w:tcPr>
-            <w:tcW w:w="5059" w:type="dxa"/>
+            <w:tcW w:w="3516" w:type="dxa"/>
             <w:tcBorders>
               <w:top w:val="single" w:sz="4" w:space="0" w:color="000000"/>
               <w:left w:val="single" w:sz="4" w:space="0" w:color="000000"/>
@@ -7597,7 +8391,7 @@
         </w:tc>
         <w:tc>
           <w:tcPr>
-            <w:tcW w:w="1585" w:type="dxa"/>
+            <w:tcW w:w="1417" w:type="dxa"/>
             <w:tcBorders>
               <w:top w:val="single" w:sz="4" w:space="0" w:color="000000"/>
               <w:left w:val="single" w:sz="4" w:space="0" w:color="000000"/>
@@ -7630,7 +8424,7 @@
         </w:tc>
         <w:tc>
           <w:tcPr>
-            <w:tcW w:w="2567" w:type="dxa"/>
+            <w:tcW w:w="3633" w:type="dxa"/>
             <w:tcBorders>
               <w:top w:val="single" w:sz="4" w:space="0" w:color="000000"/>
               <w:left w:val="single" w:sz="4" w:space="0" w:color="000000"/>
@@ -7659,7 +8453,27 @@
         </w:tc>
         <w:tc>
           <w:tcPr>
-            <w:tcW w:w="2267" w:type="dxa"/>
+            <w:tcW w:w="3467" w:type="dxa"/>
+            <w:tcBorders>
+              <w:top w:val="single" w:sz="4" w:space="0" w:color="000000"/>
+              <w:left w:val="single" w:sz="4" w:space="0" w:color="000000"/>
+              <w:bottom w:val="single" w:sz="4" w:space="0" w:color="000000"/>
+            </w:tcBorders>
+          </w:tcPr>
+          <w:p>
+            <w:pPr>
+              <w:pStyle w:val="Normal"/>
+              <w:spacing w:before="0" w:after="200"/>
+              <w:rPr/>
+            </w:pPr>
+            <w:r>
+              <w:rPr/>
+            </w:r>
+          </w:p>
+        </w:tc>
+        <w:tc>
+          <w:tcPr>
+            <w:tcW w:w="1473" w:type="dxa"/>
             <w:tcBorders>
               <w:top w:val="single" w:sz="4" w:space="0" w:color="000000"/>
               <w:left w:val="single" w:sz="4" w:space="0" w:color="000000"/>
@@ -7688,7 +8502,7 @@
         </w:tc>
         <w:tc>
           <w:tcPr>
-            <w:tcW w:w="1707" w:type="dxa"/>
+            <w:tcW w:w="1541" w:type="dxa"/>
             <w:tcBorders>
               <w:top w:val="single" w:sz="4" w:space="0" w:color="000000"/>
               <w:left w:val="single" w:sz="4" w:space="0" w:color="000000"/>
@@ -7721,7 +8535,7 @@
         <w:trPr/>
         <w:tc>
           <w:tcPr>
-            <w:tcW w:w="3749" w:type="dxa"/>
+            <w:tcW w:w="2817" w:type="dxa"/>
             <w:tcBorders>
               <w:top w:val="single" w:sz="4" w:space="0" w:color="000000"/>
               <w:left w:val="single" w:sz="4" w:space="0" w:color="000000"/>
@@ -7754,7 +8568,7 @@
         </w:tc>
         <w:tc>
           <w:tcPr>
-            <w:tcW w:w="1287" w:type="dxa"/>
+            <w:tcW w:w="966" w:type="dxa"/>
             <w:tcBorders>
               <w:top w:val="single" w:sz="4" w:space="0" w:color="000000"/>
               <w:left w:val="single" w:sz="4" w:space="0" w:color="000000"/>
@@ -7787,7 +8601,7 @@
         </w:tc>
         <w:tc>
           <w:tcPr>
-            <w:tcW w:w="3043" w:type="dxa"/>
+            <w:tcW w:w="2434" w:type="dxa"/>
             <w:tcBorders>
               <w:top w:val="single" w:sz="4" w:space="0" w:color="000000"/>
               <w:left w:val="single" w:sz="4" w:space="0" w:color="000000"/>
@@ -7821,7 +8635,7 @@
         </w:tc>
         <w:tc>
           <w:tcPr>
-            <w:tcW w:w="5059" w:type="dxa"/>
+            <w:tcW w:w="3516" w:type="dxa"/>
             <w:tcBorders>
               <w:top w:val="single" w:sz="4" w:space="0" w:color="000000"/>
               <w:left w:val="single" w:sz="4" w:space="0" w:color="000000"/>
@@ -7854,7 +8668,7 @@
         </w:tc>
         <w:tc>
           <w:tcPr>
-            <w:tcW w:w="1585" w:type="dxa"/>
+            <w:tcW w:w="1417" w:type="dxa"/>
             <w:tcBorders>
               <w:top w:val="single" w:sz="4" w:space="0" w:color="000000"/>
               <w:left w:val="single" w:sz="4" w:space="0" w:color="000000"/>
@@ -7890,7 +8704,7 @@
         </w:tc>
         <w:tc>
           <w:tcPr>
-            <w:tcW w:w="2567" w:type="dxa"/>
+            <w:tcW w:w="3633" w:type="dxa"/>
             <w:tcBorders>
               <w:top w:val="single" w:sz="4" w:space="0" w:color="000000"/>
               <w:left w:val="single" w:sz="4" w:space="0" w:color="000000"/>
@@ -7919,7 +8733,37 @@
         </w:tc>
         <w:tc>
           <w:tcPr>
-            <w:tcW w:w="2267" w:type="dxa"/>
+            <w:tcW w:w="3467" w:type="dxa"/>
+            <w:tcBorders>
+              <w:top w:val="single" w:sz="4" w:space="0" w:color="000000"/>
+              <w:left w:val="single" w:sz="4" w:space="0" w:color="000000"/>
+              <w:bottom w:val="single" w:sz="4" w:space="0" w:color="000000"/>
+            </w:tcBorders>
+          </w:tcPr>
+          <w:p>
+            <w:pPr>
+              <w:pStyle w:val="Normal"/>
+              <w:rPr/>
+            </w:pPr>
+            <w:r>
+              <w:rPr/>
+              <w:t>livevideo_state</w:t>
+            </w:r>
+          </w:p>
+          <w:p>
+            <w:pPr>
+              <w:pStyle w:val="Normal"/>
+              <w:spacing w:before="0" w:after="200"/>
+              <w:rPr/>
+            </w:pPr>
+            <w:r>
+              <w:rPr/>
+            </w:r>
+          </w:p>
+        </w:tc>
+        <w:tc>
+          <w:tcPr>
+            <w:tcW w:w="1473" w:type="dxa"/>
             <w:tcBorders>
               <w:top w:val="single" w:sz="4" w:space="0" w:color="000000"/>
               <w:left w:val="single" w:sz="4" w:space="0" w:color="000000"/>
@@ -7966,7 +8810,7 @@
         </w:tc>
         <w:tc>
           <w:tcPr>
-            <w:tcW w:w="1707" w:type="dxa"/>
+            <w:tcW w:w="1541" w:type="dxa"/>
             <w:tcBorders>
               <w:top w:val="single" w:sz="4" w:space="0" w:color="000000"/>
               <w:left w:val="single" w:sz="4" w:space="0" w:color="000000"/>
@@ -8262,7 +9106,9 @@
               </w:rPr>
             </w:pPr>
             <w:r>
-              <w:rPr/>
+              <w:rPr>
+                <w:rFonts w:ascii="Arial" w:hAnsi="Arial"/>
+              </w:rPr>
             </w:r>
           </w:p>
         </w:tc>
@@ -8457,7 +9303,7 @@
               <w:widowControl w:val="false"/>
               <w:numPr>
                 <w:ilvl w:val="0"/>
-                <w:numId w:val="2"/>
+                <w:numId w:val="3"/>
               </w:numPr>
               <w:suppressAutoHyphens w:val="true"/>
               <w:spacing w:lineRule="auto" w:line="240" w:before="0" w:after="0"/>
@@ -8472,7 +9318,7 @@
                 <w:szCs w:val="22"/>
                 <w:lang w:val="de-DE" w:eastAsia="en-US" w:bidi="ar-SA"/>
               </w:rPr>
-              <w:t xml:space="preserve">Used for to identify songbeamer version </w:t>
+              <w:t>Used for to identify songbeamer version</w:t>
             </w:r>
           </w:p>
           <w:p>
@@ -8481,7 +9327,7 @@
               <w:widowControl w:val="false"/>
               <w:numPr>
                 <w:ilvl w:val="0"/>
-                <w:numId w:val="2"/>
+                <w:numId w:val="3"/>
               </w:numPr>
               <w:suppressAutoHyphens w:val="true"/>
               <w:spacing w:lineRule="auto" w:line="240" w:before="0" w:after="0"/>
@@ -8496,7 +9342,7 @@
                 <w:szCs w:val="22"/>
                 <w:lang w:val="de-DE" w:eastAsia="en-US" w:bidi="ar-SA"/>
               </w:rPr>
-              <w:t xml:space="preserve">Init variables </w:t>
+              <w:t>Init variables</w:t>
             </w:r>
           </w:p>
           <w:p>
@@ -8505,7 +9351,7 @@
               <w:widowControl w:val="false"/>
               <w:numPr>
                 <w:ilvl w:val="0"/>
-                <w:numId w:val="2"/>
+                <w:numId w:val="3"/>
               </w:numPr>
               <w:suppressAutoHyphens w:val="true"/>
               <w:spacing w:lineRule="auto" w:line="240" w:before="0" w:after="0"/>
@@ -8537,7 +9383,9 @@
               </w:rPr>
             </w:pPr>
             <w:r>
-              <w:rPr/>
+              <w:rPr>
+                <w:rFonts w:ascii="Arial" w:hAnsi="Arial"/>
+              </w:rPr>
             </w:r>
           </w:p>
           <w:p>
@@ -10003,7 +10851,7 @@
         <w:pStyle w:val="ListParagraph"/>
         <w:numPr>
           <w:ilvl w:val="0"/>
-          <w:numId w:val="1"/>
+          <w:numId w:val="2"/>
         </w:numPr>
         <w:spacing w:before="0" w:after="200"/>
         <w:ind w:hanging="360" w:left="720" w:right="0"/>
@@ -10035,6 +10883,125 @@
 <file path=word/numbering.xml><?xml version="1.0" encoding="utf-8"?>
 <w:numbering xmlns:w="http://schemas.openxmlformats.org/wordprocessingml/2006/main" xmlns:o="urn:schemas-microsoft-com:office:office" xmlns:r="http://schemas.openxmlformats.org/officeDocument/2006/relationships" xmlns:v="urn:schemas-microsoft-com:vml" xmlns:mc="http://schemas.openxmlformats.org/markup-compatibility/2006" xmlns:w14="http://schemas.microsoft.com/office/word/2010/wordml" mc:Ignorable="w14">
   <w:abstractNum w:abstractNumId="1">
+    <w:lvl w:ilvl="0">
+      <w:start w:val="1"/>
+      <w:numFmt w:val="none"/>
+      <w:suff w:val="nothing"/>
+      <w:lvlText w:val=""/>
+      <w:lvlJc w:val="left"/>
+      <w:pPr>
+        <w:tabs>
+          <w:tab w:val="num" w:pos="0"/>
+        </w:tabs>
+        <w:ind w:left="0" w:hanging="0"/>
+      </w:pPr>
+    </w:lvl>
+    <w:lvl w:ilvl="1">
+      <w:start w:val="1"/>
+      <w:numFmt w:val="none"/>
+      <w:suff w:val="nothing"/>
+      <w:lvlText w:val=""/>
+      <w:lvlJc w:val="left"/>
+      <w:pPr>
+        <w:tabs>
+          <w:tab w:val="num" w:pos="0"/>
+        </w:tabs>
+        <w:ind w:left="0" w:hanging="0"/>
+      </w:pPr>
+    </w:lvl>
+    <w:lvl w:ilvl="2">
+      <w:start w:val="1"/>
+      <w:numFmt w:val="none"/>
+      <w:suff w:val="nothing"/>
+      <w:lvlText w:val=""/>
+      <w:lvlJc w:val="left"/>
+      <w:pPr>
+        <w:tabs>
+          <w:tab w:val="num" w:pos="0"/>
+        </w:tabs>
+        <w:ind w:left="0" w:hanging="0"/>
+      </w:pPr>
+    </w:lvl>
+    <w:lvl w:ilvl="3">
+      <w:start w:val="1"/>
+      <w:numFmt w:val="none"/>
+      <w:suff w:val="nothing"/>
+      <w:lvlText w:val=""/>
+      <w:lvlJc w:val="left"/>
+      <w:pPr>
+        <w:tabs>
+          <w:tab w:val="num" w:pos="0"/>
+        </w:tabs>
+        <w:ind w:left="0" w:hanging="0"/>
+      </w:pPr>
+    </w:lvl>
+    <w:lvl w:ilvl="4">
+      <w:start w:val="1"/>
+      <w:numFmt w:val="none"/>
+      <w:suff w:val="nothing"/>
+      <w:lvlText w:val=""/>
+      <w:lvlJc w:val="left"/>
+      <w:pPr>
+        <w:tabs>
+          <w:tab w:val="num" w:pos="0"/>
+        </w:tabs>
+        <w:ind w:left="0" w:hanging="0"/>
+      </w:pPr>
+    </w:lvl>
+    <w:lvl w:ilvl="5">
+      <w:start w:val="1"/>
+      <w:numFmt w:val="none"/>
+      <w:suff w:val="nothing"/>
+      <w:lvlText w:val=""/>
+      <w:lvlJc w:val="left"/>
+      <w:pPr>
+        <w:tabs>
+          <w:tab w:val="num" w:pos="0"/>
+        </w:tabs>
+        <w:ind w:left="0" w:hanging="0"/>
+      </w:pPr>
+    </w:lvl>
+    <w:lvl w:ilvl="6">
+      <w:start w:val="1"/>
+      <w:numFmt w:val="none"/>
+      <w:suff w:val="nothing"/>
+      <w:lvlText w:val=""/>
+      <w:lvlJc w:val="left"/>
+      <w:pPr>
+        <w:tabs>
+          <w:tab w:val="num" w:pos="0"/>
+        </w:tabs>
+        <w:ind w:left="0" w:hanging="0"/>
+      </w:pPr>
+    </w:lvl>
+    <w:lvl w:ilvl="7">
+      <w:start w:val="1"/>
+      <w:numFmt w:val="none"/>
+      <w:suff w:val="nothing"/>
+      <w:lvlText w:val=""/>
+      <w:lvlJc w:val="left"/>
+      <w:pPr>
+        <w:tabs>
+          <w:tab w:val="num" w:pos="0"/>
+        </w:tabs>
+        <w:ind w:left="0" w:hanging="0"/>
+      </w:pPr>
+    </w:lvl>
+    <w:lvl w:ilvl="8">
+      <w:start w:val="1"/>
+      <w:numFmt w:val="none"/>
+      <w:suff w:val="nothing"/>
+      <w:lvlText w:val=""/>
+      <w:lvlJc w:val="left"/>
+      <w:pPr>
+        <w:tabs>
+          <w:tab w:val="num" w:pos="0"/>
+        </w:tabs>
+        <w:ind w:left="0" w:hanging="0"/>
+      </w:pPr>
+    </w:lvl>
+  </w:abstractNum>
+  <w:abstractNum w:abstractNumId="2">
     <w:lvl w:ilvl="0">
       <w:start w:val="1"/>
       <w:numFmt w:val="bullet"/>
@@ -10171,7 +11138,7 @@
       </w:rPr>
     </w:lvl>
   </w:abstractNum>
-  <w:abstractNum w:abstractNumId="2">
+  <w:abstractNum w:abstractNumId="3">
     <w:lvl w:ilvl="0">
       <w:start w:val="1"/>
       <w:numFmt w:val="bullet"/>
@@ -10308,125 +11275,6 @@
       </w:rPr>
     </w:lvl>
   </w:abstractNum>
-  <w:abstractNum w:abstractNumId="3">
-    <w:lvl w:ilvl="0">
-      <w:start w:val="1"/>
-      <w:numFmt w:val="none"/>
-      <w:suff w:val="nothing"/>
-      <w:lvlText w:val=""/>
-      <w:lvlJc w:val="left"/>
-      <w:pPr>
-        <w:tabs>
-          <w:tab w:val="num" w:pos="0"/>
-        </w:tabs>
-        <w:ind w:left="0" w:hanging="0"/>
-      </w:pPr>
-    </w:lvl>
-    <w:lvl w:ilvl="1">
-      <w:start w:val="1"/>
-      <w:numFmt w:val="none"/>
-      <w:suff w:val="nothing"/>
-      <w:lvlText w:val=""/>
-      <w:lvlJc w:val="left"/>
-      <w:pPr>
-        <w:tabs>
-          <w:tab w:val="num" w:pos="0"/>
-        </w:tabs>
-        <w:ind w:left="0" w:hanging="0"/>
-      </w:pPr>
-    </w:lvl>
-    <w:lvl w:ilvl="2">
-      <w:start w:val="1"/>
-      <w:numFmt w:val="none"/>
-      <w:suff w:val="nothing"/>
-      <w:lvlText w:val=""/>
-      <w:lvlJc w:val="left"/>
-      <w:pPr>
-        <w:tabs>
-          <w:tab w:val="num" w:pos="0"/>
-        </w:tabs>
-        <w:ind w:left="0" w:hanging="0"/>
-      </w:pPr>
-    </w:lvl>
-    <w:lvl w:ilvl="3">
-      <w:start w:val="1"/>
-      <w:numFmt w:val="none"/>
-      <w:suff w:val="nothing"/>
-      <w:lvlText w:val=""/>
-      <w:lvlJc w:val="left"/>
-      <w:pPr>
-        <w:tabs>
-          <w:tab w:val="num" w:pos="0"/>
-        </w:tabs>
-        <w:ind w:left="0" w:hanging="0"/>
-      </w:pPr>
-    </w:lvl>
-    <w:lvl w:ilvl="4">
-      <w:start w:val="1"/>
-      <w:numFmt w:val="none"/>
-      <w:suff w:val="nothing"/>
-      <w:lvlText w:val=""/>
-      <w:lvlJc w:val="left"/>
-      <w:pPr>
-        <w:tabs>
-          <w:tab w:val="num" w:pos="0"/>
-        </w:tabs>
-        <w:ind w:left="0" w:hanging="0"/>
-      </w:pPr>
-    </w:lvl>
-    <w:lvl w:ilvl="5">
-      <w:start w:val="1"/>
-      <w:numFmt w:val="none"/>
-      <w:suff w:val="nothing"/>
-      <w:lvlText w:val=""/>
-      <w:lvlJc w:val="left"/>
-      <w:pPr>
-        <w:tabs>
-          <w:tab w:val="num" w:pos="0"/>
-        </w:tabs>
-        <w:ind w:left="0" w:hanging="0"/>
-      </w:pPr>
-    </w:lvl>
-    <w:lvl w:ilvl="6">
-      <w:start w:val="1"/>
-      <w:numFmt w:val="none"/>
-      <w:suff w:val="nothing"/>
-      <w:lvlText w:val=""/>
-      <w:lvlJc w:val="left"/>
-      <w:pPr>
-        <w:tabs>
-          <w:tab w:val="num" w:pos="0"/>
-        </w:tabs>
-        <w:ind w:left="0" w:hanging="0"/>
-      </w:pPr>
-    </w:lvl>
-    <w:lvl w:ilvl="7">
-      <w:start w:val="1"/>
-      <w:numFmt w:val="none"/>
-      <w:suff w:val="nothing"/>
-      <w:lvlText w:val=""/>
-      <w:lvlJc w:val="left"/>
-      <w:pPr>
-        <w:tabs>
-          <w:tab w:val="num" w:pos="0"/>
-        </w:tabs>
-        <w:ind w:left="0" w:hanging="0"/>
-      </w:pPr>
-    </w:lvl>
-    <w:lvl w:ilvl="8">
-      <w:start w:val="1"/>
-      <w:numFmt w:val="none"/>
-      <w:suff w:val="nothing"/>
-      <w:lvlText w:val=""/>
-      <w:lvlJc w:val="left"/>
-      <w:pPr>
-        <w:tabs>
-          <w:tab w:val="num" w:pos="0"/>
-        </w:tabs>
-        <w:ind w:left="0" w:hanging="0"/>
-      </w:pPr>
-    </w:lvl>
-  </w:abstractNum>
   <w:num w:numId="1">
     <w:abstractNumId w:val="1"/>
   </w:num>
@@ -10462,7 +11310,7 @@
     <w:pPr>
       <w:widowControl/>
       <w:suppressAutoHyphens w:val="true"/>
-      <w:overflowPunct w:val="true"/>
+      <w:overflowPunct w:val="false"/>
       <w:bidi w:val="0"/>
       <w:spacing w:lineRule="auto" w:line="276" w:before="0" w:after="200"/>
       <w:jc w:val="left"/>

</xml_diff>

<commit_message>
implemented filename and caption of next, current, previous #43 (#63)
* Implement playlist prev/cur/next caption and prev/next filename
Fixes #43

* Implement preset for playlist caption navigation next/prev
Fixes #43

* updated documentation
</commit_message>
<xml_diff>
--- a/documents/SongBeamer_OSC_commented.docx
+++ b/documents/SongBeamer_OSC_commented.docx
@@ -16,26 +16,31 @@
         </w:tblCellMar>
       </w:tblPr>
       <w:tblGrid>
-        <w:gridCol w:w="3749"/>
-        <w:gridCol w:w="1287"/>
-        <w:gridCol w:w="3043"/>
-        <w:gridCol w:w="5059"/>
-        <w:gridCol w:w="1585"/>
-        <w:gridCol w:w="2567"/>
-        <w:gridCol w:w="2267"/>
-        <w:gridCol w:w="1707"/>
+        <w:gridCol w:w="2634"/>
+        <w:gridCol w:w="904"/>
+        <w:gridCol w:w="2277"/>
+        <w:gridCol w:w="3288"/>
+        <w:gridCol w:w="1327"/>
+        <w:gridCol w:w="3397"/>
+        <w:gridCol w:w="3244"/>
+        <w:gridCol w:w="1377"/>
+        <w:gridCol w:w="1376"/>
+        <w:gridCol w:w="1441"/>
       </w:tblGrid>
       <w:tr>
-        <w:trPr/>
-        <w:tc>
-          <w:tcPr>
-            <w:tcW w:w="3749" w:type="dxa"/>
-            <w:tcBorders>
-              <w:top w:val="single" w:sz="4" w:space="0" w:color="000000"/>
-              <w:left w:val="single" w:sz="4" w:space="0" w:color="000000"/>
-              <w:bottom w:val="single" w:sz="4" w:space="0" w:color="000000"/>
-              <w:right w:val="single" w:sz="4" w:space="0" w:color="000000"/>
-            </w:tcBorders>
+        <w:trPr>
+          <w:tblHeader w:val="true"/>
+        </w:trPr>
+        <w:tc>
+          <w:tcPr>
+            <w:tcW w:w="2634" w:type="dxa"/>
+            <w:tcBorders>
+              <w:top w:val="single" w:sz="4" w:space="0" w:color="000000"/>
+              <w:left w:val="single" w:sz="4" w:space="0" w:color="000000"/>
+              <w:bottom w:val="single" w:sz="4" w:space="0" w:color="000000"/>
+              <w:right w:val="single" w:sz="4" w:space="0" w:color="000000"/>
+            </w:tcBorders>
+            <w:shd w:fill="333333" w:val="clear"/>
           </w:tcPr>
           <w:p>
             <w:pPr>
@@ -65,13 +70,14 @@
         </w:tc>
         <w:tc>
           <w:tcPr>
-            <w:tcW w:w="1287" w:type="dxa"/>
-            <w:tcBorders>
-              <w:top w:val="single" w:sz="4" w:space="0" w:color="000000"/>
-              <w:left w:val="single" w:sz="4" w:space="0" w:color="000000"/>
-              <w:bottom w:val="single" w:sz="4" w:space="0" w:color="000000"/>
-              <w:right w:val="single" w:sz="4" w:space="0" w:color="000000"/>
-            </w:tcBorders>
+            <w:tcW w:w="904" w:type="dxa"/>
+            <w:tcBorders>
+              <w:top w:val="single" w:sz="4" w:space="0" w:color="000000"/>
+              <w:left w:val="single" w:sz="4" w:space="0" w:color="000000"/>
+              <w:bottom w:val="single" w:sz="4" w:space="0" w:color="000000"/>
+              <w:right w:val="single" w:sz="4" w:space="0" w:color="000000"/>
+            </w:tcBorders>
+            <w:shd w:fill="333333" w:val="clear"/>
           </w:tcPr>
           <w:p>
             <w:pPr>
@@ -101,13 +107,14 @@
         </w:tc>
         <w:tc>
           <w:tcPr>
-            <w:tcW w:w="3043" w:type="dxa"/>
-            <w:tcBorders>
-              <w:top w:val="single" w:sz="4" w:space="0" w:color="000000"/>
-              <w:left w:val="single" w:sz="4" w:space="0" w:color="000000"/>
-              <w:bottom w:val="single" w:sz="4" w:space="0" w:color="000000"/>
-              <w:right w:val="single" w:sz="4" w:space="0" w:color="000000"/>
-            </w:tcBorders>
+            <w:tcW w:w="2277" w:type="dxa"/>
+            <w:tcBorders>
+              <w:top w:val="single" w:sz="4" w:space="0" w:color="000000"/>
+              <w:left w:val="single" w:sz="4" w:space="0" w:color="000000"/>
+              <w:bottom w:val="single" w:sz="4" w:space="0" w:color="000000"/>
+              <w:right w:val="single" w:sz="4" w:space="0" w:color="000000"/>
+            </w:tcBorders>
+            <w:shd w:fill="333333" w:val="clear"/>
           </w:tcPr>
           <w:p>
             <w:pPr>
@@ -137,13 +144,14 @@
         </w:tc>
         <w:tc>
           <w:tcPr>
-            <w:tcW w:w="5059" w:type="dxa"/>
-            <w:tcBorders>
-              <w:top w:val="single" w:sz="4" w:space="0" w:color="000000"/>
-              <w:left w:val="single" w:sz="4" w:space="0" w:color="000000"/>
-              <w:bottom w:val="single" w:sz="4" w:space="0" w:color="000000"/>
-              <w:right w:val="single" w:sz="4" w:space="0" w:color="000000"/>
-            </w:tcBorders>
+            <w:tcW w:w="3288" w:type="dxa"/>
+            <w:tcBorders>
+              <w:top w:val="single" w:sz="4" w:space="0" w:color="000000"/>
+              <w:left w:val="single" w:sz="4" w:space="0" w:color="000000"/>
+              <w:bottom w:val="single" w:sz="4" w:space="0" w:color="000000"/>
+              <w:right w:val="single" w:sz="4" w:space="0" w:color="000000"/>
+            </w:tcBorders>
+            <w:shd w:fill="333333" w:val="clear"/>
           </w:tcPr>
           <w:p>
             <w:pPr>
@@ -173,13 +181,14 @@
         </w:tc>
         <w:tc>
           <w:tcPr>
-            <w:tcW w:w="1585" w:type="dxa"/>
-            <w:tcBorders>
-              <w:top w:val="single" w:sz="4" w:space="0" w:color="000000"/>
-              <w:left w:val="single" w:sz="4" w:space="0" w:color="000000"/>
-              <w:bottom w:val="single" w:sz="4" w:space="0" w:color="000000"/>
-              <w:right w:val="single" w:sz="4" w:space="0" w:color="000000"/>
-            </w:tcBorders>
+            <w:tcW w:w="1327" w:type="dxa"/>
+            <w:tcBorders>
+              <w:top w:val="single" w:sz="4" w:space="0" w:color="000000"/>
+              <w:left w:val="single" w:sz="4" w:space="0" w:color="000000"/>
+              <w:bottom w:val="single" w:sz="4" w:space="0" w:color="000000"/>
+              <w:right w:val="single" w:sz="4" w:space="0" w:color="000000"/>
+            </w:tcBorders>
+            <w:shd w:fill="333333" w:val="clear"/>
           </w:tcPr>
           <w:p>
             <w:pPr>
@@ -209,12 +218,13 @@
         </w:tc>
         <w:tc>
           <w:tcPr>
-            <w:tcW w:w="2567" w:type="dxa"/>
-            <w:tcBorders>
-              <w:top w:val="single" w:sz="4" w:space="0" w:color="000000"/>
-              <w:left w:val="single" w:sz="4" w:space="0" w:color="000000"/>
-              <w:bottom w:val="single" w:sz="4" w:space="0" w:color="000000"/>
-            </w:tcBorders>
+            <w:tcW w:w="3397" w:type="dxa"/>
+            <w:tcBorders>
+              <w:top w:val="single" w:sz="4" w:space="0" w:color="000000"/>
+              <w:left w:val="single" w:sz="4" w:space="0" w:color="000000"/>
+              <w:bottom w:val="single" w:sz="4" w:space="0" w:color="000000"/>
+            </w:tcBorders>
+            <w:shd w:fill="333333" w:val="clear"/>
           </w:tcPr>
           <w:p>
             <w:pPr>
@@ -241,12 +251,35 @@
         </w:tc>
         <w:tc>
           <w:tcPr>
-            <w:tcW w:w="2267" w:type="dxa"/>
-            <w:tcBorders>
-              <w:top w:val="single" w:sz="4" w:space="0" w:color="000000"/>
-              <w:left w:val="single" w:sz="4" w:space="0" w:color="000000"/>
-              <w:bottom w:val="single" w:sz="4" w:space="0" w:color="000000"/>
-            </w:tcBorders>
+            <w:tcW w:w="3244" w:type="dxa"/>
+            <w:tcBorders>
+              <w:top w:val="single" w:sz="4" w:space="0" w:color="000000"/>
+              <w:left w:val="single" w:sz="4" w:space="0" w:color="000000"/>
+              <w:bottom w:val="single" w:sz="4" w:space="0" w:color="000000"/>
+            </w:tcBorders>
+            <w:shd w:fill="333333" w:val="clear"/>
+          </w:tcPr>
+          <w:p>
+            <w:pPr>
+              <w:pStyle w:val="Normal"/>
+              <w:spacing w:before="0" w:after="200"/>
+              <w:rPr/>
+            </w:pPr>
+            <w:r>
+              <w:rPr/>
+              <w:t>Variable</w:t>
+            </w:r>
+          </w:p>
+        </w:tc>
+        <w:tc>
+          <w:tcPr>
+            <w:tcW w:w="1377" w:type="dxa"/>
+            <w:tcBorders>
+              <w:top w:val="single" w:sz="4" w:space="0" w:color="000000"/>
+              <w:left w:val="single" w:sz="4" w:space="0" w:color="000000"/>
+              <w:bottom w:val="single" w:sz="4" w:space="0" w:color="000000"/>
+            </w:tcBorders>
+            <w:shd w:fill="333333" w:val="clear"/>
           </w:tcPr>
           <w:p>
             <w:pPr>
@@ -273,13 +306,35 @@
         </w:tc>
         <w:tc>
           <w:tcPr>
-            <w:tcW w:w="1707" w:type="dxa"/>
-            <w:tcBorders>
-              <w:top w:val="single" w:sz="4" w:space="0" w:color="000000"/>
-              <w:left w:val="single" w:sz="4" w:space="0" w:color="000000"/>
-              <w:bottom w:val="single" w:sz="4" w:space="0" w:color="000000"/>
-              <w:right w:val="single" w:sz="4" w:space="0" w:color="000000"/>
-            </w:tcBorders>
+            <w:tcW w:w="1376" w:type="dxa"/>
+            <w:tcBorders>
+              <w:top w:val="single" w:sz="4" w:space="0" w:color="000000"/>
+              <w:left w:val="single" w:sz="4" w:space="0" w:color="000000"/>
+              <w:bottom w:val="single" w:sz="4" w:space="0" w:color="000000"/>
+            </w:tcBorders>
+            <w:shd w:fill="333333" w:val="clear"/>
+          </w:tcPr>
+          <w:p>
+            <w:pPr>
+              <w:pStyle w:val="Normal"/>
+              <w:spacing w:before="0" w:after="200"/>
+              <w:rPr/>
+            </w:pPr>
+            <w:r>
+              <w:rPr/>
+            </w:r>
+          </w:p>
+        </w:tc>
+        <w:tc>
+          <w:tcPr>
+            <w:tcW w:w="1441" w:type="dxa"/>
+            <w:tcBorders>
+              <w:top w:val="single" w:sz="4" w:space="0" w:color="000000"/>
+              <w:left w:val="single" w:sz="4" w:space="0" w:color="000000"/>
+              <w:bottom w:val="single" w:sz="4" w:space="0" w:color="000000"/>
+              <w:right w:val="single" w:sz="4" w:space="0" w:color="000000"/>
+            </w:tcBorders>
+            <w:shd w:fill="333333" w:val="clear"/>
           </w:tcPr>
           <w:p>
             <w:pPr>
@@ -309,7 +364,7 @@
         <w:trPr/>
         <w:tc>
           <w:tcPr>
-            <w:tcW w:w="3749" w:type="dxa"/>
+            <w:tcW w:w="2634" w:type="dxa"/>
             <w:tcBorders>
               <w:top w:val="single" w:sz="4" w:space="0" w:color="000000"/>
               <w:left w:val="single" w:sz="4" w:space="0" w:color="000000"/>
@@ -342,7 +397,7 @@
         </w:tc>
         <w:tc>
           <w:tcPr>
-            <w:tcW w:w="1287" w:type="dxa"/>
+            <w:tcW w:w="904" w:type="dxa"/>
             <w:tcBorders>
               <w:top w:val="single" w:sz="4" w:space="0" w:color="000000"/>
               <w:left w:val="single" w:sz="4" w:space="0" w:color="000000"/>
@@ -375,7 +430,7 @@
         </w:tc>
         <w:tc>
           <w:tcPr>
-            <w:tcW w:w="3043" w:type="dxa"/>
+            <w:tcW w:w="2277" w:type="dxa"/>
             <w:tcBorders>
               <w:top w:val="single" w:sz="4" w:space="0" w:color="000000"/>
               <w:left w:val="single" w:sz="4" w:space="0" w:color="000000"/>
@@ -409,7 +464,7 @@
         </w:tc>
         <w:tc>
           <w:tcPr>
-            <w:tcW w:w="5059" w:type="dxa"/>
+            <w:tcW w:w="3288" w:type="dxa"/>
             <w:tcBorders>
               <w:top w:val="single" w:sz="4" w:space="0" w:color="000000"/>
               <w:left w:val="single" w:sz="4" w:space="0" w:color="000000"/>
@@ -442,7 +497,7 @@
         </w:tc>
         <w:tc>
           <w:tcPr>
-            <w:tcW w:w="1585" w:type="dxa"/>
+            <w:tcW w:w="1327" w:type="dxa"/>
             <w:tcBorders>
               <w:top w:val="single" w:sz="4" w:space="0" w:color="000000"/>
               <w:left w:val="single" w:sz="4" w:space="0" w:color="000000"/>
@@ -478,7 +533,7 @@
         </w:tc>
         <w:tc>
           <w:tcPr>
-            <w:tcW w:w="2567" w:type="dxa"/>
+            <w:tcW w:w="3397" w:type="dxa"/>
             <w:tcBorders>
               <w:top w:val="single" w:sz="4" w:space="0" w:color="000000"/>
               <w:left w:val="single" w:sz="4" w:space="0" w:color="000000"/>
@@ -511,7 +566,7 @@
         </w:tc>
         <w:tc>
           <w:tcPr>
-            <w:tcW w:w="2267" w:type="dxa"/>
+            <w:tcW w:w="3244" w:type="dxa"/>
             <w:tcBorders>
               <w:top w:val="single" w:sz="4" w:space="0" w:color="000000"/>
               <w:left w:val="single" w:sz="4" w:space="0" w:color="000000"/>
@@ -522,6 +577,37 @@
           <w:p>
             <w:pPr>
               <w:pStyle w:val="Normal"/>
+              <w:rPr/>
+            </w:pPr>
+            <w:r>
+              <w:rPr/>
+              <w:t>presentation_state</w:t>
+            </w:r>
+          </w:p>
+          <w:p>
+            <w:pPr>
+              <w:pStyle w:val="Normal"/>
+              <w:spacing w:before="0" w:after="200"/>
+              <w:rPr/>
+            </w:pPr>
+            <w:r>
+              <w:rPr/>
+            </w:r>
+          </w:p>
+        </w:tc>
+        <w:tc>
+          <w:tcPr>
+            <w:tcW w:w="1377" w:type="dxa"/>
+            <w:tcBorders>
+              <w:top w:val="single" w:sz="4" w:space="0" w:color="000000"/>
+              <w:left w:val="single" w:sz="4" w:space="0" w:color="000000"/>
+              <w:bottom w:val="single" w:sz="4" w:space="0" w:color="000000"/>
+            </w:tcBorders>
+            <w:shd w:fill="81D41A" w:val="clear"/>
+          </w:tcPr>
+          <w:p>
+            <w:pPr>
+              <w:pStyle w:val="Normal"/>
               <w:widowControl w:val="false"/>
               <w:suppressAutoHyphens w:val="true"/>
               <w:spacing w:lineRule="auto" w:line="240" w:before="0" w:after="0"/>
@@ -554,7 +640,55 @@
         </w:tc>
         <w:tc>
           <w:tcPr>
-            <w:tcW w:w="1707" w:type="dxa"/>
+            <w:tcW w:w="1376" w:type="dxa"/>
+            <w:tcBorders>
+              <w:top w:val="single" w:sz="4" w:space="0" w:color="000000"/>
+              <w:left w:val="single" w:sz="4" w:space="0" w:color="000000"/>
+              <w:bottom w:val="single" w:sz="4" w:space="0" w:color="000000"/>
+            </w:tcBorders>
+            <w:shd w:fill="81D41A" w:val="clear"/>
+          </w:tcPr>
+          <w:p>
+            <w:pPr>
+              <w:pStyle w:val="Normal"/>
+              <w:rPr/>
+            </w:pPr>
+            <w:r>
+              <w:rPr/>
+              <w:t>state_current</w:t>
+              <w:br/>
+              <w:t>state_black</w:t>
+              <w:br/>
+              <w:t>state_background</w:t>
+              <w:br/>
+              <w:t>state_page</w:t>
+              <w:br/>
+              <w:t>state_logo</w:t>
+            </w:r>
+          </w:p>
+          <w:p>
+            <w:pPr>
+              <w:pStyle w:val="Normal"/>
+              <w:rPr/>
+            </w:pPr>
+            <w:r>
+              <w:rPr/>
+            </w:r>
+          </w:p>
+          <w:p>
+            <w:pPr>
+              <w:pStyle w:val="Normal"/>
+              <w:spacing w:before="0" w:after="200"/>
+              <w:rPr/>
+            </w:pPr>
+            <w:r>
+              <w:rPr/>
+            </w:r>
+          </w:p>
+        </w:tc>
+        <w:tc>
+          <w:tcPr>
+            <w:tcW w:w="1441" w:type="dxa"/>
             <w:tcBorders>
               <w:top w:val="single" w:sz="4" w:space="0" w:color="000000"/>
               <w:left w:val="single" w:sz="4" w:space="0" w:color="000000"/>
@@ -593,7 +727,7 @@
         <w:trPr/>
         <w:tc>
           <w:tcPr>
-            <w:tcW w:w="3749" w:type="dxa"/>
+            <w:tcW w:w="2634" w:type="dxa"/>
             <w:tcBorders>
               <w:top w:val="single" w:sz="4" w:space="0" w:color="000000"/>
               <w:left w:val="single" w:sz="4" w:space="0" w:color="000000"/>
@@ -626,7 +760,7 @@
         </w:tc>
         <w:tc>
           <w:tcPr>
-            <w:tcW w:w="1287" w:type="dxa"/>
+            <w:tcW w:w="904" w:type="dxa"/>
             <w:tcBorders>
               <w:top w:val="single" w:sz="4" w:space="0" w:color="000000"/>
               <w:left w:val="single" w:sz="4" w:space="0" w:color="000000"/>
@@ -659,7 +793,7 @@
         </w:tc>
         <w:tc>
           <w:tcPr>
-            <w:tcW w:w="3043" w:type="dxa"/>
+            <w:tcW w:w="2277" w:type="dxa"/>
             <w:tcBorders>
               <w:top w:val="single" w:sz="4" w:space="0" w:color="000000"/>
               <w:left w:val="single" w:sz="4" w:space="0" w:color="000000"/>
@@ -693,7 +827,7 @@
         </w:tc>
         <w:tc>
           <w:tcPr>
-            <w:tcW w:w="5059" w:type="dxa"/>
+            <w:tcW w:w="3288" w:type="dxa"/>
             <w:tcBorders>
               <w:top w:val="single" w:sz="4" w:space="0" w:color="000000"/>
               <w:left w:val="single" w:sz="4" w:space="0" w:color="000000"/>
@@ -726,7 +860,7 @@
         </w:tc>
         <w:tc>
           <w:tcPr>
-            <w:tcW w:w="1585" w:type="dxa"/>
+            <w:tcW w:w="1327" w:type="dxa"/>
             <w:tcBorders>
               <w:top w:val="single" w:sz="4" w:space="0" w:color="000000"/>
               <w:left w:val="single" w:sz="4" w:space="0" w:color="000000"/>
@@ -762,7 +896,7 @@
         </w:tc>
         <w:tc>
           <w:tcPr>
-            <w:tcW w:w="2567" w:type="dxa"/>
+            <w:tcW w:w="3397" w:type="dxa"/>
             <w:tcBorders>
               <w:top w:val="single" w:sz="4" w:space="0" w:color="000000"/>
               <w:left w:val="single" w:sz="4" w:space="0" w:color="000000"/>
@@ -795,7 +929,7 @@
         </w:tc>
         <w:tc>
           <w:tcPr>
-            <w:tcW w:w="2267" w:type="dxa"/>
+            <w:tcW w:w="3244" w:type="dxa"/>
             <w:tcBorders>
               <w:top w:val="single" w:sz="4" w:space="0" w:color="000000"/>
               <w:left w:val="single" w:sz="4" w:space="0" w:color="000000"/>
@@ -806,6 +940,37 @@
           <w:p>
             <w:pPr>
               <w:pStyle w:val="Normal"/>
+              <w:rPr/>
+            </w:pPr>
+            <w:r>
+              <w:rPr/>
+              <w:t>presentation_page</w:t>
+            </w:r>
+          </w:p>
+          <w:p>
+            <w:pPr>
+              <w:pStyle w:val="Normal"/>
+              <w:spacing w:before="0" w:after="200"/>
+              <w:rPr/>
+            </w:pPr>
+            <w:r>
+              <w:rPr/>
+            </w:r>
+          </w:p>
+        </w:tc>
+        <w:tc>
+          <w:tcPr>
+            <w:tcW w:w="1377" w:type="dxa"/>
+            <w:tcBorders>
+              <w:top w:val="single" w:sz="4" w:space="0" w:color="000000"/>
+              <w:left w:val="single" w:sz="4" w:space="0" w:color="000000"/>
+              <w:bottom w:val="single" w:sz="4" w:space="0" w:color="000000"/>
+            </w:tcBorders>
+            <w:shd w:fill="81D41A" w:val="clear"/>
+          </w:tcPr>
+          <w:p>
+            <w:pPr>
+              <w:pStyle w:val="Normal"/>
               <w:widowControl w:val="false"/>
               <w:suppressAutoHyphens w:val="true"/>
               <w:spacing w:lineRule="auto" w:line="240" w:before="0" w:after="0"/>
@@ -841,7 +1006,29 @@
         </w:tc>
         <w:tc>
           <w:tcPr>
-            <w:tcW w:w="1707" w:type="dxa"/>
+            <w:tcW w:w="1376" w:type="dxa"/>
+            <w:tcBorders>
+              <w:top w:val="single" w:sz="4" w:space="0" w:color="000000"/>
+              <w:left w:val="single" w:sz="4" w:space="0" w:color="000000"/>
+              <w:bottom w:val="single" w:sz="4" w:space="0" w:color="000000"/>
+            </w:tcBorders>
+            <w:shd w:fill="81D41A" w:val="clear"/>
+          </w:tcPr>
+          <w:p>
+            <w:pPr>
+              <w:pStyle w:val="Normal"/>
+              <w:spacing w:before="0" w:after="200"/>
+              <w:rPr/>
+            </w:pPr>
+            <w:r>
+              <w:rPr/>
+              <w:t>navigate_page</w:t>
+            </w:r>
+          </w:p>
+        </w:tc>
+        <w:tc>
+          <w:tcPr>
+            <w:tcW w:w="1441" w:type="dxa"/>
             <w:tcBorders>
               <w:top w:val="single" w:sz="4" w:space="0" w:color="000000"/>
               <w:left w:val="single" w:sz="4" w:space="0" w:color="000000"/>
@@ -900,7 +1087,7 @@
         <w:trPr/>
         <w:tc>
           <w:tcPr>
-            <w:tcW w:w="3749" w:type="dxa"/>
+            <w:tcW w:w="2634" w:type="dxa"/>
             <w:tcBorders>
               <w:top w:val="single" w:sz="4" w:space="0" w:color="000000"/>
               <w:left w:val="single" w:sz="4" w:space="0" w:color="000000"/>
@@ -933,7 +1120,7 @@
         </w:tc>
         <w:tc>
           <w:tcPr>
-            <w:tcW w:w="1287" w:type="dxa"/>
+            <w:tcW w:w="904" w:type="dxa"/>
             <w:tcBorders>
               <w:top w:val="single" w:sz="4" w:space="0" w:color="000000"/>
               <w:left w:val="single" w:sz="4" w:space="0" w:color="000000"/>
@@ -966,7 +1153,7 @@
         </w:tc>
         <w:tc>
           <w:tcPr>
-            <w:tcW w:w="3043" w:type="dxa"/>
+            <w:tcW w:w="2277" w:type="dxa"/>
             <w:tcBorders>
               <w:top w:val="single" w:sz="4" w:space="0" w:color="000000"/>
               <w:left w:val="single" w:sz="4" w:space="0" w:color="000000"/>
@@ -1003,7 +1190,7 @@
         </w:tc>
         <w:tc>
           <w:tcPr>
-            <w:tcW w:w="5059" w:type="dxa"/>
+            <w:tcW w:w="3288" w:type="dxa"/>
             <w:tcBorders>
               <w:top w:val="single" w:sz="4" w:space="0" w:color="000000"/>
               <w:left w:val="single" w:sz="4" w:space="0" w:color="000000"/>
@@ -1036,7 +1223,7 @@
         </w:tc>
         <w:tc>
           <w:tcPr>
-            <w:tcW w:w="1585" w:type="dxa"/>
+            <w:tcW w:w="1327" w:type="dxa"/>
             <w:tcBorders>
               <w:top w:val="single" w:sz="4" w:space="0" w:color="000000"/>
               <w:left w:val="single" w:sz="4" w:space="0" w:color="000000"/>
@@ -1069,7 +1256,7 @@
         </w:tc>
         <w:tc>
           <w:tcPr>
-            <w:tcW w:w="2567" w:type="dxa"/>
+            <w:tcW w:w="3397" w:type="dxa"/>
             <w:tcBorders>
               <w:top w:val="single" w:sz="4" w:space="0" w:color="000000"/>
               <w:left w:val="single" w:sz="4" w:space="0" w:color="000000"/>
@@ -1098,7 +1285,7 @@
         </w:tc>
         <w:tc>
           <w:tcPr>
-            <w:tcW w:w="2267" w:type="dxa"/>
+            <w:tcW w:w="3244" w:type="dxa"/>
             <w:tcBorders>
               <w:top w:val="single" w:sz="4" w:space="0" w:color="000000"/>
               <w:left w:val="single" w:sz="4" w:space="0" w:color="000000"/>
@@ -1109,6 +1296,37 @@
           <w:p>
             <w:pPr>
               <w:pStyle w:val="Normal"/>
+              <w:rPr/>
+            </w:pPr>
+            <w:r>
+              <w:rPr/>
+              <w:t>presentation_pagecount</w:t>
+            </w:r>
+          </w:p>
+          <w:p>
+            <w:pPr>
+              <w:pStyle w:val="Normal"/>
+              <w:spacing w:before="0" w:after="200"/>
+              <w:rPr/>
+            </w:pPr>
+            <w:r>
+              <w:rPr/>
+            </w:r>
+          </w:p>
+        </w:tc>
+        <w:tc>
+          <w:tcPr>
+            <w:tcW w:w="1377" w:type="dxa"/>
+            <w:tcBorders>
+              <w:top w:val="single" w:sz="4" w:space="0" w:color="000000"/>
+              <w:left w:val="single" w:sz="4" w:space="0" w:color="000000"/>
+              <w:bottom w:val="single" w:sz="4" w:space="0" w:color="000000"/>
+            </w:tcBorders>
+            <w:shd w:fill="81D41A" w:val="clear"/>
+          </w:tcPr>
+          <w:p>
+            <w:pPr>
+              <w:pStyle w:val="Normal"/>
               <w:widowControl w:val="false"/>
               <w:suppressAutoHyphens w:val="true"/>
               <w:spacing w:lineRule="auto" w:line="240" w:before="0" w:after="0"/>
@@ -1127,7 +1345,34 @@
         </w:tc>
         <w:tc>
           <w:tcPr>
-            <w:tcW w:w="1707" w:type="dxa"/>
+            <w:tcW w:w="1376" w:type="dxa"/>
+            <w:tcBorders>
+              <w:top w:val="single" w:sz="4" w:space="0" w:color="000000"/>
+              <w:left w:val="single" w:sz="4" w:space="0" w:color="000000"/>
+              <w:bottom w:val="single" w:sz="4" w:space="0" w:color="000000"/>
+            </w:tcBorders>
+          </w:tcPr>
+          <w:p>
+            <w:pPr>
+              <w:pStyle w:val="Normal"/>
+              <w:widowControl w:val="false"/>
+              <w:suppressAutoHyphens w:val="true"/>
+              <w:spacing w:lineRule="auto" w:line="240" w:before="0" w:after="0"/>
+              <w:jc w:val="left"/>
+              <w:rPr>
+                <w:rFonts w:ascii="Arial" w:hAnsi="Arial"/>
+              </w:rPr>
+            </w:pPr>
+            <w:r>
+              <w:rPr>
+                <w:rFonts w:ascii="Arial" w:hAnsi="Arial"/>
+              </w:rPr>
+            </w:r>
+          </w:p>
+        </w:tc>
+        <w:tc>
+          <w:tcPr>
+            <w:tcW w:w="1441" w:type="dxa"/>
             <w:tcBorders>
               <w:top w:val="single" w:sz="4" w:space="0" w:color="000000"/>
               <w:left w:val="single" w:sz="4" w:space="0" w:color="000000"/>
@@ -1164,7 +1409,7 @@
         <w:trPr/>
         <w:tc>
           <w:tcPr>
-            <w:tcW w:w="3749" w:type="dxa"/>
+            <w:tcW w:w="2634" w:type="dxa"/>
             <w:tcBorders>
               <w:top w:val="single" w:sz="4" w:space="0" w:color="000000"/>
               <w:left w:val="single" w:sz="4" w:space="0" w:color="000000"/>
@@ -1197,7 +1442,7 @@
         </w:tc>
         <w:tc>
           <w:tcPr>
-            <w:tcW w:w="1287" w:type="dxa"/>
+            <w:tcW w:w="904" w:type="dxa"/>
             <w:tcBorders>
               <w:top w:val="single" w:sz="4" w:space="0" w:color="000000"/>
               <w:left w:val="single" w:sz="4" w:space="0" w:color="000000"/>
@@ -1230,7 +1475,7 @@
         </w:tc>
         <w:tc>
           <w:tcPr>
-            <w:tcW w:w="3043" w:type="dxa"/>
+            <w:tcW w:w="2277" w:type="dxa"/>
             <w:tcBorders>
               <w:top w:val="single" w:sz="4" w:space="0" w:color="000000"/>
               <w:left w:val="single" w:sz="4" w:space="0" w:color="000000"/>
@@ -1263,7 +1508,7 @@
         </w:tc>
         <w:tc>
           <w:tcPr>
-            <w:tcW w:w="5059" w:type="dxa"/>
+            <w:tcW w:w="3288" w:type="dxa"/>
             <w:tcBorders>
               <w:top w:val="single" w:sz="4" w:space="0" w:color="000000"/>
               <w:left w:val="single" w:sz="4" w:space="0" w:color="000000"/>
@@ -1299,7 +1544,7 @@
         </w:tc>
         <w:tc>
           <w:tcPr>
-            <w:tcW w:w="1585" w:type="dxa"/>
+            <w:tcW w:w="1327" w:type="dxa"/>
             <w:tcBorders>
               <w:top w:val="single" w:sz="4" w:space="0" w:color="000000"/>
               <w:left w:val="single" w:sz="4" w:space="0" w:color="000000"/>
@@ -1335,7 +1580,7 @@
         </w:tc>
         <w:tc>
           <w:tcPr>
-            <w:tcW w:w="2567" w:type="dxa"/>
+            <w:tcW w:w="3397" w:type="dxa"/>
             <w:tcBorders>
               <w:top w:val="single" w:sz="4" w:space="0" w:color="000000"/>
               <w:left w:val="single" w:sz="4" w:space="0" w:color="000000"/>
@@ -1364,7 +1609,27 @@
         </w:tc>
         <w:tc>
           <w:tcPr>
-            <w:tcW w:w="2267" w:type="dxa"/>
+            <w:tcW w:w="3244" w:type="dxa"/>
+            <w:tcBorders>
+              <w:top w:val="single" w:sz="4" w:space="0" w:color="000000"/>
+              <w:left w:val="single" w:sz="4" w:space="0" w:color="000000"/>
+              <w:bottom w:val="single" w:sz="4" w:space="0" w:color="000000"/>
+            </w:tcBorders>
+          </w:tcPr>
+          <w:p>
+            <w:pPr>
+              <w:pStyle w:val="Normal"/>
+              <w:spacing w:before="0" w:after="200"/>
+              <w:rPr/>
+            </w:pPr>
+            <w:r>
+              <w:rPr/>
+            </w:r>
+          </w:p>
+        </w:tc>
+        <w:tc>
+          <w:tcPr>
+            <w:tcW w:w="1377" w:type="dxa"/>
             <w:tcBorders>
               <w:top w:val="single" w:sz="4" w:space="0" w:color="000000"/>
               <w:left w:val="single" w:sz="4" w:space="0" w:color="000000"/>
@@ -1392,7 +1657,34 @@
         </w:tc>
         <w:tc>
           <w:tcPr>
-            <w:tcW w:w="1707" w:type="dxa"/>
+            <w:tcW w:w="1376" w:type="dxa"/>
+            <w:tcBorders>
+              <w:top w:val="single" w:sz="4" w:space="0" w:color="000000"/>
+              <w:left w:val="single" w:sz="4" w:space="0" w:color="000000"/>
+              <w:bottom w:val="single" w:sz="4" w:space="0" w:color="000000"/>
+            </w:tcBorders>
+          </w:tcPr>
+          <w:p>
+            <w:pPr>
+              <w:pStyle w:val="Normal"/>
+              <w:widowControl w:val="false"/>
+              <w:suppressAutoHyphens w:val="true"/>
+              <w:spacing w:lineRule="auto" w:line="240" w:before="0" w:after="0"/>
+              <w:jc w:val="left"/>
+              <w:rPr>
+                <w:rFonts w:ascii="Arial" w:hAnsi="Arial"/>
+              </w:rPr>
+            </w:pPr>
+            <w:r>
+              <w:rPr>
+                <w:rFonts w:ascii="Arial" w:hAnsi="Arial"/>
+              </w:rPr>
+            </w:r>
+          </w:p>
+        </w:tc>
+        <w:tc>
+          <w:tcPr>
+            <w:tcW w:w="1441" w:type="dxa"/>
             <w:tcBorders>
               <w:top w:val="single" w:sz="4" w:space="0" w:color="000000"/>
               <w:left w:val="single" w:sz="4" w:space="0" w:color="000000"/>
@@ -1425,7 +1717,7 @@
         </w:trPr>
         <w:tc>
           <w:tcPr>
-            <w:tcW w:w="3749" w:type="dxa"/>
+            <w:tcW w:w="2634" w:type="dxa"/>
             <w:tcBorders>
               <w:top w:val="single" w:sz="4" w:space="0" w:color="000000"/>
               <w:left w:val="single" w:sz="4" w:space="0" w:color="000000"/>
@@ -1458,7 +1750,7 @@
         </w:tc>
         <w:tc>
           <w:tcPr>
-            <w:tcW w:w="1287" w:type="dxa"/>
+            <w:tcW w:w="904" w:type="dxa"/>
             <w:tcBorders>
               <w:top w:val="single" w:sz="4" w:space="0" w:color="000000"/>
               <w:left w:val="single" w:sz="4" w:space="0" w:color="000000"/>
@@ -1491,7 +1783,7 @@
         </w:tc>
         <w:tc>
           <w:tcPr>
-            <w:tcW w:w="3043" w:type="dxa"/>
+            <w:tcW w:w="2277" w:type="dxa"/>
             <w:tcBorders>
               <w:top w:val="single" w:sz="4" w:space="0" w:color="000000"/>
               <w:left w:val="single" w:sz="4" w:space="0" w:color="000000"/>
@@ -1547,7 +1839,7 @@
         </w:tc>
         <w:tc>
           <w:tcPr>
-            <w:tcW w:w="5059" w:type="dxa"/>
+            <w:tcW w:w="3288" w:type="dxa"/>
             <w:tcBorders>
               <w:top w:val="single" w:sz="4" w:space="0" w:color="000000"/>
               <w:left w:val="single" w:sz="4" w:space="0" w:color="000000"/>
@@ -1580,7 +1872,7 @@
         </w:tc>
         <w:tc>
           <w:tcPr>
-            <w:tcW w:w="1585" w:type="dxa"/>
+            <w:tcW w:w="1327" w:type="dxa"/>
             <w:tcBorders>
               <w:top w:val="single" w:sz="4" w:space="0" w:color="000000"/>
               <w:left w:val="single" w:sz="4" w:space="0" w:color="000000"/>
@@ -1616,7 +1908,7 @@
         </w:tc>
         <w:tc>
           <w:tcPr>
-            <w:tcW w:w="2567" w:type="dxa"/>
+            <w:tcW w:w="3397" w:type="dxa"/>
             <w:tcBorders>
               <w:top w:val="single" w:sz="4" w:space="0" w:color="000000"/>
               <w:left w:val="single" w:sz="4" w:space="0" w:color="000000"/>
@@ -1649,7 +1941,27 @@
         </w:tc>
         <w:tc>
           <w:tcPr>
-            <w:tcW w:w="2267" w:type="dxa"/>
+            <w:tcW w:w="3244" w:type="dxa"/>
+            <w:tcBorders>
+              <w:top w:val="single" w:sz="4" w:space="0" w:color="000000"/>
+              <w:left w:val="single" w:sz="4" w:space="0" w:color="000000"/>
+              <w:bottom w:val="single" w:sz="4" w:space="0" w:color="000000"/>
+            </w:tcBorders>
+          </w:tcPr>
+          <w:p>
+            <w:pPr>
+              <w:pStyle w:val="Normal"/>
+              <w:spacing w:before="0" w:after="200"/>
+              <w:rPr/>
+            </w:pPr>
+            <w:r>
+              <w:rPr/>
+            </w:r>
+          </w:p>
+        </w:tc>
+        <w:tc>
+          <w:tcPr>
+            <w:tcW w:w="1377" w:type="dxa"/>
             <w:tcBorders>
               <w:top w:val="single" w:sz="4" w:space="0" w:color="000000"/>
               <w:left w:val="single" w:sz="4" w:space="0" w:color="000000"/>
@@ -1682,7 +1994,29 @@
         </w:tc>
         <w:tc>
           <w:tcPr>
-            <w:tcW w:w="1707" w:type="dxa"/>
+            <w:tcW w:w="1376" w:type="dxa"/>
+            <w:tcBorders>
+              <w:top w:val="single" w:sz="4" w:space="0" w:color="000000"/>
+              <w:left w:val="single" w:sz="4" w:space="0" w:color="000000"/>
+              <w:bottom w:val="single" w:sz="4" w:space="0" w:color="000000"/>
+            </w:tcBorders>
+            <w:shd w:fill="81D41A" w:val="clear"/>
+          </w:tcPr>
+          <w:p>
+            <w:pPr>
+              <w:pStyle w:val="Normal"/>
+              <w:spacing w:before="0" w:after="200"/>
+              <w:rPr/>
+            </w:pPr>
+            <w:r>
+              <w:rPr/>
+              <w:t>navigate0</w:t>
+            </w:r>
+          </w:p>
+        </w:tc>
+        <w:tc>
+          <w:tcPr>
+            <w:tcW w:w="1441" w:type="dxa"/>
             <w:tcBorders>
               <w:top w:val="single" w:sz="4" w:space="0" w:color="000000"/>
               <w:left w:val="single" w:sz="4" w:space="0" w:color="000000"/>
@@ -1741,7 +2075,7 @@
         <w:trPr/>
         <w:tc>
           <w:tcPr>
-            <w:tcW w:w="3749" w:type="dxa"/>
+            <w:tcW w:w="2634" w:type="dxa"/>
             <w:tcBorders>
               <w:top w:val="single" w:sz="4" w:space="0" w:color="000000"/>
               <w:left w:val="single" w:sz="4" w:space="0" w:color="000000"/>
@@ -1774,7 +2108,7 @@
         </w:tc>
         <w:tc>
           <w:tcPr>
-            <w:tcW w:w="1287" w:type="dxa"/>
+            <w:tcW w:w="904" w:type="dxa"/>
             <w:tcBorders>
               <w:top w:val="single" w:sz="4" w:space="0" w:color="000000"/>
               <w:left w:val="single" w:sz="4" w:space="0" w:color="000000"/>
@@ -1807,7 +2141,7 @@
         </w:tc>
         <w:tc>
           <w:tcPr>
-            <w:tcW w:w="3043" w:type="dxa"/>
+            <w:tcW w:w="2277" w:type="dxa"/>
             <w:tcBorders>
               <w:top w:val="single" w:sz="4" w:space="0" w:color="000000"/>
               <w:left w:val="single" w:sz="4" w:space="0" w:color="000000"/>
@@ -1863,7 +2197,7 @@
         </w:tc>
         <w:tc>
           <w:tcPr>
-            <w:tcW w:w="5059" w:type="dxa"/>
+            <w:tcW w:w="3288" w:type="dxa"/>
             <w:tcBorders>
               <w:top w:val="single" w:sz="4" w:space="0" w:color="000000"/>
               <w:left w:val="single" w:sz="4" w:space="0" w:color="000000"/>
@@ -1896,7 +2230,7 @@
         </w:tc>
         <w:tc>
           <w:tcPr>
-            <w:tcW w:w="1585" w:type="dxa"/>
+            <w:tcW w:w="1327" w:type="dxa"/>
             <w:tcBorders>
               <w:top w:val="single" w:sz="4" w:space="0" w:color="000000"/>
               <w:left w:val="single" w:sz="4" w:space="0" w:color="000000"/>
@@ -1932,7 +2266,7 @@
         </w:tc>
         <w:tc>
           <w:tcPr>
-            <w:tcW w:w="2567" w:type="dxa"/>
+            <w:tcW w:w="3397" w:type="dxa"/>
             <w:tcBorders>
               <w:top w:val="single" w:sz="4" w:space="0" w:color="000000"/>
               <w:left w:val="single" w:sz="4" w:space="0" w:color="000000"/>
@@ -1965,7 +2299,27 @@
         </w:tc>
         <w:tc>
           <w:tcPr>
-            <w:tcW w:w="2267" w:type="dxa"/>
+            <w:tcW w:w="3244" w:type="dxa"/>
+            <w:tcBorders>
+              <w:top w:val="single" w:sz="4" w:space="0" w:color="000000"/>
+              <w:left w:val="single" w:sz="4" w:space="0" w:color="000000"/>
+              <w:bottom w:val="single" w:sz="4" w:space="0" w:color="000000"/>
+            </w:tcBorders>
+          </w:tcPr>
+          <w:p>
+            <w:pPr>
+              <w:pStyle w:val="Normal"/>
+              <w:spacing w:before="0" w:after="200"/>
+              <w:rPr/>
+            </w:pPr>
+            <w:r>
+              <w:rPr/>
+            </w:r>
+          </w:p>
+        </w:tc>
+        <w:tc>
+          <w:tcPr>
+            <w:tcW w:w="1377" w:type="dxa"/>
             <w:tcBorders>
               <w:top w:val="single" w:sz="4" w:space="0" w:color="000000"/>
               <w:left w:val="single" w:sz="4" w:space="0" w:color="000000"/>
@@ -1998,7 +2352,38 @@
         </w:tc>
         <w:tc>
           <w:tcPr>
-            <w:tcW w:w="1707" w:type="dxa"/>
+            <w:tcW w:w="1376" w:type="dxa"/>
+            <w:tcBorders>
+              <w:top w:val="single" w:sz="4" w:space="0" w:color="000000"/>
+              <w:left w:val="single" w:sz="4" w:space="0" w:color="000000"/>
+              <w:bottom w:val="single" w:sz="4" w:space="0" w:color="000000"/>
+            </w:tcBorders>
+            <w:shd w:fill="81D41A" w:val="clear"/>
+          </w:tcPr>
+          <w:p>
+            <w:pPr>
+              <w:pStyle w:val="Normal"/>
+              <w:rPr/>
+            </w:pPr>
+            <w:r>
+              <w:rPr/>
+              <w:t>navigate1</w:t>
+            </w:r>
+          </w:p>
+          <w:p>
+            <w:pPr>
+              <w:pStyle w:val="Normal"/>
+              <w:spacing w:before="0" w:after="200"/>
+              <w:rPr/>
+            </w:pPr>
+            <w:r>
+              <w:rPr/>
+            </w:r>
+          </w:p>
+        </w:tc>
+        <w:tc>
+          <w:tcPr>
+            <w:tcW w:w="1441" w:type="dxa"/>
             <w:tcBorders>
               <w:top w:val="single" w:sz="4" w:space="0" w:color="000000"/>
               <w:left w:val="single" w:sz="4" w:space="0" w:color="000000"/>
@@ -2057,7 +2442,7 @@
         <w:trPr/>
         <w:tc>
           <w:tcPr>
-            <w:tcW w:w="3749" w:type="dxa"/>
+            <w:tcW w:w="2634" w:type="dxa"/>
             <w:tcBorders>
               <w:top w:val="single" w:sz="4" w:space="0" w:color="000000"/>
               <w:left w:val="single" w:sz="4" w:space="0" w:color="000000"/>
@@ -2090,7 +2475,7 @@
         </w:tc>
         <w:tc>
           <w:tcPr>
-            <w:tcW w:w="1287" w:type="dxa"/>
+            <w:tcW w:w="904" w:type="dxa"/>
             <w:tcBorders>
               <w:top w:val="single" w:sz="4" w:space="0" w:color="000000"/>
               <w:left w:val="single" w:sz="4" w:space="0" w:color="000000"/>
@@ -2123,7 +2508,7 @@
         </w:tc>
         <w:tc>
           <w:tcPr>
-            <w:tcW w:w="3043" w:type="dxa"/>
+            <w:tcW w:w="2277" w:type="dxa"/>
             <w:tcBorders>
               <w:top w:val="single" w:sz="4" w:space="0" w:color="000000"/>
               <w:left w:val="single" w:sz="4" w:space="0" w:color="000000"/>
@@ -2160,7 +2545,7 @@
         </w:tc>
         <w:tc>
           <w:tcPr>
-            <w:tcW w:w="5059" w:type="dxa"/>
+            <w:tcW w:w="3288" w:type="dxa"/>
             <w:tcBorders>
               <w:top w:val="single" w:sz="4" w:space="0" w:color="000000"/>
               <w:left w:val="single" w:sz="4" w:space="0" w:color="000000"/>
@@ -2193,7 +2578,7 @@
         </w:tc>
         <w:tc>
           <w:tcPr>
-            <w:tcW w:w="1585" w:type="dxa"/>
+            <w:tcW w:w="1327" w:type="dxa"/>
             <w:tcBorders>
               <w:top w:val="single" w:sz="4" w:space="0" w:color="000000"/>
               <w:left w:val="single" w:sz="4" w:space="0" w:color="000000"/>
@@ -2229,7 +2614,7 @@
         </w:tc>
         <w:tc>
           <w:tcPr>
-            <w:tcW w:w="2567" w:type="dxa"/>
+            <w:tcW w:w="3397" w:type="dxa"/>
             <w:tcBorders>
               <w:top w:val="single" w:sz="4" w:space="0" w:color="000000"/>
               <w:left w:val="single" w:sz="4" w:space="0" w:color="000000"/>
@@ -2258,7 +2643,29 @@
         </w:tc>
         <w:tc>
           <w:tcPr>
-            <w:tcW w:w="2267" w:type="dxa"/>
+            <w:tcW w:w="3244" w:type="dxa"/>
+            <w:tcBorders>
+              <w:top w:val="single" w:sz="4" w:space="0" w:color="000000"/>
+              <w:left w:val="single" w:sz="4" w:space="0" w:color="000000"/>
+              <w:bottom w:val="single" w:sz="4" w:space="0" w:color="000000"/>
+            </w:tcBorders>
+            <w:shd w:fill="81D41A" w:val="clear"/>
+          </w:tcPr>
+          <w:p>
+            <w:pPr>
+              <w:pStyle w:val="Normal"/>
+              <w:spacing w:before="0" w:after="200"/>
+              <w:rPr/>
+            </w:pPr>
+            <w:r>
+              <w:rPr/>
+              <w:t>presentation_pagecaption</w:t>
+            </w:r>
+          </w:p>
+        </w:tc>
+        <w:tc>
+          <w:tcPr>
+            <w:tcW w:w="1377" w:type="dxa"/>
             <w:tcBorders>
               <w:top w:val="single" w:sz="4" w:space="0" w:color="000000"/>
               <w:left w:val="single" w:sz="4" w:space="0" w:color="000000"/>
@@ -2291,7 +2698,38 @@
         </w:tc>
         <w:tc>
           <w:tcPr>
-            <w:tcW w:w="1707" w:type="dxa"/>
+            <w:tcW w:w="1376" w:type="dxa"/>
+            <w:tcBorders>
+              <w:top w:val="single" w:sz="4" w:space="0" w:color="000000"/>
+              <w:left w:val="single" w:sz="4" w:space="0" w:color="000000"/>
+              <w:bottom w:val="single" w:sz="4" w:space="0" w:color="000000"/>
+            </w:tcBorders>
+            <w:shd w:fill="81D41A" w:val="clear"/>
+          </w:tcPr>
+          <w:p>
+            <w:pPr>
+              <w:pStyle w:val="Normal"/>
+              <w:rPr/>
+            </w:pPr>
+            <w:r>
+              <w:rPr/>
+              <w:t>navigate_pagecaption_</w:t>
+            </w:r>
+          </w:p>
+          <w:p>
+            <w:pPr>
+              <w:pStyle w:val="Normal"/>
+              <w:spacing w:before="0" w:after="200"/>
+              <w:rPr/>
+            </w:pPr>
+            <w:r>
+              <w:rPr/>
+            </w:r>
+          </w:p>
+        </w:tc>
+        <w:tc>
+          <w:tcPr>
+            <w:tcW w:w="1441" w:type="dxa"/>
             <w:tcBorders>
               <w:top w:val="single" w:sz="4" w:space="0" w:color="000000"/>
               <w:left w:val="single" w:sz="4" w:space="0" w:color="000000"/>
@@ -2324,7 +2762,7 @@
         <w:trPr/>
         <w:tc>
           <w:tcPr>
-            <w:tcW w:w="3749" w:type="dxa"/>
+            <w:tcW w:w="2634" w:type="dxa"/>
             <w:tcBorders>
               <w:top w:val="single" w:sz="4" w:space="0" w:color="000000"/>
               <w:left w:val="single" w:sz="4" w:space="0" w:color="000000"/>
@@ -2357,7 +2795,7 @@
         </w:tc>
         <w:tc>
           <w:tcPr>
-            <w:tcW w:w="1287" w:type="dxa"/>
+            <w:tcW w:w="904" w:type="dxa"/>
             <w:tcBorders>
               <w:top w:val="single" w:sz="4" w:space="0" w:color="000000"/>
               <w:left w:val="single" w:sz="4" w:space="0" w:color="000000"/>
@@ -2390,7 +2828,7 @@
         </w:tc>
         <w:tc>
           <w:tcPr>
-            <w:tcW w:w="3043" w:type="dxa"/>
+            <w:tcW w:w="2277" w:type="dxa"/>
             <w:tcBorders>
               <w:top w:val="single" w:sz="4" w:space="0" w:color="000000"/>
               <w:left w:val="single" w:sz="4" w:space="0" w:color="000000"/>
@@ -2426,7 +2864,7 @@
         </w:tc>
         <w:tc>
           <w:tcPr>
-            <w:tcW w:w="5059" w:type="dxa"/>
+            <w:tcW w:w="3288" w:type="dxa"/>
             <w:tcBorders>
               <w:top w:val="single" w:sz="4" w:space="0" w:color="000000"/>
               <w:left w:val="single" w:sz="4" w:space="0" w:color="000000"/>
@@ -2459,7 +2897,7 @@
         </w:tc>
         <w:tc>
           <w:tcPr>
-            <w:tcW w:w="1585" w:type="dxa"/>
+            <w:tcW w:w="1327" w:type="dxa"/>
             <w:tcBorders>
               <w:top w:val="single" w:sz="4" w:space="0" w:color="000000"/>
               <w:left w:val="single" w:sz="4" w:space="0" w:color="000000"/>
@@ -2492,7 +2930,7 @@
         </w:tc>
         <w:tc>
           <w:tcPr>
-            <w:tcW w:w="2567" w:type="dxa"/>
+            <w:tcW w:w="3397" w:type="dxa"/>
             <w:tcBorders>
               <w:top w:val="single" w:sz="4" w:space="0" w:color="000000"/>
               <w:left w:val="single" w:sz="4" w:space="0" w:color="000000"/>
@@ -2520,7 +2958,27 @@
         </w:tc>
         <w:tc>
           <w:tcPr>
-            <w:tcW w:w="2267" w:type="dxa"/>
+            <w:tcW w:w="3244" w:type="dxa"/>
+            <w:tcBorders>
+              <w:top w:val="single" w:sz="4" w:space="0" w:color="000000"/>
+              <w:left w:val="single" w:sz="4" w:space="0" w:color="000000"/>
+              <w:bottom w:val="single" w:sz="4" w:space="0" w:color="000000"/>
+            </w:tcBorders>
+          </w:tcPr>
+          <w:p>
+            <w:pPr>
+              <w:pStyle w:val="Normal"/>
+              <w:spacing w:before="0" w:after="200"/>
+              <w:rPr/>
+            </w:pPr>
+            <w:r>
+              <w:rPr/>
+            </w:r>
+          </w:p>
+        </w:tc>
+        <w:tc>
+          <w:tcPr>
+            <w:tcW w:w="1377" w:type="dxa"/>
             <w:tcBorders>
               <w:top w:val="single" w:sz="4" w:space="0" w:color="000000"/>
               <w:left w:val="single" w:sz="4" w:space="0" w:color="000000"/>
@@ -2548,7 +3006,34 @@
         </w:tc>
         <w:tc>
           <w:tcPr>
-            <w:tcW w:w="1707" w:type="dxa"/>
+            <w:tcW w:w="1376" w:type="dxa"/>
+            <w:tcBorders>
+              <w:top w:val="single" w:sz="4" w:space="0" w:color="000000"/>
+              <w:left w:val="single" w:sz="4" w:space="0" w:color="000000"/>
+              <w:bottom w:val="single" w:sz="4" w:space="0" w:color="000000"/>
+            </w:tcBorders>
+          </w:tcPr>
+          <w:p>
+            <w:pPr>
+              <w:pStyle w:val="Normal"/>
+              <w:widowControl w:val="false"/>
+              <w:suppressAutoHyphens w:val="true"/>
+              <w:spacing w:lineRule="auto" w:line="240" w:before="0" w:after="0"/>
+              <w:jc w:val="left"/>
+              <w:rPr>
+                <w:rFonts w:ascii="Arial" w:hAnsi="Arial"/>
+              </w:rPr>
+            </w:pPr>
+            <w:r>
+              <w:rPr>
+                <w:rFonts w:ascii="Arial" w:hAnsi="Arial"/>
+              </w:rPr>
+            </w:r>
+          </w:p>
+        </w:tc>
+        <w:tc>
+          <w:tcPr>
+            <w:tcW w:w="1441" w:type="dxa"/>
             <w:tcBorders>
               <w:top w:val="single" w:sz="4" w:space="0" w:color="000000"/>
               <w:left w:val="single" w:sz="4" w:space="0" w:color="000000"/>
@@ -2579,7 +3064,7 @@
         <w:trPr/>
         <w:tc>
           <w:tcPr>
-            <w:tcW w:w="3749" w:type="dxa"/>
+            <w:tcW w:w="2634" w:type="dxa"/>
             <w:tcBorders>
               <w:top w:val="single" w:sz="4" w:space="0" w:color="000000"/>
               <w:left w:val="single" w:sz="4" w:space="0" w:color="000000"/>
@@ -2612,7 +3097,7 @@
         </w:tc>
         <w:tc>
           <w:tcPr>
-            <w:tcW w:w="1287" w:type="dxa"/>
+            <w:tcW w:w="904" w:type="dxa"/>
             <w:tcBorders>
               <w:top w:val="single" w:sz="4" w:space="0" w:color="000000"/>
               <w:left w:val="single" w:sz="4" w:space="0" w:color="000000"/>
@@ -2645,7 +3130,7 @@
         </w:tc>
         <w:tc>
           <w:tcPr>
-            <w:tcW w:w="3043" w:type="dxa"/>
+            <w:tcW w:w="2277" w:type="dxa"/>
             <w:tcBorders>
               <w:top w:val="single" w:sz="4" w:space="0" w:color="000000"/>
               <w:left w:val="single" w:sz="4" w:space="0" w:color="000000"/>
@@ -2681,7 +3166,7 @@
         </w:tc>
         <w:tc>
           <w:tcPr>
-            <w:tcW w:w="5059" w:type="dxa"/>
+            <w:tcW w:w="3288" w:type="dxa"/>
             <w:tcBorders>
               <w:top w:val="single" w:sz="4" w:space="0" w:color="000000"/>
               <w:left w:val="single" w:sz="4" w:space="0" w:color="000000"/>
@@ -2714,7 +3199,7 @@
         </w:tc>
         <w:tc>
           <w:tcPr>
-            <w:tcW w:w="1585" w:type="dxa"/>
+            <w:tcW w:w="1327" w:type="dxa"/>
             <w:tcBorders>
               <w:top w:val="single" w:sz="4" w:space="0" w:color="000000"/>
               <w:left w:val="single" w:sz="4" w:space="0" w:color="000000"/>
@@ -2747,7 +3232,7 @@
         </w:tc>
         <w:tc>
           <w:tcPr>
-            <w:tcW w:w="2567" w:type="dxa"/>
+            <w:tcW w:w="3397" w:type="dxa"/>
             <w:tcBorders>
               <w:top w:val="single" w:sz="4" w:space="0" w:color="000000"/>
               <w:left w:val="single" w:sz="4" w:space="0" w:color="000000"/>
@@ -2775,7 +3260,27 @@
         </w:tc>
         <w:tc>
           <w:tcPr>
-            <w:tcW w:w="2267" w:type="dxa"/>
+            <w:tcW w:w="3244" w:type="dxa"/>
+            <w:tcBorders>
+              <w:top w:val="single" w:sz="4" w:space="0" w:color="000000"/>
+              <w:left w:val="single" w:sz="4" w:space="0" w:color="000000"/>
+              <w:bottom w:val="single" w:sz="4" w:space="0" w:color="000000"/>
+            </w:tcBorders>
+          </w:tcPr>
+          <w:p>
+            <w:pPr>
+              <w:pStyle w:val="Normal"/>
+              <w:spacing w:before="0" w:after="200"/>
+              <w:rPr/>
+            </w:pPr>
+            <w:r>
+              <w:rPr/>
+            </w:r>
+          </w:p>
+        </w:tc>
+        <w:tc>
+          <w:tcPr>
+            <w:tcW w:w="1377" w:type="dxa"/>
             <w:tcBorders>
               <w:top w:val="single" w:sz="4" w:space="0" w:color="000000"/>
               <w:left w:val="single" w:sz="4" w:space="0" w:color="000000"/>
@@ -2803,7 +3308,34 @@
         </w:tc>
         <w:tc>
           <w:tcPr>
-            <w:tcW w:w="1707" w:type="dxa"/>
+            <w:tcW w:w="1376" w:type="dxa"/>
+            <w:tcBorders>
+              <w:top w:val="single" w:sz="4" w:space="0" w:color="000000"/>
+              <w:left w:val="single" w:sz="4" w:space="0" w:color="000000"/>
+              <w:bottom w:val="single" w:sz="4" w:space="0" w:color="000000"/>
+            </w:tcBorders>
+          </w:tcPr>
+          <w:p>
+            <w:pPr>
+              <w:pStyle w:val="Normal"/>
+              <w:widowControl w:val="false"/>
+              <w:suppressAutoHyphens w:val="true"/>
+              <w:spacing w:lineRule="auto" w:line="240" w:before="0" w:after="0"/>
+              <w:jc w:val="left"/>
+              <w:rPr>
+                <w:rFonts w:ascii="Arial" w:hAnsi="Arial"/>
+              </w:rPr>
+            </w:pPr>
+            <w:r>
+              <w:rPr>
+                <w:rFonts w:ascii="Arial" w:hAnsi="Arial"/>
+              </w:rPr>
+            </w:r>
+          </w:p>
+        </w:tc>
+        <w:tc>
+          <w:tcPr>
+            <w:tcW w:w="1441" w:type="dxa"/>
             <w:tcBorders>
               <w:top w:val="single" w:sz="4" w:space="0" w:color="000000"/>
               <w:left w:val="single" w:sz="4" w:space="0" w:color="000000"/>
@@ -2834,7 +3366,7 @@
         <w:trPr/>
         <w:tc>
           <w:tcPr>
-            <w:tcW w:w="3749" w:type="dxa"/>
+            <w:tcW w:w="2634" w:type="dxa"/>
             <w:tcBorders>
               <w:top w:val="single" w:sz="4" w:space="0" w:color="000000"/>
               <w:left w:val="single" w:sz="4" w:space="0" w:color="000000"/>
@@ -2867,7 +3399,7 @@
         </w:tc>
         <w:tc>
           <w:tcPr>
-            <w:tcW w:w="1287" w:type="dxa"/>
+            <w:tcW w:w="904" w:type="dxa"/>
             <w:tcBorders>
               <w:top w:val="single" w:sz="4" w:space="0" w:color="000000"/>
               <w:left w:val="single" w:sz="4" w:space="0" w:color="000000"/>
@@ -2900,7 +3432,7 @@
         </w:tc>
         <w:tc>
           <w:tcPr>
-            <w:tcW w:w="3043" w:type="dxa"/>
+            <w:tcW w:w="2277" w:type="dxa"/>
             <w:tcBorders>
               <w:top w:val="single" w:sz="4" w:space="0" w:color="000000"/>
               <w:left w:val="single" w:sz="4" w:space="0" w:color="000000"/>
@@ -2936,7 +3468,7 @@
         </w:tc>
         <w:tc>
           <w:tcPr>
-            <w:tcW w:w="5059" w:type="dxa"/>
+            <w:tcW w:w="3288" w:type="dxa"/>
             <w:tcBorders>
               <w:top w:val="single" w:sz="4" w:space="0" w:color="000000"/>
               <w:left w:val="single" w:sz="4" w:space="0" w:color="000000"/>
@@ -2969,7 +3501,7 @@
         </w:tc>
         <w:tc>
           <w:tcPr>
-            <w:tcW w:w="1585" w:type="dxa"/>
+            <w:tcW w:w="1327" w:type="dxa"/>
             <w:tcBorders>
               <w:top w:val="single" w:sz="4" w:space="0" w:color="000000"/>
               <w:left w:val="single" w:sz="4" w:space="0" w:color="000000"/>
@@ -3002,7 +3534,7 @@
         </w:tc>
         <w:tc>
           <w:tcPr>
-            <w:tcW w:w="2567" w:type="dxa"/>
+            <w:tcW w:w="3397" w:type="dxa"/>
             <w:tcBorders>
               <w:top w:val="single" w:sz="4" w:space="0" w:color="000000"/>
               <w:left w:val="single" w:sz="4" w:space="0" w:color="000000"/>
@@ -3030,7 +3562,38 @@
         </w:tc>
         <w:tc>
           <w:tcPr>
-            <w:tcW w:w="2267" w:type="dxa"/>
+            <w:tcW w:w="3244" w:type="dxa"/>
+            <w:tcBorders>
+              <w:top w:val="single" w:sz="4" w:space="0" w:color="000000"/>
+              <w:left w:val="single" w:sz="4" w:space="0" w:color="000000"/>
+              <w:bottom w:val="single" w:sz="4" w:space="0" w:color="000000"/>
+            </w:tcBorders>
+            <w:shd w:fill="81D41A" w:val="clear"/>
+          </w:tcPr>
+          <w:p>
+            <w:pPr>
+              <w:pStyle w:val="Normal"/>
+              <w:rPr/>
+            </w:pPr>
+            <w:r>
+              <w:rPr/>
+              <w:t>presentation_filename</w:t>
+            </w:r>
+          </w:p>
+          <w:p>
+            <w:pPr>
+              <w:pStyle w:val="Normal"/>
+              <w:spacing w:before="0" w:after="200"/>
+              <w:rPr/>
+            </w:pPr>
+            <w:r>
+              <w:rPr/>
+            </w:r>
+          </w:p>
+        </w:tc>
+        <w:tc>
+          <w:tcPr>
+            <w:tcW w:w="1377" w:type="dxa"/>
             <w:tcBorders>
               <w:top w:val="single" w:sz="4" w:space="0" w:color="000000"/>
               <w:left w:val="single" w:sz="4" w:space="0" w:color="000000"/>
@@ -3208,7 +3771,34 @@
         </w:tc>
         <w:tc>
           <w:tcPr>
-            <w:tcW w:w="1707" w:type="dxa"/>
+            <w:tcW w:w="1376" w:type="dxa"/>
+            <w:tcBorders>
+              <w:top w:val="single" w:sz="4" w:space="0" w:color="000000"/>
+              <w:left w:val="single" w:sz="4" w:space="0" w:color="000000"/>
+              <w:bottom w:val="single" w:sz="4" w:space="0" w:color="000000"/>
+            </w:tcBorders>
+          </w:tcPr>
+          <w:p>
+            <w:pPr>
+              <w:pStyle w:val="Normal"/>
+              <w:widowControl w:val="false"/>
+              <w:suppressAutoHyphens w:val="true"/>
+              <w:spacing w:lineRule="auto" w:line="240" w:before="0" w:after="0"/>
+              <w:jc w:val="left"/>
+              <w:rPr>
+                <w:rFonts w:ascii="Arial" w:hAnsi="Arial"/>
+              </w:rPr>
+            </w:pPr>
+            <w:r>
+              <w:rPr>
+                <w:rFonts w:ascii="Arial" w:hAnsi="Arial"/>
+              </w:rPr>
+            </w:r>
+          </w:p>
+        </w:tc>
+        <w:tc>
+          <w:tcPr>
+            <w:tcW w:w="1441" w:type="dxa"/>
             <w:tcBorders>
               <w:top w:val="single" w:sz="4" w:space="0" w:color="000000"/>
               <w:left w:val="single" w:sz="4" w:space="0" w:color="000000"/>
@@ -3244,7 +3834,7 @@
         <w:trPr/>
         <w:tc>
           <w:tcPr>
-            <w:tcW w:w="3749" w:type="dxa"/>
+            <w:tcW w:w="2634" w:type="dxa"/>
             <w:tcBorders>
               <w:top w:val="single" w:sz="4" w:space="0" w:color="000000"/>
               <w:left w:val="single" w:sz="4" w:space="0" w:color="000000"/>
@@ -3277,7 +3867,7 @@
         </w:tc>
         <w:tc>
           <w:tcPr>
-            <w:tcW w:w="1287" w:type="dxa"/>
+            <w:tcW w:w="904" w:type="dxa"/>
             <w:tcBorders>
               <w:top w:val="single" w:sz="4" w:space="0" w:color="000000"/>
               <w:left w:val="single" w:sz="4" w:space="0" w:color="000000"/>
@@ -3310,7 +3900,7 @@
         </w:tc>
         <w:tc>
           <w:tcPr>
-            <w:tcW w:w="3043" w:type="dxa"/>
+            <w:tcW w:w="2277" w:type="dxa"/>
             <w:tcBorders>
               <w:top w:val="single" w:sz="4" w:space="0" w:color="000000"/>
               <w:left w:val="single" w:sz="4" w:space="0" w:color="000000"/>
@@ -3344,7 +3934,7 @@
         </w:tc>
         <w:tc>
           <w:tcPr>
-            <w:tcW w:w="5059" w:type="dxa"/>
+            <w:tcW w:w="3288" w:type="dxa"/>
             <w:tcBorders>
               <w:top w:val="single" w:sz="4" w:space="0" w:color="000000"/>
               <w:left w:val="single" w:sz="4" w:space="0" w:color="000000"/>
@@ -3377,7 +3967,7 @@
         </w:tc>
         <w:tc>
           <w:tcPr>
-            <w:tcW w:w="1585" w:type="dxa"/>
+            <w:tcW w:w="1327" w:type="dxa"/>
             <w:tcBorders>
               <w:top w:val="single" w:sz="4" w:space="0" w:color="000000"/>
               <w:left w:val="single" w:sz="4" w:space="0" w:color="000000"/>
@@ -3413,7 +4003,7 @@
         </w:tc>
         <w:tc>
           <w:tcPr>
-            <w:tcW w:w="2567" w:type="dxa"/>
+            <w:tcW w:w="3397" w:type="dxa"/>
             <w:tcBorders>
               <w:top w:val="single" w:sz="4" w:space="0" w:color="000000"/>
               <w:left w:val="single" w:sz="4" w:space="0" w:color="000000"/>
@@ -3442,7 +4032,27 @@
         </w:tc>
         <w:tc>
           <w:tcPr>
-            <w:tcW w:w="2267" w:type="dxa"/>
+            <w:tcW w:w="3244" w:type="dxa"/>
+            <w:tcBorders>
+              <w:top w:val="single" w:sz="4" w:space="0" w:color="000000"/>
+              <w:left w:val="single" w:sz="4" w:space="0" w:color="000000"/>
+              <w:bottom w:val="single" w:sz="4" w:space="0" w:color="000000"/>
+            </w:tcBorders>
+          </w:tcPr>
+          <w:p>
+            <w:pPr>
+              <w:pStyle w:val="Normal"/>
+              <w:spacing w:before="0" w:after="200"/>
+              <w:rPr/>
+            </w:pPr>
+            <w:r>
+              <w:rPr/>
+            </w:r>
+          </w:p>
+        </w:tc>
+        <w:tc>
+          <w:tcPr>
+            <w:tcW w:w="1377" w:type="dxa"/>
             <w:tcBorders>
               <w:top w:val="single" w:sz="4" w:space="0" w:color="000000"/>
               <w:left w:val="single" w:sz="4" w:space="0" w:color="000000"/>
@@ -3474,7 +4084,34 @@
         </w:tc>
         <w:tc>
           <w:tcPr>
-            <w:tcW w:w="1707" w:type="dxa"/>
+            <w:tcW w:w="1376" w:type="dxa"/>
+            <w:tcBorders>
+              <w:top w:val="single" w:sz="4" w:space="0" w:color="000000"/>
+              <w:left w:val="single" w:sz="4" w:space="0" w:color="000000"/>
+              <w:bottom w:val="single" w:sz="4" w:space="0" w:color="000000"/>
+            </w:tcBorders>
+          </w:tcPr>
+          <w:p>
+            <w:pPr>
+              <w:pStyle w:val="Normal"/>
+              <w:widowControl w:val="false"/>
+              <w:suppressAutoHyphens w:val="true"/>
+              <w:spacing w:lineRule="auto" w:line="240" w:before="0" w:after="0"/>
+              <w:jc w:val="left"/>
+              <w:rPr>
+                <w:rFonts w:ascii="Arial" w:hAnsi="Arial"/>
+              </w:rPr>
+            </w:pPr>
+            <w:r>
+              <w:rPr>
+                <w:rFonts w:ascii="Arial" w:hAnsi="Arial"/>
+              </w:rPr>
+            </w:r>
+          </w:p>
+        </w:tc>
+        <w:tc>
+          <w:tcPr>
+            <w:tcW w:w="1441" w:type="dxa"/>
             <w:tcBorders>
               <w:top w:val="single" w:sz="4" w:space="0" w:color="000000"/>
               <w:left w:val="single" w:sz="4" w:space="0" w:color="000000"/>
@@ -3507,7 +4144,7 @@
         <w:trPr/>
         <w:tc>
           <w:tcPr>
-            <w:tcW w:w="3749" w:type="dxa"/>
+            <w:tcW w:w="2634" w:type="dxa"/>
             <w:tcBorders>
               <w:top w:val="single" w:sz="4" w:space="0" w:color="000000"/>
               <w:left w:val="single" w:sz="4" w:space="0" w:color="000000"/>
@@ -3540,7 +4177,7 @@
         </w:tc>
         <w:tc>
           <w:tcPr>
-            <w:tcW w:w="1287" w:type="dxa"/>
+            <w:tcW w:w="904" w:type="dxa"/>
             <w:tcBorders>
               <w:top w:val="single" w:sz="4" w:space="0" w:color="000000"/>
               <w:left w:val="single" w:sz="4" w:space="0" w:color="000000"/>
@@ -3573,7 +4210,7 @@
         </w:tc>
         <w:tc>
           <w:tcPr>
-            <w:tcW w:w="3043" w:type="dxa"/>
+            <w:tcW w:w="2277" w:type="dxa"/>
             <w:tcBorders>
               <w:top w:val="single" w:sz="4" w:space="0" w:color="000000"/>
               <w:left w:val="single" w:sz="4" w:space="0" w:color="000000"/>
@@ -3610,7 +4247,7 @@
         </w:tc>
         <w:tc>
           <w:tcPr>
-            <w:tcW w:w="5059" w:type="dxa"/>
+            <w:tcW w:w="3288" w:type="dxa"/>
             <w:tcBorders>
               <w:top w:val="single" w:sz="4" w:space="0" w:color="000000"/>
               <w:left w:val="single" w:sz="4" w:space="0" w:color="000000"/>
@@ -3687,7 +4324,7 @@
         </w:tc>
         <w:tc>
           <w:tcPr>
-            <w:tcW w:w="1585" w:type="dxa"/>
+            <w:tcW w:w="1327" w:type="dxa"/>
             <w:tcBorders>
               <w:top w:val="single" w:sz="4" w:space="0" w:color="000000"/>
               <w:left w:val="single" w:sz="4" w:space="0" w:color="000000"/>
@@ -3723,7 +4360,7 @@
         </w:tc>
         <w:tc>
           <w:tcPr>
-            <w:tcW w:w="2567" w:type="dxa"/>
+            <w:tcW w:w="3397" w:type="dxa"/>
             <w:tcBorders>
               <w:top w:val="single" w:sz="4" w:space="0" w:color="000000"/>
               <w:left w:val="single" w:sz="4" w:space="0" w:color="000000"/>
@@ -3752,7 +4389,27 @@
         </w:tc>
         <w:tc>
           <w:tcPr>
-            <w:tcW w:w="2267" w:type="dxa"/>
+            <w:tcW w:w="3244" w:type="dxa"/>
+            <w:tcBorders>
+              <w:top w:val="single" w:sz="4" w:space="0" w:color="000000"/>
+              <w:left w:val="single" w:sz="4" w:space="0" w:color="000000"/>
+              <w:bottom w:val="single" w:sz="4" w:space="0" w:color="000000"/>
+            </w:tcBorders>
+          </w:tcPr>
+          <w:p>
+            <w:pPr>
+              <w:pStyle w:val="Normal"/>
+              <w:spacing w:before="0" w:after="200"/>
+              <w:rPr/>
+            </w:pPr>
+            <w:r>
+              <w:rPr/>
+            </w:r>
+          </w:p>
+        </w:tc>
+        <w:tc>
+          <w:tcPr>
+            <w:tcW w:w="1377" w:type="dxa"/>
             <w:tcBorders>
               <w:top w:val="single" w:sz="4" w:space="0" w:color="000000"/>
               <w:left w:val="single" w:sz="4" w:space="0" w:color="000000"/>
@@ -3784,7 +4441,34 @@
         </w:tc>
         <w:tc>
           <w:tcPr>
-            <w:tcW w:w="1707" w:type="dxa"/>
+            <w:tcW w:w="1376" w:type="dxa"/>
+            <w:tcBorders>
+              <w:top w:val="single" w:sz="4" w:space="0" w:color="000000"/>
+              <w:left w:val="single" w:sz="4" w:space="0" w:color="000000"/>
+              <w:bottom w:val="single" w:sz="4" w:space="0" w:color="000000"/>
+            </w:tcBorders>
+          </w:tcPr>
+          <w:p>
+            <w:pPr>
+              <w:pStyle w:val="Normal"/>
+              <w:widowControl w:val="false"/>
+              <w:suppressAutoHyphens w:val="true"/>
+              <w:spacing w:lineRule="auto" w:line="240" w:before="0" w:after="0"/>
+              <w:jc w:val="left"/>
+              <w:rPr>
+                <w:rFonts w:ascii="Arial" w:hAnsi="Arial"/>
+              </w:rPr>
+            </w:pPr>
+            <w:r>
+              <w:rPr>
+                <w:rFonts w:ascii="Arial" w:hAnsi="Arial"/>
+              </w:rPr>
+            </w:r>
+          </w:p>
+        </w:tc>
+        <w:tc>
+          <w:tcPr>
+            <w:tcW w:w="1441" w:type="dxa"/>
             <w:tcBorders>
               <w:top w:val="single" w:sz="4" w:space="0" w:color="000000"/>
               <w:left w:val="single" w:sz="4" w:space="0" w:color="000000"/>
@@ -3817,7 +4501,7 @@
         <w:trPr/>
         <w:tc>
           <w:tcPr>
-            <w:tcW w:w="3749" w:type="dxa"/>
+            <w:tcW w:w="2634" w:type="dxa"/>
             <w:tcBorders>
               <w:top w:val="single" w:sz="4" w:space="0" w:color="000000"/>
               <w:left w:val="single" w:sz="4" w:space="0" w:color="000000"/>
@@ -3850,7 +4534,7 @@
         </w:tc>
         <w:tc>
           <w:tcPr>
-            <w:tcW w:w="1287" w:type="dxa"/>
+            <w:tcW w:w="904" w:type="dxa"/>
             <w:tcBorders>
               <w:top w:val="single" w:sz="4" w:space="0" w:color="000000"/>
               <w:left w:val="single" w:sz="4" w:space="0" w:color="000000"/>
@@ -3883,7 +4567,7 @@
         </w:tc>
         <w:tc>
           <w:tcPr>
-            <w:tcW w:w="3043" w:type="dxa"/>
+            <w:tcW w:w="2277" w:type="dxa"/>
             <w:tcBorders>
               <w:top w:val="single" w:sz="4" w:space="0" w:color="000000"/>
               <w:left w:val="single" w:sz="4" w:space="0" w:color="000000"/>
@@ -3920,7 +4604,7 @@
         </w:tc>
         <w:tc>
           <w:tcPr>
-            <w:tcW w:w="5059" w:type="dxa"/>
+            <w:tcW w:w="3288" w:type="dxa"/>
             <w:tcBorders>
               <w:top w:val="single" w:sz="4" w:space="0" w:color="000000"/>
               <w:left w:val="single" w:sz="4" w:space="0" w:color="000000"/>
@@ -3953,7 +4637,7 @@
         </w:tc>
         <w:tc>
           <w:tcPr>
-            <w:tcW w:w="1585" w:type="dxa"/>
+            <w:tcW w:w="1327" w:type="dxa"/>
             <w:tcBorders>
               <w:top w:val="single" w:sz="4" w:space="0" w:color="000000"/>
               <w:left w:val="single" w:sz="4" w:space="0" w:color="000000"/>
@@ -3989,7 +4673,7 @@
         </w:tc>
         <w:tc>
           <w:tcPr>
-            <w:tcW w:w="2567" w:type="dxa"/>
+            <w:tcW w:w="3397" w:type="dxa"/>
             <w:tcBorders>
               <w:top w:val="single" w:sz="4" w:space="0" w:color="000000"/>
               <w:left w:val="single" w:sz="4" w:space="0" w:color="000000"/>
@@ -4018,7 +4702,38 @@
         </w:tc>
         <w:tc>
           <w:tcPr>
-            <w:tcW w:w="2267" w:type="dxa"/>
+            <w:tcW w:w="3244" w:type="dxa"/>
+            <w:tcBorders>
+              <w:top w:val="single" w:sz="4" w:space="0" w:color="000000"/>
+              <w:left w:val="single" w:sz="4" w:space="0" w:color="000000"/>
+              <w:bottom w:val="single" w:sz="4" w:space="0" w:color="000000"/>
+            </w:tcBorders>
+            <w:shd w:fill="81D41A" w:val="clear"/>
+          </w:tcPr>
+          <w:p>
+            <w:pPr>
+              <w:pStyle w:val="Normal"/>
+              <w:rPr/>
+            </w:pPr>
+            <w:r>
+              <w:rPr/>
+              <w:t>presentation_message_text</w:t>
+            </w:r>
+          </w:p>
+          <w:p>
+            <w:pPr>
+              <w:pStyle w:val="Normal"/>
+              <w:spacing w:before="0" w:after="200"/>
+              <w:rPr/>
+            </w:pPr>
+            <w:r>
+              <w:rPr/>
+            </w:r>
+          </w:p>
+        </w:tc>
+        <w:tc>
+          <w:tcPr>
+            <w:tcW w:w="1377" w:type="dxa"/>
             <w:tcBorders>
               <w:top w:val="single" w:sz="4" w:space="0" w:color="000000"/>
               <w:left w:val="single" w:sz="4" w:space="0" w:color="000000"/>
@@ -4051,7 +4766,34 @@
         </w:tc>
         <w:tc>
           <w:tcPr>
-            <w:tcW w:w="1707" w:type="dxa"/>
+            <w:tcW w:w="1376" w:type="dxa"/>
+            <w:tcBorders>
+              <w:top w:val="single" w:sz="4" w:space="0" w:color="000000"/>
+              <w:left w:val="single" w:sz="4" w:space="0" w:color="000000"/>
+              <w:bottom w:val="single" w:sz="4" w:space="0" w:color="000000"/>
+            </w:tcBorders>
+          </w:tcPr>
+          <w:p>
+            <w:pPr>
+              <w:pStyle w:val="Normal"/>
+              <w:widowControl w:val="false"/>
+              <w:suppressAutoHyphens w:val="true"/>
+              <w:spacing w:lineRule="auto" w:line="240" w:before="0" w:after="0"/>
+              <w:jc w:val="left"/>
+              <w:rPr>
+                <w:rFonts w:ascii="Arial" w:hAnsi="Arial"/>
+              </w:rPr>
+            </w:pPr>
+            <w:r>
+              <w:rPr>
+                <w:rFonts w:ascii="Arial" w:hAnsi="Arial"/>
+              </w:rPr>
+            </w:r>
+          </w:p>
+        </w:tc>
+        <w:tc>
+          <w:tcPr>
+            <w:tcW w:w="1441" w:type="dxa"/>
             <w:tcBorders>
               <w:top w:val="single" w:sz="4" w:space="0" w:color="000000"/>
               <w:left w:val="single" w:sz="4" w:space="0" w:color="000000"/>
@@ -4084,7 +4826,7 @@
         <w:trPr/>
         <w:tc>
           <w:tcPr>
-            <w:tcW w:w="3749" w:type="dxa"/>
+            <w:tcW w:w="2634" w:type="dxa"/>
             <w:tcBorders>
               <w:top w:val="single" w:sz="4" w:space="0" w:color="000000"/>
               <w:left w:val="single" w:sz="4" w:space="0" w:color="000000"/>
@@ -4117,7 +4859,7 @@
         </w:tc>
         <w:tc>
           <w:tcPr>
-            <w:tcW w:w="1287" w:type="dxa"/>
+            <w:tcW w:w="904" w:type="dxa"/>
             <w:tcBorders>
               <w:top w:val="single" w:sz="4" w:space="0" w:color="000000"/>
               <w:left w:val="single" w:sz="4" w:space="0" w:color="000000"/>
@@ -4150,7 +4892,7 @@
         </w:tc>
         <w:tc>
           <w:tcPr>
-            <w:tcW w:w="3043" w:type="dxa"/>
+            <w:tcW w:w="2277" w:type="dxa"/>
             <w:tcBorders>
               <w:top w:val="single" w:sz="4" w:space="0" w:color="000000"/>
               <w:left w:val="single" w:sz="4" w:space="0" w:color="000000"/>
@@ -4206,7 +4948,7 @@
         </w:tc>
         <w:tc>
           <w:tcPr>
-            <w:tcW w:w="5059" w:type="dxa"/>
+            <w:tcW w:w="3288" w:type="dxa"/>
             <w:tcBorders>
               <w:top w:val="single" w:sz="4" w:space="0" w:color="000000"/>
               <w:left w:val="single" w:sz="4" w:space="0" w:color="000000"/>
@@ -4239,7 +4981,7 @@
         </w:tc>
         <w:tc>
           <w:tcPr>
-            <w:tcW w:w="1585" w:type="dxa"/>
+            <w:tcW w:w="1327" w:type="dxa"/>
             <w:tcBorders>
               <w:top w:val="single" w:sz="4" w:space="0" w:color="000000"/>
               <w:left w:val="single" w:sz="4" w:space="0" w:color="000000"/>
@@ -4275,7 +5017,7 @@
         </w:tc>
         <w:tc>
           <w:tcPr>
-            <w:tcW w:w="2567" w:type="dxa"/>
+            <w:tcW w:w="3397" w:type="dxa"/>
             <w:tcBorders>
               <w:top w:val="single" w:sz="4" w:space="0" w:color="000000"/>
               <w:left w:val="single" w:sz="4" w:space="0" w:color="000000"/>
@@ -4304,7 +5046,38 @@
         </w:tc>
         <w:tc>
           <w:tcPr>
-            <w:tcW w:w="2267" w:type="dxa"/>
+            <w:tcW w:w="3244" w:type="dxa"/>
+            <w:tcBorders>
+              <w:top w:val="single" w:sz="4" w:space="0" w:color="000000"/>
+              <w:left w:val="single" w:sz="4" w:space="0" w:color="000000"/>
+              <w:bottom w:val="single" w:sz="4" w:space="0" w:color="000000"/>
+            </w:tcBorders>
+            <w:shd w:fill="81D41A" w:val="clear"/>
+          </w:tcPr>
+          <w:p>
+            <w:pPr>
+              <w:pStyle w:val="Normal"/>
+              <w:rPr/>
+            </w:pPr>
+            <w:r>
+              <w:rPr/>
+              <w:t>presentation_message_visible</w:t>
+            </w:r>
+          </w:p>
+          <w:p>
+            <w:pPr>
+              <w:pStyle w:val="Normal"/>
+              <w:spacing w:before="0" w:after="200"/>
+              <w:rPr/>
+            </w:pPr>
+            <w:r>
+              <w:rPr/>
+            </w:r>
+          </w:p>
+        </w:tc>
+        <w:tc>
+          <w:tcPr>
+            <w:tcW w:w="1377" w:type="dxa"/>
             <w:tcBorders>
               <w:top w:val="single" w:sz="4" w:space="0" w:color="000000"/>
               <w:left w:val="single" w:sz="4" w:space="0" w:color="000000"/>
@@ -4337,7 +5110,34 @@
         </w:tc>
         <w:tc>
           <w:tcPr>
-            <w:tcW w:w="1707" w:type="dxa"/>
+            <w:tcW w:w="1376" w:type="dxa"/>
+            <w:tcBorders>
+              <w:top w:val="single" w:sz="4" w:space="0" w:color="000000"/>
+              <w:left w:val="single" w:sz="4" w:space="0" w:color="000000"/>
+              <w:bottom w:val="single" w:sz="4" w:space="0" w:color="000000"/>
+            </w:tcBorders>
+          </w:tcPr>
+          <w:p>
+            <w:pPr>
+              <w:pStyle w:val="Normal"/>
+              <w:widowControl w:val="false"/>
+              <w:suppressAutoHyphens w:val="true"/>
+              <w:spacing w:lineRule="auto" w:line="240" w:before="0" w:after="0"/>
+              <w:jc w:val="left"/>
+              <w:rPr>
+                <w:rFonts w:ascii="Arial" w:hAnsi="Arial"/>
+              </w:rPr>
+            </w:pPr>
+            <w:r>
+              <w:rPr>
+                <w:rFonts w:ascii="Arial" w:hAnsi="Arial"/>
+              </w:rPr>
+            </w:r>
+          </w:p>
+        </w:tc>
+        <w:tc>
+          <w:tcPr>
+            <w:tcW w:w="1441" w:type="dxa"/>
             <w:tcBorders>
               <w:top w:val="single" w:sz="4" w:space="0" w:color="000000"/>
               <w:left w:val="single" w:sz="4" w:space="0" w:color="000000"/>
@@ -4370,7 +5170,7 @@
         <w:trPr/>
         <w:tc>
           <w:tcPr>
-            <w:tcW w:w="3749" w:type="dxa"/>
+            <w:tcW w:w="2634" w:type="dxa"/>
             <w:tcBorders>
               <w:top w:val="single" w:sz="4" w:space="0" w:color="000000"/>
               <w:left w:val="single" w:sz="4" w:space="0" w:color="000000"/>
@@ -4403,7 +5203,7 @@
         </w:tc>
         <w:tc>
           <w:tcPr>
-            <w:tcW w:w="1287" w:type="dxa"/>
+            <w:tcW w:w="904" w:type="dxa"/>
             <w:tcBorders>
               <w:top w:val="single" w:sz="4" w:space="0" w:color="000000"/>
               <w:left w:val="single" w:sz="4" w:space="0" w:color="000000"/>
@@ -4436,7 +5236,7 @@
         </w:tc>
         <w:tc>
           <w:tcPr>
-            <w:tcW w:w="3043" w:type="dxa"/>
+            <w:tcW w:w="2277" w:type="dxa"/>
             <w:tcBorders>
               <w:top w:val="single" w:sz="4" w:space="0" w:color="000000"/>
               <w:left w:val="single" w:sz="4" w:space="0" w:color="000000"/>
@@ -4470,7 +5270,7 @@
         </w:tc>
         <w:tc>
           <w:tcPr>
-            <w:tcW w:w="5059" w:type="dxa"/>
+            <w:tcW w:w="3288" w:type="dxa"/>
             <w:tcBorders>
               <w:top w:val="single" w:sz="4" w:space="0" w:color="000000"/>
               <w:left w:val="single" w:sz="4" w:space="0" w:color="000000"/>
@@ -4503,7 +5303,7 @@
         </w:tc>
         <w:tc>
           <w:tcPr>
-            <w:tcW w:w="1585" w:type="dxa"/>
+            <w:tcW w:w="1327" w:type="dxa"/>
             <w:tcBorders>
               <w:top w:val="single" w:sz="4" w:space="0" w:color="000000"/>
               <w:left w:val="single" w:sz="4" w:space="0" w:color="000000"/>
@@ -4539,7 +5339,7 @@
         </w:tc>
         <w:tc>
           <w:tcPr>
-            <w:tcW w:w="2567" w:type="dxa"/>
+            <w:tcW w:w="3397" w:type="dxa"/>
             <w:tcBorders>
               <w:top w:val="single" w:sz="4" w:space="0" w:color="000000"/>
               <w:left w:val="single" w:sz="4" w:space="0" w:color="000000"/>
@@ -4568,7 +5368,38 @@
         </w:tc>
         <w:tc>
           <w:tcPr>
-            <w:tcW w:w="2267" w:type="dxa"/>
+            <w:tcW w:w="3244" w:type="dxa"/>
+            <w:tcBorders>
+              <w:top w:val="single" w:sz="4" w:space="0" w:color="000000"/>
+              <w:left w:val="single" w:sz="4" w:space="0" w:color="000000"/>
+              <w:bottom w:val="single" w:sz="4" w:space="0" w:color="000000"/>
+            </w:tcBorders>
+            <w:shd w:fill="81D41A" w:val="clear"/>
+          </w:tcPr>
+          <w:p>
+            <w:pPr>
+              <w:pStyle w:val="Normal"/>
+              <w:rPr/>
+            </w:pPr>
+            <w:r>
+              <w:rPr/>
+              <w:t>playlist_itemindex</w:t>
+            </w:r>
+          </w:p>
+          <w:p>
+            <w:pPr>
+              <w:pStyle w:val="Normal"/>
+              <w:spacing w:before="0" w:after="200"/>
+              <w:rPr/>
+            </w:pPr>
+            <w:r>
+              <w:rPr/>
+            </w:r>
+          </w:p>
+        </w:tc>
+        <w:tc>
+          <w:tcPr>
+            <w:tcW w:w="1377" w:type="dxa"/>
             <w:tcBorders>
               <w:top w:val="single" w:sz="4" w:space="0" w:color="000000"/>
               <w:left w:val="single" w:sz="4" w:space="0" w:color="000000"/>
@@ -4603,7 +5434,34 @@
         </w:tc>
         <w:tc>
           <w:tcPr>
-            <w:tcW w:w="1707" w:type="dxa"/>
+            <w:tcW w:w="1376" w:type="dxa"/>
+            <w:tcBorders>
+              <w:top w:val="single" w:sz="4" w:space="0" w:color="000000"/>
+              <w:left w:val="single" w:sz="4" w:space="0" w:color="000000"/>
+              <w:bottom w:val="single" w:sz="4" w:space="0" w:color="000000"/>
+            </w:tcBorders>
+          </w:tcPr>
+          <w:p>
+            <w:pPr>
+              <w:pStyle w:val="Normal"/>
+              <w:widowControl w:val="false"/>
+              <w:suppressAutoHyphens w:val="true"/>
+              <w:spacing w:lineRule="auto" w:line="240" w:before="0" w:after="0"/>
+              <w:jc w:val="left"/>
+              <w:rPr>
+                <w:rFonts w:ascii="Arial" w:hAnsi="Arial"/>
+              </w:rPr>
+            </w:pPr>
+            <w:r>
+              <w:rPr>
+                <w:rFonts w:ascii="Arial" w:hAnsi="Arial"/>
+              </w:rPr>
+            </w:r>
+          </w:p>
+        </w:tc>
+        <w:tc>
+          <w:tcPr>
+            <w:tcW w:w="1441" w:type="dxa"/>
             <w:tcBorders>
               <w:top w:val="single" w:sz="4" w:space="0" w:color="000000"/>
               <w:left w:val="single" w:sz="4" w:space="0" w:color="000000"/>
@@ -4640,7 +5498,7 @@
         <w:trPr/>
         <w:tc>
           <w:tcPr>
-            <w:tcW w:w="3749" w:type="dxa"/>
+            <w:tcW w:w="2634" w:type="dxa"/>
             <w:tcBorders>
               <w:top w:val="single" w:sz="4" w:space="0" w:color="000000"/>
               <w:left w:val="single" w:sz="4" w:space="0" w:color="000000"/>
@@ -4673,7 +5531,7 @@
         </w:tc>
         <w:tc>
           <w:tcPr>
-            <w:tcW w:w="1287" w:type="dxa"/>
+            <w:tcW w:w="904" w:type="dxa"/>
             <w:tcBorders>
               <w:top w:val="single" w:sz="4" w:space="0" w:color="000000"/>
               <w:left w:val="single" w:sz="4" w:space="0" w:color="000000"/>
@@ -4706,7 +5564,7 @@
         </w:tc>
         <w:tc>
           <w:tcPr>
-            <w:tcW w:w="3043" w:type="dxa"/>
+            <w:tcW w:w="2277" w:type="dxa"/>
             <w:tcBorders>
               <w:top w:val="single" w:sz="4" w:space="0" w:color="000000"/>
               <w:left w:val="single" w:sz="4" w:space="0" w:color="000000"/>
@@ -4742,7 +5600,7 @@
         </w:tc>
         <w:tc>
           <w:tcPr>
-            <w:tcW w:w="5059" w:type="dxa"/>
+            <w:tcW w:w="3288" w:type="dxa"/>
             <w:tcBorders>
               <w:top w:val="single" w:sz="4" w:space="0" w:color="000000"/>
               <w:left w:val="single" w:sz="4" w:space="0" w:color="000000"/>
@@ -4775,7 +5633,7 @@
         </w:tc>
         <w:tc>
           <w:tcPr>
-            <w:tcW w:w="1585" w:type="dxa"/>
+            <w:tcW w:w="1327" w:type="dxa"/>
             <w:tcBorders>
               <w:top w:val="single" w:sz="4" w:space="0" w:color="000000"/>
               <w:left w:val="single" w:sz="4" w:space="0" w:color="000000"/>
@@ -4808,7 +5666,7 @@
         </w:tc>
         <w:tc>
           <w:tcPr>
-            <w:tcW w:w="2567" w:type="dxa"/>
+            <w:tcW w:w="3397" w:type="dxa"/>
             <w:tcBorders>
               <w:top w:val="single" w:sz="4" w:space="0" w:color="000000"/>
               <w:left w:val="single" w:sz="4" w:space="0" w:color="000000"/>
@@ -4836,7 +5694,38 @@
         </w:tc>
         <w:tc>
           <w:tcPr>
-            <w:tcW w:w="2267" w:type="dxa"/>
+            <w:tcW w:w="3244" w:type="dxa"/>
+            <w:tcBorders>
+              <w:top w:val="single" w:sz="4" w:space="0" w:color="000000"/>
+              <w:left w:val="single" w:sz="4" w:space="0" w:color="000000"/>
+              <w:bottom w:val="single" w:sz="4" w:space="0" w:color="000000"/>
+            </w:tcBorders>
+            <w:shd w:fill="81D41A" w:val="clear"/>
+          </w:tcPr>
+          <w:p>
+            <w:pPr>
+              <w:pStyle w:val="Normal"/>
+              <w:rPr/>
+            </w:pPr>
+            <w:r>
+              <w:rPr/>
+              <w:t>playlist_filename</w:t>
+            </w:r>
+          </w:p>
+          <w:p>
+            <w:pPr>
+              <w:pStyle w:val="Normal"/>
+              <w:spacing w:before="0" w:after="200"/>
+              <w:rPr/>
+            </w:pPr>
+            <w:r>
+              <w:rPr/>
+            </w:r>
+          </w:p>
+        </w:tc>
+        <w:tc>
+          <w:tcPr>
+            <w:tcW w:w="1377" w:type="dxa"/>
             <w:tcBorders>
               <w:top w:val="single" w:sz="4" w:space="0" w:color="000000"/>
               <w:left w:val="single" w:sz="4" w:space="0" w:color="000000"/>
@@ -4864,7 +5753,34 @@
         </w:tc>
         <w:tc>
           <w:tcPr>
-            <w:tcW w:w="1707" w:type="dxa"/>
+            <w:tcW w:w="1376" w:type="dxa"/>
+            <w:tcBorders>
+              <w:top w:val="single" w:sz="4" w:space="0" w:color="000000"/>
+              <w:left w:val="single" w:sz="4" w:space="0" w:color="000000"/>
+              <w:bottom w:val="single" w:sz="4" w:space="0" w:color="000000"/>
+            </w:tcBorders>
+          </w:tcPr>
+          <w:p>
+            <w:pPr>
+              <w:pStyle w:val="Normal"/>
+              <w:widowControl w:val="false"/>
+              <w:suppressAutoHyphens w:val="true"/>
+              <w:spacing w:lineRule="auto" w:line="240" w:before="0" w:after="0"/>
+              <w:jc w:val="left"/>
+              <w:rPr>
+                <w:rFonts w:ascii="Arial" w:hAnsi="Arial"/>
+              </w:rPr>
+            </w:pPr>
+            <w:r>
+              <w:rPr>
+                <w:rFonts w:ascii="Arial" w:hAnsi="Arial"/>
+              </w:rPr>
+            </w:r>
+          </w:p>
+        </w:tc>
+        <w:tc>
+          <w:tcPr>
+            <w:tcW w:w="1441" w:type="dxa"/>
             <w:tcBorders>
               <w:top w:val="single" w:sz="4" w:space="0" w:color="000000"/>
               <w:left w:val="single" w:sz="4" w:space="0" w:color="000000"/>
@@ -4900,7 +5816,7 @@
         <w:trPr/>
         <w:tc>
           <w:tcPr>
-            <w:tcW w:w="3749" w:type="dxa"/>
+            <w:tcW w:w="2634" w:type="dxa"/>
             <w:tcBorders>
               <w:top w:val="single" w:sz="4" w:space="0" w:color="000000"/>
               <w:left w:val="single" w:sz="4" w:space="0" w:color="000000"/>
@@ -4933,7 +5849,7 @@
         </w:tc>
         <w:tc>
           <w:tcPr>
-            <w:tcW w:w="1287" w:type="dxa"/>
+            <w:tcW w:w="904" w:type="dxa"/>
             <w:tcBorders>
               <w:top w:val="single" w:sz="4" w:space="0" w:color="000000"/>
               <w:left w:val="single" w:sz="4" w:space="0" w:color="000000"/>
@@ -4966,7 +5882,7 @@
         </w:tc>
         <w:tc>
           <w:tcPr>
-            <w:tcW w:w="3043" w:type="dxa"/>
+            <w:tcW w:w="2277" w:type="dxa"/>
             <w:tcBorders>
               <w:top w:val="single" w:sz="4" w:space="0" w:color="000000"/>
               <w:left w:val="single" w:sz="4" w:space="0" w:color="000000"/>
@@ -5022,7 +5938,7 @@
         </w:tc>
         <w:tc>
           <w:tcPr>
-            <w:tcW w:w="5059" w:type="dxa"/>
+            <w:tcW w:w="3288" w:type="dxa"/>
             <w:tcBorders>
               <w:top w:val="single" w:sz="4" w:space="0" w:color="000000"/>
               <w:left w:val="single" w:sz="4" w:space="0" w:color="000000"/>
@@ -5055,7 +5971,7 @@
         </w:tc>
         <w:tc>
           <w:tcPr>
-            <w:tcW w:w="1585" w:type="dxa"/>
+            <w:tcW w:w="1327" w:type="dxa"/>
             <w:tcBorders>
               <w:top w:val="single" w:sz="4" w:space="0" w:color="000000"/>
               <w:left w:val="single" w:sz="4" w:space="0" w:color="000000"/>
@@ -5091,7 +6007,7 @@
         </w:tc>
         <w:tc>
           <w:tcPr>
-            <w:tcW w:w="2567" w:type="dxa"/>
+            <w:tcW w:w="3397" w:type="dxa"/>
             <w:tcBorders>
               <w:top w:val="single" w:sz="4" w:space="0" w:color="000000"/>
               <w:left w:val="single" w:sz="4" w:space="0" w:color="000000"/>
@@ -5124,7 +6040,27 @@
         </w:tc>
         <w:tc>
           <w:tcPr>
-            <w:tcW w:w="2267" w:type="dxa"/>
+            <w:tcW w:w="3244" w:type="dxa"/>
+            <w:tcBorders>
+              <w:top w:val="single" w:sz="4" w:space="0" w:color="000000"/>
+              <w:left w:val="single" w:sz="4" w:space="0" w:color="000000"/>
+              <w:bottom w:val="single" w:sz="4" w:space="0" w:color="000000"/>
+            </w:tcBorders>
+          </w:tcPr>
+          <w:p>
+            <w:pPr>
+              <w:pStyle w:val="Normal"/>
+              <w:spacing w:before="0" w:after="200"/>
+              <w:rPr/>
+            </w:pPr>
+            <w:r>
+              <w:rPr/>
+            </w:r>
+          </w:p>
+        </w:tc>
+        <w:tc>
+          <w:tcPr>
+            <w:tcW w:w="1377" w:type="dxa"/>
             <w:tcBorders>
               <w:top w:val="single" w:sz="4" w:space="0" w:color="000000"/>
               <w:left w:val="single" w:sz="4" w:space="0" w:color="000000"/>
@@ -5157,7 +6093,46 @@
         </w:tc>
         <w:tc>
           <w:tcPr>
-            <w:tcW w:w="1707" w:type="dxa"/>
+            <w:tcW w:w="1376" w:type="dxa"/>
+            <w:tcBorders>
+              <w:top w:val="single" w:sz="4" w:space="0" w:color="000000"/>
+              <w:left w:val="single" w:sz="4" w:space="0" w:color="000000"/>
+              <w:bottom w:val="single" w:sz="4" w:space="0" w:color="000000"/>
+            </w:tcBorders>
+            <w:shd w:fill="81D41A" w:val="clear"/>
+          </w:tcPr>
+          <w:p>
+            <w:pPr>
+              <w:pStyle w:val="Normal"/>
+              <w:spacing w:before="0" w:after="200"/>
+              <w:rPr/>
+            </w:pPr>
+            <w:r>
+              <w:rPr/>
+              <w:t>n</w:t>
+            </w:r>
+            <w:r>
+              <w:rPr/>
+              <w:t>avigate</w:t>
+            </w:r>
+            <w:r>
+              <w:rPr/>
+              <w:t>2</w:t>
+              <w:br/>
+            </w:r>
+            <w:r>
+              <w:rPr/>
+              <w:t>navigate</w:t>
+            </w:r>
+            <w:r>
+              <w:rPr/>
+              <w:t>4</w:t>
+            </w:r>
+          </w:p>
+        </w:tc>
+        <w:tc>
+          <w:tcPr>
+            <w:tcW w:w="1441" w:type="dxa"/>
             <w:tcBorders>
               <w:top w:val="single" w:sz="4" w:space="0" w:color="000000"/>
               <w:left w:val="single" w:sz="4" w:space="0" w:color="000000"/>
@@ -5216,7 +6191,7 @@
         <w:trPr/>
         <w:tc>
           <w:tcPr>
-            <w:tcW w:w="3749" w:type="dxa"/>
+            <w:tcW w:w="2634" w:type="dxa"/>
             <w:tcBorders>
               <w:top w:val="single" w:sz="4" w:space="0" w:color="000000"/>
               <w:left w:val="single" w:sz="4" w:space="0" w:color="000000"/>
@@ -5249,7 +6224,7 @@
         </w:tc>
         <w:tc>
           <w:tcPr>
-            <w:tcW w:w="1287" w:type="dxa"/>
+            <w:tcW w:w="904" w:type="dxa"/>
             <w:tcBorders>
               <w:top w:val="single" w:sz="4" w:space="0" w:color="000000"/>
               <w:left w:val="single" w:sz="4" w:space="0" w:color="000000"/>
@@ -5282,7 +6257,7 @@
         </w:tc>
         <w:tc>
           <w:tcPr>
-            <w:tcW w:w="3043" w:type="dxa"/>
+            <w:tcW w:w="2277" w:type="dxa"/>
             <w:tcBorders>
               <w:top w:val="single" w:sz="4" w:space="0" w:color="000000"/>
               <w:left w:val="single" w:sz="4" w:space="0" w:color="000000"/>
@@ -5338,7 +6313,7 @@
         </w:tc>
         <w:tc>
           <w:tcPr>
-            <w:tcW w:w="5059" w:type="dxa"/>
+            <w:tcW w:w="3288" w:type="dxa"/>
             <w:tcBorders>
               <w:top w:val="single" w:sz="4" w:space="0" w:color="000000"/>
               <w:left w:val="single" w:sz="4" w:space="0" w:color="000000"/>
@@ -5371,7 +6346,7 @@
         </w:tc>
         <w:tc>
           <w:tcPr>
-            <w:tcW w:w="1585" w:type="dxa"/>
+            <w:tcW w:w="1327" w:type="dxa"/>
             <w:tcBorders>
               <w:top w:val="single" w:sz="4" w:space="0" w:color="000000"/>
               <w:left w:val="single" w:sz="4" w:space="0" w:color="000000"/>
@@ -5407,7 +6382,7 @@
         </w:tc>
         <w:tc>
           <w:tcPr>
-            <w:tcW w:w="2567" w:type="dxa"/>
+            <w:tcW w:w="3397" w:type="dxa"/>
             <w:tcBorders>
               <w:top w:val="single" w:sz="4" w:space="0" w:color="000000"/>
               <w:left w:val="single" w:sz="4" w:space="0" w:color="000000"/>
@@ -5440,7 +6415,27 @@
         </w:tc>
         <w:tc>
           <w:tcPr>
-            <w:tcW w:w="2267" w:type="dxa"/>
+            <w:tcW w:w="3244" w:type="dxa"/>
+            <w:tcBorders>
+              <w:top w:val="single" w:sz="4" w:space="0" w:color="000000"/>
+              <w:left w:val="single" w:sz="4" w:space="0" w:color="000000"/>
+              <w:bottom w:val="single" w:sz="4" w:space="0" w:color="000000"/>
+            </w:tcBorders>
+          </w:tcPr>
+          <w:p>
+            <w:pPr>
+              <w:pStyle w:val="Normal"/>
+              <w:spacing w:before="0" w:after="200"/>
+              <w:rPr/>
+            </w:pPr>
+            <w:r>
+              <w:rPr/>
+            </w:r>
+          </w:p>
+        </w:tc>
+        <w:tc>
+          <w:tcPr>
+            <w:tcW w:w="1377" w:type="dxa"/>
             <w:tcBorders>
               <w:top w:val="single" w:sz="4" w:space="0" w:color="000000"/>
               <w:left w:val="single" w:sz="4" w:space="0" w:color="000000"/>
@@ -5473,7 +6468,46 @@
         </w:tc>
         <w:tc>
           <w:tcPr>
-            <w:tcW w:w="1707" w:type="dxa"/>
+            <w:tcW w:w="1376" w:type="dxa"/>
+            <w:tcBorders>
+              <w:top w:val="single" w:sz="4" w:space="0" w:color="000000"/>
+              <w:left w:val="single" w:sz="4" w:space="0" w:color="000000"/>
+              <w:bottom w:val="single" w:sz="4" w:space="0" w:color="000000"/>
+            </w:tcBorders>
+            <w:shd w:fill="81D41A" w:val="clear"/>
+          </w:tcPr>
+          <w:p>
+            <w:pPr>
+              <w:pStyle w:val="Normal"/>
+              <w:spacing w:before="0" w:after="200"/>
+              <w:rPr/>
+            </w:pPr>
+            <w:r>
+              <w:rPr/>
+              <w:t>n</w:t>
+            </w:r>
+            <w:r>
+              <w:rPr/>
+              <w:t>avigate</w:t>
+            </w:r>
+            <w:r>
+              <w:rPr/>
+              <w:t>3</w:t>
+              <w:br/>
+            </w:r>
+            <w:r>
+              <w:rPr/>
+              <w:t>navigate</w:t>
+            </w:r>
+            <w:r>
+              <w:rPr/>
+              <w:t>5</w:t>
+            </w:r>
+          </w:p>
+        </w:tc>
+        <w:tc>
+          <w:tcPr>
+            <w:tcW w:w="1441" w:type="dxa"/>
             <w:tcBorders>
               <w:top w:val="single" w:sz="4" w:space="0" w:color="000000"/>
               <w:left w:val="single" w:sz="4" w:space="0" w:color="000000"/>
@@ -5532,7 +6566,7 @@
         <w:trPr/>
         <w:tc>
           <w:tcPr>
-            <w:tcW w:w="3749" w:type="dxa"/>
+            <w:tcW w:w="2634" w:type="dxa"/>
             <w:tcBorders>
               <w:top w:val="single" w:sz="4" w:space="0" w:color="000000"/>
               <w:left w:val="single" w:sz="4" w:space="0" w:color="000000"/>
@@ -5565,7 +6599,7 @@
         </w:tc>
         <w:tc>
           <w:tcPr>
-            <w:tcW w:w="1287" w:type="dxa"/>
+            <w:tcW w:w="904" w:type="dxa"/>
             <w:tcBorders>
               <w:top w:val="single" w:sz="4" w:space="0" w:color="000000"/>
               <w:left w:val="single" w:sz="4" w:space="0" w:color="000000"/>
@@ -5598,7 +6632,7 @@
         </w:tc>
         <w:tc>
           <w:tcPr>
-            <w:tcW w:w="3043" w:type="dxa"/>
+            <w:tcW w:w="2277" w:type="dxa"/>
             <w:tcBorders>
               <w:top w:val="single" w:sz="4" w:space="0" w:color="000000"/>
               <w:left w:val="single" w:sz="4" w:space="0" w:color="000000"/>
@@ -5635,7 +6669,7 @@
         </w:tc>
         <w:tc>
           <w:tcPr>
-            <w:tcW w:w="5059" w:type="dxa"/>
+            <w:tcW w:w="3288" w:type="dxa"/>
             <w:tcBorders>
               <w:top w:val="single" w:sz="4" w:space="0" w:color="000000"/>
               <w:left w:val="single" w:sz="4" w:space="0" w:color="000000"/>
@@ -5668,7 +6702,7 @@
         </w:tc>
         <w:tc>
           <w:tcPr>
-            <w:tcW w:w="1585" w:type="dxa"/>
+            <w:tcW w:w="1327" w:type="dxa"/>
             <w:tcBorders>
               <w:top w:val="single" w:sz="4" w:space="0" w:color="000000"/>
               <w:left w:val="single" w:sz="4" w:space="0" w:color="000000"/>
@@ -5704,7 +6738,7 @@
         </w:tc>
         <w:tc>
           <w:tcPr>
-            <w:tcW w:w="2567" w:type="dxa"/>
+            <w:tcW w:w="3397" w:type="dxa"/>
             <w:tcBorders>
               <w:top w:val="single" w:sz="4" w:space="0" w:color="000000"/>
               <w:left w:val="single" w:sz="4" w:space="0" w:color="000000"/>
@@ -5733,7 +6767,38 @@
         </w:tc>
         <w:tc>
           <w:tcPr>
-            <w:tcW w:w="2267" w:type="dxa"/>
+            <w:tcW w:w="3244" w:type="dxa"/>
+            <w:tcBorders>
+              <w:top w:val="single" w:sz="4" w:space="0" w:color="000000"/>
+              <w:left w:val="single" w:sz="4" w:space="0" w:color="000000"/>
+              <w:bottom w:val="single" w:sz="4" w:space="0" w:color="000000"/>
+            </w:tcBorders>
+            <w:shd w:fill="81D41A" w:val="clear"/>
+          </w:tcPr>
+          <w:p>
+            <w:pPr>
+              <w:pStyle w:val="Normal"/>
+              <w:rPr/>
+            </w:pPr>
+            <w:r>
+              <w:rPr/>
+              <w:t>playlist_count</w:t>
+            </w:r>
+          </w:p>
+          <w:p>
+            <w:pPr>
+              <w:pStyle w:val="Normal"/>
+              <w:spacing w:before="0" w:after="200"/>
+              <w:rPr/>
+            </w:pPr>
+            <w:r>
+              <w:rPr/>
+            </w:r>
+          </w:p>
+        </w:tc>
+        <w:tc>
+          <w:tcPr>
+            <w:tcW w:w="1377" w:type="dxa"/>
             <w:tcBorders>
               <w:top w:val="single" w:sz="4" w:space="0" w:color="000000"/>
               <w:left w:val="single" w:sz="4" w:space="0" w:color="000000"/>
@@ -5761,7 +6826,27 @@
         </w:tc>
         <w:tc>
           <w:tcPr>
-            <w:tcW w:w="1707" w:type="dxa"/>
+            <w:tcW w:w="1376" w:type="dxa"/>
+            <w:tcBorders>
+              <w:top w:val="single" w:sz="4" w:space="0" w:color="000000"/>
+              <w:left w:val="single" w:sz="4" w:space="0" w:color="000000"/>
+              <w:bottom w:val="single" w:sz="4" w:space="0" w:color="000000"/>
+            </w:tcBorders>
+          </w:tcPr>
+          <w:p>
+            <w:pPr>
+              <w:pStyle w:val="Normal"/>
+              <w:spacing w:before="0" w:after="200"/>
+              <w:rPr/>
+            </w:pPr>
+            <w:r>
+              <w:rPr/>
+            </w:r>
+          </w:p>
+        </w:tc>
+        <w:tc>
+          <w:tcPr>
+            <w:tcW w:w="1441" w:type="dxa"/>
             <w:tcBorders>
               <w:top w:val="single" w:sz="4" w:space="0" w:color="000000"/>
               <w:left w:val="single" w:sz="4" w:space="0" w:color="000000"/>
@@ -5792,7 +6877,7 @@
         <w:trPr/>
         <w:tc>
           <w:tcPr>
-            <w:tcW w:w="3749" w:type="dxa"/>
+            <w:tcW w:w="2634" w:type="dxa"/>
             <w:tcBorders>
               <w:top w:val="single" w:sz="4" w:space="0" w:color="000000"/>
               <w:left w:val="single" w:sz="4" w:space="0" w:color="000000"/>
@@ -5825,7 +6910,7 @@
         </w:tc>
         <w:tc>
           <w:tcPr>
-            <w:tcW w:w="1287" w:type="dxa"/>
+            <w:tcW w:w="904" w:type="dxa"/>
             <w:tcBorders>
               <w:top w:val="single" w:sz="4" w:space="0" w:color="000000"/>
               <w:left w:val="single" w:sz="4" w:space="0" w:color="000000"/>
@@ -5858,7 +6943,7 @@
         </w:tc>
         <w:tc>
           <w:tcPr>
-            <w:tcW w:w="3043" w:type="dxa"/>
+            <w:tcW w:w="2277" w:type="dxa"/>
             <w:tcBorders>
               <w:top w:val="single" w:sz="4" w:space="0" w:color="000000"/>
               <w:left w:val="single" w:sz="4" w:space="0" w:color="000000"/>
@@ -5891,7 +6976,7 @@
         </w:tc>
         <w:tc>
           <w:tcPr>
-            <w:tcW w:w="5059" w:type="dxa"/>
+            <w:tcW w:w="3288" w:type="dxa"/>
             <w:tcBorders>
               <w:top w:val="single" w:sz="4" w:space="0" w:color="000000"/>
               <w:left w:val="single" w:sz="4" w:space="0" w:color="000000"/>
@@ -5924,7 +7009,7 @@
         </w:tc>
         <w:tc>
           <w:tcPr>
-            <w:tcW w:w="1585" w:type="dxa"/>
+            <w:tcW w:w="1327" w:type="dxa"/>
             <w:tcBorders>
               <w:top w:val="single" w:sz="4" w:space="0" w:color="000000"/>
               <w:left w:val="single" w:sz="4" w:space="0" w:color="000000"/>
@@ -5979,39 +7064,7 @@
         </w:tc>
         <w:tc>
           <w:tcPr>
-            <w:tcW w:w="2567" w:type="dxa"/>
-            <w:tcBorders>
-              <w:top w:val="single" w:sz="4" w:space="0" w:color="000000"/>
-              <w:left w:val="single" w:sz="4" w:space="0" w:color="000000"/>
-              <w:bottom w:val="single" w:sz="4" w:space="0" w:color="000000"/>
-            </w:tcBorders>
-          </w:tcPr>
-          <w:p>
-            <w:pPr>
-              <w:pStyle w:val="Normal"/>
-              <w:widowControl w:val="false"/>
-              <w:suppressAutoHyphens w:val="true"/>
-              <w:spacing w:lineRule="auto" w:line="240" w:before="0" w:after="0"/>
-              <w:jc w:val="left"/>
-              <w:rPr>
-                <w:rFonts w:ascii="Arial" w:hAnsi="Arial"/>
-              </w:rPr>
-            </w:pPr>
-            <w:r>
-              <w:rPr>
-                <w:rFonts w:eastAsia="Calibri" w:cs="Arial" w:ascii="Arial" w:hAnsi="Arial"/>
-                <w:kern w:val="0"/>
-                <w:sz w:val="22"/>
-                <w:szCs w:val="22"/>
-                <w:lang w:val="de-DE" w:eastAsia="en-US" w:bidi="ar-SA"/>
-              </w:rPr>
-              <w:t>manual</w:t>
-            </w:r>
-          </w:p>
-        </w:tc>
-        <w:tc>
-          <w:tcPr>
-            <w:tcW w:w="2267" w:type="dxa"/>
+            <w:tcW w:w="3397" w:type="dxa"/>
             <w:tcBorders>
               <w:top w:val="single" w:sz="4" w:space="0" w:color="000000"/>
               <w:left w:val="single" w:sz="4" w:space="0" w:color="000000"/>
@@ -6032,37 +7085,147 @@
             </w:pPr>
             <w:r>
               <w:rPr>
-                <w:rFonts w:ascii="Arial" w:hAnsi="Arial"/>
-              </w:rPr>
-              <w:t>Response available</w:t>
-            </w:r>
-          </w:p>
-        </w:tc>
-        <w:tc>
-          <w:tcPr>
-            <w:tcW w:w="1707" w:type="dxa"/>
-            <w:tcBorders>
-              <w:top w:val="single" w:sz="4" w:space="0" w:color="000000"/>
-              <w:left w:val="single" w:sz="4" w:space="0" w:color="000000"/>
-              <w:bottom w:val="single" w:sz="4" w:space="0" w:color="000000"/>
-              <w:right w:val="single" w:sz="4" w:space="0" w:color="000000"/>
-            </w:tcBorders>
-          </w:tcPr>
-          <w:p>
-            <w:pPr>
-              <w:pStyle w:val="Normal"/>
-              <w:widowControl w:val="false"/>
-              <w:suppressAutoHyphens w:val="true"/>
-              <w:spacing w:lineRule="auto" w:line="240" w:before="0" w:after="0"/>
-              <w:jc w:val="left"/>
-              <w:rPr>
-                <w:rFonts w:ascii="Arial" w:hAnsi="Arial"/>
-              </w:rPr>
-            </w:pPr>
-            <w:r>
-              <w:rPr>
-                <w:rFonts w:ascii="Arial" w:hAnsi="Arial"/>
-              </w:rPr>
+                <w:rFonts w:eastAsia="Calibri" w:cs="Arial" w:ascii="Arial" w:hAnsi="Arial"/>
+                <w:kern w:val="0"/>
+                <w:sz w:val="22"/>
+                <w:szCs w:val="22"/>
+                <w:lang w:val="de-DE" w:eastAsia="en-US" w:bidi="ar-SA"/>
+              </w:rPr>
+              <w:t>readonly</w:t>
+            </w:r>
+          </w:p>
+        </w:tc>
+        <w:tc>
+          <w:tcPr>
+            <w:tcW w:w="3244" w:type="dxa"/>
+            <w:tcBorders>
+              <w:top w:val="single" w:sz="4" w:space="0" w:color="000000"/>
+              <w:left w:val="single" w:sz="4" w:space="0" w:color="000000"/>
+              <w:bottom w:val="single" w:sz="4" w:space="0" w:color="000000"/>
+            </w:tcBorders>
+            <w:shd w:fill="81D41A" w:val="clear"/>
+          </w:tcPr>
+          <w:p>
+            <w:pPr>
+              <w:pStyle w:val="Normal"/>
+              <w:rPr/>
+            </w:pPr>
+            <w:r>
+              <w:rPr/>
+              <w:t>_playlist_caption_prev_item</w:t>
+              <w:br/>
+              <w:t>_playlist_caption_current_item</w:t>
+              <w:br/>
+              <w:t>_playlist_caption_next_item</w:t>
+            </w:r>
+          </w:p>
+          <w:p>
+            <w:pPr>
+              <w:pStyle w:val="Normal"/>
+              <w:spacing w:before="0" w:after="200"/>
+              <w:rPr/>
+            </w:pPr>
+            <w:r>
+              <w:rPr/>
+              <w:br/>
+              <w:t xml:space="preserve">updated based on </w:t>
+              <w:br/>
+              <w:t>/playlist/itemindex</w:t>
+            </w:r>
+          </w:p>
+        </w:tc>
+        <w:tc>
+          <w:tcPr>
+            <w:tcW w:w="1377" w:type="dxa"/>
+            <w:tcBorders>
+              <w:top w:val="single" w:sz="4" w:space="0" w:color="000000"/>
+              <w:left w:val="single" w:sz="4" w:space="0" w:color="000000"/>
+              <w:bottom w:val="single" w:sz="4" w:space="0" w:color="000000"/>
+            </w:tcBorders>
+            <w:shd w:fill="81D41A" w:val="clear"/>
+          </w:tcPr>
+          <w:p>
+            <w:pPr>
+              <w:pStyle w:val="Normal"/>
+              <w:widowControl w:val="false"/>
+              <w:suppressAutoHyphens w:val="true"/>
+              <w:spacing w:lineRule="auto" w:line="240" w:before="0" w:after="0"/>
+              <w:jc w:val="left"/>
+              <w:rPr>
+                <w:rFonts w:ascii="Arial" w:hAnsi="Arial"/>
+              </w:rPr>
+            </w:pPr>
+            <w:r>
+              <w:rPr>
+                <w:rFonts w:ascii="Arial" w:hAnsi="Arial"/>
+              </w:rPr>
+              <w:t>Indirect using variables</w:t>
+            </w:r>
+          </w:p>
+        </w:tc>
+        <w:tc>
+          <w:tcPr>
+            <w:tcW w:w="1376" w:type="dxa"/>
+            <w:tcBorders>
+              <w:top w:val="single" w:sz="4" w:space="0" w:color="000000"/>
+              <w:left w:val="single" w:sz="4" w:space="0" w:color="000000"/>
+              <w:bottom w:val="single" w:sz="4" w:space="0" w:color="000000"/>
+            </w:tcBorders>
+            <w:shd w:fill="81D41A" w:val="clear"/>
+          </w:tcPr>
+          <w:p>
+            <w:pPr>
+              <w:pStyle w:val="Normal"/>
+              <w:spacing w:before="0" w:after="200"/>
+              <w:rPr/>
+            </w:pPr>
+            <w:r>
+              <w:rPr/>
+              <w:t>navigate_playlist</w:t>
+            </w:r>
+          </w:p>
+        </w:tc>
+        <w:tc>
+          <w:tcPr>
+            <w:tcW w:w="1441" w:type="dxa"/>
+            <w:tcBorders>
+              <w:top w:val="single" w:sz="4" w:space="0" w:color="000000"/>
+              <w:left w:val="single" w:sz="4" w:space="0" w:color="000000"/>
+              <w:bottom w:val="single" w:sz="4" w:space="0" w:color="000000"/>
+              <w:right w:val="single" w:sz="4" w:space="0" w:color="000000"/>
+            </w:tcBorders>
+            <w:shd w:fill="81D41A" w:val="clear"/>
+          </w:tcPr>
+          <w:p>
+            <w:pPr>
+              <w:pStyle w:val="Normal"/>
+              <w:widowControl w:val="false"/>
+              <w:suppressAutoHyphens w:val="true"/>
+              <w:spacing w:lineRule="auto" w:line="240" w:before="0" w:after="0"/>
+              <w:jc w:val="left"/>
+              <w:rPr>
+                <w:rFonts w:ascii="Arial" w:hAnsi="Arial"/>
+              </w:rPr>
+            </w:pPr>
+            <w:r>
+              <w:rPr>
+                <w:rFonts w:eastAsia="Calibri" w:cs="Calibri" w:ascii="Arial" w:hAnsi="Arial"/>
+                <w:kern w:val="0"/>
+                <w:sz w:val="22"/>
+                <w:szCs w:val="22"/>
+                <w:lang w:val="de-DE" w:eastAsia="en-US" w:bidi="ar-SA"/>
+              </w:rPr>
+              <w:t xml:space="preserve">V2.0.0 </w:t>
+            </w:r>
+            <w:r>
+              <w:rPr>
+                <w:rFonts w:eastAsia="Calibri" w:cs="Calibri" w:ascii="Arial" w:hAnsi="Arial"/>
+                <w:kern w:val="0"/>
+                <w:sz w:val="22"/>
+                <w:szCs w:val="22"/>
+                <w:lang w:val="de-DE" w:eastAsia="en-US" w:bidi="ar-SA"/>
+              </w:rPr>
+              <w:t>#43</w:t>
             </w:r>
           </w:p>
         </w:tc>
@@ -6071,7 +7234,7 @@
         <w:trPr/>
         <w:tc>
           <w:tcPr>
-            <w:tcW w:w="3749" w:type="dxa"/>
+            <w:tcW w:w="2634" w:type="dxa"/>
             <w:tcBorders>
               <w:top w:val="single" w:sz="4" w:space="0" w:color="000000"/>
               <w:left w:val="single" w:sz="4" w:space="0" w:color="000000"/>
@@ -6104,7 +7267,7 @@
         </w:tc>
         <w:tc>
           <w:tcPr>
-            <w:tcW w:w="1287" w:type="dxa"/>
+            <w:tcW w:w="904" w:type="dxa"/>
             <w:tcBorders>
               <w:top w:val="single" w:sz="4" w:space="0" w:color="000000"/>
               <w:left w:val="single" w:sz="4" w:space="0" w:color="000000"/>
@@ -6137,7 +7300,7 @@
         </w:tc>
         <w:tc>
           <w:tcPr>
-            <w:tcW w:w="3043" w:type="dxa"/>
+            <w:tcW w:w="2277" w:type="dxa"/>
             <w:tcBorders>
               <w:top w:val="single" w:sz="4" w:space="0" w:color="000000"/>
               <w:left w:val="single" w:sz="4" w:space="0" w:color="000000"/>
@@ -6170,7 +7333,7 @@
         </w:tc>
         <w:tc>
           <w:tcPr>
-            <w:tcW w:w="5059" w:type="dxa"/>
+            <w:tcW w:w="3288" w:type="dxa"/>
             <w:tcBorders>
               <w:top w:val="single" w:sz="4" w:space="0" w:color="000000"/>
               <w:left w:val="single" w:sz="4" w:space="0" w:color="000000"/>
@@ -6203,7 +7366,7 @@
         </w:tc>
         <w:tc>
           <w:tcPr>
-            <w:tcW w:w="1585" w:type="dxa"/>
+            <w:tcW w:w="1327" w:type="dxa"/>
             <w:tcBorders>
               <w:top w:val="single" w:sz="4" w:space="0" w:color="000000"/>
               <w:left w:val="single" w:sz="4" w:space="0" w:color="000000"/>
@@ -6258,39 +7421,7 @@
         </w:tc>
         <w:tc>
           <w:tcPr>
-            <w:tcW w:w="2567" w:type="dxa"/>
-            <w:tcBorders>
-              <w:top w:val="single" w:sz="4" w:space="0" w:color="000000"/>
-              <w:left w:val="single" w:sz="4" w:space="0" w:color="000000"/>
-              <w:bottom w:val="single" w:sz="4" w:space="0" w:color="000000"/>
-            </w:tcBorders>
-          </w:tcPr>
-          <w:p>
-            <w:pPr>
-              <w:pStyle w:val="Normal"/>
-              <w:widowControl w:val="false"/>
-              <w:suppressAutoHyphens w:val="true"/>
-              <w:spacing w:lineRule="auto" w:line="240" w:before="0" w:after="0"/>
-              <w:jc w:val="left"/>
-              <w:rPr>
-                <w:rFonts w:ascii="Arial" w:hAnsi="Arial"/>
-              </w:rPr>
-            </w:pPr>
-            <w:r>
-              <w:rPr>
-                <w:rFonts w:eastAsia="Calibri" w:cs="Arial" w:ascii="Arial" w:hAnsi="Arial"/>
-                <w:kern w:val="0"/>
-                <w:sz w:val="22"/>
-                <w:szCs w:val="22"/>
-                <w:lang w:val="de-DE" w:eastAsia="en-US" w:bidi="ar-SA"/>
-              </w:rPr>
-              <w:t>manual</w:t>
-            </w:r>
-          </w:p>
-        </w:tc>
-        <w:tc>
-          <w:tcPr>
-            <w:tcW w:w="2267" w:type="dxa"/>
+            <w:tcW w:w="3397" w:type="dxa"/>
             <w:tcBorders>
               <w:top w:val="single" w:sz="4" w:space="0" w:color="000000"/>
               <w:left w:val="single" w:sz="4" w:space="0" w:color="000000"/>
@@ -6311,37 +7442,171 @@
             </w:pPr>
             <w:r>
               <w:rPr>
-                <w:rFonts w:ascii="Arial" w:hAnsi="Arial"/>
-              </w:rPr>
-              <w:t>Response available</w:t>
-            </w:r>
-          </w:p>
-        </w:tc>
-        <w:tc>
-          <w:tcPr>
-            <w:tcW w:w="1707" w:type="dxa"/>
-            <w:tcBorders>
-              <w:top w:val="single" w:sz="4" w:space="0" w:color="000000"/>
-              <w:left w:val="single" w:sz="4" w:space="0" w:color="000000"/>
-              <w:bottom w:val="single" w:sz="4" w:space="0" w:color="000000"/>
-              <w:right w:val="single" w:sz="4" w:space="0" w:color="000000"/>
-            </w:tcBorders>
-          </w:tcPr>
-          <w:p>
-            <w:pPr>
-              <w:pStyle w:val="Normal"/>
-              <w:widowControl w:val="false"/>
-              <w:suppressAutoHyphens w:val="true"/>
-              <w:spacing w:lineRule="auto" w:line="240" w:before="0" w:after="0"/>
-              <w:jc w:val="left"/>
-              <w:rPr>
-                <w:rFonts w:ascii="Arial" w:hAnsi="Arial"/>
-              </w:rPr>
-            </w:pPr>
-            <w:r>
-              <w:rPr>
-                <w:rFonts w:ascii="Arial" w:hAnsi="Arial"/>
-              </w:rPr>
+                <w:rFonts w:eastAsia="Calibri" w:cs="Arial" w:ascii="Arial" w:hAnsi="Arial"/>
+                <w:kern w:val="0"/>
+                <w:sz w:val="22"/>
+                <w:szCs w:val="22"/>
+                <w:lang w:val="de-DE" w:eastAsia="en-US" w:bidi="ar-SA"/>
+              </w:rPr>
+              <w:t>readonly</w:t>
+            </w:r>
+          </w:p>
+        </w:tc>
+        <w:tc>
+          <w:tcPr>
+            <w:tcW w:w="3244" w:type="dxa"/>
+            <w:tcBorders>
+              <w:top w:val="single" w:sz="4" w:space="0" w:color="000000"/>
+              <w:left w:val="single" w:sz="4" w:space="0" w:color="000000"/>
+              <w:bottom w:val="single" w:sz="4" w:space="0" w:color="000000"/>
+            </w:tcBorders>
+            <w:shd w:fill="81D41A" w:val="clear"/>
+          </w:tcPr>
+          <w:p>
+            <w:pPr>
+              <w:pStyle w:val="Normal"/>
+              <w:rPr/>
+            </w:pPr>
+            <w:r>
+              <w:rPr/>
+              <w:t>_playlist_filename_prev_item</w:t>
+            </w:r>
+            <w:r>
+              <w:rPr>
+                <w:rFonts w:eastAsia="Calibri" w:cs="Arial" w:ascii="Arial" w:hAnsi="Arial"/>
+                <w:color w:val="CE9178"/>
+                <w:kern w:val="0"/>
+                <w:sz w:val="22"/>
+                <w:szCs w:val="22"/>
+                <w:shd w:fill="1F1F1F" w:val="clear"/>
+                <w:lang w:val="de-DE" w:eastAsia="en-US" w:bidi="ar-SA"/>
+              </w:rPr>
+              <w:br/>
+            </w:r>
+            <w:r>
+              <w:rPr/>
+              <w:t>_playlist_filename_next_item</w:t>
+            </w:r>
+          </w:p>
+          <w:p>
+            <w:pPr>
+              <w:pStyle w:val="Normal"/>
+              <w:spacing w:before="0" w:after="200"/>
+              <w:rPr/>
+            </w:pPr>
+            <w:r>
+              <w:rPr/>
+              <w:t xml:space="preserve">updated based on </w:t>
+            </w:r>
+            <w:r>
+              <w:rPr>
+                <w:rFonts w:eastAsia="Calibri" w:cs="Arial" w:ascii="Arial" w:hAnsi="Arial"/>
+                <w:kern w:val="0"/>
+                <w:sz w:val="22"/>
+                <w:szCs w:val="22"/>
+                <w:lang w:val="de-DE" w:eastAsia="en-US" w:bidi="ar-SA"/>
+              </w:rPr>
+              <w:t>/playlist/itemindex</w:t>
+            </w:r>
+          </w:p>
+        </w:tc>
+        <w:tc>
+          <w:tcPr>
+            <w:tcW w:w="1377" w:type="dxa"/>
+            <w:tcBorders>
+              <w:top w:val="single" w:sz="4" w:space="0" w:color="000000"/>
+              <w:left w:val="single" w:sz="4" w:space="0" w:color="000000"/>
+              <w:bottom w:val="single" w:sz="4" w:space="0" w:color="000000"/>
+            </w:tcBorders>
+            <w:shd w:fill="81D41A" w:val="clear"/>
+          </w:tcPr>
+          <w:p>
+            <w:pPr>
+              <w:pStyle w:val="Normal"/>
+              <w:widowControl w:val="false"/>
+              <w:suppressAutoHyphens w:val="true"/>
+              <w:spacing w:lineRule="auto" w:line="240" w:before="0" w:after="0"/>
+              <w:jc w:val="left"/>
+              <w:rPr>
+                <w:rFonts w:ascii="Arial" w:hAnsi="Arial"/>
+              </w:rPr>
+            </w:pPr>
+            <w:r>
+              <w:rPr>
+                <w:rFonts w:ascii="Arial" w:hAnsi="Arial"/>
+              </w:rPr>
+              <w:t>Indirect using variables</w:t>
+            </w:r>
+          </w:p>
+        </w:tc>
+        <w:tc>
+          <w:tcPr>
+            <w:tcW w:w="1376" w:type="dxa"/>
+            <w:tcBorders>
+              <w:top w:val="single" w:sz="4" w:space="0" w:color="000000"/>
+              <w:left w:val="single" w:sz="4" w:space="0" w:color="000000"/>
+              <w:bottom w:val="single" w:sz="4" w:space="0" w:color="000000"/>
+            </w:tcBorders>
+          </w:tcPr>
+          <w:p>
+            <w:pPr>
+              <w:pStyle w:val="Normal"/>
+              <w:widowControl w:val="false"/>
+              <w:suppressAutoHyphens w:val="true"/>
+              <w:spacing w:lineRule="auto" w:line="240" w:before="0" w:after="0"/>
+              <w:jc w:val="left"/>
+              <w:rPr>
+                <w:rFonts w:ascii="Arial" w:hAnsi="Arial"/>
+              </w:rPr>
+            </w:pPr>
+            <w:r>
+              <w:rPr>
+                <w:rFonts w:ascii="Arial" w:hAnsi="Arial"/>
+              </w:rPr>
+            </w:r>
+          </w:p>
+        </w:tc>
+        <w:tc>
+          <w:tcPr>
+            <w:tcW w:w="1441" w:type="dxa"/>
+            <w:tcBorders>
+              <w:top w:val="single" w:sz="4" w:space="0" w:color="000000"/>
+              <w:left w:val="single" w:sz="4" w:space="0" w:color="000000"/>
+              <w:bottom w:val="single" w:sz="4" w:space="0" w:color="000000"/>
+              <w:right w:val="single" w:sz="4" w:space="0" w:color="000000"/>
+            </w:tcBorders>
+            <w:shd w:fill="81D41A" w:val="clear"/>
+          </w:tcPr>
+          <w:p>
+            <w:pPr>
+              <w:pStyle w:val="Normal"/>
+              <w:widowControl w:val="false"/>
+              <w:suppressAutoHyphens w:val="true"/>
+              <w:spacing w:lineRule="auto" w:line="240" w:before="0" w:after="0"/>
+              <w:jc w:val="left"/>
+              <w:rPr>
+                <w:rFonts w:ascii="Arial" w:hAnsi="Arial"/>
+              </w:rPr>
+            </w:pPr>
+            <w:r>
+              <w:rPr>
+                <w:rFonts w:eastAsia="Calibri" w:cs="Calibri" w:ascii="Arial" w:hAnsi="Arial"/>
+                <w:kern w:val="0"/>
+                <w:sz w:val="22"/>
+                <w:szCs w:val="22"/>
+                <w:lang w:val="de-DE" w:eastAsia="en-US" w:bidi="ar-SA"/>
+              </w:rPr>
+              <w:t xml:space="preserve">V2.0.0 </w:t>
+            </w:r>
+            <w:r>
+              <w:rPr>
+                <w:rFonts w:eastAsia="Calibri" w:cs="Calibri" w:ascii="Arial" w:hAnsi="Arial"/>
+                <w:kern w:val="0"/>
+                <w:sz w:val="22"/>
+                <w:szCs w:val="22"/>
+                <w:lang w:val="de-DE" w:eastAsia="en-US" w:bidi="ar-SA"/>
+              </w:rPr>
+              <w:t>#43</w:t>
             </w:r>
           </w:p>
         </w:tc>
@@ -6350,7 +7615,7 @@
         <w:trPr/>
         <w:tc>
           <w:tcPr>
-            <w:tcW w:w="3749" w:type="dxa"/>
+            <w:tcW w:w="2634" w:type="dxa"/>
             <w:tcBorders>
               <w:top w:val="single" w:sz="4" w:space="0" w:color="000000"/>
               <w:left w:val="single" w:sz="4" w:space="0" w:color="000000"/>
@@ -6383,7 +7648,7 @@
         </w:tc>
         <w:tc>
           <w:tcPr>
-            <w:tcW w:w="1287" w:type="dxa"/>
+            <w:tcW w:w="904" w:type="dxa"/>
             <w:tcBorders>
               <w:top w:val="single" w:sz="4" w:space="0" w:color="000000"/>
               <w:left w:val="single" w:sz="4" w:space="0" w:color="000000"/>
@@ -6416,7 +7681,7 @@
         </w:tc>
         <w:tc>
           <w:tcPr>
-            <w:tcW w:w="3043" w:type="dxa"/>
+            <w:tcW w:w="2277" w:type="dxa"/>
             <w:tcBorders>
               <w:top w:val="single" w:sz="4" w:space="0" w:color="000000"/>
               <w:left w:val="single" w:sz="4" w:space="0" w:color="000000"/>
@@ -6449,7 +7714,7 @@
         </w:tc>
         <w:tc>
           <w:tcPr>
-            <w:tcW w:w="5059" w:type="dxa"/>
+            <w:tcW w:w="3288" w:type="dxa"/>
             <w:tcBorders>
               <w:top w:val="single" w:sz="4" w:space="0" w:color="000000"/>
               <w:left w:val="single" w:sz="4" w:space="0" w:color="000000"/>
@@ -6482,7 +7747,7 @@
         </w:tc>
         <w:tc>
           <w:tcPr>
-            <w:tcW w:w="1585" w:type="dxa"/>
+            <w:tcW w:w="1327" w:type="dxa"/>
             <w:tcBorders>
               <w:top w:val="single" w:sz="4" w:space="0" w:color="000000"/>
               <w:left w:val="single" w:sz="4" w:space="0" w:color="000000"/>
@@ -6515,7 +7780,7 @@
         </w:tc>
         <w:tc>
           <w:tcPr>
-            <w:tcW w:w="2567" w:type="dxa"/>
+            <w:tcW w:w="3397" w:type="dxa"/>
             <w:tcBorders>
               <w:top w:val="single" w:sz="4" w:space="0" w:color="000000"/>
               <w:left w:val="single" w:sz="4" w:space="0" w:color="000000"/>
@@ -6544,12 +7809,34 @@
         </w:tc>
         <w:tc>
           <w:tcPr>
-            <w:tcW w:w="2267" w:type="dxa"/>
-            <w:tcBorders>
-              <w:top w:val="single" w:sz="4" w:space="0" w:color="000000"/>
-              <w:left w:val="single" w:sz="4" w:space="0" w:color="000000"/>
-              <w:bottom w:val="single" w:sz="4" w:space="0" w:color="000000"/>
-            </w:tcBorders>
+            <w:tcW w:w="3244" w:type="dxa"/>
+            <w:tcBorders>
+              <w:top w:val="single" w:sz="4" w:space="0" w:color="000000"/>
+              <w:left w:val="single" w:sz="4" w:space="0" w:color="000000"/>
+              <w:bottom w:val="single" w:sz="4" w:space="0" w:color="000000"/>
+            </w:tcBorders>
+            <w:shd w:fill="FFFF00" w:val="clear"/>
+          </w:tcPr>
+          <w:p>
+            <w:pPr>
+              <w:pStyle w:val="Normal"/>
+              <w:spacing w:before="0" w:after="200"/>
+              <w:rPr/>
+            </w:pPr>
+            <w:r>
+              <w:rPr/>
+            </w:r>
+          </w:p>
+        </w:tc>
+        <w:tc>
+          <w:tcPr>
+            <w:tcW w:w="1377" w:type="dxa"/>
+            <w:tcBorders>
+              <w:top w:val="single" w:sz="4" w:space="0" w:color="000000"/>
+              <w:left w:val="single" w:sz="4" w:space="0" w:color="000000"/>
+              <w:bottom w:val="single" w:sz="4" w:space="0" w:color="000000"/>
+            </w:tcBorders>
+            <w:shd w:fill="FFFF00" w:val="clear"/>
           </w:tcPr>
           <w:p>
             <w:pPr>
@@ -6572,34 +7859,63 @@
         </w:tc>
         <w:tc>
           <w:tcPr>
-            <w:tcW w:w="1707" w:type="dxa"/>
-            <w:tcBorders>
-              <w:top w:val="single" w:sz="4" w:space="0" w:color="000000"/>
-              <w:left w:val="single" w:sz="4" w:space="0" w:color="000000"/>
-              <w:bottom w:val="single" w:sz="4" w:space="0" w:color="000000"/>
-              <w:right w:val="single" w:sz="4" w:space="0" w:color="000000"/>
-            </w:tcBorders>
-          </w:tcPr>
-          <w:p>
-            <w:pPr>
-              <w:pStyle w:val="Normal"/>
-              <w:widowControl w:val="false"/>
-              <w:suppressAutoHyphens w:val="true"/>
-              <w:spacing w:lineRule="auto" w:line="240" w:before="0" w:after="0"/>
-              <w:jc w:val="left"/>
-              <w:rPr>
-                <w:rFonts w:ascii="Arial" w:hAnsi="Arial"/>
-              </w:rPr>
-            </w:pPr>
-            <w:r>
-              <w:rPr>
-                <w:rFonts w:eastAsia="Calibri" w:cs="Arial" w:ascii="Arial" w:hAnsi="Arial"/>
-                <w:kern w:val="0"/>
-                <w:sz w:val="22"/>
-                <w:szCs w:val="22"/>
-                <w:lang w:val="de-DE" w:eastAsia="en-US" w:bidi="ar-SA"/>
-              </w:rPr>
-              <w:t>ü</w:t>
+            <w:tcW w:w="1376" w:type="dxa"/>
+            <w:tcBorders>
+              <w:top w:val="single" w:sz="4" w:space="0" w:color="000000"/>
+              <w:left w:val="single" w:sz="4" w:space="0" w:color="000000"/>
+              <w:bottom w:val="single" w:sz="4" w:space="0" w:color="000000"/>
+            </w:tcBorders>
+            <w:shd w:fill="FFFF00" w:val="clear"/>
+          </w:tcPr>
+          <w:p>
+            <w:pPr>
+              <w:pStyle w:val="Normal"/>
+              <w:widowControl w:val="false"/>
+              <w:suppressAutoHyphens w:val="true"/>
+              <w:spacing w:lineRule="auto" w:line="240" w:before="0" w:after="0"/>
+              <w:jc w:val="left"/>
+              <w:rPr>
+                <w:rFonts w:ascii="Arial" w:hAnsi="Arial"/>
+              </w:rPr>
+            </w:pPr>
+            <w:r>
+              <w:rPr>
+                <w:rFonts w:ascii="Arial" w:hAnsi="Arial"/>
+              </w:rPr>
+            </w:r>
+          </w:p>
+        </w:tc>
+        <w:tc>
+          <w:tcPr>
+            <w:tcW w:w="1441" w:type="dxa"/>
+            <w:tcBorders>
+              <w:top w:val="single" w:sz="4" w:space="0" w:color="000000"/>
+              <w:left w:val="single" w:sz="4" w:space="0" w:color="000000"/>
+              <w:bottom w:val="single" w:sz="4" w:space="0" w:color="000000"/>
+              <w:right w:val="single" w:sz="4" w:space="0" w:color="000000"/>
+            </w:tcBorders>
+            <w:shd w:fill="FFFF00" w:val="clear"/>
+          </w:tcPr>
+          <w:p>
+            <w:pPr>
+              <w:pStyle w:val="Normal"/>
+              <w:widowControl w:val="false"/>
+              <w:suppressAutoHyphens w:val="true"/>
+              <w:spacing w:lineRule="auto" w:line="240" w:before="0" w:after="0"/>
+              <w:jc w:val="left"/>
+              <w:rPr>
+                <w:rFonts w:ascii="Arial" w:hAnsi="Arial"/>
+              </w:rPr>
+            </w:pPr>
+            <w:r>
+              <w:rPr>
+                <w:rFonts w:eastAsia="Calibri" w:cs="Arial" w:ascii="Arial" w:hAnsi="Arial"/>
+                <w:kern w:val="0"/>
+                <w:sz w:val="22"/>
+                <w:szCs w:val="22"/>
+                <w:lang w:val="de-DE" w:eastAsia="en-US" w:bidi="ar-SA"/>
+              </w:rPr>
+              <w:t>???</w:t>
             </w:r>
           </w:p>
         </w:tc>
@@ -6608,7 +7924,7 @@
         <w:trPr/>
         <w:tc>
           <w:tcPr>
-            <w:tcW w:w="3749" w:type="dxa"/>
+            <w:tcW w:w="2634" w:type="dxa"/>
             <w:tcBorders>
               <w:top w:val="single" w:sz="4" w:space="0" w:color="000000"/>
               <w:left w:val="single" w:sz="4" w:space="0" w:color="000000"/>
@@ -6641,7 +7957,7 @@
         </w:tc>
         <w:tc>
           <w:tcPr>
-            <w:tcW w:w="1287" w:type="dxa"/>
+            <w:tcW w:w="904" w:type="dxa"/>
             <w:tcBorders>
               <w:top w:val="single" w:sz="4" w:space="0" w:color="000000"/>
               <w:left w:val="single" w:sz="4" w:space="0" w:color="000000"/>
@@ -6674,7 +7990,7 @@
         </w:tc>
         <w:tc>
           <w:tcPr>
-            <w:tcW w:w="3043" w:type="dxa"/>
+            <w:tcW w:w="2277" w:type="dxa"/>
             <w:tcBorders>
               <w:top w:val="single" w:sz="4" w:space="0" w:color="000000"/>
               <w:left w:val="single" w:sz="4" w:space="0" w:color="000000"/>
@@ -6710,7 +8026,7 @@
         </w:tc>
         <w:tc>
           <w:tcPr>
-            <w:tcW w:w="5059" w:type="dxa"/>
+            <w:tcW w:w="3288" w:type="dxa"/>
             <w:tcBorders>
               <w:top w:val="single" w:sz="4" w:space="0" w:color="000000"/>
               <w:left w:val="single" w:sz="4" w:space="0" w:color="000000"/>
@@ -6743,7 +8059,7 @@
         </w:tc>
         <w:tc>
           <w:tcPr>
-            <w:tcW w:w="1585" w:type="dxa"/>
+            <w:tcW w:w="1327" w:type="dxa"/>
             <w:tcBorders>
               <w:top w:val="single" w:sz="4" w:space="0" w:color="000000"/>
               <w:left w:val="single" w:sz="4" w:space="0" w:color="000000"/>
@@ -6779,7 +8095,7 @@
         </w:tc>
         <w:tc>
           <w:tcPr>
-            <w:tcW w:w="2567" w:type="dxa"/>
+            <w:tcW w:w="3397" w:type="dxa"/>
             <w:tcBorders>
               <w:top w:val="single" w:sz="4" w:space="0" w:color="000000"/>
               <w:left w:val="single" w:sz="4" w:space="0" w:color="000000"/>
@@ -6808,7 +8124,7 @@
         </w:tc>
         <w:tc>
           <w:tcPr>
-            <w:tcW w:w="2267" w:type="dxa"/>
+            <w:tcW w:w="3244" w:type="dxa"/>
             <w:tcBorders>
               <w:top w:val="single" w:sz="4" w:space="0" w:color="000000"/>
               <w:left w:val="single" w:sz="4" w:space="0" w:color="000000"/>
@@ -6819,6 +8135,37 @@
           <w:p>
             <w:pPr>
               <w:pStyle w:val="Normal"/>
+              <w:rPr/>
+            </w:pPr>
+            <w:r>
+              <w:rPr/>
+              <w:t>video_state</w:t>
+            </w:r>
+          </w:p>
+          <w:p>
+            <w:pPr>
+              <w:pStyle w:val="Normal"/>
+              <w:spacing w:before="0" w:after="200"/>
+              <w:rPr/>
+            </w:pPr>
+            <w:r>
+              <w:rPr/>
+            </w:r>
+          </w:p>
+        </w:tc>
+        <w:tc>
+          <w:tcPr>
+            <w:tcW w:w="1377" w:type="dxa"/>
+            <w:tcBorders>
+              <w:top w:val="single" w:sz="4" w:space="0" w:color="000000"/>
+              <w:left w:val="single" w:sz="4" w:space="0" w:color="000000"/>
+              <w:bottom w:val="single" w:sz="4" w:space="0" w:color="000000"/>
+            </w:tcBorders>
+            <w:shd w:fill="81D41A" w:val="clear"/>
+          </w:tcPr>
+          <w:p>
+            <w:pPr>
+              <w:pStyle w:val="Normal"/>
               <w:widowControl w:val="false"/>
               <w:suppressAutoHyphens w:val="true"/>
               <w:spacing w:lineRule="auto" w:line="240" w:before="0" w:after="0"/>
@@ -6885,7 +8232,52 @@
         </w:tc>
         <w:tc>
           <w:tcPr>
-            <w:tcW w:w="1707" w:type="dxa"/>
+            <w:tcW w:w="1376" w:type="dxa"/>
+            <w:tcBorders>
+              <w:top w:val="single" w:sz="4" w:space="0" w:color="000000"/>
+              <w:left w:val="single" w:sz="4" w:space="0" w:color="000000"/>
+              <w:bottom w:val="single" w:sz="4" w:space="0" w:color="000000"/>
+            </w:tcBorders>
+            <w:shd w:fill="81D41A" w:val="clear"/>
+          </w:tcPr>
+          <w:p>
+            <w:pPr>
+              <w:pStyle w:val="Normal"/>
+              <w:rPr/>
+            </w:pPr>
+            <w:r>
+              <w:rPr/>
+              <w:t>video_state_current</w:t>
+              <w:br/>
+              <w:t>video_state_play</w:t>
+            </w:r>
+          </w:p>
+          <w:p>
+            <w:pPr>
+              <w:pStyle w:val="Normal"/>
+              <w:rPr/>
+            </w:pPr>
+            <w:r>
+              <w:rPr/>
+              <w:t>video_state_pause</w:t>
+              <w:br/>
+              <w:t>video_state_stop</w:t>
+            </w:r>
+          </w:p>
+          <w:p>
+            <w:pPr>
+              <w:pStyle w:val="Normal"/>
+              <w:spacing w:before="0" w:after="200"/>
+              <w:rPr/>
+            </w:pPr>
+            <w:r>
+              <w:rPr/>
+            </w:r>
+          </w:p>
+        </w:tc>
+        <w:tc>
+          <w:tcPr>
+            <w:tcW w:w="1441" w:type="dxa"/>
             <w:tcBorders>
               <w:top w:val="single" w:sz="4" w:space="0" w:color="000000"/>
               <w:left w:val="single" w:sz="4" w:space="0" w:color="000000"/>
@@ -6922,7 +8314,7 @@
         <w:trPr/>
         <w:tc>
           <w:tcPr>
-            <w:tcW w:w="3749" w:type="dxa"/>
+            <w:tcW w:w="2634" w:type="dxa"/>
             <w:tcBorders>
               <w:top w:val="single" w:sz="4" w:space="0" w:color="000000"/>
               <w:left w:val="single" w:sz="4" w:space="0" w:color="000000"/>
@@ -6955,7 +8347,7 @@
         </w:tc>
         <w:tc>
           <w:tcPr>
-            <w:tcW w:w="1287" w:type="dxa"/>
+            <w:tcW w:w="904" w:type="dxa"/>
             <w:tcBorders>
               <w:top w:val="single" w:sz="4" w:space="0" w:color="000000"/>
               <w:left w:val="single" w:sz="4" w:space="0" w:color="000000"/>
@@ -6988,7 +8380,7 @@
         </w:tc>
         <w:tc>
           <w:tcPr>
-            <w:tcW w:w="3043" w:type="dxa"/>
+            <w:tcW w:w="2277" w:type="dxa"/>
             <w:tcBorders>
               <w:top w:val="single" w:sz="4" w:space="0" w:color="000000"/>
               <w:left w:val="single" w:sz="4" w:space="0" w:color="000000"/>
@@ -7022,7 +8414,7 @@
         </w:tc>
         <w:tc>
           <w:tcPr>
-            <w:tcW w:w="5059" w:type="dxa"/>
+            <w:tcW w:w="3288" w:type="dxa"/>
             <w:tcBorders>
               <w:top w:val="single" w:sz="4" w:space="0" w:color="000000"/>
               <w:left w:val="single" w:sz="4" w:space="0" w:color="000000"/>
@@ -7055,7 +8447,7 @@
         </w:tc>
         <w:tc>
           <w:tcPr>
-            <w:tcW w:w="1585" w:type="dxa"/>
+            <w:tcW w:w="1327" w:type="dxa"/>
             <w:tcBorders>
               <w:top w:val="single" w:sz="4" w:space="0" w:color="000000"/>
               <w:left w:val="single" w:sz="4" w:space="0" w:color="000000"/>
@@ -7091,7 +8483,7 @@
         </w:tc>
         <w:tc>
           <w:tcPr>
-            <w:tcW w:w="2567" w:type="dxa"/>
+            <w:tcW w:w="3397" w:type="dxa"/>
             <w:tcBorders>
               <w:top w:val="single" w:sz="4" w:space="0" w:color="000000"/>
               <w:left w:val="single" w:sz="4" w:space="0" w:color="000000"/>
@@ -7120,13 +8512,33 @@
         </w:tc>
         <w:tc>
           <w:tcPr>
-            <w:tcW w:w="2267" w:type="dxa"/>
-            <w:tcBorders>
-              <w:top w:val="single" w:sz="4" w:space="0" w:color="000000"/>
-              <w:left w:val="single" w:sz="4" w:space="0" w:color="000000"/>
-              <w:bottom w:val="single" w:sz="4" w:space="0" w:color="000000"/>
-            </w:tcBorders>
-            <w:shd w:fill="81D41A" w:val="clear"/>
+            <w:tcW w:w="3244" w:type="dxa"/>
+            <w:tcBorders>
+              <w:top w:val="single" w:sz="4" w:space="0" w:color="000000"/>
+              <w:left w:val="single" w:sz="4" w:space="0" w:color="000000"/>
+              <w:bottom w:val="single" w:sz="4" w:space="0" w:color="000000"/>
+            </w:tcBorders>
+          </w:tcPr>
+          <w:p>
+            <w:pPr>
+              <w:pStyle w:val="Normal"/>
+              <w:spacing w:before="0" w:after="200"/>
+              <w:rPr/>
+            </w:pPr>
+            <w:r>
+              <w:rPr/>
+            </w:r>
+          </w:p>
+        </w:tc>
+        <w:tc>
+          <w:tcPr>
+            <w:tcW w:w="1377" w:type="dxa"/>
+            <w:tcBorders>
+              <w:top w:val="single" w:sz="4" w:space="0" w:color="000000"/>
+              <w:left w:val="single" w:sz="4" w:space="0" w:color="000000"/>
+              <w:bottom w:val="single" w:sz="4" w:space="0" w:color="000000"/>
+            </w:tcBorders>
+            <w:shd w:fill="FFFF00" w:val="clear"/>
           </w:tcPr>
           <w:p>
             <w:pPr>
@@ -7149,7 +8561,27 @@
         </w:tc>
         <w:tc>
           <w:tcPr>
-            <w:tcW w:w="1707" w:type="dxa"/>
+            <w:tcW w:w="1376" w:type="dxa"/>
+            <w:tcBorders>
+              <w:top w:val="single" w:sz="4" w:space="0" w:color="000000"/>
+              <w:left w:val="single" w:sz="4" w:space="0" w:color="000000"/>
+              <w:bottom w:val="single" w:sz="4" w:space="0" w:color="000000"/>
+            </w:tcBorders>
+          </w:tcPr>
+          <w:p>
+            <w:pPr>
+              <w:pStyle w:val="Normal"/>
+              <w:spacing w:before="0" w:after="200"/>
+              <w:rPr/>
+            </w:pPr>
+            <w:r>
+              <w:rPr/>
+            </w:r>
+          </w:p>
+        </w:tc>
+        <w:tc>
+          <w:tcPr>
+            <w:tcW w:w="1441" w:type="dxa"/>
             <w:tcBorders>
               <w:top w:val="single" w:sz="4" w:space="0" w:color="000000"/>
               <w:left w:val="single" w:sz="4" w:space="0" w:color="000000"/>
@@ -7173,13 +8605,7 @@
               <w:rPr>
                 <w:rFonts w:ascii="Arial" w:hAnsi="Arial"/>
               </w:rPr>
-              <w:t xml:space="preserve">Missing in Songbeamer – see </w:t>
-            </w:r>
-            <w:r>
-              <w:rPr>
-                <w:rFonts w:ascii="Arial" w:hAnsi="Arial"/>
-              </w:rPr>
-              <w:t>#15 not applied</w:t>
+              <w:t>Missing in Songbeamer – see #15 not applied</w:t>
             </w:r>
           </w:p>
         </w:tc>
@@ -7188,7 +8614,7 @@
         <w:trPr/>
         <w:tc>
           <w:tcPr>
-            <w:tcW w:w="3749" w:type="dxa"/>
+            <w:tcW w:w="2634" w:type="dxa"/>
             <w:tcBorders>
               <w:top w:val="single" w:sz="4" w:space="0" w:color="000000"/>
               <w:left w:val="single" w:sz="4" w:space="0" w:color="000000"/>
@@ -7221,7 +8647,7 @@
         </w:tc>
         <w:tc>
           <w:tcPr>
-            <w:tcW w:w="1287" w:type="dxa"/>
+            <w:tcW w:w="904" w:type="dxa"/>
             <w:tcBorders>
               <w:top w:val="single" w:sz="4" w:space="0" w:color="000000"/>
               <w:left w:val="single" w:sz="4" w:space="0" w:color="000000"/>
@@ -7254,7 +8680,7 @@
         </w:tc>
         <w:tc>
           <w:tcPr>
-            <w:tcW w:w="3043" w:type="dxa"/>
+            <w:tcW w:w="2277" w:type="dxa"/>
             <w:tcBorders>
               <w:top w:val="single" w:sz="4" w:space="0" w:color="000000"/>
               <w:left w:val="single" w:sz="4" w:space="0" w:color="000000"/>
@@ -7287,7 +8713,7 @@
         </w:tc>
         <w:tc>
           <w:tcPr>
-            <w:tcW w:w="5059" w:type="dxa"/>
+            <w:tcW w:w="3288" w:type="dxa"/>
             <w:tcBorders>
               <w:top w:val="single" w:sz="4" w:space="0" w:color="000000"/>
               <w:left w:val="single" w:sz="4" w:space="0" w:color="000000"/>
@@ -7320,7 +8746,7 @@
         </w:tc>
         <w:tc>
           <w:tcPr>
-            <w:tcW w:w="1585" w:type="dxa"/>
+            <w:tcW w:w="1327" w:type="dxa"/>
             <w:tcBorders>
               <w:top w:val="single" w:sz="4" w:space="0" w:color="000000"/>
               <w:left w:val="single" w:sz="4" w:space="0" w:color="000000"/>
@@ -7353,7 +8779,7 @@
         </w:tc>
         <w:tc>
           <w:tcPr>
-            <w:tcW w:w="2567" w:type="dxa"/>
+            <w:tcW w:w="3397" w:type="dxa"/>
             <w:tcBorders>
               <w:top w:val="single" w:sz="4" w:space="0" w:color="000000"/>
               <w:left w:val="single" w:sz="4" w:space="0" w:color="000000"/>
@@ -7382,7 +8808,7 @@
         </w:tc>
         <w:tc>
           <w:tcPr>
-            <w:tcW w:w="2267" w:type="dxa"/>
+            <w:tcW w:w="3244" w:type="dxa"/>
             <w:tcBorders>
               <w:top w:val="single" w:sz="4" w:space="0" w:color="000000"/>
               <w:left w:val="single" w:sz="4" w:space="0" w:color="000000"/>
@@ -7393,6 +8819,37 @@
           <w:p>
             <w:pPr>
               <w:pStyle w:val="Normal"/>
+              <w:rPr/>
+            </w:pPr>
+            <w:r>
+              <w:rPr/>
+              <w:t>video_length</w:t>
+            </w:r>
+          </w:p>
+          <w:p>
+            <w:pPr>
+              <w:pStyle w:val="Normal"/>
+              <w:spacing w:before="0" w:after="200"/>
+              <w:rPr/>
+            </w:pPr>
+            <w:r>
+              <w:rPr/>
+            </w:r>
+          </w:p>
+        </w:tc>
+        <w:tc>
+          <w:tcPr>
+            <w:tcW w:w="1377" w:type="dxa"/>
+            <w:tcBorders>
+              <w:top w:val="single" w:sz="4" w:space="0" w:color="000000"/>
+              <w:left w:val="single" w:sz="4" w:space="0" w:color="000000"/>
+              <w:bottom w:val="single" w:sz="4" w:space="0" w:color="000000"/>
+            </w:tcBorders>
+            <w:shd w:fill="81D41A" w:val="clear"/>
+          </w:tcPr>
+          <w:p>
+            <w:pPr>
+              <w:pStyle w:val="Normal"/>
               <w:widowControl w:val="false"/>
               <w:suppressAutoHyphens w:val="true"/>
               <w:spacing w:lineRule="auto" w:line="240" w:before="0" w:after="0"/>
@@ -7411,7 +8868,27 @@
         </w:tc>
         <w:tc>
           <w:tcPr>
-            <w:tcW w:w="1707" w:type="dxa"/>
+            <w:tcW w:w="1376" w:type="dxa"/>
+            <w:tcBorders>
+              <w:top w:val="single" w:sz="4" w:space="0" w:color="000000"/>
+              <w:left w:val="single" w:sz="4" w:space="0" w:color="000000"/>
+              <w:bottom w:val="single" w:sz="4" w:space="0" w:color="000000"/>
+            </w:tcBorders>
+          </w:tcPr>
+          <w:p>
+            <w:pPr>
+              <w:pStyle w:val="Normal"/>
+              <w:spacing w:before="0" w:after="200"/>
+              <w:rPr/>
+            </w:pPr>
+            <w:r>
+              <w:rPr/>
+            </w:r>
+          </w:p>
+        </w:tc>
+        <w:tc>
+          <w:tcPr>
+            <w:tcW w:w="1441" w:type="dxa"/>
             <w:tcBorders>
               <w:top w:val="single" w:sz="4" w:space="0" w:color="000000"/>
               <w:left w:val="single" w:sz="4" w:space="0" w:color="000000"/>
@@ -7462,7 +8939,7 @@
         <w:trPr/>
         <w:tc>
           <w:tcPr>
-            <w:tcW w:w="3749" w:type="dxa"/>
+            <w:tcW w:w="2634" w:type="dxa"/>
             <w:tcBorders>
               <w:top w:val="single" w:sz="4" w:space="0" w:color="000000"/>
               <w:left w:val="single" w:sz="4" w:space="0" w:color="000000"/>
@@ -7495,7 +8972,7 @@
         </w:tc>
         <w:tc>
           <w:tcPr>
-            <w:tcW w:w="1287" w:type="dxa"/>
+            <w:tcW w:w="904" w:type="dxa"/>
             <w:tcBorders>
               <w:top w:val="single" w:sz="4" w:space="0" w:color="000000"/>
               <w:left w:val="single" w:sz="4" w:space="0" w:color="000000"/>
@@ -7528,7 +9005,7 @@
         </w:tc>
         <w:tc>
           <w:tcPr>
-            <w:tcW w:w="3043" w:type="dxa"/>
+            <w:tcW w:w="2277" w:type="dxa"/>
             <w:tcBorders>
               <w:top w:val="single" w:sz="4" w:space="0" w:color="000000"/>
               <w:left w:val="single" w:sz="4" w:space="0" w:color="000000"/>
@@ -7564,7 +9041,7 @@
         </w:tc>
         <w:tc>
           <w:tcPr>
-            <w:tcW w:w="5059" w:type="dxa"/>
+            <w:tcW w:w="3288" w:type="dxa"/>
             <w:tcBorders>
               <w:top w:val="single" w:sz="4" w:space="0" w:color="000000"/>
               <w:left w:val="single" w:sz="4" w:space="0" w:color="000000"/>
@@ -7597,7 +9074,7 @@
         </w:tc>
         <w:tc>
           <w:tcPr>
-            <w:tcW w:w="1585" w:type="dxa"/>
+            <w:tcW w:w="1327" w:type="dxa"/>
             <w:tcBorders>
               <w:top w:val="single" w:sz="4" w:space="0" w:color="000000"/>
               <w:left w:val="single" w:sz="4" w:space="0" w:color="000000"/>
@@ -7630,7 +9107,7 @@
         </w:tc>
         <w:tc>
           <w:tcPr>
-            <w:tcW w:w="2567" w:type="dxa"/>
+            <w:tcW w:w="3397" w:type="dxa"/>
             <w:tcBorders>
               <w:top w:val="single" w:sz="4" w:space="0" w:color="000000"/>
               <w:left w:val="single" w:sz="4" w:space="0" w:color="000000"/>
@@ -7659,13 +9136,33 @@
         </w:tc>
         <w:tc>
           <w:tcPr>
-            <w:tcW w:w="2267" w:type="dxa"/>
-            <w:tcBorders>
-              <w:top w:val="single" w:sz="4" w:space="0" w:color="000000"/>
-              <w:left w:val="single" w:sz="4" w:space="0" w:color="000000"/>
-              <w:bottom w:val="single" w:sz="4" w:space="0" w:color="000000"/>
-            </w:tcBorders>
-            <w:shd w:fill="FF4000" w:val="clear"/>
+            <w:tcW w:w="3244" w:type="dxa"/>
+            <w:tcBorders>
+              <w:top w:val="single" w:sz="4" w:space="0" w:color="000000"/>
+              <w:left w:val="single" w:sz="4" w:space="0" w:color="000000"/>
+              <w:bottom w:val="single" w:sz="4" w:space="0" w:color="000000"/>
+            </w:tcBorders>
+          </w:tcPr>
+          <w:p>
+            <w:pPr>
+              <w:pStyle w:val="Normal"/>
+              <w:spacing w:before="0" w:after="200"/>
+              <w:rPr/>
+            </w:pPr>
+            <w:r>
+              <w:rPr/>
+            </w:r>
+          </w:p>
+        </w:tc>
+        <w:tc>
+          <w:tcPr>
+            <w:tcW w:w="1377" w:type="dxa"/>
+            <w:tcBorders>
+              <w:top w:val="single" w:sz="4" w:space="0" w:color="000000"/>
+              <w:left w:val="single" w:sz="4" w:space="0" w:color="000000"/>
+              <w:bottom w:val="single" w:sz="4" w:space="0" w:color="000000"/>
+            </w:tcBorders>
+            <w:shd w:fill="FFFF00" w:val="clear"/>
           </w:tcPr>
           <w:p>
             <w:pPr>
@@ -7688,7 +9185,27 @@
         </w:tc>
         <w:tc>
           <w:tcPr>
-            <w:tcW w:w="1707" w:type="dxa"/>
+            <w:tcW w:w="1376" w:type="dxa"/>
+            <w:tcBorders>
+              <w:top w:val="single" w:sz="4" w:space="0" w:color="000000"/>
+              <w:left w:val="single" w:sz="4" w:space="0" w:color="000000"/>
+              <w:bottom w:val="single" w:sz="4" w:space="0" w:color="000000"/>
+            </w:tcBorders>
+          </w:tcPr>
+          <w:p>
+            <w:pPr>
+              <w:pStyle w:val="Normal"/>
+              <w:spacing w:before="0" w:after="200"/>
+              <w:rPr/>
+            </w:pPr>
+            <w:r>
+              <w:rPr/>
+            </w:r>
+          </w:p>
+        </w:tc>
+        <w:tc>
+          <w:tcPr>
+            <w:tcW w:w="1441" w:type="dxa"/>
             <w:tcBorders>
               <w:top w:val="single" w:sz="4" w:space="0" w:color="000000"/>
               <w:left w:val="single" w:sz="4" w:space="0" w:color="000000"/>
@@ -7721,7 +9238,7 @@
         <w:trPr/>
         <w:tc>
           <w:tcPr>
-            <w:tcW w:w="3749" w:type="dxa"/>
+            <w:tcW w:w="2634" w:type="dxa"/>
             <w:tcBorders>
               <w:top w:val="single" w:sz="4" w:space="0" w:color="000000"/>
               <w:left w:val="single" w:sz="4" w:space="0" w:color="000000"/>
@@ -7754,7 +9271,7 @@
         </w:tc>
         <w:tc>
           <w:tcPr>
-            <w:tcW w:w="1287" w:type="dxa"/>
+            <w:tcW w:w="904" w:type="dxa"/>
             <w:tcBorders>
               <w:top w:val="single" w:sz="4" w:space="0" w:color="000000"/>
               <w:left w:val="single" w:sz="4" w:space="0" w:color="000000"/>
@@ -7787,7 +9304,7 @@
         </w:tc>
         <w:tc>
           <w:tcPr>
-            <w:tcW w:w="3043" w:type="dxa"/>
+            <w:tcW w:w="2277" w:type="dxa"/>
             <w:tcBorders>
               <w:top w:val="single" w:sz="4" w:space="0" w:color="000000"/>
               <w:left w:val="single" w:sz="4" w:space="0" w:color="000000"/>
@@ -7821,7 +9338,7 @@
         </w:tc>
         <w:tc>
           <w:tcPr>
-            <w:tcW w:w="5059" w:type="dxa"/>
+            <w:tcW w:w="3288" w:type="dxa"/>
             <w:tcBorders>
               <w:top w:val="single" w:sz="4" w:space="0" w:color="000000"/>
               <w:left w:val="single" w:sz="4" w:space="0" w:color="000000"/>
@@ -7854,7 +9371,7 @@
         </w:tc>
         <w:tc>
           <w:tcPr>
-            <w:tcW w:w="1585" w:type="dxa"/>
+            <w:tcW w:w="1327" w:type="dxa"/>
             <w:tcBorders>
               <w:top w:val="single" w:sz="4" w:space="0" w:color="000000"/>
               <w:left w:val="single" w:sz="4" w:space="0" w:color="000000"/>
@@ -7890,7 +9407,7 @@
         </w:tc>
         <w:tc>
           <w:tcPr>
-            <w:tcW w:w="2567" w:type="dxa"/>
+            <w:tcW w:w="3397" w:type="dxa"/>
             <w:tcBorders>
               <w:top w:val="single" w:sz="4" w:space="0" w:color="000000"/>
               <w:left w:val="single" w:sz="4" w:space="0" w:color="000000"/>
@@ -7919,7 +9436,7 @@
         </w:tc>
         <w:tc>
           <w:tcPr>
-            <w:tcW w:w="2267" w:type="dxa"/>
+            <w:tcW w:w="3244" w:type="dxa"/>
             <w:tcBorders>
               <w:top w:val="single" w:sz="4" w:space="0" w:color="000000"/>
               <w:left w:val="single" w:sz="4" w:space="0" w:color="000000"/>
@@ -7930,6 +9447,37 @@
           <w:p>
             <w:pPr>
               <w:pStyle w:val="Normal"/>
+              <w:rPr/>
+            </w:pPr>
+            <w:r>
+              <w:rPr/>
+              <w:t>livevideo_state</w:t>
+            </w:r>
+          </w:p>
+          <w:p>
+            <w:pPr>
+              <w:pStyle w:val="Normal"/>
+              <w:spacing w:before="0" w:after="200"/>
+              <w:rPr/>
+            </w:pPr>
+            <w:r>
+              <w:rPr/>
+            </w:r>
+          </w:p>
+        </w:tc>
+        <w:tc>
+          <w:tcPr>
+            <w:tcW w:w="1377" w:type="dxa"/>
+            <w:tcBorders>
+              <w:top w:val="single" w:sz="4" w:space="0" w:color="000000"/>
+              <w:left w:val="single" w:sz="4" w:space="0" w:color="000000"/>
+              <w:bottom w:val="single" w:sz="4" w:space="0" w:color="000000"/>
+            </w:tcBorders>
+            <w:shd w:fill="81D41A" w:val="clear"/>
+          </w:tcPr>
+          <w:p>
+            <w:pPr>
+              <w:pStyle w:val="Normal"/>
               <w:widowControl w:val="false"/>
               <w:suppressAutoHyphens w:val="true"/>
               <w:spacing w:lineRule="auto" w:line="240" w:before="0" w:after="0"/>
@@ -7966,7 +9514,42 @@
         </w:tc>
         <w:tc>
           <w:tcPr>
-            <w:tcW w:w="1707" w:type="dxa"/>
+            <w:tcW w:w="1376" w:type="dxa"/>
+            <w:tcBorders>
+              <w:top w:val="single" w:sz="4" w:space="0" w:color="000000"/>
+              <w:left w:val="single" w:sz="4" w:space="0" w:color="000000"/>
+              <w:bottom w:val="single" w:sz="4" w:space="0" w:color="000000"/>
+            </w:tcBorders>
+            <w:shd w:fill="81D41A" w:val="clear"/>
+          </w:tcPr>
+          <w:p>
+            <w:pPr>
+              <w:pStyle w:val="Normal"/>
+              <w:rPr/>
+            </w:pPr>
+            <w:r>
+              <w:rPr/>
+              <w:t>livevideo_state_current</w:t>
+              <w:br/>
+              <w:t>livevideo_state_play</w:t>
+              <w:br/>
+              <w:t>livevideo_state_stop</w:t>
+            </w:r>
+          </w:p>
+          <w:p>
+            <w:pPr>
+              <w:pStyle w:val="Normal"/>
+              <w:spacing w:before="0" w:after="200"/>
+              <w:rPr/>
+            </w:pPr>
+            <w:r>
+              <w:rPr/>
+            </w:r>
+          </w:p>
+        </w:tc>
+        <w:tc>
+          <w:tcPr>
+            <w:tcW w:w="1441" w:type="dxa"/>
             <w:tcBorders>
               <w:top w:val="single" w:sz="4" w:space="0" w:color="000000"/>
               <w:left w:val="single" w:sz="4" w:space="0" w:color="000000"/>
@@ -8262,7 +9845,9 @@
               </w:rPr>
             </w:pPr>
             <w:r>
-              <w:rPr/>
+              <w:rPr>
+                <w:rFonts w:ascii="Arial" w:hAnsi="Arial"/>
+              </w:rPr>
             </w:r>
           </w:p>
         </w:tc>
@@ -8457,7 +10042,7 @@
               <w:widowControl w:val="false"/>
               <w:numPr>
                 <w:ilvl w:val="0"/>
-                <w:numId w:val="2"/>
+                <w:numId w:val="3"/>
               </w:numPr>
               <w:suppressAutoHyphens w:val="true"/>
               <w:spacing w:lineRule="auto" w:line="240" w:before="0" w:after="0"/>
@@ -8472,7 +10057,7 @@
                 <w:szCs w:val="22"/>
                 <w:lang w:val="de-DE" w:eastAsia="en-US" w:bidi="ar-SA"/>
               </w:rPr>
-              <w:t xml:space="preserve">Used for to identify songbeamer version </w:t>
+              <w:t>Used for to identify songbeamer version</w:t>
             </w:r>
           </w:p>
           <w:p>
@@ -8481,7 +10066,7 @@
               <w:widowControl w:val="false"/>
               <w:numPr>
                 <w:ilvl w:val="0"/>
-                <w:numId w:val="2"/>
+                <w:numId w:val="3"/>
               </w:numPr>
               <w:suppressAutoHyphens w:val="true"/>
               <w:spacing w:lineRule="auto" w:line="240" w:before="0" w:after="0"/>
@@ -8496,7 +10081,7 @@
                 <w:szCs w:val="22"/>
                 <w:lang w:val="de-DE" w:eastAsia="en-US" w:bidi="ar-SA"/>
               </w:rPr>
-              <w:t xml:space="preserve">Init variables </w:t>
+              <w:t>Init variables</w:t>
             </w:r>
           </w:p>
           <w:p>
@@ -8505,7 +10090,7 @@
               <w:widowControl w:val="false"/>
               <w:numPr>
                 <w:ilvl w:val="0"/>
-                <w:numId w:val="2"/>
+                <w:numId w:val="3"/>
               </w:numPr>
               <w:suppressAutoHyphens w:val="true"/>
               <w:spacing w:lineRule="auto" w:line="240" w:before="0" w:after="0"/>
@@ -8537,7 +10122,9 @@
               </w:rPr>
             </w:pPr>
             <w:r>
-              <w:rPr/>
+              <w:rPr>
+                <w:rFonts w:ascii="Arial" w:hAnsi="Arial"/>
+              </w:rPr>
             </w:r>
           </w:p>
           <w:p>
@@ -10003,7 +11590,7 @@
         <w:pStyle w:val="ListParagraph"/>
         <w:numPr>
           <w:ilvl w:val="0"/>
-          <w:numId w:val="1"/>
+          <w:numId w:val="2"/>
         </w:numPr>
         <w:spacing w:before="0" w:after="200"/>
         <w:ind w:hanging="360" w:left="720" w:right="0"/>
@@ -10035,6 +11622,125 @@
 <file path=word/numbering.xml><?xml version="1.0" encoding="utf-8"?>
 <w:numbering xmlns:w="http://schemas.openxmlformats.org/wordprocessingml/2006/main" xmlns:o="urn:schemas-microsoft-com:office:office" xmlns:r="http://schemas.openxmlformats.org/officeDocument/2006/relationships" xmlns:v="urn:schemas-microsoft-com:vml" xmlns:mc="http://schemas.openxmlformats.org/markup-compatibility/2006" xmlns:w14="http://schemas.microsoft.com/office/word/2010/wordml" mc:Ignorable="w14">
   <w:abstractNum w:abstractNumId="1">
+    <w:lvl w:ilvl="0">
+      <w:start w:val="1"/>
+      <w:numFmt w:val="none"/>
+      <w:suff w:val="nothing"/>
+      <w:lvlText w:val=""/>
+      <w:lvlJc w:val="left"/>
+      <w:pPr>
+        <w:tabs>
+          <w:tab w:val="num" w:pos="0"/>
+        </w:tabs>
+        <w:ind w:left="0" w:hanging="0"/>
+      </w:pPr>
+    </w:lvl>
+    <w:lvl w:ilvl="1">
+      <w:start w:val="1"/>
+      <w:numFmt w:val="none"/>
+      <w:suff w:val="nothing"/>
+      <w:lvlText w:val=""/>
+      <w:lvlJc w:val="left"/>
+      <w:pPr>
+        <w:tabs>
+          <w:tab w:val="num" w:pos="0"/>
+        </w:tabs>
+        <w:ind w:left="0" w:hanging="0"/>
+      </w:pPr>
+    </w:lvl>
+    <w:lvl w:ilvl="2">
+      <w:start w:val="1"/>
+      <w:numFmt w:val="none"/>
+      <w:suff w:val="nothing"/>
+      <w:lvlText w:val=""/>
+      <w:lvlJc w:val="left"/>
+      <w:pPr>
+        <w:tabs>
+          <w:tab w:val="num" w:pos="0"/>
+        </w:tabs>
+        <w:ind w:left="0" w:hanging="0"/>
+      </w:pPr>
+    </w:lvl>
+    <w:lvl w:ilvl="3">
+      <w:start w:val="1"/>
+      <w:numFmt w:val="none"/>
+      <w:suff w:val="nothing"/>
+      <w:lvlText w:val=""/>
+      <w:lvlJc w:val="left"/>
+      <w:pPr>
+        <w:tabs>
+          <w:tab w:val="num" w:pos="0"/>
+        </w:tabs>
+        <w:ind w:left="0" w:hanging="0"/>
+      </w:pPr>
+    </w:lvl>
+    <w:lvl w:ilvl="4">
+      <w:start w:val="1"/>
+      <w:numFmt w:val="none"/>
+      <w:suff w:val="nothing"/>
+      <w:lvlText w:val=""/>
+      <w:lvlJc w:val="left"/>
+      <w:pPr>
+        <w:tabs>
+          <w:tab w:val="num" w:pos="0"/>
+        </w:tabs>
+        <w:ind w:left="0" w:hanging="0"/>
+      </w:pPr>
+    </w:lvl>
+    <w:lvl w:ilvl="5">
+      <w:start w:val="1"/>
+      <w:numFmt w:val="none"/>
+      <w:suff w:val="nothing"/>
+      <w:lvlText w:val=""/>
+      <w:lvlJc w:val="left"/>
+      <w:pPr>
+        <w:tabs>
+          <w:tab w:val="num" w:pos="0"/>
+        </w:tabs>
+        <w:ind w:left="0" w:hanging="0"/>
+      </w:pPr>
+    </w:lvl>
+    <w:lvl w:ilvl="6">
+      <w:start w:val="1"/>
+      <w:numFmt w:val="none"/>
+      <w:suff w:val="nothing"/>
+      <w:lvlText w:val=""/>
+      <w:lvlJc w:val="left"/>
+      <w:pPr>
+        <w:tabs>
+          <w:tab w:val="num" w:pos="0"/>
+        </w:tabs>
+        <w:ind w:left="0" w:hanging="0"/>
+      </w:pPr>
+    </w:lvl>
+    <w:lvl w:ilvl="7">
+      <w:start w:val="1"/>
+      <w:numFmt w:val="none"/>
+      <w:suff w:val="nothing"/>
+      <w:lvlText w:val=""/>
+      <w:lvlJc w:val="left"/>
+      <w:pPr>
+        <w:tabs>
+          <w:tab w:val="num" w:pos="0"/>
+        </w:tabs>
+        <w:ind w:left="0" w:hanging="0"/>
+      </w:pPr>
+    </w:lvl>
+    <w:lvl w:ilvl="8">
+      <w:start w:val="1"/>
+      <w:numFmt w:val="none"/>
+      <w:suff w:val="nothing"/>
+      <w:lvlText w:val=""/>
+      <w:lvlJc w:val="left"/>
+      <w:pPr>
+        <w:tabs>
+          <w:tab w:val="num" w:pos="0"/>
+        </w:tabs>
+        <w:ind w:left="0" w:hanging="0"/>
+      </w:pPr>
+    </w:lvl>
+  </w:abstractNum>
+  <w:abstractNum w:abstractNumId="2">
     <w:lvl w:ilvl="0">
       <w:start w:val="1"/>
       <w:numFmt w:val="bullet"/>
@@ -10171,7 +11877,7 @@
       </w:rPr>
     </w:lvl>
   </w:abstractNum>
-  <w:abstractNum w:abstractNumId="2">
+  <w:abstractNum w:abstractNumId="3">
     <w:lvl w:ilvl="0">
       <w:start w:val="1"/>
       <w:numFmt w:val="bullet"/>
@@ -10306,125 +12012,6 @@
       <w:rPr>
         <w:rFonts w:ascii="OpenSymbol" w:hAnsi="OpenSymbol" w:cs="OpenSymbol" w:hint="default"/>
       </w:rPr>
-    </w:lvl>
-  </w:abstractNum>
-  <w:abstractNum w:abstractNumId="3">
-    <w:lvl w:ilvl="0">
-      <w:start w:val="1"/>
-      <w:numFmt w:val="none"/>
-      <w:suff w:val="nothing"/>
-      <w:lvlText w:val=""/>
-      <w:lvlJc w:val="left"/>
-      <w:pPr>
-        <w:tabs>
-          <w:tab w:val="num" w:pos="0"/>
-        </w:tabs>
-        <w:ind w:left="0" w:hanging="0"/>
-      </w:pPr>
-    </w:lvl>
-    <w:lvl w:ilvl="1">
-      <w:start w:val="1"/>
-      <w:numFmt w:val="none"/>
-      <w:suff w:val="nothing"/>
-      <w:lvlText w:val=""/>
-      <w:lvlJc w:val="left"/>
-      <w:pPr>
-        <w:tabs>
-          <w:tab w:val="num" w:pos="0"/>
-        </w:tabs>
-        <w:ind w:left="0" w:hanging="0"/>
-      </w:pPr>
-    </w:lvl>
-    <w:lvl w:ilvl="2">
-      <w:start w:val="1"/>
-      <w:numFmt w:val="none"/>
-      <w:suff w:val="nothing"/>
-      <w:lvlText w:val=""/>
-      <w:lvlJc w:val="left"/>
-      <w:pPr>
-        <w:tabs>
-          <w:tab w:val="num" w:pos="0"/>
-        </w:tabs>
-        <w:ind w:left="0" w:hanging="0"/>
-      </w:pPr>
-    </w:lvl>
-    <w:lvl w:ilvl="3">
-      <w:start w:val="1"/>
-      <w:numFmt w:val="none"/>
-      <w:suff w:val="nothing"/>
-      <w:lvlText w:val=""/>
-      <w:lvlJc w:val="left"/>
-      <w:pPr>
-        <w:tabs>
-          <w:tab w:val="num" w:pos="0"/>
-        </w:tabs>
-        <w:ind w:left="0" w:hanging="0"/>
-      </w:pPr>
-    </w:lvl>
-    <w:lvl w:ilvl="4">
-      <w:start w:val="1"/>
-      <w:numFmt w:val="none"/>
-      <w:suff w:val="nothing"/>
-      <w:lvlText w:val=""/>
-      <w:lvlJc w:val="left"/>
-      <w:pPr>
-        <w:tabs>
-          <w:tab w:val="num" w:pos="0"/>
-        </w:tabs>
-        <w:ind w:left="0" w:hanging="0"/>
-      </w:pPr>
-    </w:lvl>
-    <w:lvl w:ilvl="5">
-      <w:start w:val="1"/>
-      <w:numFmt w:val="none"/>
-      <w:suff w:val="nothing"/>
-      <w:lvlText w:val=""/>
-      <w:lvlJc w:val="left"/>
-      <w:pPr>
-        <w:tabs>
-          <w:tab w:val="num" w:pos="0"/>
-        </w:tabs>
-        <w:ind w:left="0" w:hanging="0"/>
-      </w:pPr>
-    </w:lvl>
-    <w:lvl w:ilvl="6">
-      <w:start w:val="1"/>
-      <w:numFmt w:val="none"/>
-      <w:suff w:val="nothing"/>
-      <w:lvlText w:val=""/>
-      <w:lvlJc w:val="left"/>
-      <w:pPr>
-        <w:tabs>
-          <w:tab w:val="num" w:pos="0"/>
-        </w:tabs>
-        <w:ind w:left="0" w:hanging="0"/>
-      </w:pPr>
-    </w:lvl>
-    <w:lvl w:ilvl="7">
-      <w:start w:val="1"/>
-      <w:numFmt w:val="none"/>
-      <w:suff w:val="nothing"/>
-      <w:lvlText w:val=""/>
-      <w:lvlJc w:val="left"/>
-      <w:pPr>
-        <w:tabs>
-          <w:tab w:val="num" w:pos="0"/>
-        </w:tabs>
-        <w:ind w:left="0" w:hanging="0"/>
-      </w:pPr>
-    </w:lvl>
-    <w:lvl w:ilvl="8">
-      <w:start w:val="1"/>
-      <w:numFmt w:val="none"/>
-      <w:suff w:val="nothing"/>
-      <w:lvlText w:val=""/>
-      <w:lvlJc w:val="left"/>
-      <w:pPr>
-        <w:tabs>
-          <w:tab w:val="num" w:pos="0"/>
-        </w:tabs>
-        <w:ind w:left="0" w:hanging="0"/>
-      </w:pPr>
     </w:lvl>
   </w:abstractNum>
   <w:num w:numId="1">

</xml_diff>

<commit_message>
updated /presentation/primarylangauge - related to #6
</commit_message>
<xml_diff>
--- a/documents/SongBeamer_OSC_commented.docx
+++ b/documents/SongBeamer_OSC_commented.docx
@@ -22,10 +22,10 @@
         <w:gridCol w:w="3288"/>
         <w:gridCol w:w="1327"/>
         <w:gridCol w:w="3396"/>
-        <w:gridCol w:w="3252"/>
+        <w:gridCol w:w="3254"/>
         <w:gridCol w:w="1376"/>
         <w:gridCol w:w="1376"/>
-        <w:gridCol w:w="1434"/>
+        <w:gridCol w:w="1432"/>
       </w:tblGrid>
       <w:tr>
         <w:trPr>
@@ -255,7 +255,7 @@
         </w:tc>
         <w:tc>
           <w:tcPr>
-            <w:tcW w:w="3252" w:type="dxa"/>
+            <w:tcW w:w="3254" w:type="dxa"/>
             <w:tcBorders>
               <w:top w:val="single" w:sz="4" w:space="0" w:color="000000"/>
               <w:left w:val="single" w:sz="4" w:space="0" w:color="000000"/>
@@ -332,7 +332,7 @@
         </w:tc>
         <w:tc>
           <w:tcPr>
-            <w:tcW w:w="1434" w:type="dxa"/>
+            <w:tcW w:w="1432" w:type="dxa"/>
             <w:tcBorders>
               <w:top w:val="single" w:sz="4" w:space="0" w:color="000000"/>
               <w:left w:val="single" w:sz="4" w:space="0" w:color="000000"/>
@@ -571,7 +571,7 @@
         </w:tc>
         <w:tc>
           <w:tcPr>
-            <w:tcW w:w="3252" w:type="dxa"/>
+            <w:tcW w:w="3254" w:type="dxa"/>
             <w:tcBorders>
               <w:top w:val="single" w:sz="4" w:space="0" w:color="000000"/>
               <w:left w:val="single" w:sz="4" w:space="0" w:color="000000"/>
@@ -693,7 +693,7 @@
         </w:tc>
         <w:tc>
           <w:tcPr>
-            <w:tcW w:w="1434" w:type="dxa"/>
+            <w:tcW w:w="1432" w:type="dxa"/>
             <w:tcBorders>
               <w:top w:val="single" w:sz="4" w:space="0" w:color="000000"/>
               <w:left w:val="single" w:sz="4" w:space="0" w:color="000000"/>
@@ -934,7 +934,7 @@
         </w:tc>
         <w:tc>
           <w:tcPr>
-            <w:tcW w:w="3252" w:type="dxa"/>
+            <w:tcW w:w="3254" w:type="dxa"/>
             <w:tcBorders>
               <w:top w:val="single" w:sz="4" w:space="0" w:color="000000"/>
               <w:left w:val="single" w:sz="4" w:space="0" w:color="000000"/>
@@ -1033,7 +1033,7 @@
         </w:tc>
         <w:tc>
           <w:tcPr>
-            <w:tcW w:w="1434" w:type="dxa"/>
+            <w:tcW w:w="1432" w:type="dxa"/>
             <w:tcBorders>
               <w:top w:val="single" w:sz="4" w:space="0" w:color="000000"/>
               <w:left w:val="single" w:sz="4" w:space="0" w:color="000000"/>
@@ -1290,7 +1290,7 @@
         </w:tc>
         <w:tc>
           <w:tcPr>
-            <w:tcW w:w="3252" w:type="dxa"/>
+            <w:tcW w:w="3254" w:type="dxa"/>
             <w:tcBorders>
               <w:top w:val="single" w:sz="4" w:space="0" w:color="000000"/>
               <w:left w:val="single" w:sz="4" w:space="0" w:color="000000"/>
@@ -1377,7 +1377,7 @@
         </w:tc>
         <w:tc>
           <w:tcPr>
-            <w:tcW w:w="1434" w:type="dxa"/>
+            <w:tcW w:w="1432" w:type="dxa"/>
             <w:tcBorders>
               <w:top w:val="single" w:sz="4" w:space="0" w:color="000000"/>
               <w:left w:val="single" w:sz="4" w:space="0" w:color="000000"/>
@@ -1614,7 +1614,7 @@
         </w:tc>
         <w:tc>
           <w:tcPr>
-            <w:tcW w:w="3252" w:type="dxa"/>
+            <w:tcW w:w="3254" w:type="dxa"/>
             <w:tcBorders>
               <w:top w:val="single" w:sz="4" w:space="0" w:color="000000"/>
               <w:left w:val="single" w:sz="4" w:space="0" w:color="000000"/>
@@ -1689,7 +1689,7 @@
         </w:tc>
         <w:tc>
           <w:tcPr>
-            <w:tcW w:w="1434" w:type="dxa"/>
+            <w:tcW w:w="1432" w:type="dxa"/>
             <w:tcBorders>
               <w:top w:val="single" w:sz="4" w:space="0" w:color="000000"/>
               <w:left w:val="single" w:sz="4" w:space="0" w:color="000000"/>
@@ -1946,7 +1946,7 @@
         </w:tc>
         <w:tc>
           <w:tcPr>
-            <w:tcW w:w="3252" w:type="dxa"/>
+            <w:tcW w:w="3254" w:type="dxa"/>
             <w:tcBorders>
               <w:top w:val="single" w:sz="4" w:space="0" w:color="000000"/>
               <w:left w:val="single" w:sz="4" w:space="0" w:color="000000"/>
@@ -2021,7 +2021,7 @@
         </w:tc>
         <w:tc>
           <w:tcPr>
-            <w:tcW w:w="1434" w:type="dxa"/>
+            <w:tcW w:w="1432" w:type="dxa"/>
             <w:tcBorders>
               <w:top w:val="single" w:sz="4" w:space="0" w:color="000000"/>
               <w:left w:val="single" w:sz="4" w:space="0" w:color="000000"/>
@@ -2304,7 +2304,7 @@
         </w:tc>
         <w:tc>
           <w:tcPr>
-            <w:tcW w:w="3252" w:type="dxa"/>
+            <w:tcW w:w="3254" w:type="dxa"/>
             <w:tcBorders>
               <w:top w:val="single" w:sz="4" w:space="0" w:color="000000"/>
               <w:left w:val="single" w:sz="4" w:space="0" w:color="000000"/>
@@ -2388,7 +2388,7 @@
         </w:tc>
         <w:tc>
           <w:tcPr>
-            <w:tcW w:w="1434" w:type="dxa"/>
+            <w:tcW w:w="1432" w:type="dxa"/>
             <w:tcBorders>
               <w:top w:val="single" w:sz="4" w:space="0" w:color="000000"/>
               <w:left w:val="single" w:sz="4" w:space="0" w:color="000000"/>
@@ -2648,7 +2648,7 @@
         </w:tc>
         <w:tc>
           <w:tcPr>
-            <w:tcW w:w="3252" w:type="dxa"/>
+            <w:tcW w:w="3254" w:type="dxa"/>
             <w:tcBorders>
               <w:top w:val="single" w:sz="4" w:space="0" w:color="000000"/>
               <w:left w:val="single" w:sz="4" w:space="0" w:color="000000"/>
@@ -2734,7 +2734,7 @@
         </w:tc>
         <w:tc>
           <w:tcPr>
-            <w:tcW w:w="1434" w:type="dxa"/>
+            <w:tcW w:w="1432" w:type="dxa"/>
             <w:tcBorders>
               <w:top w:val="single" w:sz="4" w:space="0" w:color="000000"/>
               <w:left w:val="single" w:sz="4" w:space="0" w:color="000000"/>
@@ -2963,7 +2963,7 @@
         </w:tc>
         <w:tc>
           <w:tcPr>
-            <w:tcW w:w="3252" w:type="dxa"/>
+            <w:tcW w:w="3254" w:type="dxa"/>
             <w:tcBorders>
               <w:top w:val="single" w:sz="4" w:space="0" w:color="000000"/>
               <w:left w:val="single" w:sz="4" w:space="0" w:color="000000"/>
@@ -3038,7 +3038,7 @@
         </w:tc>
         <w:tc>
           <w:tcPr>
-            <w:tcW w:w="1434" w:type="dxa"/>
+            <w:tcW w:w="1432" w:type="dxa"/>
             <w:tcBorders>
               <w:top w:val="single" w:sz="4" w:space="0" w:color="000000"/>
               <w:left w:val="single" w:sz="4" w:space="0" w:color="000000"/>
@@ -3265,7 +3265,7 @@
         </w:tc>
         <w:tc>
           <w:tcPr>
-            <w:tcW w:w="3252" w:type="dxa"/>
+            <w:tcW w:w="3254" w:type="dxa"/>
             <w:tcBorders>
               <w:top w:val="single" w:sz="4" w:space="0" w:color="000000"/>
               <w:left w:val="single" w:sz="4" w:space="0" w:color="000000"/>
@@ -3340,7 +3340,7 @@
         </w:tc>
         <w:tc>
           <w:tcPr>
-            <w:tcW w:w="1434" w:type="dxa"/>
+            <w:tcW w:w="1432" w:type="dxa"/>
             <w:tcBorders>
               <w:top w:val="single" w:sz="4" w:space="0" w:color="000000"/>
               <w:left w:val="single" w:sz="4" w:space="0" w:color="000000"/>
@@ -3567,7 +3567,7 @@
         </w:tc>
         <w:tc>
           <w:tcPr>
-            <w:tcW w:w="3252" w:type="dxa"/>
+            <w:tcW w:w="3254" w:type="dxa"/>
             <w:tcBorders>
               <w:top w:val="single" w:sz="4" w:space="0" w:color="000000"/>
               <w:left w:val="single" w:sz="4" w:space="0" w:color="000000"/>
@@ -3803,7 +3803,7 @@
         </w:tc>
         <w:tc>
           <w:tcPr>
-            <w:tcW w:w="1434" w:type="dxa"/>
+            <w:tcW w:w="1432" w:type="dxa"/>
             <w:tcBorders>
               <w:top w:val="single" w:sz="4" w:space="0" w:color="000000"/>
               <w:left w:val="single" w:sz="4" w:space="0" w:color="000000"/>
@@ -4019,31 +4019,13 @@
           <w:p>
             <w:pPr>
               <w:pStyle w:val="Normal"/>
-              <w:widowControl w:val="false"/>
-              <w:suppressAutoHyphens w:val="true"/>
-              <w:spacing w:lineRule="auto" w:line="240" w:before="0" w:after="0"/>
-              <w:jc w:val="left"/>
-              <w:rPr>
-                <w:rFonts w:ascii="Arial" w:hAnsi="Arial"/>
-              </w:rPr>
-            </w:pPr>
-            <w:r>
-              <w:rPr>
-                <w:rFonts w:ascii="Arial" w:hAnsi="Arial"/>
-              </w:rPr>
-              <w:t>presentation_language</w:t>
-            </w:r>
-          </w:p>
-        </w:tc>
-        <w:tc>
-          <w:tcPr>
-            <w:tcW w:w="3252" w:type="dxa"/>
-            <w:tcBorders>
-              <w:top w:val="single" w:sz="4" w:space="0" w:color="000000"/>
-              <w:left w:val="single" w:sz="4" w:space="0" w:color="000000"/>
-              <w:bottom w:val="single" w:sz="4" w:space="0" w:color="000000"/>
-            </w:tcBorders>
-          </w:tcPr>
+              <w:rPr/>
+            </w:pPr>
+            <w:r>
+              <w:rPr/>
+              <w:t>presentation_primarylanguage</w:t>
+            </w:r>
+          </w:p>
           <w:p>
             <w:pPr>
               <w:pStyle w:val="Normal"/>
@@ -4057,33 +4039,57 @@
         </w:tc>
         <w:tc>
           <w:tcPr>
+            <w:tcW w:w="3254" w:type="dxa"/>
+            <w:tcBorders>
+              <w:top w:val="single" w:sz="4" w:space="0" w:color="000000"/>
+              <w:left w:val="single" w:sz="4" w:space="0" w:color="000000"/>
+              <w:bottom w:val="single" w:sz="4" w:space="0" w:color="000000"/>
+            </w:tcBorders>
+            <w:shd w:fill="FFFF00" w:val="clear"/>
+          </w:tcPr>
+          <w:p>
+            <w:pPr>
+              <w:pStyle w:val="Normal"/>
+              <w:rPr/>
+            </w:pPr>
+            <w:r>
+              <w:rPr/>
+              <w:t>presentation_primarylanguage</w:t>
+            </w:r>
+          </w:p>
+          <w:p>
+            <w:pPr>
+              <w:pStyle w:val="Normal"/>
+              <w:spacing w:before="0" w:after="200"/>
+              <w:rPr/>
+            </w:pPr>
+            <w:r>
+              <w:rPr/>
+              <w:t>can be wrong with single language display – warn is displayed</w:t>
+            </w:r>
+          </w:p>
+        </w:tc>
+        <w:tc>
+          <w:tcPr>
             <w:tcW w:w="1376" w:type="dxa"/>
             <w:tcBorders>
               <w:top w:val="single" w:sz="4" w:space="0" w:color="000000"/>
               <w:left w:val="single" w:sz="4" w:space="0" w:color="000000"/>
               <w:bottom w:val="single" w:sz="4" w:space="0" w:color="000000"/>
             </w:tcBorders>
-          </w:tcPr>
-          <w:p>
-            <w:pPr>
-              <w:pStyle w:val="Normal"/>
-              <w:widowControl w:val="false"/>
-              <w:suppressAutoHyphens w:val="true"/>
-              <w:spacing w:lineRule="auto" w:line="240" w:before="0" w:after="0"/>
-              <w:jc w:val="left"/>
-              <w:rPr>
-                <w:rFonts w:ascii="Arial" w:hAnsi="Arial"/>
-              </w:rPr>
-            </w:pPr>
-            <w:r>
-              <w:rPr>
-                <w:rFonts w:eastAsia="Calibri" w:cs="Arial" w:ascii="Arial" w:hAnsi="Arial"/>
-                <w:kern w:val="0"/>
-                <w:sz w:val="22"/>
-                <w:szCs w:val="22"/>
-                <w:lang w:val="de-DE" w:eastAsia="en-US" w:bidi="ar-SA"/>
-              </w:rPr>
-              <w:t>No response</w:t>
+            <w:shd w:fill="81D41A" w:val="clear"/>
+          </w:tcPr>
+          <w:p>
+            <w:pPr>
+              <w:pStyle w:val="Normal"/>
+              <w:spacing w:before="0" w:after="200"/>
+              <w:rPr/>
+            </w:pPr>
+            <w:r>
+              <w:rPr>
+                <w:lang w:val="de-DE" w:eastAsia="en-US" w:bidi="ar-SA"/>
+              </w:rPr>
+              <w:t>presentation_primarylanguage</w:t>
             </w:r>
           </w:p>
         </w:tc>
@@ -4116,31 +4122,70 @@
         </w:tc>
         <w:tc>
           <w:tcPr>
-            <w:tcW w:w="1434" w:type="dxa"/>
-            <w:tcBorders>
-              <w:top w:val="single" w:sz="4" w:space="0" w:color="000000"/>
-              <w:left w:val="single" w:sz="4" w:space="0" w:color="000000"/>
-              <w:bottom w:val="single" w:sz="4" w:space="0" w:color="000000"/>
-              <w:right w:val="single" w:sz="4" w:space="0" w:color="000000"/>
-            </w:tcBorders>
-            <w:shd w:fill="FF0000" w:val="clear"/>
-          </w:tcPr>
-          <w:p>
-            <w:pPr>
-              <w:pStyle w:val="Normal"/>
-              <w:widowControl w:val="false"/>
-              <w:suppressAutoHyphens w:val="true"/>
-              <w:spacing w:lineRule="auto" w:line="240" w:before="0" w:after="0"/>
-              <w:jc w:val="left"/>
-              <w:rPr>
-                <w:rFonts w:ascii="Arial" w:hAnsi="Arial"/>
-              </w:rPr>
-            </w:pPr>
-            <w:r>
-              <w:rPr>
-                <w:rFonts w:ascii="Arial" w:hAnsi="Arial"/>
-              </w:rPr>
-              <w:t>#6 no functionality</w:t>
+            <w:tcW w:w="1432" w:type="dxa"/>
+            <w:tcBorders>
+              <w:top w:val="single" w:sz="4" w:space="0" w:color="000000"/>
+              <w:left w:val="single" w:sz="4" w:space="0" w:color="000000"/>
+              <w:bottom w:val="single" w:sz="4" w:space="0" w:color="000000"/>
+              <w:right w:val="single" w:sz="4" w:space="0" w:color="000000"/>
+            </w:tcBorders>
+            <w:shd w:fill="FFFF00" w:val="clear"/>
+          </w:tcPr>
+          <w:p>
+            <w:pPr>
+              <w:pStyle w:val="Normal"/>
+              <w:widowControl w:val="false"/>
+              <w:suppressAutoHyphens w:val="true"/>
+              <w:spacing w:lineRule="auto" w:line="240" w:before="0" w:after="0"/>
+              <w:jc w:val="left"/>
+              <w:rPr>
+                <w:rFonts w:ascii="Arial" w:hAnsi="Arial"/>
+              </w:rPr>
+            </w:pPr>
+            <w:r>
+              <w:rPr>
+                <w:rFonts w:ascii="Arial" w:hAnsi="Arial"/>
+              </w:rPr>
+              <w:t xml:space="preserve">#6 </w:t>
+            </w:r>
+            <w:r>
+              <w:rPr>
+                <w:rFonts w:ascii="Arial" w:hAnsi="Arial"/>
+              </w:rPr>
+              <w:t>with 6.10</w:t>
+            </w:r>
+          </w:p>
+          <w:p>
+            <w:pPr>
+              <w:pStyle w:val="Normal"/>
+              <w:widowControl w:val="false"/>
+              <w:suppressAutoHyphens w:val="true"/>
+              <w:spacing w:lineRule="auto" w:line="240" w:before="0" w:after="0"/>
+              <w:jc w:val="left"/>
+              <w:rPr>
+                <w:rFonts w:ascii="Arial" w:hAnsi="Arial"/>
+              </w:rPr>
+            </w:pPr>
+            <w:r>
+              <w:rPr/>
+            </w:r>
+          </w:p>
+          <w:p>
+            <w:pPr>
+              <w:pStyle w:val="Normal"/>
+              <w:widowControl w:val="false"/>
+              <w:suppressAutoHyphens w:val="true"/>
+              <w:spacing w:lineRule="auto" w:line="240" w:before="0" w:after="0"/>
+              <w:jc w:val="left"/>
+              <w:rPr>
+                <w:rFonts w:ascii="Arial" w:hAnsi="Arial"/>
+              </w:rPr>
+            </w:pPr>
+            <w:r>
+              <w:rPr>
+                <w:rFonts w:ascii="Arial" w:hAnsi="Arial"/>
+              </w:rPr>
+              <w:t>incorrect when single language display only</w:t>
             </w:r>
           </w:p>
         </w:tc>
@@ -4178,6 +4223,16 @@
               </w:rPr>
               <w:t>/presentation/language</w:t>
             </w:r>
+            <w:r>
+              <w:rPr>
+                <w:rFonts w:eastAsia="Calibri" w:cs="Arial" w:ascii="Arial" w:hAnsi="Arial"/>
+                <w:kern w:val="0"/>
+                <w:sz w:val="22"/>
+                <w:szCs w:val="22"/>
+                <w:lang w:val="de-DE" w:eastAsia="en-US" w:bidi="ar-SA"/>
+              </w:rPr>
+              <w:t>s</w:t>
+            </w:r>
           </w:p>
         </w:tc>
         <w:tc>
@@ -4371,7 +4426,7 @@
               <w:left w:val="single" w:sz="4" w:space="0" w:color="000000"/>
               <w:bottom w:val="single" w:sz="4" w:space="0" w:color="000000"/>
             </w:tcBorders>
-            <w:shd w:fill="81D41A" w:val="clear"/>
+            <w:shd w:fill="FF0000" w:val="clear"/>
           </w:tcPr>
           <w:p>
             <w:pPr>
@@ -4390,25 +4445,62 @@
               </w:rPr>
               <w:t>presentation_language</w:t>
             </w:r>
-          </w:p>
-        </w:tc>
-        <w:tc>
-          <w:tcPr>
-            <w:tcW w:w="3252" w:type="dxa"/>
-            <w:tcBorders>
-              <w:top w:val="single" w:sz="4" w:space="0" w:color="000000"/>
-              <w:left w:val="single" w:sz="4" w:space="0" w:color="000000"/>
-              <w:bottom w:val="single" w:sz="4" w:space="0" w:color="000000"/>
-            </w:tcBorders>
-          </w:tcPr>
-          <w:p>
-            <w:pPr>
-              <w:pStyle w:val="Normal"/>
-              <w:spacing w:before="0" w:after="200"/>
-              <w:rPr/>
-            </w:pPr>
-            <w:r>
-              <w:rPr/>
+            <w:r>
+              <w:rPr>
+                <w:rFonts w:ascii="Arial" w:hAnsi="Arial"/>
+              </w:rPr>
+              <w:t>s</w:t>
+              <w:br/>
+              <w:br/>
+            </w:r>
+            <w:r>
+              <w:rPr>
+                <w:rFonts w:ascii="Arial" w:hAnsi="Arial"/>
+              </w:rPr>
+              <w:t>not setting languages</w:t>
+            </w:r>
+          </w:p>
+        </w:tc>
+        <w:tc>
+          <w:tcPr>
+            <w:tcW w:w="3254" w:type="dxa"/>
+            <w:tcBorders>
+              <w:top w:val="single" w:sz="4" w:space="0" w:color="000000"/>
+              <w:left w:val="single" w:sz="4" w:space="0" w:color="000000"/>
+              <w:bottom w:val="single" w:sz="4" w:space="0" w:color="000000"/>
+            </w:tcBorders>
+            <w:shd w:fill="FF0000" w:val="clear"/>
+          </w:tcPr>
+          <w:p>
+            <w:pPr>
+              <w:pStyle w:val="Normal"/>
+              <w:widowControl w:val="false"/>
+              <w:suppressAutoHyphens w:val="true"/>
+              <w:spacing w:lineRule="auto" w:line="240" w:before="0" w:after="0"/>
+              <w:jc w:val="left"/>
+              <w:rPr>
+                <w:rFonts w:ascii="Arial" w:hAnsi="Arial"/>
+              </w:rPr>
+            </w:pPr>
+            <w:r>
+              <w:rPr>
+                <w:rFonts w:ascii="Arial" w:hAnsi="Arial"/>
+              </w:rPr>
+              <w:t>presentation_language</w:t>
+            </w:r>
+            <w:r>
+              <w:rPr>
+                <w:rFonts w:ascii="Arial" w:hAnsi="Arial"/>
+              </w:rPr>
+              <w:t>s</w:t>
+              <w:br/>
+              <w:br/>
+            </w:r>
+            <w:r>
+              <w:rPr>
+                <w:rFonts w:ascii="Arial" w:hAnsi="Arial"/>
+              </w:rPr>
+              <w:t>disabled because incorrect</w:t>
             </w:r>
           </w:p>
         </w:tc>
@@ -4420,27 +4512,50 @@
               <w:left w:val="single" w:sz="4" w:space="0" w:color="000000"/>
               <w:bottom w:val="single" w:sz="4" w:space="0" w:color="000000"/>
             </w:tcBorders>
-          </w:tcPr>
-          <w:p>
-            <w:pPr>
-              <w:pStyle w:val="Normal"/>
-              <w:widowControl w:val="false"/>
-              <w:suppressAutoHyphens w:val="true"/>
-              <w:spacing w:lineRule="auto" w:line="240" w:before="0" w:after="0"/>
-              <w:jc w:val="left"/>
-              <w:rPr>
-                <w:rFonts w:ascii="Arial" w:hAnsi="Arial"/>
-              </w:rPr>
-            </w:pPr>
-            <w:r>
-              <w:rPr>
-                <w:rFonts w:eastAsia="Calibri" w:cs="Arial" w:ascii="Arial" w:hAnsi="Arial"/>
-                <w:kern w:val="0"/>
-                <w:sz w:val="22"/>
-                <w:szCs w:val="22"/>
-                <w:lang w:val="de-DE" w:eastAsia="en-US" w:bidi="ar-SA"/>
-              </w:rPr>
-              <w:t>No response</w:t>
+            <w:shd w:fill="FF0000" w:val="clear"/>
+          </w:tcPr>
+          <w:p>
+            <w:pPr>
+              <w:pStyle w:val="Normal"/>
+              <w:widowControl w:val="false"/>
+              <w:suppressAutoHyphens w:val="true"/>
+              <w:spacing w:lineRule="auto" w:line="240" w:before="0" w:after="0"/>
+              <w:jc w:val="left"/>
+              <w:rPr>
+                <w:rFonts w:ascii="Arial" w:hAnsi="Arial"/>
+              </w:rPr>
+            </w:pPr>
+            <w:r>
+              <w:rPr>
+                <w:rFonts w:eastAsia="Calibri" w:cs="Arial" w:ascii="Arial" w:hAnsi="Arial"/>
+                <w:kern w:val="0"/>
+                <w:sz w:val="22"/>
+                <w:szCs w:val="22"/>
+                <w:lang w:val="de-DE" w:eastAsia="en-US" w:bidi="ar-SA"/>
+              </w:rPr>
+              <w:t>presentation_language</w:t>
+            </w:r>
+            <w:r>
+              <w:rPr>
+                <w:rFonts w:eastAsia="Calibri" w:cs="Arial" w:ascii="Arial" w:hAnsi="Arial"/>
+                <w:kern w:val="0"/>
+                <w:sz w:val="22"/>
+                <w:szCs w:val="22"/>
+                <w:lang w:val="de-DE" w:eastAsia="en-US" w:bidi="ar-SA"/>
+              </w:rPr>
+              <w:t>s</w:t>
+              <w:br/>
+              <w:br/>
+            </w:r>
+            <w:r>
+              <w:rPr>
+                <w:rFonts w:eastAsia="Calibri" w:cs="Arial" w:ascii="Arial" w:hAnsi="Arial"/>
+                <w:kern w:val="0"/>
+                <w:sz w:val="22"/>
+                <w:szCs w:val="22"/>
+                <w:lang w:val="de-DE" w:eastAsia="en-US" w:bidi="ar-SA"/>
+              </w:rPr>
+              <w:t>disabled because incorrect</w:t>
             </w:r>
           </w:p>
         </w:tc>
@@ -4473,7 +4588,7 @@
         </w:tc>
         <w:tc>
           <w:tcPr>
-            <w:tcW w:w="1434" w:type="dxa"/>
+            <w:tcW w:w="1432" w:type="dxa"/>
             <w:tcBorders>
               <w:top w:val="single" w:sz="4" w:space="0" w:color="000000"/>
               <w:left w:val="single" w:sz="4" w:space="0" w:color="000000"/>
@@ -4497,7 +4612,13 @@
               <w:rPr>
                 <w:rFonts w:ascii="Arial" w:hAnsi="Arial"/>
               </w:rPr>
-              <w:t>#6 no functionality</w:t>
+              <w:t xml:space="preserve">#6 </w:t>
+            </w:r>
+            <w:r>
+              <w:rPr>
+                <w:rFonts w:ascii="Arial" w:hAnsi="Arial"/>
+              </w:rPr>
+              <w:t>open bugs – therefore unuseable with 6.10</w:t>
             </w:r>
           </w:p>
         </w:tc>
@@ -4707,7 +4828,7 @@
         </w:tc>
         <w:tc>
           <w:tcPr>
-            <w:tcW w:w="3252" w:type="dxa"/>
+            <w:tcW w:w="3254" w:type="dxa"/>
             <w:tcBorders>
               <w:top w:val="single" w:sz="4" w:space="0" w:color="000000"/>
               <w:left w:val="single" w:sz="4" w:space="0" w:color="000000"/>
@@ -4798,7 +4919,7 @@
         </w:tc>
         <w:tc>
           <w:tcPr>
-            <w:tcW w:w="1434" w:type="dxa"/>
+            <w:tcW w:w="1432" w:type="dxa"/>
             <w:tcBorders>
               <w:top w:val="single" w:sz="4" w:space="0" w:color="000000"/>
               <w:left w:val="single" w:sz="4" w:space="0" w:color="000000"/>
@@ -4956,27 +5077,7 @@
                 <w:szCs w:val="22"/>
                 <w:lang w:val="de-DE" w:eastAsia="en-US" w:bidi="ar-SA"/>
               </w:rPr>
-              <w:t>Präsentation auf blank schalten</w:t>
-            </w:r>
-            <w:r>
-              <w:rPr>
-                <w:rFonts w:eastAsia="Calibri" w:cs="Arial"/>
-                <w:kern w:val="0"/>
-                <w:sz w:val="22"/>
-                <w:szCs w:val="22"/>
-                <w:lang w:val="de-DE" w:eastAsia="en-US" w:bidi="ar-SA"/>
-              </w:rPr>
-              <w:t xml:space="preserve"> – </w:t>
-            </w:r>
-            <w:r>
-              <w:rPr>
-                <w:rFonts w:eastAsia="Calibri" w:cs="Arial"/>
-                <w:kern w:val="0"/>
-                <w:sz w:val="22"/>
-                <w:szCs w:val="22"/>
-                <w:lang w:val="de-DE" w:eastAsia="en-US" w:bidi="ar-SA"/>
-              </w:rPr>
-              <w:t>lässt sich weiter steuern, zeigt aber am Output nur Schwarz</w:t>
+              <w:t>Präsentation auf blank schalten – lässt sich weiter steuern, zeigt aber am Output nur Schwarz</w:t>
             </w:r>
           </w:p>
         </w:tc>
@@ -5051,7 +5152,7 @@
         </w:tc>
         <w:tc>
           <w:tcPr>
-            <w:tcW w:w="3252" w:type="dxa"/>
+            <w:tcW w:w="3254" w:type="dxa"/>
             <w:tcBorders>
               <w:top w:val="single" w:sz="4" w:space="0" w:color="000000"/>
               <w:left w:val="single" w:sz="4" w:space="0" w:color="000000"/>
@@ -5136,47 +5237,49 @@
               </w:rPr>
             </w:pPr>
             <w:r>
-              <w:rPr/>
-            </w:r>
-          </w:p>
-          <w:p>
-            <w:pPr>
-              <w:pStyle w:val="Normal"/>
-              <w:widowControl w:val="false"/>
-              <w:suppressAutoHyphens w:val="true"/>
-              <w:spacing w:lineRule="auto" w:line="240" w:before="0" w:after="0"/>
-              <w:jc w:val="left"/>
-              <w:rPr>
-                <w:rFonts w:ascii="Arial" w:hAnsi="Arial"/>
-              </w:rPr>
-            </w:pPr>
-            <w:r>
-              <w:rPr>
-                <w:rFonts w:ascii="Arial" w:hAnsi="Arial"/>
-              </w:rPr>
-            </w:r>
-          </w:p>
-          <w:p>
-            <w:pPr>
-              <w:pStyle w:val="Normal"/>
-              <w:widowControl w:val="false"/>
-              <w:suppressAutoHyphens w:val="true"/>
-              <w:spacing w:lineRule="auto" w:line="240" w:before="0" w:after="0"/>
-              <w:jc w:val="left"/>
-              <w:rPr>
-                <w:rFonts w:ascii="Arial" w:hAnsi="Arial"/>
-              </w:rPr>
-            </w:pPr>
-            <w:r>
-              <w:rPr>
-                <w:rFonts w:ascii="Arial" w:hAnsi="Arial"/>
-              </w:rPr>
-            </w:r>
-          </w:p>
-        </w:tc>
-        <w:tc>
-          <w:tcPr>
-            <w:tcW w:w="1434" w:type="dxa"/>
+              <w:rPr>
+                <w:rFonts w:ascii="Arial" w:hAnsi="Arial"/>
+              </w:rPr>
+            </w:r>
+          </w:p>
+          <w:p>
+            <w:pPr>
+              <w:pStyle w:val="Normal"/>
+              <w:widowControl w:val="false"/>
+              <w:suppressAutoHyphens w:val="true"/>
+              <w:spacing w:lineRule="auto" w:line="240" w:before="0" w:after="0"/>
+              <w:jc w:val="left"/>
+              <w:rPr>
+                <w:rFonts w:ascii="Arial" w:hAnsi="Arial"/>
+              </w:rPr>
+            </w:pPr>
+            <w:r>
+              <w:rPr>
+                <w:rFonts w:ascii="Arial" w:hAnsi="Arial"/>
+              </w:rPr>
+            </w:r>
+          </w:p>
+          <w:p>
+            <w:pPr>
+              <w:pStyle w:val="Normal"/>
+              <w:widowControl w:val="false"/>
+              <w:suppressAutoHyphens w:val="true"/>
+              <w:spacing w:lineRule="auto" w:line="240" w:before="0" w:after="0"/>
+              <w:jc w:val="left"/>
+              <w:rPr>
+                <w:rFonts w:ascii="Arial" w:hAnsi="Arial"/>
+              </w:rPr>
+            </w:pPr>
+            <w:r>
+              <w:rPr>
+                <w:rFonts w:ascii="Arial" w:hAnsi="Arial"/>
+              </w:rPr>
+            </w:r>
+          </w:p>
+        </w:tc>
+        <w:tc>
+          <w:tcPr>
+            <w:tcW w:w="1432" w:type="dxa"/>
             <w:tcBorders>
               <w:top w:val="single" w:sz="4" w:space="0" w:color="000000"/>
               <w:left w:val="single" w:sz="4" w:space="0" w:color="000000"/>
@@ -5200,13 +5303,7 @@
               <w:rPr>
                 <w:rFonts w:ascii="Arial" w:hAnsi="Arial"/>
               </w:rPr>
-              <w:t xml:space="preserve">New with 6.10 </w:t>
-            </w:r>
-            <w:r>
-              <w:rPr>
-                <w:rFonts w:ascii="Arial" w:hAnsi="Arial"/>
-              </w:rPr>
-              <w:t>implemented with 2.1.0 in #68</w:t>
+              <w:t>New with 6.10 implemented with 2.1.0 in #68</w:t>
             </w:r>
           </w:p>
           <w:p>
@@ -5221,7 +5318,9 @@
               </w:rPr>
             </w:pPr>
             <w:r>
-              <w:rPr/>
+              <w:rPr>
+                <w:rFonts w:ascii="Arial" w:hAnsi="Arial"/>
+              </w:rPr>
             </w:r>
           </w:p>
         </w:tc>
@@ -5444,7 +5543,7 @@
         </w:tc>
         <w:tc>
           <w:tcPr>
-            <w:tcW w:w="3252" w:type="dxa"/>
+            <w:tcW w:w="3254" w:type="dxa"/>
             <w:tcBorders>
               <w:left w:val="single" w:sz="4" w:space="0" w:color="000000"/>
               <w:bottom w:val="single" w:sz="4" w:space="0" w:color="000000"/>
@@ -5532,7 +5631,7 @@
         </w:tc>
         <w:tc>
           <w:tcPr>
-            <w:tcW w:w="1434" w:type="dxa"/>
+            <w:tcW w:w="1432" w:type="dxa"/>
             <w:tcBorders>
               <w:left w:val="single" w:sz="4" w:space="0" w:color="000000"/>
               <w:bottom w:val="single" w:sz="4" w:space="0" w:color="000000"/>
@@ -5762,7 +5861,7 @@
         </w:tc>
         <w:tc>
           <w:tcPr>
-            <w:tcW w:w="3252" w:type="dxa"/>
+            <w:tcW w:w="3254" w:type="dxa"/>
             <w:tcBorders>
               <w:top w:val="single" w:sz="4" w:space="0" w:color="000000"/>
               <w:left w:val="single" w:sz="4" w:space="0" w:color="000000"/>
@@ -5855,7 +5954,7 @@
         </w:tc>
         <w:tc>
           <w:tcPr>
-            <w:tcW w:w="1434" w:type="dxa"/>
+            <w:tcW w:w="1432" w:type="dxa"/>
             <w:tcBorders>
               <w:top w:val="single" w:sz="4" w:space="0" w:color="000000"/>
               <w:left w:val="single" w:sz="4" w:space="0" w:color="000000"/>
@@ -6088,7 +6187,7 @@
         </w:tc>
         <w:tc>
           <w:tcPr>
-            <w:tcW w:w="3252" w:type="dxa"/>
+            <w:tcW w:w="3254" w:type="dxa"/>
             <w:tcBorders>
               <w:top w:val="single" w:sz="4" w:space="0" w:color="000000"/>
               <w:left w:val="single" w:sz="4" w:space="0" w:color="000000"/>
@@ -6174,7 +6273,7 @@
         </w:tc>
         <w:tc>
           <w:tcPr>
-            <w:tcW w:w="1434" w:type="dxa"/>
+            <w:tcW w:w="1432" w:type="dxa"/>
             <w:tcBorders>
               <w:top w:val="single" w:sz="4" w:space="0" w:color="000000"/>
               <w:left w:val="single" w:sz="4" w:space="0" w:color="000000"/>
@@ -6434,7 +6533,7 @@
         </w:tc>
         <w:tc>
           <w:tcPr>
-            <w:tcW w:w="3252" w:type="dxa"/>
+            <w:tcW w:w="3254" w:type="dxa"/>
             <w:tcBorders>
               <w:top w:val="single" w:sz="4" w:space="0" w:color="000000"/>
               <w:left w:val="single" w:sz="4" w:space="0" w:color="000000"/>
@@ -6511,7 +6610,7 @@
         </w:tc>
         <w:tc>
           <w:tcPr>
-            <w:tcW w:w="1434" w:type="dxa"/>
+            <w:tcW w:w="1432" w:type="dxa"/>
             <w:tcBorders>
               <w:top w:val="single" w:sz="4" w:space="0" w:color="000000"/>
               <w:left w:val="single" w:sz="4" w:space="0" w:color="000000"/>
@@ -6794,7 +6893,7 @@
         </w:tc>
         <w:tc>
           <w:tcPr>
-            <w:tcW w:w="3252" w:type="dxa"/>
+            <w:tcW w:w="3254" w:type="dxa"/>
             <w:tcBorders>
               <w:top w:val="single" w:sz="4" w:space="0" w:color="000000"/>
               <w:left w:val="single" w:sz="4" w:space="0" w:color="000000"/>
@@ -6871,7 +6970,7 @@
         </w:tc>
         <w:tc>
           <w:tcPr>
-            <w:tcW w:w="1434" w:type="dxa"/>
+            <w:tcW w:w="1432" w:type="dxa"/>
             <w:tcBorders>
               <w:top w:val="single" w:sz="4" w:space="0" w:color="000000"/>
               <w:left w:val="single" w:sz="4" w:space="0" w:color="000000"/>
@@ -7131,7 +7230,7 @@
         </w:tc>
         <w:tc>
           <w:tcPr>
-            <w:tcW w:w="3252" w:type="dxa"/>
+            <w:tcW w:w="3254" w:type="dxa"/>
             <w:tcBorders>
               <w:top w:val="single" w:sz="4" w:space="0" w:color="000000"/>
               <w:left w:val="single" w:sz="4" w:space="0" w:color="000000"/>
@@ -7210,7 +7309,7 @@
         </w:tc>
         <w:tc>
           <w:tcPr>
-            <w:tcW w:w="1434" w:type="dxa"/>
+            <w:tcW w:w="1432" w:type="dxa"/>
             <w:tcBorders>
               <w:top w:val="single" w:sz="4" w:space="0" w:color="000000"/>
               <w:left w:val="single" w:sz="4" w:space="0" w:color="000000"/>
@@ -7461,7 +7560,7 @@
         </w:tc>
         <w:tc>
           <w:tcPr>
-            <w:tcW w:w="3252" w:type="dxa"/>
+            <w:tcW w:w="3254" w:type="dxa"/>
             <w:tcBorders>
               <w:top w:val="single" w:sz="4" w:space="0" w:color="000000"/>
               <w:left w:val="single" w:sz="4" w:space="0" w:color="000000"/>
@@ -7551,7 +7650,7 @@
         </w:tc>
         <w:tc>
           <w:tcPr>
-            <w:tcW w:w="1434" w:type="dxa"/>
+            <w:tcW w:w="1432" w:type="dxa"/>
             <w:tcBorders>
               <w:top w:val="single" w:sz="4" w:space="0" w:color="000000"/>
               <w:left w:val="single" w:sz="4" w:space="0" w:color="000000"/>
@@ -7808,7 +7907,7 @@
         </w:tc>
         <w:tc>
           <w:tcPr>
-            <w:tcW w:w="3252" w:type="dxa"/>
+            <w:tcW w:w="3254" w:type="dxa"/>
             <w:tcBorders>
               <w:top w:val="single" w:sz="4" w:space="0" w:color="000000"/>
               <w:left w:val="single" w:sz="4" w:space="0" w:color="000000"/>
@@ -7922,7 +8021,7 @@
         </w:tc>
         <w:tc>
           <w:tcPr>
-            <w:tcW w:w="1434" w:type="dxa"/>
+            <w:tcW w:w="1432" w:type="dxa"/>
             <w:tcBorders>
               <w:top w:val="single" w:sz="4" w:space="0" w:color="000000"/>
               <w:left w:val="single" w:sz="4" w:space="0" w:color="000000"/>
@@ -8153,7 +8252,7 @@
         </w:tc>
         <w:tc>
           <w:tcPr>
-            <w:tcW w:w="3252" w:type="dxa"/>
+            <w:tcW w:w="3254" w:type="dxa"/>
             <w:tcBorders>
               <w:top w:val="single" w:sz="4" w:space="0" w:color="000000"/>
               <w:left w:val="single" w:sz="4" w:space="0" w:color="000000"/>
@@ -8231,7 +8330,7 @@
         </w:tc>
         <w:tc>
           <w:tcPr>
-            <w:tcW w:w="1434" w:type="dxa"/>
+            <w:tcW w:w="1432" w:type="dxa"/>
             <w:tcBorders>
               <w:top w:val="single" w:sz="4" w:space="0" w:color="000000"/>
               <w:left w:val="single" w:sz="4" w:space="0" w:color="000000"/>
@@ -8468,7 +8567,7 @@
         </w:tc>
         <w:tc>
           <w:tcPr>
-            <w:tcW w:w="3252" w:type="dxa"/>
+            <w:tcW w:w="3254" w:type="dxa"/>
             <w:tcBorders>
               <w:top w:val="single" w:sz="4" w:space="0" w:color="000000"/>
               <w:left w:val="single" w:sz="4" w:space="0" w:color="000000"/>
@@ -8621,7 +8720,7 @@
         </w:tc>
         <w:tc>
           <w:tcPr>
-            <w:tcW w:w="1434" w:type="dxa"/>
+            <w:tcW w:w="1432" w:type="dxa"/>
             <w:tcBorders>
               <w:top w:val="single" w:sz="4" w:space="0" w:color="000000"/>
               <w:left w:val="single" w:sz="4" w:space="0" w:color="000000"/>
@@ -8856,7 +8955,7 @@
         </w:tc>
         <w:tc>
           <w:tcPr>
-            <w:tcW w:w="3252" w:type="dxa"/>
+            <w:tcW w:w="3254" w:type="dxa"/>
             <w:tcBorders>
               <w:top w:val="single" w:sz="4" w:space="0" w:color="000000"/>
               <w:left w:val="single" w:sz="4" w:space="0" w:color="000000"/>
@@ -8927,7 +9026,7 @@
         </w:tc>
         <w:tc>
           <w:tcPr>
-            <w:tcW w:w="1434" w:type="dxa"/>
+            <w:tcW w:w="1432" w:type="dxa"/>
             <w:tcBorders>
               <w:top w:val="single" w:sz="4" w:space="0" w:color="000000"/>
               <w:left w:val="single" w:sz="4" w:space="0" w:color="000000"/>
@@ -9158,7 +9257,7 @@
         </w:tc>
         <w:tc>
           <w:tcPr>
-            <w:tcW w:w="3252" w:type="dxa"/>
+            <w:tcW w:w="3254" w:type="dxa"/>
             <w:tcBorders>
               <w:top w:val="single" w:sz="4" w:space="0" w:color="000000"/>
               <w:left w:val="single" w:sz="4" w:space="0" w:color="000000"/>
@@ -9238,7 +9337,7 @@
         </w:tc>
         <w:tc>
           <w:tcPr>
-            <w:tcW w:w="1434" w:type="dxa"/>
+            <w:tcW w:w="1432" w:type="dxa"/>
             <w:tcBorders>
               <w:top w:val="single" w:sz="4" w:space="0" w:color="000000"/>
               <w:left w:val="single" w:sz="4" w:space="0" w:color="000000"/>
@@ -9486,7 +9585,7 @@
         </w:tc>
         <w:tc>
           <w:tcPr>
-            <w:tcW w:w="3252" w:type="dxa"/>
+            <w:tcW w:w="3254" w:type="dxa"/>
             <w:tcBorders>
               <w:top w:val="single" w:sz="4" w:space="0" w:color="000000"/>
               <w:left w:val="single" w:sz="4" w:space="0" w:color="000000"/>
@@ -9558,7 +9657,7 @@
         </w:tc>
         <w:tc>
           <w:tcPr>
-            <w:tcW w:w="1434" w:type="dxa"/>
+            <w:tcW w:w="1432" w:type="dxa"/>
             <w:tcBorders>
               <w:top w:val="single" w:sz="4" w:space="0" w:color="000000"/>
               <w:left w:val="single" w:sz="4" w:space="0" w:color="000000"/>
@@ -9789,7 +9888,7 @@
         </w:tc>
         <w:tc>
           <w:tcPr>
-            <w:tcW w:w="3252" w:type="dxa"/>
+            <w:tcW w:w="3254" w:type="dxa"/>
             <w:tcBorders>
               <w:top w:val="single" w:sz="4" w:space="0" w:color="000000"/>
               <w:left w:val="single" w:sz="4" w:space="0" w:color="000000"/>
@@ -9902,7 +10001,7 @@
         </w:tc>
         <w:tc>
           <w:tcPr>
-            <w:tcW w:w="1434" w:type="dxa"/>
+            <w:tcW w:w="1432" w:type="dxa"/>
             <w:tcBorders>
               <w:top w:val="single" w:sz="4" w:space="0" w:color="000000"/>
               <w:left w:val="single" w:sz="4" w:space="0" w:color="000000"/>
@@ -12402,7 +12501,7 @@
     <w:pPr>
       <w:widowControl/>
       <w:suppressAutoHyphens w:val="true"/>
-      <w:overflowPunct w:val="true"/>
+      <w:overflowPunct w:val="false"/>
       <w:bidi w:val="0"/>
       <w:spacing w:lineRule="auto" w:line="276" w:before="0" w:after="200"/>
       <w:jc w:val="left"/>
@@ -12503,6 +12602,14 @@
   </w:style>
   <w:style w:type="character" w:styleId="InternetLink3">
     <w:name w:val="Internet Link3"/>
+    <w:qFormat/>
+    <w:rPr>
+      <w:color w:val="000080"/>
+      <w:u w:val="single"/>
+    </w:rPr>
+  </w:style>
+  <w:style w:type="character" w:styleId="InternetLink4">
+    <w:name w:val="Internet Link4"/>
     <w:qFormat/>
     <w:rPr>
       <w:color w:val="000080"/>

</xml_diff>

<commit_message>
feat: implemented /stage/timerinit (#75)
</commit_message>
<xml_diff>
--- a/documents/SongBeamer_OSC_commented.docx
+++ b/documents/SongBeamer_OSC_commented.docx
@@ -5241,6 +5241,74 @@
               <w:t>/stage/layout/name</w:t>
             </w:r>
           </w:p>
+          <w:p>
+            <w:pPr>
+              <w:pStyle w:val="Normal"/>
+              <w:widowControl/>
+              <w:spacing w:lineRule="auto" w:line="240" w:before="0" w:after="0"/>
+              <w:jc w:val="left"/>
+              <w:rPr>
+                <w:rFonts w:ascii="Calibri" w:hAnsi="Calibri" w:eastAsia="Calibri" w:cs="Arial"/>
+                <w:kern w:val="0"/>
+                <w:sz w:val="22"/>
+                <w:szCs w:val="22"/>
+                <w:lang w:val="de-DE" w:eastAsia="en-US" w:bidi="ar-SA"/>
+              </w:rPr>
+            </w:pPr>
+            <w:r>
+              <w:rPr/>
+            </w:r>
+          </w:p>
+          <w:p>
+            <w:pPr>
+              <w:pStyle w:val="Normal"/>
+              <w:widowControl/>
+              <w:spacing w:lineRule="auto" w:line="240" w:before="0" w:after="0"/>
+              <w:jc w:val="left"/>
+              <w:rPr>
+                <w:rFonts w:ascii="Calibri" w:hAnsi="Calibri" w:eastAsia="Calibri" w:cs="Arial"/>
+                <w:kern w:val="0"/>
+                <w:sz w:val="22"/>
+                <w:szCs w:val="22"/>
+                <w:lang w:val="de-DE" w:eastAsia="en-US" w:bidi="ar-SA"/>
+              </w:rPr>
+            </w:pPr>
+            <w:r>
+              <w:rPr>
+                <w:rFonts w:eastAsia="Calibri" w:cs="Arial"/>
+                <w:kern w:val="0"/>
+                <w:sz w:val="22"/>
+                <w:szCs w:val="22"/>
+                <w:lang w:val="de-DE" w:eastAsia="en-US" w:bidi="ar-SA"/>
+              </w:rPr>
+              <w:t>NEW</w:t>
+            </w:r>
+          </w:p>
+          <w:p>
+            <w:pPr>
+              <w:pStyle w:val="Normal"/>
+              <w:widowControl/>
+              <w:spacing w:lineRule="auto" w:line="240" w:before="0" w:after="0"/>
+              <w:jc w:val="left"/>
+              <w:rPr>
+                <w:rFonts w:ascii="Calibri" w:hAnsi="Calibri" w:eastAsia="Calibri" w:cs="Arial"/>
+                <w:kern w:val="0"/>
+                <w:sz w:val="22"/>
+                <w:szCs w:val="22"/>
+                <w:lang w:val="de-DE" w:eastAsia="en-US" w:bidi="ar-SA"/>
+              </w:rPr>
+            </w:pPr>
+            <w:r>
+              <w:rPr>
+                <w:rFonts w:eastAsia="Calibri" w:cs="Arial"/>
+                <w:kern w:val="0"/>
+                <w:sz w:val="22"/>
+                <w:szCs w:val="22"/>
+                <w:lang w:val="de-DE" w:eastAsia="en-US" w:bidi="ar-SA"/>
+              </w:rPr>
+              <w:t>/stage/layoutname</w:t>
+            </w:r>
+          </w:p>
         </w:tc>
         <w:tc>
           <w:tcPr>
@@ -5551,6 +5619,24 @@
               <w:t>Implemented with #75</w:t>
             </w:r>
           </w:p>
+          <w:p>
+            <w:pPr>
+              <w:pStyle w:val="Normal"/>
+              <w:widowControl w:val="false"/>
+              <w:suppressAutoHyphens w:val="true"/>
+              <w:spacing w:lineRule="auto" w:line="240" w:before="0" w:after="0"/>
+              <w:jc w:val="left"/>
+              <w:rPr>
+                <w:rFonts w:ascii="Arial" w:hAnsi="Arial"/>
+              </w:rPr>
+            </w:pPr>
+            <w:r>
+              <w:rPr>
+                <w:rFonts w:ascii="Arial" w:hAnsi="Arial"/>
+              </w:rPr>
+              <w:t>will be updated with CT 6.12b</w:t>
+            </w:r>
+          </w:p>
         </w:tc>
       </w:tr>
       <w:tr>
@@ -5590,6 +5676,74 @@
               <w:t>/stage/layout/timerinit</w:t>
             </w:r>
           </w:p>
+          <w:p>
+            <w:pPr>
+              <w:pStyle w:val="Normal"/>
+              <w:widowControl/>
+              <w:spacing w:lineRule="auto" w:line="240" w:before="0" w:after="0"/>
+              <w:jc w:val="left"/>
+              <w:rPr>
+                <w:rFonts w:ascii="Calibri" w:hAnsi="Calibri" w:eastAsia="Calibri" w:cs="Arial"/>
+                <w:kern w:val="0"/>
+                <w:sz w:val="22"/>
+                <w:szCs w:val="22"/>
+                <w:lang w:val="de-DE" w:eastAsia="en-US" w:bidi="ar-SA"/>
+              </w:rPr>
+            </w:pPr>
+            <w:r>
+              <w:rPr/>
+            </w:r>
+          </w:p>
+          <w:p>
+            <w:pPr>
+              <w:pStyle w:val="Normal"/>
+              <w:widowControl/>
+              <w:spacing w:lineRule="auto" w:line="240" w:before="0" w:after="0"/>
+              <w:jc w:val="left"/>
+              <w:rPr>
+                <w:rFonts w:ascii="Calibri" w:hAnsi="Calibri" w:eastAsia="Calibri" w:cs="Arial"/>
+                <w:kern w:val="0"/>
+                <w:sz w:val="22"/>
+                <w:szCs w:val="22"/>
+                <w:lang w:val="de-DE" w:eastAsia="en-US" w:bidi="ar-SA"/>
+              </w:rPr>
+            </w:pPr>
+            <w:r>
+              <w:rPr>
+                <w:rFonts w:eastAsia="Calibri" w:cs="Arial"/>
+                <w:kern w:val="0"/>
+                <w:sz w:val="22"/>
+                <w:szCs w:val="22"/>
+                <w:lang w:val="de-DE" w:eastAsia="en-US" w:bidi="ar-SA"/>
+              </w:rPr>
+              <w:t>NEW</w:t>
+            </w:r>
+          </w:p>
+          <w:p>
+            <w:pPr>
+              <w:pStyle w:val="Normal"/>
+              <w:widowControl/>
+              <w:spacing w:lineRule="auto" w:line="240" w:before="0" w:after="0"/>
+              <w:jc w:val="left"/>
+              <w:rPr>
+                <w:rFonts w:ascii="Calibri" w:hAnsi="Calibri" w:eastAsia="Calibri" w:cs="Arial"/>
+                <w:kern w:val="0"/>
+                <w:sz w:val="22"/>
+                <w:szCs w:val="22"/>
+                <w:lang w:val="de-DE" w:eastAsia="en-US" w:bidi="ar-SA"/>
+              </w:rPr>
+            </w:pPr>
+            <w:r>
+              <w:rPr>
+                <w:rFonts w:eastAsia="Calibri" w:cs="Arial"/>
+                <w:kern w:val="0"/>
+                <w:sz w:val="22"/>
+                <w:szCs w:val="22"/>
+                <w:lang w:val="de-DE" w:eastAsia="en-US" w:bidi="ar-SA"/>
+              </w:rPr>
+              <w:t>/stage/timerinit</w:t>
+            </w:r>
+          </w:p>
         </w:tc>
         <w:tc>
           <w:tcPr>
@@ -5772,6 +5926,16 @@
           <w:p>
             <w:pPr>
               <w:pStyle w:val="Normal"/>
+              <w:rPr/>
+            </w:pPr>
+            <w:r>
+              <w:rPr/>
+              <w:t>stage_timerinit</w:t>
+            </w:r>
+          </w:p>
+          <w:p>
+            <w:pPr>
+              <w:pStyle w:val="Normal"/>
               <w:spacing w:before="0" w:after="200"/>
               <w:rPr/>
             </w:pPr>
@@ -5792,12 +5956,19 @@
           <w:p>
             <w:pPr>
               <w:pStyle w:val="Normal"/>
-              <w:widowControl/>
-              <w:suppressAutoHyphens w:val="true"/>
-              <w:overflowPunct w:val="false"/>
               <w:bidi w:val="0"/>
-              <w:spacing w:lineRule="auto" w:line="276" w:before="0" w:after="200"/>
-              <w:jc w:val="left"/>
+              <w:rPr/>
+            </w:pPr>
+            <w:r>
+              <w:rPr/>
+              <w:t>stage_timerinit</w:t>
+            </w:r>
+          </w:p>
+          <w:p>
+            <w:pPr>
+              <w:pStyle w:val="Normal"/>
+              <w:bidi w:val="0"/>
+              <w:spacing w:before="0" w:after="200"/>
               <w:rPr/>
             </w:pPr>
             <w:r>
@@ -5817,6 +5988,16 @@
           <w:p>
             <w:pPr>
               <w:pStyle w:val="Normal"/>
+              <w:rPr/>
+            </w:pPr>
+            <w:r>
+              <w:rPr/>
+              <w:t>stage_timerinit</w:t>
+            </w:r>
+          </w:p>
+          <w:p>
+            <w:pPr>
+              <w:pStyle w:val="Normal"/>
               <w:spacing w:before="0" w:after="200"/>
               <w:rPr/>
             </w:pPr>
@@ -5896,6 +6077,39 @@
                 <w:rFonts w:ascii="Arial" w:hAnsi="Arial"/>
               </w:rPr>
               <w:t>Implemented with #75</w:t>
+            </w:r>
+          </w:p>
+          <w:p>
+            <w:pPr>
+              <w:pStyle w:val="Normal"/>
+              <w:widowControl w:val="false"/>
+              <w:suppressAutoHyphens w:val="true"/>
+              <w:spacing w:lineRule="auto" w:line="240" w:before="0" w:after="0"/>
+              <w:jc w:val="left"/>
+              <w:rPr>
+                <w:rFonts w:ascii="Arial" w:hAnsi="Arial"/>
+              </w:rPr>
+            </w:pPr>
+            <w:r>
+              <w:rPr/>
+            </w:r>
+          </w:p>
+          <w:p>
+            <w:pPr>
+              <w:pStyle w:val="Normal"/>
+              <w:widowControl w:val="false"/>
+              <w:suppressAutoHyphens w:val="true"/>
+              <w:spacing w:lineRule="auto" w:line="240" w:before="0" w:after="0"/>
+              <w:jc w:val="left"/>
+              <w:rPr>
+                <w:rFonts w:ascii="Arial" w:hAnsi="Arial"/>
+              </w:rPr>
+            </w:pPr>
+            <w:r>
+              <w:rPr>
+                <w:rFonts w:ascii="Arial" w:hAnsi="Arial"/>
+              </w:rPr>
+              <w:t>will be updated with CT 6.12b</w:t>
             </w:r>
           </w:p>
         </w:tc>

</xml_diff>

<commit_message>
feat: tested stage actions (#75)
</commit_message>
<xml_diff>
--- a/documents/SongBeamer_OSC_commented.docx
+++ b/documents/SongBeamer_OSC_commented.docx
@@ -24,8 +24,8 @@
         <w:gridCol w:w="3396"/>
         <w:gridCol w:w="3253"/>
         <w:gridCol w:w="1377"/>
-        <w:gridCol w:w="1377"/>
-        <w:gridCol w:w="1414"/>
+        <w:gridCol w:w="1379"/>
+        <w:gridCol w:w="1412"/>
       </w:tblGrid>
       <w:tr>
         <w:trPr>
@@ -310,7 +310,7 @@
         </w:tc>
         <w:tc>
           <w:tcPr>
-            <w:tcW w:w="1377" w:type="dxa"/>
+            <w:tcW w:w="1379" w:type="dxa"/>
             <w:tcBorders>
               <w:top w:val="single" w:sz="4" w:space="0" w:color="000000"/>
               <w:left w:val="single" w:sz="4" w:space="0" w:color="000000"/>
@@ -332,7 +332,7 @@
         </w:tc>
         <w:tc>
           <w:tcPr>
-            <w:tcW w:w="1414" w:type="dxa"/>
+            <w:tcW w:w="1412" w:type="dxa"/>
             <w:tcBorders>
               <w:top w:val="single" w:sz="4" w:space="0" w:color="000000"/>
               <w:left w:val="single" w:sz="4" w:space="0" w:color="000000"/>
@@ -645,7 +645,7 @@
         </w:tc>
         <w:tc>
           <w:tcPr>
-            <w:tcW w:w="1377" w:type="dxa"/>
+            <w:tcW w:w="1379" w:type="dxa"/>
             <w:tcBorders>
               <w:top w:val="single" w:sz="4" w:space="0" w:color="000000"/>
               <w:left w:val="single" w:sz="4" w:space="0" w:color="000000"/>
@@ -693,7 +693,7 @@
         </w:tc>
         <w:tc>
           <w:tcPr>
-            <w:tcW w:w="1414" w:type="dxa"/>
+            <w:tcW w:w="1412" w:type="dxa"/>
             <w:tcBorders>
               <w:top w:val="single" w:sz="4" w:space="0" w:color="000000"/>
               <w:left w:val="single" w:sz="4" w:space="0" w:color="000000"/>
@@ -1011,7 +1011,7 @@
         </w:tc>
         <w:tc>
           <w:tcPr>
-            <w:tcW w:w="1377" w:type="dxa"/>
+            <w:tcW w:w="1379" w:type="dxa"/>
             <w:tcBorders>
               <w:top w:val="single" w:sz="4" w:space="0" w:color="000000"/>
               <w:left w:val="single" w:sz="4" w:space="0" w:color="000000"/>
@@ -1033,7 +1033,7 @@
         </w:tc>
         <w:tc>
           <w:tcPr>
-            <w:tcW w:w="1414" w:type="dxa"/>
+            <w:tcW w:w="1412" w:type="dxa"/>
             <w:tcBorders>
               <w:top w:val="single" w:sz="4" w:space="0" w:color="000000"/>
               <w:left w:val="single" w:sz="4" w:space="0" w:color="000000"/>
@@ -1350,34 +1350,34 @@
         </w:tc>
         <w:tc>
           <w:tcPr>
-            <w:tcW w:w="1377" w:type="dxa"/>
-            <w:tcBorders>
-              <w:top w:val="single" w:sz="4" w:space="0" w:color="000000"/>
-              <w:left w:val="single" w:sz="4" w:space="0" w:color="000000"/>
-              <w:bottom w:val="single" w:sz="4" w:space="0" w:color="000000"/>
-            </w:tcBorders>
-          </w:tcPr>
-          <w:p>
-            <w:pPr>
-              <w:pStyle w:val="Normal"/>
-              <w:widowControl w:val="false"/>
-              <w:suppressAutoHyphens w:val="true"/>
-              <w:spacing w:lineRule="auto" w:line="240" w:before="0" w:after="0"/>
-              <w:jc w:val="left"/>
-              <w:rPr>
-                <w:rFonts w:ascii="Arial" w:hAnsi="Arial"/>
-              </w:rPr>
-            </w:pPr>
-            <w:r>
-              <w:rPr>
-                <w:rFonts w:ascii="Arial" w:hAnsi="Arial"/>
-              </w:rPr>
-            </w:r>
-          </w:p>
-        </w:tc>
-        <w:tc>
-          <w:tcPr>
-            <w:tcW w:w="1414" w:type="dxa"/>
+            <w:tcW w:w="1379" w:type="dxa"/>
+            <w:tcBorders>
+              <w:top w:val="single" w:sz="4" w:space="0" w:color="000000"/>
+              <w:left w:val="single" w:sz="4" w:space="0" w:color="000000"/>
+              <w:bottom w:val="single" w:sz="4" w:space="0" w:color="000000"/>
+            </w:tcBorders>
+          </w:tcPr>
+          <w:p>
+            <w:pPr>
+              <w:pStyle w:val="Normal"/>
+              <w:widowControl w:val="false"/>
+              <w:suppressAutoHyphens w:val="true"/>
+              <w:spacing w:lineRule="auto" w:line="240" w:before="0" w:after="0"/>
+              <w:jc w:val="left"/>
+              <w:rPr>
+                <w:rFonts w:ascii="Arial" w:hAnsi="Arial"/>
+              </w:rPr>
+            </w:pPr>
+            <w:r>
+              <w:rPr>
+                <w:rFonts w:ascii="Arial" w:hAnsi="Arial"/>
+              </w:rPr>
+            </w:r>
+          </w:p>
+        </w:tc>
+        <w:tc>
+          <w:tcPr>
+            <w:tcW w:w="1412" w:type="dxa"/>
             <w:tcBorders>
               <w:top w:val="single" w:sz="4" w:space="0" w:color="000000"/>
               <w:left w:val="single" w:sz="4" w:space="0" w:color="000000"/>
@@ -1662,34 +1662,34 @@
         </w:tc>
         <w:tc>
           <w:tcPr>
-            <w:tcW w:w="1377" w:type="dxa"/>
-            <w:tcBorders>
-              <w:top w:val="single" w:sz="4" w:space="0" w:color="000000"/>
-              <w:left w:val="single" w:sz="4" w:space="0" w:color="000000"/>
-              <w:bottom w:val="single" w:sz="4" w:space="0" w:color="000000"/>
-            </w:tcBorders>
-          </w:tcPr>
-          <w:p>
-            <w:pPr>
-              <w:pStyle w:val="Normal"/>
-              <w:widowControl w:val="false"/>
-              <w:suppressAutoHyphens w:val="true"/>
-              <w:spacing w:lineRule="auto" w:line="240" w:before="0" w:after="0"/>
-              <w:jc w:val="left"/>
-              <w:rPr>
-                <w:rFonts w:ascii="Arial" w:hAnsi="Arial"/>
-              </w:rPr>
-            </w:pPr>
-            <w:r>
-              <w:rPr>
-                <w:rFonts w:ascii="Arial" w:hAnsi="Arial"/>
-              </w:rPr>
-            </w:r>
-          </w:p>
-        </w:tc>
-        <w:tc>
-          <w:tcPr>
-            <w:tcW w:w="1414" w:type="dxa"/>
+            <w:tcW w:w="1379" w:type="dxa"/>
+            <w:tcBorders>
+              <w:top w:val="single" w:sz="4" w:space="0" w:color="000000"/>
+              <w:left w:val="single" w:sz="4" w:space="0" w:color="000000"/>
+              <w:bottom w:val="single" w:sz="4" w:space="0" w:color="000000"/>
+            </w:tcBorders>
+          </w:tcPr>
+          <w:p>
+            <w:pPr>
+              <w:pStyle w:val="Normal"/>
+              <w:widowControl w:val="false"/>
+              <w:suppressAutoHyphens w:val="true"/>
+              <w:spacing w:lineRule="auto" w:line="240" w:before="0" w:after="0"/>
+              <w:jc w:val="left"/>
+              <w:rPr>
+                <w:rFonts w:ascii="Arial" w:hAnsi="Arial"/>
+              </w:rPr>
+            </w:pPr>
+            <w:r>
+              <w:rPr>
+                <w:rFonts w:ascii="Arial" w:hAnsi="Arial"/>
+              </w:rPr>
+            </w:r>
+          </w:p>
+        </w:tc>
+        <w:tc>
+          <w:tcPr>
+            <w:tcW w:w="1412" w:type="dxa"/>
             <w:tcBorders>
               <w:top w:val="single" w:sz="4" w:space="0" w:color="000000"/>
               <w:left w:val="single" w:sz="4" w:space="0" w:color="000000"/>
@@ -1999,7 +1999,7 @@
         </w:tc>
         <w:tc>
           <w:tcPr>
-            <w:tcW w:w="1377" w:type="dxa"/>
+            <w:tcW w:w="1379" w:type="dxa"/>
             <w:tcBorders>
               <w:top w:val="single" w:sz="4" w:space="0" w:color="000000"/>
               <w:left w:val="single" w:sz="4" w:space="0" w:color="000000"/>
@@ -2021,7 +2021,7 @@
         </w:tc>
         <w:tc>
           <w:tcPr>
-            <w:tcW w:w="1414" w:type="dxa"/>
+            <w:tcW w:w="1412" w:type="dxa"/>
             <w:tcBorders>
               <w:top w:val="single" w:sz="4" w:space="0" w:color="000000"/>
               <w:left w:val="single" w:sz="4" w:space="0" w:color="000000"/>
@@ -2357,7 +2357,7 @@
         </w:tc>
         <w:tc>
           <w:tcPr>
-            <w:tcW w:w="1377" w:type="dxa"/>
+            <w:tcW w:w="1379" w:type="dxa"/>
             <w:tcBorders>
               <w:top w:val="single" w:sz="4" w:space="0" w:color="000000"/>
               <w:left w:val="single" w:sz="4" w:space="0" w:color="000000"/>
@@ -2388,7 +2388,7 @@
         </w:tc>
         <w:tc>
           <w:tcPr>
-            <w:tcW w:w="1414" w:type="dxa"/>
+            <w:tcW w:w="1412" w:type="dxa"/>
             <w:tcBorders>
               <w:top w:val="single" w:sz="4" w:space="0" w:color="000000"/>
               <w:left w:val="single" w:sz="4" w:space="0" w:color="000000"/>
@@ -2703,7 +2703,7 @@
         </w:tc>
         <w:tc>
           <w:tcPr>
-            <w:tcW w:w="1377" w:type="dxa"/>
+            <w:tcW w:w="1379" w:type="dxa"/>
             <w:tcBorders>
               <w:top w:val="single" w:sz="4" w:space="0" w:color="000000"/>
               <w:left w:val="single" w:sz="4" w:space="0" w:color="000000"/>
@@ -2734,7 +2734,7 @@
         </w:tc>
         <w:tc>
           <w:tcPr>
-            <w:tcW w:w="1414" w:type="dxa"/>
+            <w:tcW w:w="1412" w:type="dxa"/>
             <w:tcBorders>
               <w:top w:val="single" w:sz="4" w:space="0" w:color="000000"/>
               <w:left w:val="single" w:sz="4" w:space="0" w:color="000000"/>
@@ -3011,34 +3011,34 @@
         </w:tc>
         <w:tc>
           <w:tcPr>
-            <w:tcW w:w="1377" w:type="dxa"/>
-            <w:tcBorders>
-              <w:top w:val="single" w:sz="4" w:space="0" w:color="000000"/>
-              <w:left w:val="single" w:sz="4" w:space="0" w:color="000000"/>
-              <w:bottom w:val="single" w:sz="4" w:space="0" w:color="000000"/>
-            </w:tcBorders>
-          </w:tcPr>
-          <w:p>
-            <w:pPr>
-              <w:pStyle w:val="Normal"/>
-              <w:widowControl w:val="false"/>
-              <w:suppressAutoHyphens w:val="true"/>
-              <w:spacing w:lineRule="auto" w:line="240" w:before="0" w:after="0"/>
-              <w:jc w:val="left"/>
-              <w:rPr>
-                <w:rFonts w:ascii="Arial" w:hAnsi="Arial"/>
-              </w:rPr>
-            </w:pPr>
-            <w:r>
-              <w:rPr>
-                <w:rFonts w:ascii="Arial" w:hAnsi="Arial"/>
-              </w:rPr>
-            </w:r>
-          </w:p>
-        </w:tc>
-        <w:tc>
-          <w:tcPr>
-            <w:tcW w:w="1414" w:type="dxa"/>
+            <w:tcW w:w="1379" w:type="dxa"/>
+            <w:tcBorders>
+              <w:top w:val="single" w:sz="4" w:space="0" w:color="000000"/>
+              <w:left w:val="single" w:sz="4" w:space="0" w:color="000000"/>
+              <w:bottom w:val="single" w:sz="4" w:space="0" w:color="000000"/>
+            </w:tcBorders>
+          </w:tcPr>
+          <w:p>
+            <w:pPr>
+              <w:pStyle w:val="Normal"/>
+              <w:widowControl w:val="false"/>
+              <w:suppressAutoHyphens w:val="true"/>
+              <w:spacing w:lineRule="auto" w:line="240" w:before="0" w:after="0"/>
+              <w:jc w:val="left"/>
+              <w:rPr>
+                <w:rFonts w:ascii="Arial" w:hAnsi="Arial"/>
+              </w:rPr>
+            </w:pPr>
+            <w:r>
+              <w:rPr>
+                <w:rFonts w:ascii="Arial" w:hAnsi="Arial"/>
+              </w:rPr>
+            </w:r>
+          </w:p>
+        </w:tc>
+        <w:tc>
+          <w:tcPr>
+            <w:tcW w:w="1412" w:type="dxa"/>
             <w:tcBorders>
               <w:top w:val="single" w:sz="4" w:space="0" w:color="000000"/>
               <w:left w:val="single" w:sz="4" w:space="0" w:color="000000"/>
@@ -3313,34 +3313,34 @@
         </w:tc>
         <w:tc>
           <w:tcPr>
-            <w:tcW w:w="1377" w:type="dxa"/>
-            <w:tcBorders>
-              <w:top w:val="single" w:sz="4" w:space="0" w:color="000000"/>
-              <w:left w:val="single" w:sz="4" w:space="0" w:color="000000"/>
-              <w:bottom w:val="single" w:sz="4" w:space="0" w:color="000000"/>
-            </w:tcBorders>
-          </w:tcPr>
-          <w:p>
-            <w:pPr>
-              <w:pStyle w:val="Normal"/>
-              <w:widowControl w:val="false"/>
-              <w:suppressAutoHyphens w:val="true"/>
-              <w:spacing w:lineRule="auto" w:line="240" w:before="0" w:after="0"/>
-              <w:jc w:val="left"/>
-              <w:rPr>
-                <w:rFonts w:ascii="Arial" w:hAnsi="Arial"/>
-              </w:rPr>
-            </w:pPr>
-            <w:r>
-              <w:rPr>
-                <w:rFonts w:ascii="Arial" w:hAnsi="Arial"/>
-              </w:rPr>
-            </w:r>
-          </w:p>
-        </w:tc>
-        <w:tc>
-          <w:tcPr>
-            <w:tcW w:w="1414" w:type="dxa"/>
+            <w:tcW w:w="1379" w:type="dxa"/>
+            <w:tcBorders>
+              <w:top w:val="single" w:sz="4" w:space="0" w:color="000000"/>
+              <w:left w:val="single" w:sz="4" w:space="0" w:color="000000"/>
+              <w:bottom w:val="single" w:sz="4" w:space="0" w:color="000000"/>
+            </w:tcBorders>
+          </w:tcPr>
+          <w:p>
+            <w:pPr>
+              <w:pStyle w:val="Normal"/>
+              <w:widowControl w:val="false"/>
+              <w:suppressAutoHyphens w:val="true"/>
+              <w:spacing w:lineRule="auto" w:line="240" w:before="0" w:after="0"/>
+              <w:jc w:val="left"/>
+              <w:rPr>
+                <w:rFonts w:ascii="Arial" w:hAnsi="Arial"/>
+              </w:rPr>
+            </w:pPr>
+            <w:r>
+              <w:rPr>
+                <w:rFonts w:ascii="Arial" w:hAnsi="Arial"/>
+              </w:rPr>
+            </w:r>
+          </w:p>
+        </w:tc>
+        <w:tc>
+          <w:tcPr>
+            <w:tcW w:w="1412" w:type="dxa"/>
             <w:tcBorders>
               <w:top w:val="single" w:sz="4" w:space="0" w:color="000000"/>
               <w:left w:val="single" w:sz="4" w:space="0" w:color="000000"/>
@@ -3776,34 +3776,34 @@
         </w:tc>
         <w:tc>
           <w:tcPr>
-            <w:tcW w:w="1377" w:type="dxa"/>
-            <w:tcBorders>
-              <w:top w:val="single" w:sz="4" w:space="0" w:color="000000"/>
-              <w:left w:val="single" w:sz="4" w:space="0" w:color="000000"/>
-              <w:bottom w:val="single" w:sz="4" w:space="0" w:color="000000"/>
-            </w:tcBorders>
-          </w:tcPr>
-          <w:p>
-            <w:pPr>
-              <w:pStyle w:val="Normal"/>
-              <w:widowControl w:val="false"/>
-              <w:suppressAutoHyphens w:val="true"/>
-              <w:spacing w:lineRule="auto" w:line="240" w:before="0" w:after="0"/>
-              <w:jc w:val="left"/>
-              <w:rPr>
-                <w:rFonts w:ascii="Arial" w:hAnsi="Arial"/>
-              </w:rPr>
-            </w:pPr>
-            <w:r>
-              <w:rPr>
-                <w:rFonts w:ascii="Arial" w:hAnsi="Arial"/>
-              </w:rPr>
-            </w:r>
-          </w:p>
-        </w:tc>
-        <w:tc>
-          <w:tcPr>
-            <w:tcW w:w="1414" w:type="dxa"/>
+            <w:tcW w:w="1379" w:type="dxa"/>
+            <w:tcBorders>
+              <w:top w:val="single" w:sz="4" w:space="0" w:color="000000"/>
+              <w:left w:val="single" w:sz="4" w:space="0" w:color="000000"/>
+              <w:bottom w:val="single" w:sz="4" w:space="0" w:color="000000"/>
+            </w:tcBorders>
+          </w:tcPr>
+          <w:p>
+            <w:pPr>
+              <w:pStyle w:val="Normal"/>
+              <w:widowControl w:val="false"/>
+              <w:suppressAutoHyphens w:val="true"/>
+              <w:spacing w:lineRule="auto" w:line="240" w:before="0" w:after="0"/>
+              <w:jc w:val="left"/>
+              <w:rPr>
+                <w:rFonts w:ascii="Arial" w:hAnsi="Arial"/>
+              </w:rPr>
+            </w:pPr>
+            <w:r>
+              <w:rPr>
+                <w:rFonts w:ascii="Arial" w:hAnsi="Arial"/>
+              </w:rPr>
+            </w:r>
+          </w:p>
+        </w:tc>
+        <w:tc>
+          <w:tcPr>
+            <w:tcW w:w="1412" w:type="dxa"/>
             <w:tcBorders>
               <w:top w:val="single" w:sz="4" w:space="0" w:color="000000"/>
               <w:left w:val="single" w:sz="4" w:space="0" w:color="000000"/>
@@ -4089,34 +4089,34 @@
         </w:tc>
         <w:tc>
           <w:tcPr>
-            <w:tcW w:w="1377" w:type="dxa"/>
-            <w:tcBorders>
-              <w:top w:val="single" w:sz="4" w:space="0" w:color="000000"/>
-              <w:left w:val="single" w:sz="4" w:space="0" w:color="000000"/>
-              <w:bottom w:val="single" w:sz="4" w:space="0" w:color="000000"/>
-            </w:tcBorders>
-          </w:tcPr>
-          <w:p>
-            <w:pPr>
-              <w:pStyle w:val="Normal"/>
-              <w:widowControl w:val="false"/>
-              <w:suppressAutoHyphens w:val="true"/>
-              <w:spacing w:lineRule="auto" w:line="240" w:before="0" w:after="0"/>
-              <w:jc w:val="left"/>
-              <w:rPr>
-                <w:rFonts w:ascii="Arial" w:hAnsi="Arial"/>
-              </w:rPr>
-            </w:pPr>
-            <w:r>
-              <w:rPr>
-                <w:rFonts w:ascii="Arial" w:hAnsi="Arial"/>
-              </w:rPr>
-            </w:r>
-          </w:p>
-        </w:tc>
-        <w:tc>
-          <w:tcPr>
-            <w:tcW w:w="1414" w:type="dxa"/>
+            <w:tcW w:w="1379" w:type="dxa"/>
+            <w:tcBorders>
+              <w:top w:val="single" w:sz="4" w:space="0" w:color="000000"/>
+              <w:left w:val="single" w:sz="4" w:space="0" w:color="000000"/>
+              <w:bottom w:val="single" w:sz="4" w:space="0" w:color="000000"/>
+            </w:tcBorders>
+          </w:tcPr>
+          <w:p>
+            <w:pPr>
+              <w:pStyle w:val="Normal"/>
+              <w:widowControl w:val="false"/>
+              <w:suppressAutoHyphens w:val="true"/>
+              <w:spacing w:lineRule="auto" w:line="240" w:before="0" w:after="0"/>
+              <w:jc w:val="left"/>
+              <w:rPr>
+                <w:rFonts w:ascii="Arial" w:hAnsi="Arial"/>
+              </w:rPr>
+            </w:pPr>
+            <w:r>
+              <w:rPr>
+                <w:rFonts w:ascii="Arial" w:hAnsi="Arial"/>
+              </w:rPr>
+            </w:r>
+          </w:p>
+        </w:tc>
+        <w:tc>
+          <w:tcPr>
+            <w:tcW w:w="1412" w:type="dxa"/>
             <w:tcBorders>
               <w:top w:val="single" w:sz="4" w:space="0" w:color="000000"/>
               <w:left w:val="single" w:sz="4" w:space="0" w:color="000000"/>
@@ -4446,34 +4446,34 @@
         </w:tc>
         <w:tc>
           <w:tcPr>
-            <w:tcW w:w="1377" w:type="dxa"/>
-            <w:tcBorders>
-              <w:top w:val="single" w:sz="4" w:space="0" w:color="000000"/>
-              <w:left w:val="single" w:sz="4" w:space="0" w:color="000000"/>
-              <w:bottom w:val="single" w:sz="4" w:space="0" w:color="000000"/>
-            </w:tcBorders>
-          </w:tcPr>
-          <w:p>
-            <w:pPr>
-              <w:pStyle w:val="Normal"/>
-              <w:widowControl w:val="false"/>
-              <w:suppressAutoHyphens w:val="true"/>
-              <w:spacing w:lineRule="auto" w:line="240" w:before="0" w:after="0"/>
-              <w:jc w:val="left"/>
-              <w:rPr>
-                <w:rFonts w:ascii="Arial" w:hAnsi="Arial"/>
-              </w:rPr>
-            </w:pPr>
-            <w:r>
-              <w:rPr>
-                <w:rFonts w:ascii="Arial" w:hAnsi="Arial"/>
-              </w:rPr>
-            </w:r>
-          </w:p>
-        </w:tc>
-        <w:tc>
-          <w:tcPr>
-            <w:tcW w:w="1414" w:type="dxa"/>
+            <w:tcW w:w="1379" w:type="dxa"/>
+            <w:tcBorders>
+              <w:top w:val="single" w:sz="4" w:space="0" w:color="000000"/>
+              <w:left w:val="single" w:sz="4" w:space="0" w:color="000000"/>
+              <w:bottom w:val="single" w:sz="4" w:space="0" w:color="000000"/>
+            </w:tcBorders>
+          </w:tcPr>
+          <w:p>
+            <w:pPr>
+              <w:pStyle w:val="Normal"/>
+              <w:widowControl w:val="false"/>
+              <w:suppressAutoHyphens w:val="true"/>
+              <w:spacing w:lineRule="auto" w:line="240" w:before="0" w:after="0"/>
+              <w:jc w:val="left"/>
+              <w:rPr>
+                <w:rFonts w:ascii="Arial" w:hAnsi="Arial"/>
+              </w:rPr>
+            </w:pPr>
+            <w:r>
+              <w:rPr>
+                <w:rFonts w:ascii="Arial" w:hAnsi="Arial"/>
+              </w:rPr>
+            </w:r>
+          </w:p>
+        </w:tc>
+        <w:tc>
+          <w:tcPr>
+            <w:tcW w:w="1412" w:type="dxa"/>
             <w:tcBorders>
               <w:top w:val="single" w:sz="4" w:space="0" w:color="000000"/>
               <w:left w:val="single" w:sz="4" w:space="0" w:color="000000"/>
@@ -4771,34 +4771,34 @@
         </w:tc>
         <w:tc>
           <w:tcPr>
-            <w:tcW w:w="1377" w:type="dxa"/>
-            <w:tcBorders>
-              <w:top w:val="single" w:sz="4" w:space="0" w:color="000000"/>
-              <w:left w:val="single" w:sz="4" w:space="0" w:color="000000"/>
-              <w:bottom w:val="single" w:sz="4" w:space="0" w:color="000000"/>
-            </w:tcBorders>
-          </w:tcPr>
-          <w:p>
-            <w:pPr>
-              <w:pStyle w:val="Normal"/>
-              <w:widowControl w:val="false"/>
-              <w:suppressAutoHyphens w:val="true"/>
-              <w:spacing w:lineRule="auto" w:line="240" w:before="0" w:after="0"/>
-              <w:jc w:val="left"/>
-              <w:rPr>
-                <w:rFonts w:ascii="Arial" w:hAnsi="Arial"/>
-              </w:rPr>
-            </w:pPr>
-            <w:r>
-              <w:rPr>
-                <w:rFonts w:ascii="Arial" w:hAnsi="Arial"/>
-              </w:rPr>
-            </w:r>
-          </w:p>
-        </w:tc>
-        <w:tc>
-          <w:tcPr>
-            <w:tcW w:w="1414" w:type="dxa"/>
+            <w:tcW w:w="1379" w:type="dxa"/>
+            <w:tcBorders>
+              <w:top w:val="single" w:sz="4" w:space="0" w:color="000000"/>
+              <w:left w:val="single" w:sz="4" w:space="0" w:color="000000"/>
+              <w:bottom w:val="single" w:sz="4" w:space="0" w:color="000000"/>
+            </w:tcBorders>
+          </w:tcPr>
+          <w:p>
+            <w:pPr>
+              <w:pStyle w:val="Normal"/>
+              <w:widowControl w:val="false"/>
+              <w:suppressAutoHyphens w:val="true"/>
+              <w:spacing w:lineRule="auto" w:line="240" w:before="0" w:after="0"/>
+              <w:jc w:val="left"/>
+              <w:rPr>
+                <w:rFonts w:ascii="Arial" w:hAnsi="Arial"/>
+              </w:rPr>
+            </w:pPr>
+            <w:r>
+              <w:rPr>
+                <w:rFonts w:ascii="Arial" w:hAnsi="Arial"/>
+              </w:rPr>
+            </w:r>
+          </w:p>
+        </w:tc>
+        <w:tc>
+          <w:tcPr>
+            <w:tcW w:w="1412" w:type="dxa"/>
             <w:tcBorders>
               <w:top w:val="single" w:sz="4" w:space="0" w:color="000000"/>
               <w:left w:val="single" w:sz="4" w:space="0" w:color="000000"/>
@@ -5097,68 +5097,68 @@
         </w:tc>
         <w:tc>
           <w:tcPr>
-            <w:tcW w:w="1377" w:type="dxa"/>
-            <w:tcBorders>
-              <w:top w:val="single" w:sz="4" w:space="0" w:color="000000"/>
-              <w:left w:val="single" w:sz="4" w:space="0" w:color="000000"/>
-              <w:bottom w:val="single" w:sz="4" w:space="0" w:color="000000"/>
-            </w:tcBorders>
-          </w:tcPr>
-          <w:p>
-            <w:pPr>
-              <w:pStyle w:val="Normal"/>
-              <w:widowControl w:val="false"/>
-              <w:suppressAutoHyphens w:val="true"/>
-              <w:spacing w:lineRule="auto" w:line="240" w:before="0" w:after="0"/>
-              <w:jc w:val="left"/>
-              <w:rPr>
-                <w:rFonts w:ascii="Arial" w:hAnsi="Arial"/>
-              </w:rPr>
-            </w:pPr>
-            <w:r>
-              <w:rPr>
-                <w:rFonts w:ascii="Arial" w:hAnsi="Arial"/>
-              </w:rPr>
-            </w:r>
-          </w:p>
-          <w:p>
-            <w:pPr>
-              <w:pStyle w:val="Normal"/>
-              <w:widowControl w:val="false"/>
-              <w:suppressAutoHyphens w:val="true"/>
-              <w:spacing w:lineRule="auto" w:line="240" w:before="0" w:after="0"/>
-              <w:jc w:val="left"/>
-              <w:rPr>
-                <w:rFonts w:ascii="Arial" w:hAnsi="Arial"/>
-              </w:rPr>
-            </w:pPr>
-            <w:r>
-              <w:rPr>
-                <w:rFonts w:ascii="Arial" w:hAnsi="Arial"/>
-              </w:rPr>
-            </w:r>
-          </w:p>
-          <w:p>
-            <w:pPr>
-              <w:pStyle w:val="Normal"/>
-              <w:widowControl w:val="false"/>
-              <w:suppressAutoHyphens w:val="true"/>
-              <w:spacing w:lineRule="auto" w:line="240" w:before="0" w:after="0"/>
-              <w:jc w:val="left"/>
-              <w:rPr>
-                <w:rFonts w:ascii="Arial" w:hAnsi="Arial"/>
-              </w:rPr>
-            </w:pPr>
-            <w:r>
-              <w:rPr>
-                <w:rFonts w:ascii="Arial" w:hAnsi="Arial"/>
-              </w:rPr>
-            </w:r>
-          </w:p>
-        </w:tc>
-        <w:tc>
-          <w:tcPr>
-            <w:tcW w:w="1414" w:type="dxa"/>
+            <w:tcW w:w="1379" w:type="dxa"/>
+            <w:tcBorders>
+              <w:top w:val="single" w:sz="4" w:space="0" w:color="000000"/>
+              <w:left w:val="single" w:sz="4" w:space="0" w:color="000000"/>
+              <w:bottom w:val="single" w:sz="4" w:space="0" w:color="000000"/>
+            </w:tcBorders>
+          </w:tcPr>
+          <w:p>
+            <w:pPr>
+              <w:pStyle w:val="Normal"/>
+              <w:widowControl w:val="false"/>
+              <w:suppressAutoHyphens w:val="true"/>
+              <w:spacing w:lineRule="auto" w:line="240" w:before="0" w:after="0"/>
+              <w:jc w:val="left"/>
+              <w:rPr>
+                <w:rFonts w:ascii="Arial" w:hAnsi="Arial"/>
+              </w:rPr>
+            </w:pPr>
+            <w:r>
+              <w:rPr>
+                <w:rFonts w:ascii="Arial" w:hAnsi="Arial"/>
+              </w:rPr>
+            </w:r>
+          </w:p>
+          <w:p>
+            <w:pPr>
+              <w:pStyle w:val="Normal"/>
+              <w:widowControl w:val="false"/>
+              <w:suppressAutoHyphens w:val="true"/>
+              <w:spacing w:lineRule="auto" w:line="240" w:before="0" w:after="0"/>
+              <w:jc w:val="left"/>
+              <w:rPr>
+                <w:rFonts w:ascii="Arial" w:hAnsi="Arial"/>
+              </w:rPr>
+            </w:pPr>
+            <w:r>
+              <w:rPr>
+                <w:rFonts w:ascii="Arial" w:hAnsi="Arial"/>
+              </w:rPr>
+            </w:r>
+          </w:p>
+          <w:p>
+            <w:pPr>
+              <w:pStyle w:val="Normal"/>
+              <w:widowControl w:val="false"/>
+              <w:suppressAutoHyphens w:val="true"/>
+              <w:spacing w:lineRule="auto" w:line="240" w:before="0" w:after="0"/>
+              <w:jc w:val="left"/>
+              <w:rPr>
+                <w:rFonts w:ascii="Arial" w:hAnsi="Arial"/>
+              </w:rPr>
+            </w:pPr>
+            <w:r>
+              <w:rPr>
+                <w:rFonts w:ascii="Arial" w:hAnsi="Arial"/>
+              </w:rPr>
+            </w:r>
+          </w:p>
+        </w:tc>
+        <w:tc>
+          <w:tcPr>
+            <w:tcW w:w="1412" w:type="dxa"/>
             <w:tcBorders>
               <w:top w:val="single" w:sz="4" w:space="0" w:color="000000"/>
               <w:left w:val="single" w:sz="4" w:space="0" w:color="000000"/>
@@ -5214,7 +5214,6 @@
               <w:bottom w:val="single" w:sz="4" w:space="0" w:color="000000"/>
               <w:right w:val="single" w:sz="4" w:space="0" w:color="000000"/>
             </w:tcBorders>
-            <w:shd w:fill="FFFFA6" w:val="clear"/>
           </w:tcPr>
           <w:p>
             <w:pPr>
@@ -5250,7 +5249,6 @@
               <w:bottom w:val="single" w:sz="4" w:space="0" w:color="000000"/>
               <w:right w:val="single" w:sz="4" w:space="0" w:color="000000"/>
             </w:tcBorders>
-            <w:shd w:fill="FFFFA6" w:val="clear"/>
           </w:tcPr>
           <w:p>
             <w:pPr>
@@ -5282,11 +5280,11 @@
           <w:tcPr>
             <w:tcW w:w="2278" w:type="dxa"/>
             <w:tcBorders>
-              <w:left w:val="single" w:sz="4" w:space="0" w:color="000000"/>
-              <w:bottom w:val="single" w:sz="4" w:space="0" w:color="000000"/>
-              <w:right w:val="single" w:sz="4" w:space="0" w:color="000000"/>
-            </w:tcBorders>
-            <w:shd w:fill="FFFFA6" w:val="clear"/>
+              <w:left w:val="single" w:sz="4" w:space="0" w:color="81D41A"/>
+              <w:bottom w:val="single" w:sz="4" w:space="0" w:color="81D41A"/>
+              <w:right w:val="single" w:sz="4" w:space="0" w:color="81D41A"/>
+            </w:tcBorders>
+            <w:shd w:fill="81D41A" w:val="clear"/>
           </w:tcPr>
           <w:p>
             <w:pPr>
@@ -5322,7 +5320,7 @@
               <w:bottom w:val="single" w:sz="4" w:space="0" w:color="000000"/>
               <w:right w:val="single" w:sz="4" w:space="0" w:color="000000"/>
             </w:tcBorders>
-            <w:shd w:fill="FFFFA6" w:val="clear"/>
+            <w:shd w:fill="FFFF00" w:val="clear"/>
           </w:tcPr>
           <w:p>
             <w:pPr>
@@ -5349,6 +5347,49 @@
               <w:t>Name vom Layout</w:t>
             </w:r>
           </w:p>
+          <w:p>
+            <w:pPr>
+              <w:pStyle w:val="Normal"/>
+              <w:widowControl/>
+              <w:spacing w:lineRule="auto" w:line="240" w:before="0" w:after="0"/>
+              <w:jc w:val="left"/>
+              <w:rPr>
+                <w:rFonts w:ascii="Calibri" w:hAnsi="Calibri" w:eastAsia="Calibri" w:cs="Arial"/>
+                <w:kern w:val="0"/>
+                <w:sz w:val="22"/>
+                <w:szCs w:val="22"/>
+                <w:lang w:val="de-DE" w:eastAsia="en-US" w:bidi="ar-SA"/>
+              </w:rPr>
+            </w:pPr>
+            <w:r>
+              <w:rPr/>
+            </w:r>
+          </w:p>
+          <w:p>
+            <w:pPr>
+              <w:pStyle w:val="Normal"/>
+              <w:widowControl/>
+              <w:spacing w:lineRule="auto" w:line="240" w:before="0" w:after="0"/>
+              <w:jc w:val="left"/>
+              <w:rPr>
+                <w:rFonts w:ascii="Calibri" w:hAnsi="Calibri" w:eastAsia="Calibri" w:cs="Arial"/>
+                <w:kern w:val="0"/>
+                <w:sz w:val="22"/>
+                <w:szCs w:val="22"/>
+                <w:lang w:val="de-DE" w:eastAsia="en-US" w:bidi="ar-SA"/>
+              </w:rPr>
+            </w:pPr>
+            <w:r>
+              <w:rPr>
+                <w:rFonts w:eastAsia="Calibri" w:cs="Arial"/>
+                <w:kern w:val="0"/>
+                <w:sz w:val="22"/>
+                <w:szCs w:val="22"/>
+                <w:lang w:val="de-DE" w:eastAsia="en-US" w:bidi="ar-SA"/>
+              </w:rPr>
+              <w:t>ISSUE – revert to „Standard“ not possible</w:t>
+            </w:r>
+          </w:p>
         </w:tc>
         <w:tc>
           <w:tcPr>
@@ -5358,7 +5399,6 @@
               <w:bottom w:val="single" w:sz="4" w:space="0" w:color="000000"/>
               <w:right w:val="single" w:sz="4" w:space="0" w:color="000000"/>
             </w:tcBorders>
-            <w:shd w:fill="FFFFA6" w:val="clear"/>
           </w:tcPr>
           <w:p>
             <w:pPr>
@@ -5393,7 +5433,7 @@
               <w:left w:val="single" w:sz="4" w:space="0" w:color="000000"/>
               <w:bottom w:val="single" w:sz="4" w:space="0" w:color="000000"/>
             </w:tcBorders>
-            <w:shd w:fill="FFFFA6" w:val="clear"/>
+            <w:shd w:fill="81D41A" w:val="clear"/>
           </w:tcPr>
           <w:p>
             <w:pPr>
@@ -5421,14 +5461,14 @@
               <w:left w:val="single" w:sz="4" w:space="0" w:color="000000"/>
               <w:bottom w:val="single" w:sz="4" w:space="0" w:color="000000"/>
             </w:tcBorders>
-            <w:shd w:fill="FFFFA6" w:val="clear"/>
+            <w:shd w:fill="81D41A" w:val="clear"/>
           </w:tcPr>
           <w:p>
             <w:pPr>
               <w:pStyle w:val="Normal"/>
               <w:widowControl/>
               <w:suppressAutoHyphens w:val="true"/>
-              <w:overflowPunct w:val="false"/>
+              <w:overflowPunct w:val="true"/>
               <w:bidi w:val="0"/>
               <w:spacing w:lineRule="auto" w:line="276" w:before="0" w:after="200"/>
               <w:jc w:val="left"/>
@@ -5453,14 +5493,14 @@
               <w:left w:val="single" w:sz="4" w:space="0" w:color="000000"/>
               <w:bottom w:val="single" w:sz="4" w:space="0" w:color="000000"/>
             </w:tcBorders>
-            <w:shd w:fill="FFFFA6" w:val="clear"/>
+            <w:shd w:fill="81D41A" w:val="clear"/>
           </w:tcPr>
           <w:p>
             <w:pPr>
               <w:pStyle w:val="Normal"/>
               <w:widowControl/>
               <w:suppressAutoHyphens w:val="true"/>
-              <w:overflowPunct w:val="false"/>
+              <w:overflowPunct w:val="true"/>
               <w:bidi w:val="0"/>
               <w:spacing w:lineRule="auto" w:line="276" w:before="0" w:after="200"/>
               <w:jc w:val="left"/>
@@ -5480,63 +5520,56 @@
         </w:tc>
         <w:tc>
           <w:tcPr>
-            <w:tcW w:w="1377" w:type="dxa"/>
-            <w:tcBorders>
-              <w:left w:val="single" w:sz="4" w:space="0" w:color="000000"/>
-              <w:bottom w:val="single" w:sz="4" w:space="0" w:color="000000"/>
-            </w:tcBorders>
-            <w:shd w:fill="FFFFA6" w:val="clear"/>
-          </w:tcPr>
-          <w:p>
-            <w:pPr>
-              <w:pStyle w:val="Normal"/>
-              <w:widowControl w:val="false"/>
-              <w:suppressAutoHyphens w:val="true"/>
-              <w:spacing w:lineRule="auto" w:line="240" w:before="0" w:after="0"/>
-              <w:jc w:val="left"/>
-              <w:rPr>
-                <w:rFonts w:ascii="Arial" w:hAnsi="Arial"/>
-              </w:rPr>
-            </w:pPr>
-            <w:r>
-              <w:rPr>
-                <w:rFonts w:ascii="Arial" w:hAnsi="Arial"/>
-              </w:rPr>
-            </w:r>
-          </w:p>
-        </w:tc>
-        <w:tc>
-          <w:tcPr>
-            <w:tcW w:w="1414" w:type="dxa"/>
-            <w:tcBorders>
-              <w:left w:val="single" w:sz="4" w:space="0" w:color="000000"/>
-              <w:bottom w:val="single" w:sz="4" w:space="0" w:color="000000"/>
-              <w:right w:val="single" w:sz="4" w:space="0" w:color="000000"/>
-            </w:tcBorders>
-            <w:shd w:fill="FFFFA6" w:val="clear"/>
-          </w:tcPr>
-          <w:p>
-            <w:pPr>
-              <w:pStyle w:val="Normal"/>
-              <w:widowControl w:val="false"/>
-              <w:suppressAutoHyphens w:val="true"/>
-              <w:spacing w:lineRule="auto" w:line="240" w:before="0" w:after="0"/>
-              <w:jc w:val="left"/>
-              <w:rPr>
-                <w:rFonts w:ascii="Arial" w:hAnsi="Arial"/>
-              </w:rPr>
-            </w:pPr>
-            <w:r>
-              <w:rPr>
-                <w:rFonts w:ascii="Arial" w:hAnsi="Arial"/>
-              </w:rPr>
-              <w:t>New with 6.</w:t>
-            </w:r>
-            <w:r>
-              <w:rPr>
-                <w:rFonts w:ascii="Arial" w:hAnsi="Arial"/>
-              </w:rPr>
-              <w:t>13</w:t>
+            <w:tcW w:w="1379" w:type="dxa"/>
+            <w:tcBorders>
+              <w:left w:val="single" w:sz="4" w:space="0" w:color="000000"/>
+              <w:bottom w:val="single" w:sz="4" w:space="0" w:color="000000"/>
+            </w:tcBorders>
+          </w:tcPr>
+          <w:p>
+            <w:pPr>
+              <w:pStyle w:val="Normal"/>
+              <w:widowControl w:val="false"/>
+              <w:suppressAutoHyphens w:val="true"/>
+              <w:spacing w:lineRule="auto" w:line="240" w:before="0" w:after="0"/>
+              <w:jc w:val="left"/>
+              <w:rPr>
+                <w:rFonts w:ascii="Arial" w:hAnsi="Arial"/>
+              </w:rPr>
+            </w:pPr>
+            <w:r>
+              <w:rPr>
+                <w:rFonts w:ascii="Arial" w:hAnsi="Arial"/>
+              </w:rPr>
+            </w:r>
+          </w:p>
+        </w:tc>
+        <w:tc>
+          <w:tcPr>
+            <w:tcW w:w="1412" w:type="dxa"/>
+            <w:tcBorders>
+              <w:left w:val="single" w:sz="4" w:space="0" w:color="000000"/>
+              <w:bottom w:val="single" w:sz="4" w:space="0" w:color="000000"/>
+              <w:right w:val="single" w:sz="4" w:space="0" w:color="000000"/>
+            </w:tcBorders>
+            <w:shd w:fill="81D41A" w:val="clear"/>
+          </w:tcPr>
+          <w:p>
+            <w:pPr>
+              <w:pStyle w:val="Normal"/>
+              <w:widowControl w:val="false"/>
+              <w:suppressAutoHyphens w:val="true"/>
+              <w:spacing w:lineRule="auto" w:line="240" w:before="0" w:after="0"/>
+              <w:jc w:val="left"/>
+              <w:rPr>
+                <w:rFonts w:ascii="Arial" w:hAnsi="Arial"/>
+              </w:rPr>
+            </w:pPr>
+            <w:r>
+              <w:rPr>
+                <w:rFonts w:ascii="Arial" w:hAnsi="Arial"/>
+              </w:rPr>
+              <w:t>New with 6.13</w:t>
             </w:r>
           </w:p>
           <w:p>
@@ -5569,7 +5602,6 @@
               <w:bottom w:val="single" w:sz="4" w:space="0" w:color="000000"/>
               <w:right w:val="single" w:sz="4" w:space="0" w:color="000000"/>
             </w:tcBorders>
-            <w:shd w:fill="FFFFA6" w:val="clear"/>
           </w:tcPr>
           <w:p>
             <w:pPr>
@@ -5605,7 +5637,6 @@
               <w:bottom w:val="single" w:sz="4" w:space="0" w:color="000000"/>
               <w:right w:val="single" w:sz="4" w:space="0" w:color="000000"/>
             </w:tcBorders>
-            <w:shd w:fill="FFFFA6" w:val="clear"/>
           </w:tcPr>
           <w:p>
             <w:pPr>
@@ -5637,11 +5668,11 @@
           <w:tcPr>
             <w:tcW w:w="2278" w:type="dxa"/>
             <w:tcBorders>
-              <w:left w:val="single" w:sz="4" w:space="0" w:color="000000"/>
-              <w:bottom w:val="single" w:sz="4" w:space="0" w:color="000000"/>
-              <w:right w:val="single" w:sz="4" w:space="0" w:color="000000"/>
-            </w:tcBorders>
-            <w:shd w:fill="FFFFA6" w:val="clear"/>
+              <w:left w:val="single" w:sz="4" w:space="0" w:color="81D41A"/>
+              <w:bottom w:val="single" w:sz="4" w:space="0" w:color="81D41A"/>
+              <w:right w:val="single" w:sz="4" w:space="0" w:color="81D41A"/>
+            </w:tcBorders>
+            <w:shd w:fill="81D41A" w:val="clear"/>
           </w:tcPr>
           <w:p>
             <w:pPr>
@@ -5702,7 +5733,7 @@
               <w:bottom w:val="single" w:sz="4" w:space="0" w:color="000000"/>
               <w:right w:val="single" w:sz="4" w:space="0" w:color="000000"/>
             </w:tcBorders>
-            <w:shd w:fill="FFFFA6" w:val="clear"/>
+            <w:shd w:fill="FFFF00" w:val="clear"/>
           </w:tcPr>
           <w:p>
             <w:pPr>
@@ -5729,6 +5760,49 @@
               <w:t>Initialwert für Countdown, …</w:t>
             </w:r>
           </w:p>
+          <w:p>
+            <w:pPr>
+              <w:pStyle w:val="Normal"/>
+              <w:widowControl/>
+              <w:spacing w:lineRule="auto" w:line="240" w:before="0" w:after="0"/>
+              <w:jc w:val="left"/>
+              <w:rPr>
+                <w:rFonts w:ascii="Calibri" w:hAnsi="Calibri" w:eastAsia="Calibri" w:cs="Arial"/>
+                <w:kern w:val="0"/>
+                <w:sz w:val="22"/>
+                <w:szCs w:val="22"/>
+                <w:lang w:val="de-DE" w:eastAsia="en-US" w:bidi="ar-SA"/>
+              </w:rPr>
+            </w:pPr>
+            <w:r>
+              <w:rPr/>
+            </w:r>
+          </w:p>
+          <w:p>
+            <w:pPr>
+              <w:pStyle w:val="Normal"/>
+              <w:widowControl/>
+              <w:spacing w:lineRule="auto" w:line="240" w:before="0" w:after="0"/>
+              <w:jc w:val="left"/>
+              <w:rPr>
+                <w:rFonts w:ascii="Calibri" w:hAnsi="Calibri" w:eastAsia="Calibri" w:cs="Arial"/>
+                <w:kern w:val="0"/>
+                <w:sz w:val="22"/>
+                <w:szCs w:val="22"/>
+                <w:lang w:val="de-DE" w:eastAsia="en-US" w:bidi="ar-SA"/>
+              </w:rPr>
+            </w:pPr>
+            <w:r>
+              <w:rPr>
+                <w:rFonts w:eastAsia="Calibri" w:cs="Arial"/>
+                <w:kern w:val="0"/>
+                <w:sz w:val="22"/>
+                <w:szCs w:val="22"/>
+                <w:lang w:val="de-DE" w:eastAsia="en-US" w:bidi="ar-SA"/>
+              </w:rPr>
+              <w:t>ISSUE – sending time instead of timeframe does not set target time</w:t>
+            </w:r>
+          </w:p>
         </w:tc>
         <w:tc>
           <w:tcPr>
@@ -5738,7 +5812,6 @@
               <w:bottom w:val="single" w:sz="4" w:space="0" w:color="000000"/>
               <w:right w:val="single" w:sz="4" w:space="0" w:color="000000"/>
             </w:tcBorders>
-            <w:shd w:fill="FFFFA6" w:val="clear"/>
           </w:tcPr>
           <w:p>
             <w:pPr>
@@ -5773,7 +5846,7 @@
               <w:left w:val="single" w:sz="4" w:space="0" w:color="000000"/>
               <w:bottom w:val="single" w:sz="4" w:space="0" w:color="000000"/>
             </w:tcBorders>
-            <w:shd w:fill="FFFFA6" w:val="clear"/>
+            <w:shd w:fill="81D41A" w:val="clear"/>
           </w:tcPr>
           <w:p>
             <w:pPr>
@@ -5803,7 +5876,7 @@
               <w:left w:val="single" w:sz="4" w:space="0" w:color="000000"/>
               <w:bottom w:val="single" w:sz="4" w:space="0" w:color="000000"/>
             </w:tcBorders>
-            <w:shd w:fill="FFFFA6" w:val="clear"/>
+            <w:shd w:fill="81D41A" w:val="clear"/>
           </w:tcPr>
           <w:p>
             <w:pPr>
@@ -5813,7 +5886,7 @@
             </w:pPr>
             <w:r>
               <w:rPr/>
-              <w:t>stage_timerinit</w:t>
+              <w:t>stage_timerinit_seconds</w:t>
             </w:r>
           </w:p>
           <w:p>
@@ -5825,6 +5898,7 @@
             </w:pPr>
             <w:r>
               <w:rPr/>
+              <w:t>stage_timerinit_time</w:t>
             </w:r>
           </w:p>
         </w:tc>
@@ -5835,7 +5909,7 @@
               <w:left w:val="single" w:sz="4" w:space="0" w:color="000000"/>
               <w:bottom w:val="single" w:sz="4" w:space="0" w:color="000000"/>
             </w:tcBorders>
-            <w:shd w:fill="FFFFA6" w:val="clear"/>
+            <w:shd w:fill="81D41A" w:val="clear"/>
           </w:tcPr>
           <w:p>
             <w:pPr>
@@ -5860,63 +5934,56 @@
         </w:tc>
         <w:tc>
           <w:tcPr>
-            <w:tcW w:w="1377" w:type="dxa"/>
-            <w:tcBorders>
-              <w:left w:val="single" w:sz="4" w:space="0" w:color="000000"/>
-              <w:bottom w:val="single" w:sz="4" w:space="0" w:color="000000"/>
-            </w:tcBorders>
-            <w:shd w:fill="FFFFA6" w:val="clear"/>
-          </w:tcPr>
-          <w:p>
-            <w:pPr>
-              <w:pStyle w:val="Normal"/>
-              <w:widowControl w:val="false"/>
-              <w:suppressAutoHyphens w:val="true"/>
-              <w:spacing w:lineRule="auto" w:line="240" w:before="0" w:after="0"/>
-              <w:jc w:val="left"/>
-              <w:rPr>
-                <w:rFonts w:ascii="Arial" w:hAnsi="Arial"/>
-              </w:rPr>
-            </w:pPr>
-            <w:r>
-              <w:rPr>
-                <w:rFonts w:ascii="Arial" w:hAnsi="Arial"/>
-              </w:rPr>
-            </w:r>
-          </w:p>
-        </w:tc>
-        <w:tc>
-          <w:tcPr>
-            <w:tcW w:w="1414" w:type="dxa"/>
-            <w:tcBorders>
-              <w:left w:val="single" w:sz="4" w:space="0" w:color="000000"/>
-              <w:bottom w:val="single" w:sz="4" w:space="0" w:color="000000"/>
-              <w:right w:val="single" w:sz="4" w:space="0" w:color="000000"/>
-            </w:tcBorders>
-            <w:shd w:fill="FFFFA6" w:val="clear"/>
-          </w:tcPr>
-          <w:p>
-            <w:pPr>
-              <w:pStyle w:val="Normal"/>
-              <w:widowControl w:val="false"/>
-              <w:suppressAutoHyphens w:val="true"/>
-              <w:spacing w:lineRule="auto" w:line="240" w:before="0" w:after="0"/>
-              <w:jc w:val="left"/>
-              <w:rPr>
-                <w:rFonts w:ascii="Arial" w:hAnsi="Arial"/>
-              </w:rPr>
-            </w:pPr>
-            <w:r>
-              <w:rPr>
-                <w:rFonts w:ascii="Arial" w:hAnsi="Arial"/>
-              </w:rPr>
-              <w:t>New with 6.1</w:t>
-            </w:r>
-            <w:r>
-              <w:rPr>
-                <w:rFonts w:ascii="Arial" w:hAnsi="Arial"/>
-              </w:rPr>
-              <w:t>3</w:t>
+            <w:tcW w:w="1379" w:type="dxa"/>
+            <w:tcBorders>
+              <w:left w:val="single" w:sz="4" w:space="0" w:color="000000"/>
+              <w:bottom w:val="single" w:sz="4" w:space="0" w:color="000000"/>
+            </w:tcBorders>
+          </w:tcPr>
+          <w:p>
+            <w:pPr>
+              <w:pStyle w:val="Normal"/>
+              <w:widowControl w:val="false"/>
+              <w:suppressAutoHyphens w:val="true"/>
+              <w:spacing w:lineRule="auto" w:line="240" w:before="0" w:after="0"/>
+              <w:jc w:val="left"/>
+              <w:rPr>
+                <w:rFonts w:ascii="Arial" w:hAnsi="Arial"/>
+              </w:rPr>
+            </w:pPr>
+            <w:r>
+              <w:rPr>
+                <w:rFonts w:ascii="Arial" w:hAnsi="Arial"/>
+              </w:rPr>
+            </w:r>
+          </w:p>
+        </w:tc>
+        <w:tc>
+          <w:tcPr>
+            <w:tcW w:w="1412" w:type="dxa"/>
+            <w:tcBorders>
+              <w:left w:val="single" w:sz="4" w:space="0" w:color="000000"/>
+              <w:bottom w:val="single" w:sz="4" w:space="0" w:color="000000"/>
+              <w:right w:val="single" w:sz="4" w:space="0" w:color="000000"/>
+            </w:tcBorders>
+            <w:shd w:fill="81D41A" w:val="clear"/>
+          </w:tcPr>
+          <w:p>
+            <w:pPr>
+              <w:pStyle w:val="Normal"/>
+              <w:widowControl w:val="false"/>
+              <w:suppressAutoHyphens w:val="true"/>
+              <w:spacing w:lineRule="auto" w:line="240" w:before="0" w:after="0"/>
+              <w:jc w:val="left"/>
+              <w:rPr>
+                <w:rFonts w:ascii="Arial" w:hAnsi="Arial"/>
+              </w:rPr>
+            </w:pPr>
+            <w:r>
+              <w:rPr>
+                <w:rFonts w:ascii="Arial" w:hAnsi="Arial"/>
+              </w:rPr>
+              <w:t>New with 6.13</w:t>
             </w:r>
           </w:p>
           <w:p>
@@ -5949,7 +6016,6 @@
               <w:bottom w:val="single" w:sz="4" w:space="0" w:color="000000"/>
               <w:right w:val="single" w:sz="4" w:space="0" w:color="000000"/>
             </w:tcBorders>
-            <w:shd w:fill="FFFFA6" w:val="clear"/>
           </w:tcPr>
           <w:p>
             <w:pPr>
@@ -5973,8 +6039,33 @@
                 <w:szCs w:val="22"/>
                 <w:lang w:val="de-DE" w:eastAsia="en-US" w:bidi="ar-SA"/>
               </w:rPr>
-              <w:t>/stage/message</w:t>
-            </w:r>
+              <w:t>/stage/message/text</w:t>
+            </w:r>
+          </w:p>
+        </w:tc>
+        <w:tc>
+          <w:tcPr>
+            <w:tcW w:w="903" w:type="dxa"/>
+            <w:tcBorders>
+              <w:left w:val="single" w:sz="4" w:space="0" w:color="000000"/>
+              <w:bottom w:val="single" w:sz="4" w:space="0" w:color="000000"/>
+              <w:right w:val="single" w:sz="4" w:space="0" w:color="000000"/>
+            </w:tcBorders>
+          </w:tcPr>
+          <w:p>
+            <w:pPr>
+              <w:pStyle w:val="Normal"/>
+              <w:widowControl/>
+              <w:spacing w:lineRule="auto" w:line="240" w:before="0" w:after="0"/>
+              <w:jc w:val="left"/>
+              <w:rPr>
+                <w:rFonts w:ascii="Calibri" w:hAnsi="Calibri" w:eastAsia="Calibri" w:cs="Arial"/>
+                <w:kern w:val="0"/>
+                <w:sz w:val="22"/>
+                <w:szCs w:val="22"/>
+                <w:lang w:val="de-DE" w:eastAsia="en-US" w:bidi="ar-SA"/>
+              </w:rPr>
+            </w:pPr>
             <w:r>
               <w:rPr>
                 <w:rFonts w:eastAsia="Calibri" w:cs="Arial"/>
@@ -5983,8 +6074,34 @@
                 <w:szCs w:val="22"/>
                 <w:lang w:val="de-DE" w:eastAsia="en-US" w:bidi="ar-SA"/>
               </w:rPr>
-              <w:t>/</w:t>
-            </w:r>
+              <w:t>string</w:t>
+            </w:r>
+          </w:p>
+        </w:tc>
+        <w:tc>
+          <w:tcPr>
+            <w:tcW w:w="2278" w:type="dxa"/>
+            <w:tcBorders>
+              <w:left w:val="single" w:sz="4" w:space="0" w:color="81D41A"/>
+              <w:bottom w:val="single" w:sz="4" w:space="0" w:color="81D41A"/>
+              <w:right w:val="single" w:sz="4" w:space="0" w:color="81D41A"/>
+            </w:tcBorders>
+            <w:shd w:fill="81D41A" w:val="clear"/>
+          </w:tcPr>
+          <w:p>
+            <w:pPr>
+              <w:pStyle w:val="Normal"/>
+              <w:widowControl/>
+              <w:spacing w:lineRule="auto" w:line="240" w:before="0" w:after="0"/>
+              <w:jc w:val="left"/>
+              <w:rPr>
+                <w:rFonts w:ascii="Calibri" w:hAnsi="Calibri" w:eastAsia="Calibri" w:cs="Arial"/>
+                <w:kern w:val="0"/>
+                <w:sz w:val="22"/>
+                <w:szCs w:val="22"/>
+                <w:lang w:val="de-DE" w:eastAsia="en-US" w:bidi="ar-SA"/>
+              </w:rPr>
+            </w:pPr>
             <w:r>
               <w:rPr>
                 <w:rFonts w:eastAsia="Calibri" w:cs="Arial"/>
@@ -5993,19 +6110,18 @@
                 <w:szCs w:val="22"/>
                 <w:lang w:val="de-DE" w:eastAsia="en-US" w:bidi="ar-SA"/>
               </w:rPr>
-              <w:t>text</w:t>
-            </w:r>
-          </w:p>
-        </w:tc>
-        <w:tc>
-          <w:tcPr>
-            <w:tcW w:w="903" w:type="dxa"/>
-            <w:tcBorders>
-              <w:left w:val="single" w:sz="4" w:space="0" w:color="000000"/>
-              <w:bottom w:val="single" w:sz="4" w:space="0" w:color="000000"/>
-              <w:right w:val="single" w:sz="4" w:space="0" w:color="000000"/>
-            </w:tcBorders>
-            <w:shd w:fill="FFFFA6" w:val="clear"/>
+              <w:t>Text, der gezeigt werden soll</w:t>
+            </w:r>
+          </w:p>
+        </w:tc>
+        <w:tc>
+          <w:tcPr>
+            <w:tcW w:w="3287" w:type="dxa"/>
+            <w:tcBorders>
+              <w:left w:val="single" w:sz="4" w:space="0" w:color="000000"/>
+              <w:bottom w:val="single" w:sz="4" w:space="0" w:color="000000"/>
+              <w:right w:val="single" w:sz="4" w:space="0" w:color="000000"/>
+            </w:tcBorders>
           </w:tcPr>
           <w:p>
             <w:pPr>
@@ -6029,158 +6145,81 @@
                 <w:szCs w:val="22"/>
                 <w:lang w:val="de-DE" w:eastAsia="en-US" w:bidi="ar-SA"/>
               </w:rPr>
-              <w:t>string</w:t>
-            </w:r>
-          </w:p>
-        </w:tc>
-        <w:tc>
-          <w:tcPr>
-            <w:tcW w:w="2278" w:type="dxa"/>
-            <w:tcBorders>
-              <w:left w:val="single" w:sz="4" w:space="0" w:color="000000"/>
-              <w:bottom w:val="single" w:sz="4" w:space="0" w:color="000000"/>
-              <w:right w:val="single" w:sz="4" w:space="0" w:color="000000"/>
-            </w:tcBorders>
-            <w:shd w:fill="FFFFA6" w:val="clear"/>
+              <w:t>Text, der gezeigt werden soll</w:t>
+            </w:r>
+          </w:p>
+        </w:tc>
+        <w:tc>
+          <w:tcPr>
+            <w:tcW w:w="1328" w:type="dxa"/>
+            <w:tcBorders>
+              <w:left w:val="single" w:sz="4" w:space="0" w:color="000000"/>
+              <w:bottom w:val="single" w:sz="4" w:space="0" w:color="000000"/>
+              <w:right w:val="single" w:sz="4" w:space="0" w:color="000000"/>
+            </w:tcBorders>
+          </w:tcPr>
+          <w:p>
+            <w:pPr>
+              <w:pStyle w:val="Normal"/>
+              <w:widowControl w:val="false"/>
+              <w:suppressAutoHyphens w:val="true"/>
+              <w:spacing w:lineRule="auto" w:line="240" w:before="0" w:after="0"/>
+              <w:jc w:val="left"/>
+              <w:rPr>
+                <w:rFonts w:ascii="Arial" w:hAnsi="Arial" w:eastAsia="Calibri" w:cs="Arial"/>
+                <w:kern w:val="0"/>
+                <w:sz w:val="22"/>
+                <w:szCs w:val="22"/>
+                <w:lang w:val="de-DE" w:eastAsia="en-US" w:bidi="ar-SA"/>
+              </w:rPr>
+            </w:pPr>
+            <w:r>
+              <w:rPr>
+                <w:rFonts w:eastAsia="Calibri" w:cs="Arial" w:ascii="Arial" w:hAnsi="Arial"/>
+                <w:kern w:val="0"/>
+                <w:sz w:val="22"/>
+                <w:szCs w:val="22"/>
+                <w:lang w:val="de-DE" w:eastAsia="en-US" w:bidi="ar-SA"/>
+              </w:rPr>
+            </w:r>
+          </w:p>
+        </w:tc>
+        <w:tc>
+          <w:tcPr>
+            <w:tcW w:w="3396" w:type="dxa"/>
+            <w:tcBorders>
+              <w:left w:val="single" w:sz="4" w:space="0" w:color="000000"/>
+              <w:bottom w:val="single" w:sz="4" w:space="0" w:color="000000"/>
+            </w:tcBorders>
+            <w:shd w:fill="81D41A" w:val="clear"/>
+          </w:tcPr>
+          <w:p>
+            <w:pPr>
+              <w:pStyle w:val="Normal"/>
+              <w:spacing w:before="0" w:after="200"/>
+              <w:rPr/>
+            </w:pPr>
+            <w:r>
+              <w:rPr/>
+              <w:t>stage_message_text</w:t>
+            </w:r>
+          </w:p>
+        </w:tc>
+        <w:tc>
+          <w:tcPr>
+            <w:tcW w:w="3253" w:type="dxa"/>
+            <w:tcBorders>
+              <w:left w:val="single" w:sz="4" w:space="0" w:color="000000"/>
+              <w:bottom w:val="single" w:sz="4" w:space="0" w:color="000000"/>
+            </w:tcBorders>
+            <w:shd w:fill="81D41A" w:val="clear"/>
           </w:tcPr>
           <w:p>
             <w:pPr>
               <w:pStyle w:val="Normal"/>
               <w:widowControl/>
-              <w:spacing w:lineRule="auto" w:line="240" w:before="0" w:after="0"/>
-              <w:jc w:val="left"/>
-              <w:rPr>
-                <w:rFonts w:ascii="Calibri" w:hAnsi="Calibri" w:eastAsia="Calibri" w:cs="Arial"/>
-                <w:kern w:val="0"/>
-                <w:sz w:val="22"/>
-                <w:szCs w:val="22"/>
-                <w:lang w:val="de-DE" w:eastAsia="en-US" w:bidi="ar-SA"/>
-              </w:rPr>
-            </w:pPr>
-            <w:r>
-              <w:rPr>
-                <w:rFonts w:eastAsia="Calibri" w:cs="Arial"/>
-                <w:kern w:val="0"/>
-                <w:sz w:val="22"/>
-                <w:szCs w:val="22"/>
-                <w:lang w:val="de-DE" w:eastAsia="en-US" w:bidi="ar-SA"/>
-              </w:rPr>
-              <w:t>Text, der gezeigt werden soll</w:t>
-            </w:r>
-          </w:p>
-        </w:tc>
-        <w:tc>
-          <w:tcPr>
-            <w:tcW w:w="3287" w:type="dxa"/>
-            <w:tcBorders>
-              <w:left w:val="single" w:sz="4" w:space="0" w:color="000000"/>
-              <w:bottom w:val="single" w:sz="4" w:space="0" w:color="000000"/>
-              <w:right w:val="single" w:sz="4" w:space="0" w:color="000000"/>
-            </w:tcBorders>
-            <w:shd w:fill="FFFFA6" w:val="clear"/>
-          </w:tcPr>
-          <w:p>
-            <w:pPr>
-              <w:pStyle w:val="Normal"/>
-              <w:widowControl/>
-              <w:spacing w:lineRule="auto" w:line="240" w:before="0" w:after="0"/>
-              <w:jc w:val="left"/>
-              <w:rPr>
-                <w:rFonts w:ascii="Calibri" w:hAnsi="Calibri" w:eastAsia="Calibri" w:cs="Arial"/>
-                <w:kern w:val="0"/>
-                <w:sz w:val="22"/>
-                <w:szCs w:val="22"/>
-                <w:lang w:val="de-DE" w:eastAsia="en-US" w:bidi="ar-SA"/>
-              </w:rPr>
-            </w:pPr>
-            <w:r>
-              <w:rPr>
-                <w:rFonts w:eastAsia="Calibri" w:cs="Arial"/>
-                <w:kern w:val="0"/>
-                <w:sz w:val="22"/>
-                <w:szCs w:val="22"/>
-                <w:lang w:val="de-DE" w:eastAsia="en-US" w:bidi="ar-SA"/>
-              </w:rPr>
-              <w:t>Text, der gezeigt werden soll</w:t>
-            </w:r>
-          </w:p>
-        </w:tc>
-        <w:tc>
-          <w:tcPr>
-            <w:tcW w:w="1328" w:type="dxa"/>
-            <w:tcBorders>
-              <w:left w:val="single" w:sz="4" w:space="0" w:color="000000"/>
-              <w:bottom w:val="single" w:sz="4" w:space="0" w:color="000000"/>
-              <w:right w:val="single" w:sz="4" w:space="0" w:color="000000"/>
-            </w:tcBorders>
-            <w:shd w:fill="FFFFA6" w:val="clear"/>
-          </w:tcPr>
-          <w:p>
-            <w:pPr>
-              <w:pStyle w:val="Normal"/>
-              <w:widowControl w:val="false"/>
-              <w:suppressAutoHyphens w:val="true"/>
-              <w:spacing w:lineRule="auto" w:line="240" w:before="0" w:after="0"/>
-              <w:jc w:val="left"/>
-              <w:rPr>
-                <w:rFonts w:ascii="Arial" w:hAnsi="Arial" w:eastAsia="Calibri" w:cs="Arial"/>
-                <w:kern w:val="0"/>
-                <w:sz w:val="22"/>
-                <w:szCs w:val="22"/>
-                <w:lang w:val="de-DE" w:eastAsia="en-US" w:bidi="ar-SA"/>
-              </w:rPr>
-            </w:pPr>
-            <w:r>
-              <w:rPr>
-                <w:rFonts w:eastAsia="Calibri" w:cs="Arial" w:ascii="Arial" w:hAnsi="Arial"/>
-                <w:kern w:val="0"/>
-                <w:sz w:val="22"/>
-                <w:szCs w:val="22"/>
-                <w:lang w:val="de-DE" w:eastAsia="en-US" w:bidi="ar-SA"/>
-              </w:rPr>
-            </w:r>
-          </w:p>
-        </w:tc>
-        <w:tc>
-          <w:tcPr>
-            <w:tcW w:w="3396" w:type="dxa"/>
-            <w:tcBorders>
-              <w:left w:val="single" w:sz="4" w:space="0" w:color="000000"/>
-              <w:bottom w:val="single" w:sz="4" w:space="0" w:color="000000"/>
-            </w:tcBorders>
-            <w:shd w:fill="FFFFA6" w:val="clear"/>
-          </w:tcPr>
-          <w:p>
-            <w:pPr>
-              <w:pStyle w:val="Normal"/>
-              <w:spacing w:before="0" w:after="200"/>
-              <w:rPr/>
-            </w:pPr>
-            <w:r>
-              <w:rPr/>
-              <w:t>stage_message</w:t>
-            </w:r>
-            <w:r>
-              <w:rPr/>
-              <w:t>_text</w:t>
-            </w:r>
-          </w:p>
-        </w:tc>
-        <w:tc>
-          <w:tcPr>
-            <w:tcW w:w="3253" w:type="dxa"/>
-            <w:tcBorders>
-              <w:left w:val="single" w:sz="4" w:space="0" w:color="000000"/>
-              <w:bottom w:val="single" w:sz="4" w:space="0" w:color="000000"/>
-            </w:tcBorders>
-            <w:shd w:fill="FFFFA6" w:val="clear"/>
-          </w:tcPr>
-          <w:p>
-            <w:pPr>
-              <w:pStyle w:val="Normal"/>
-              <w:widowControl/>
-              <w:suppressAutoHyphens w:val="true"/>
-              <w:overflowPunct w:val="false"/>
+              <w:suppressAutoHyphens w:val="true"/>
+              <w:overflowPunct w:val="true"/>
               <w:bidi w:val="0"/>
               <w:spacing w:lineRule="auto" w:line="276" w:before="0" w:after="200"/>
               <w:jc w:val="left"/>
@@ -6199,14 +6238,14 @@
               <w:left w:val="single" w:sz="4" w:space="0" w:color="000000"/>
               <w:bottom w:val="single" w:sz="4" w:space="0" w:color="000000"/>
             </w:tcBorders>
-            <w:shd w:fill="FFFFA6" w:val="clear"/>
+            <w:shd w:fill="81D41A" w:val="clear"/>
           </w:tcPr>
           <w:p>
             <w:pPr>
               <w:pStyle w:val="Normal"/>
               <w:widowControl/>
               <w:suppressAutoHyphens w:val="true"/>
-              <w:overflowPunct w:val="false"/>
+              <w:overflowPunct w:val="true"/>
               <w:bidi w:val="0"/>
               <w:spacing w:lineRule="auto" w:line="276" w:before="0" w:after="200"/>
               <w:jc w:val="left"/>
@@ -6220,57 +6259,62 @@
         </w:tc>
         <w:tc>
           <w:tcPr>
-            <w:tcW w:w="1377" w:type="dxa"/>
-            <w:tcBorders>
-              <w:left w:val="single" w:sz="4" w:space="0" w:color="000000"/>
-              <w:bottom w:val="single" w:sz="4" w:space="0" w:color="000000"/>
-            </w:tcBorders>
-            <w:shd w:fill="FFFFA6" w:val="clear"/>
-          </w:tcPr>
-          <w:p>
-            <w:pPr>
-              <w:pStyle w:val="Normal"/>
-              <w:widowControl w:val="false"/>
-              <w:suppressAutoHyphens w:val="true"/>
-              <w:spacing w:lineRule="auto" w:line="240" w:before="0" w:after="0"/>
-              <w:jc w:val="left"/>
-              <w:rPr>
-                <w:rFonts w:ascii="Arial" w:hAnsi="Arial"/>
-              </w:rPr>
-            </w:pPr>
-            <w:r>
-              <w:rPr>
-                <w:rFonts w:ascii="Arial" w:hAnsi="Arial"/>
-              </w:rPr>
-            </w:r>
-          </w:p>
-        </w:tc>
-        <w:tc>
-          <w:tcPr>
-            <w:tcW w:w="1414" w:type="dxa"/>
-            <w:tcBorders>
-              <w:left w:val="single" w:sz="4" w:space="0" w:color="000000"/>
-              <w:bottom w:val="single" w:sz="4" w:space="0" w:color="000000"/>
-              <w:right w:val="single" w:sz="4" w:space="0" w:color="000000"/>
-            </w:tcBorders>
-            <w:shd w:fill="FFFFA6" w:val="clear"/>
-          </w:tcPr>
-          <w:p>
-            <w:pPr>
-              <w:pStyle w:val="Normal"/>
-              <w:widowControl w:val="false"/>
-              <w:suppressAutoHyphens w:val="true"/>
-              <w:spacing w:lineRule="auto" w:line="240" w:before="0" w:after="0"/>
-              <w:jc w:val="left"/>
-              <w:rPr>
-                <w:rFonts w:ascii="Arial" w:hAnsi="Arial"/>
-              </w:rPr>
-            </w:pPr>
-            <w:r>
-              <w:rPr>
-                <w:rFonts w:ascii="Arial" w:hAnsi="Arial"/>
-              </w:rPr>
-              <w:t>New with 6.10a</w:t>
+            <w:tcW w:w="1379" w:type="dxa"/>
+            <w:tcBorders>
+              <w:left w:val="single" w:sz="4" w:space="0" w:color="000000"/>
+              <w:bottom w:val="single" w:sz="4" w:space="0" w:color="000000"/>
+            </w:tcBorders>
+          </w:tcPr>
+          <w:p>
+            <w:pPr>
+              <w:pStyle w:val="Normal"/>
+              <w:widowControl w:val="false"/>
+              <w:suppressAutoHyphens w:val="true"/>
+              <w:spacing w:lineRule="auto" w:line="240" w:before="0" w:after="0"/>
+              <w:jc w:val="left"/>
+              <w:rPr>
+                <w:rFonts w:ascii="Arial" w:hAnsi="Arial"/>
+              </w:rPr>
+            </w:pPr>
+            <w:r>
+              <w:rPr>
+                <w:rFonts w:ascii="Arial" w:hAnsi="Arial"/>
+              </w:rPr>
+            </w:r>
+          </w:p>
+        </w:tc>
+        <w:tc>
+          <w:tcPr>
+            <w:tcW w:w="1412" w:type="dxa"/>
+            <w:tcBorders>
+              <w:left w:val="single" w:sz="4" w:space="0" w:color="000000"/>
+              <w:bottom w:val="single" w:sz="4" w:space="0" w:color="000000"/>
+              <w:right w:val="single" w:sz="4" w:space="0" w:color="000000"/>
+            </w:tcBorders>
+            <w:shd w:fill="81D41A" w:val="clear"/>
+          </w:tcPr>
+          <w:p>
+            <w:pPr>
+              <w:pStyle w:val="Normal"/>
+              <w:widowControl w:val="false"/>
+              <w:suppressAutoHyphens w:val="true"/>
+              <w:spacing w:lineRule="auto" w:line="240" w:before="0" w:after="0"/>
+              <w:jc w:val="left"/>
+              <w:rPr>
+                <w:rFonts w:ascii="Arial" w:hAnsi="Arial"/>
+              </w:rPr>
+            </w:pPr>
+            <w:r>
+              <w:rPr>
+                <w:rFonts w:ascii="Arial" w:hAnsi="Arial"/>
+              </w:rPr>
+              <w:t>New with 6.1</w:t>
+            </w:r>
+            <w:r>
+              <w:rPr>
+                <w:rFonts w:ascii="Arial" w:hAnsi="Arial"/>
+              </w:rPr>
+              <w:t>3</w:t>
             </w:r>
           </w:p>
           <w:p>
@@ -6573,33 +6617,33 @@
         </w:tc>
         <w:tc>
           <w:tcPr>
-            <w:tcW w:w="1377" w:type="dxa"/>
-            <w:tcBorders>
-              <w:left w:val="single" w:sz="4" w:space="0" w:color="000000"/>
-              <w:bottom w:val="single" w:sz="4" w:space="0" w:color="000000"/>
-            </w:tcBorders>
-          </w:tcPr>
-          <w:p>
-            <w:pPr>
-              <w:pStyle w:val="Normal"/>
-              <w:widowControl w:val="false"/>
-              <w:suppressAutoHyphens w:val="true"/>
-              <w:spacing w:lineRule="auto" w:line="240" w:before="0" w:after="0"/>
-              <w:jc w:val="left"/>
-              <w:rPr>
-                <w:rFonts w:ascii="Arial" w:hAnsi="Arial"/>
-              </w:rPr>
-            </w:pPr>
-            <w:r>
-              <w:rPr>
-                <w:rFonts w:ascii="Arial" w:hAnsi="Arial"/>
-              </w:rPr>
-            </w:r>
-          </w:p>
-        </w:tc>
-        <w:tc>
-          <w:tcPr>
-            <w:tcW w:w="1414" w:type="dxa"/>
+            <w:tcW w:w="1379" w:type="dxa"/>
+            <w:tcBorders>
+              <w:left w:val="single" w:sz="4" w:space="0" w:color="000000"/>
+              <w:bottom w:val="single" w:sz="4" w:space="0" w:color="000000"/>
+            </w:tcBorders>
+          </w:tcPr>
+          <w:p>
+            <w:pPr>
+              <w:pStyle w:val="Normal"/>
+              <w:widowControl w:val="false"/>
+              <w:suppressAutoHyphens w:val="true"/>
+              <w:spacing w:lineRule="auto" w:line="240" w:before="0" w:after="0"/>
+              <w:jc w:val="left"/>
+              <w:rPr>
+                <w:rFonts w:ascii="Arial" w:hAnsi="Arial"/>
+              </w:rPr>
+            </w:pPr>
+            <w:r>
+              <w:rPr>
+                <w:rFonts w:ascii="Arial" w:hAnsi="Arial"/>
+              </w:rPr>
+            </w:r>
+          </w:p>
+        </w:tc>
+        <w:tc>
+          <w:tcPr>
+            <w:tcW w:w="1412" w:type="dxa"/>
             <w:tcBorders>
               <w:left w:val="single" w:sz="4" w:space="0" w:color="000000"/>
               <w:bottom w:val="single" w:sz="4" w:space="0" w:color="000000"/>
@@ -6895,34 +6939,34 @@
         </w:tc>
         <w:tc>
           <w:tcPr>
-            <w:tcW w:w="1377" w:type="dxa"/>
-            <w:tcBorders>
-              <w:top w:val="single" w:sz="4" w:space="0" w:color="000000"/>
-              <w:left w:val="single" w:sz="4" w:space="0" w:color="000000"/>
-              <w:bottom w:val="single" w:sz="4" w:space="0" w:color="000000"/>
-            </w:tcBorders>
-          </w:tcPr>
-          <w:p>
-            <w:pPr>
-              <w:pStyle w:val="Normal"/>
-              <w:widowControl w:val="false"/>
-              <w:suppressAutoHyphens w:val="true"/>
-              <w:spacing w:lineRule="auto" w:line="240" w:before="0" w:after="0"/>
-              <w:jc w:val="left"/>
-              <w:rPr>
-                <w:rFonts w:ascii="Arial" w:hAnsi="Arial"/>
-              </w:rPr>
-            </w:pPr>
-            <w:r>
-              <w:rPr>
-                <w:rFonts w:ascii="Arial" w:hAnsi="Arial"/>
-              </w:rPr>
-            </w:r>
-          </w:p>
-        </w:tc>
-        <w:tc>
-          <w:tcPr>
-            <w:tcW w:w="1414" w:type="dxa"/>
+            <w:tcW w:w="1379" w:type="dxa"/>
+            <w:tcBorders>
+              <w:top w:val="single" w:sz="4" w:space="0" w:color="000000"/>
+              <w:left w:val="single" w:sz="4" w:space="0" w:color="000000"/>
+              <w:bottom w:val="single" w:sz="4" w:space="0" w:color="000000"/>
+            </w:tcBorders>
+          </w:tcPr>
+          <w:p>
+            <w:pPr>
+              <w:pStyle w:val="Normal"/>
+              <w:widowControl w:val="false"/>
+              <w:suppressAutoHyphens w:val="true"/>
+              <w:spacing w:lineRule="auto" w:line="240" w:before="0" w:after="0"/>
+              <w:jc w:val="left"/>
+              <w:rPr>
+                <w:rFonts w:ascii="Arial" w:hAnsi="Arial"/>
+              </w:rPr>
+            </w:pPr>
+            <w:r>
+              <w:rPr>
+                <w:rFonts w:ascii="Arial" w:hAnsi="Arial"/>
+              </w:rPr>
+            </w:r>
+          </w:p>
+        </w:tc>
+        <w:tc>
+          <w:tcPr>
+            <w:tcW w:w="1412" w:type="dxa"/>
             <w:tcBorders>
               <w:top w:val="single" w:sz="4" w:space="0" w:color="000000"/>
               <w:left w:val="single" w:sz="4" w:space="0" w:color="000000"/>
@@ -7214,34 +7258,34 @@
         </w:tc>
         <w:tc>
           <w:tcPr>
-            <w:tcW w:w="1377" w:type="dxa"/>
-            <w:tcBorders>
-              <w:top w:val="single" w:sz="4" w:space="0" w:color="000000"/>
-              <w:left w:val="single" w:sz="4" w:space="0" w:color="000000"/>
-              <w:bottom w:val="single" w:sz="4" w:space="0" w:color="000000"/>
-            </w:tcBorders>
-          </w:tcPr>
-          <w:p>
-            <w:pPr>
-              <w:pStyle w:val="Normal"/>
-              <w:widowControl w:val="false"/>
-              <w:suppressAutoHyphens w:val="true"/>
-              <w:spacing w:lineRule="auto" w:line="240" w:before="0" w:after="0"/>
-              <w:jc w:val="left"/>
-              <w:rPr>
-                <w:rFonts w:ascii="Arial" w:hAnsi="Arial"/>
-              </w:rPr>
-            </w:pPr>
-            <w:r>
-              <w:rPr>
-                <w:rFonts w:ascii="Arial" w:hAnsi="Arial"/>
-              </w:rPr>
-            </w:r>
-          </w:p>
-        </w:tc>
-        <w:tc>
-          <w:tcPr>
-            <w:tcW w:w="1414" w:type="dxa"/>
+            <w:tcW w:w="1379" w:type="dxa"/>
+            <w:tcBorders>
+              <w:top w:val="single" w:sz="4" w:space="0" w:color="000000"/>
+              <w:left w:val="single" w:sz="4" w:space="0" w:color="000000"/>
+              <w:bottom w:val="single" w:sz="4" w:space="0" w:color="000000"/>
+            </w:tcBorders>
+          </w:tcPr>
+          <w:p>
+            <w:pPr>
+              <w:pStyle w:val="Normal"/>
+              <w:widowControl w:val="false"/>
+              <w:suppressAutoHyphens w:val="true"/>
+              <w:spacing w:lineRule="auto" w:line="240" w:before="0" w:after="0"/>
+              <w:jc w:val="left"/>
+              <w:rPr>
+                <w:rFonts w:ascii="Arial" w:hAnsi="Arial"/>
+              </w:rPr>
+            </w:pPr>
+            <w:r>
+              <w:rPr>
+                <w:rFonts w:ascii="Arial" w:hAnsi="Arial"/>
+              </w:rPr>
+            </w:r>
+          </w:p>
+        </w:tc>
+        <w:tc>
+          <w:tcPr>
+            <w:tcW w:w="1412" w:type="dxa"/>
             <w:tcBorders>
               <w:top w:val="single" w:sz="4" w:space="0" w:color="000000"/>
               <w:left w:val="single" w:sz="4" w:space="0" w:color="000000"/>
@@ -7554,7 +7598,7 @@
         </w:tc>
         <w:tc>
           <w:tcPr>
-            <w:tcW w:w="1377" w:type="dxa"/>
+            <w:tcW w:w="1379" w:type="dxa"/>
             <w:tcBorders>
               <w:top w:val="single" w:sz="4" w:space="0" w:color="000000"/>
               <w:left w:val="single" w:sz="4" w:space="0" w:color="000000"/>
@@ -7578,7 +7622,7 @@
         </w:tc>
         <w:tc>
           <w:tcPr>
-            <w:tcW w:w="1414" w:type="dxa"/>
+            <w:tcW w:w="1412" w:type="dxa"/>
             <w:tcBorders>
               <w:top w:val="single" w:sz="4" w:space="0" w:color="000000"/>
               <w:left w:val="single" w:sz="4" w:space="0" w:color="000000"/>
@@ -7914,7 +7958,7 @@
         </w:tc>
         <w:tc>
           <w:tcPr>
-            <w:tcW w:w="1377" w:type="dxa"/>
+            <w:tcW w:w="1379" w:type="dxa"/>
             <w:tcBorders>
               <w:top w:val="single" w:sz="4" w:space="0" w:color="000000"/>
               <w:left w:val="single" w:sz="4" w:space="0" w:color="000000"/>
@@ -7938,7 +7982,7 @@
         </w:tc>
         <w:tc>
           <w:tcPr>
-            <w:tcW w:w="1414" w:type="dxa"/>
+            <w:tcW w:w="1412" w:type="dxa"/>
             <w:tcBorders>
               <w:top w:val="single" w:sz="4" w:space="0" w:color="000000"/>
               <w:left w:val="single" w:sz="4" w:space="0" w:color="000000"/>
@@ -8257,7 +8301,7 @@
         </w:tc>
         <w:tc>
           <w:tcPr>
-            <w:tcW w:w="1377" w:type="dxa"/>
+            <w:tcW w:w="1379" w:type="dxa"/>
             <w:tcBorders>
               <w:top w:val="single" w:sz="4" w:space="0" w:color="000000"/>
               <w:left w:val="single" w:sz="4" w:space="0" w:color="000000"/>
@@ -8277,7 +8321,7 @@
         </w:tc>
         <w:tc>
           <w:tcPr>
-            <w:tcW w:w="1414" w:type="dxa"/>
+            <w:tcW w:w="1412" w:type="dxa"/>
             <w:tcBorders>
               <w:top w:val="single" w:sz="4" w:space="0" w:color="000000"/>
               <w:left w:val="single" w:sz="4" w:space="0" w:color="000000"/>
@@ -8596,7 +8640,7 @@
         </w:tc>
         <w:tc>
           <w:tcPr>
-            <w:tcW w:w="1377" w:type="dxa"/>
+            <w:tcW w:w="1379" w:type="dxa"/>
             <w:tcBorders>
               <w:top w:val="single" w:sz="4" w:space="0" w:color="000000"/>
               <w:left w:val="single" w:sz="4" w:space="0" w:color="000000"/>
@@ -8618,7 +8662,7 @@
         </w:tc>
         <w:tc>
           <w:tcPr>
-            <w:tcW w:w="1414" w:type="dxa"/>
+            <w:tcW w:w="1412" w:type="dxa"/>
             <w:tcBorders>
               <w:top w:val="single" w:sz="4" w:space="0" w:color="000000"/>
               <w:left w:val="single" w:sz="4" w:space="0" w:color="000000"/>
@@ -8962,34 +9006,34 @@
         </w:tc>
         <w:tc>
           <w:tcPr>
-            <w:tcW w:w="1377" w:type="dxa"/>
-            <w:tcBorders>
-              <w:top w:val="single" w:sz="4" w:space="0" w:color="000000"/>
-              <w:left w:val="single" w:sz="4" w:space="0" w:color="000000"/>
-              <w:bottom w:val="single" w:sz="4" w:space="0" w:color="000000"/>
-            </w:tcBorders>
-          </w:tcPr>
-          <w:p>
-            <w:pPr>
-              <w:pStyle w:val="Normal"/>
-              <w:widowControl w:val="false"/>
-              <w:suppressAutoHyphens w:val="true"/>
-              <w:spacing w:lineRule="auto" w:line="240" w:before="0" w:after="0"/>
-              <w:jc w:val="left"/>
-              <w:rPr>
-                <w:rFonts w:ascii="Arial" w:hAnsi="Arial"/>
-              </w:rPr>
-            </w:pPr>
-            <w:r>
-              <w:rPr>
-                <w:rFonts w:ascii="Arial" w:hAnsi="Arial"/>
-              </w:rPr>
-            </w:r>
-          </w:p>
-        </w:tc>
-        <w:tc>
-          <w:tcPr>
-            <w:tcW w:w="1414" w:type="dxa"/>
+            <w:tcW w:w="1379" w:type="dxa"/>
+            <w:tcBorders>
+              <w:top w:val="single" w:sz="4" w:space="0" w:color="000000"/>
+              <w:left w:val="single" w:sz="4" w:space="0" w:color="000000"/>
+              <w:bottom w:val="single" w:sz="4" w:space="0" w:color="000000"/>
+            </w:tcBorders>
+          </w:tcPr>
+          <w:p>
+            <w:pPr>
+              <w:pStyle w:val="Normal"/>
+              <w:widowControl w:val="false"/>
+              <w:suppressAutoHyphens w:val="true"/>
+              <w:spacing w:lineRule="auto" w:line="240" w:before="0" w:after="0"/>
+              <w:jc w:val="left"/>
+              <w:rPr>
+                <w:rFonts w:ascii="Arial" w:hAnsi="Arial"/>
+              </w:rPr>
+            </w:pPr>
+            <w:r>
+              <w:rPr>
+                <w:rFonts w:ascii="Arial" w:hAnsi="Arial"/>
+              </w:rPr>
+            </w:r>
+          </w:p>
+        </w:tc>
+        <w:tc>
+          <w:tcPr>
+            <w:tcW w:w="1412" w:type="dxa"/>
             <w:tcBorders>
               <w:top w:val="single" w:sz="4" w:space="0" w:color="000000"/>
               <w:left w:val="single" w:sz="4" w:space="0" w:color="000000"/>
@@ -9270,7 +9314,7 @@
         </w:tc>
         <w:tc>
           <w:tcPr>
-            <w:tcW w:w="1377" w:type="dxa"/>
+            <w:tcW w:w="1379" w:type="dxa"/>
             <w:tcBorders>
               <w:top w:val="single" w:sz="4" w:space="0" w:color="000000"/>
               <w:left w:val="single" w:sz="4" w:space="0" w:color="000000"/>
@@ -9298,7 +9342,7 @@
         </w:tc>
         <w:tc>
           <w:tcPr>
-            <w:tcW w:w="1414" w:type="dxa"/>
+            <w:tcW w:w="1412" w:type="dxa"/>
             <w:tcBorders>
               <w:top w:val="single" w:sz="4" w:space="0" w:color="000000"/>
               <w:left w:val="single" w:sz="4" w:space="0" w:color="000000"/>
@@ -9643,7 +9687,7 @@
         </w:tc>
         <w:tc>
           <w:tcPr>
-            <w:tcW w:w="1377" w:type="dxa"/>
+            <w:tcW w:w="1379" w:type="dxa"/>
             <w:tcBorders>
               <w:top w:val="single" w:sz="4" w:space="0" w:color="000000"/>
               <w:left w:val="single" w:sz="4" w:space="0" w:color="000000"/>
@@ -9688,7 +9732,7 @@
         </w:tc>
         <w:tc>
           <w:tcPr>
-            <w:tcW w:w="1414" w:type="dxa"/>
+            <w:tcW w:w="1412" w:type="dxa"/>
             <w:tcBorders>
               <w:top w:val="single" w:sz="4" w:space="0" w:color="000000"/>
               <w:left w:val="single" w:sz="4" w:space="0" w:color="000000"/>
@@ -9974,7 +10018,7 @@
         </w:tc>
         <w:tc>
           <w:tcPr>
-            <w:tcW w:w="1377" w:type="dxa"/>
+            <w:tcW w:w="1379" w:type="dxa"/>
             <w:tcBorders>
               <w:top w:val="single" w:sz="4" w:space="0" w:color="000000"/>
               <w:left w:val="single" w:sz="4" w:space="0" w:color="000000"/>
@@ -9994,7 +10038,7 @@
         </w:tc>
         <w:tc>
           <w:tcPr>
-            <w:tcW w:w="1414" w:type="dxa"/>
+            <w:tcW w:w="1412" w:type="dxa"/>
             <w:tcBorders>
               <w:top w:val="single" w:sz="4" w:space="0" w:color="000000"/>
               <w:left w:val="single" w:sz="4" w:space="0" w:color="000000"/>
@@ -10285,7 +10329,7 @@
         </w:tc>
         <w:tc>
           <w:tcPr>
-            <w:tcW w:w="1377" w:type="dxa"/>
+            <w:tcW w:w="1379" w:type="dxa"/>
             <w:tcBorders>
               <w:top w:val="single" w:sz="4" w:space="0" w:color="000000"/>
               <w:left w:val="single" w:sz="4" w:space="0" w:color="000000"/>
@@ -10305,7 +10349,7 @@
         </w:tc>
         <w:tc>
           <w:tcPr>
-            <w:tcW w:w="1414" w:type="dxa"/>
+            <w:tcW w:w="1412" w:type="dxa"/>
             <w:tcBorders>
               <w:top w:val="single" w:sz="4" w:space="0" w:color="000000"/>
               <w:left w:val="single" w:sz="4" w:space="0" w:color="000000"/>
@@ -10604,7 +10648,7 @@
         </w:tc>
         <w:tc>
           <w:tcPr>
-            <w:tcW w:w="1377" w:type="dxa"/>
+            <w:tcW w:w="1379" w:type="dxa"/>
             <w:tcBorders>
               <w:top w:val="single" w:sz="4" w:space="0" w:color="000000"/>
               <w:left w:val="single" w:sz="4" w:space="0" w:color="000000"/>
@@ -10625,7 +10669,7 @@
         </w:tc>
         <w:tc>
           <w:tcPr>
-            <w:tcW w:w="1414" w:type="dxa"/>
+            <w:tcW w:w="1412" w:type="dxa"/>
             <w:tcBorders>
               <w:top w:val="single" w:sz="4" w:space="0" w:color="000000"/>
               <w:left w:val="single" w:sz="4" w:space="0" w:color="000000"/>
@@ -10934,7 +10978,7 @@
         </w:tc>
         <w:tc>
           <w:tcPr>
-            <w:tcW w:w="1377" w:type="dxa"/>
+            <w:tcW w:w="1379" w:type="dxa"/>
             <w:tcBorders>
               <w:top w:val="single" w:sz="4" w:space="0" w:color="000000"/>
               <w:left w:val="single" w:sz="4" w:space="0" w:color="000000"/>
@@ -10969,7 +11013,7 @@
         </w:tc>
         <w:tc>
           <w:tcPr>
-            <w:tcW w:w="1414" w:type="dxa"/>
+            <w:tcW w:w="1412" w:type="dxa"/>
             <w:tcBorders>
               <w:top w:val="single" w:sz="4" w:space="0" w:color="000000"/>
               <w:left w:val="single" w:sz="4" w:space="0" w:color="000000"/>
@@ -13469,7 +13513,7 @@
     <w:pPr>
       <w:widowControl/>
       <w:suppressAutoHyphens w:val="true"/>
-      <w:overflowPunct w:val="false"/>
+      <w:overflowPunct w:val="true"/>
       <w:bidi w:val="0"/>
       <w:spacing w:lineRule="auto" w:line="276" w:before="0" w:after="200"/>
       <w:jc w:val="left"/>

</xml_diff>

<commit_message>
feat: implemented stage actions (#75)
</commit_message>
<xml_diff>
--- a/documents/SongBeamer_OSC_commented.docx
+++ b/documents/SongBeamer_OSC_commented.docx
@@ -4,7 +4,7 @@
   <w:body>
     <w:tbl>
       <w:tblPr>
-        <w:tblW w:w="21267" w:type="dxa"/>
+        <w:tblW w:w="21250" w:type="dxa"/>
         <w:jc w:val="left"/>
         <w:tblInd w:w="0" w:type="dxa"/>
         <w:tblLayout w:type="fixed"/>
@@ -16,16 +16,16 @@
         </w:tblCellMar>
       </w:tblPr>
       <w:tblGrid>
-        <w:gridCol w:w="2634"/>
-        <w:gridCol w:w="904"/>
+        <w:gridCol w:w="2635"/>
+        <w:gridCol w:w="903"/>
         <w:gridCol w:w="2278"/>
-        <w:gridCol w:w="3288"/>
-        <w:gridCol w:w="1327"/>
+        <w:gridCol w:w="3287"/>
+        <w:gridCol w:w="1328"/>
         <w:gridCol w:w="3396"/>
-        <w:gridCol w:w="3252"/>
-        <w:gridCol w:w="1376"/>
-        <w:gridCol w:w="1376"/>
-        <w:gridCol w:w="1434"/>
+        <w:gridCol w:w="3253"/>
+        <w:gridCol w:w="1377"/>
+        <w:gridCol w:w="1379"/>
+        <w:gridCol w:w="1412"/>
       </w:tblGrid>
       <w:tr>
         <w:trPr>
@@ -33,7 +33,7 @@
         </w:trPr>
         <w:tc>
           <w:tcPr>
-            <w:tcW w:w="2634" w:type="dxa"/>
+            <w:tcW w:w="2635" w:type="dxa"/>
             <w:tcBorders>
               <w:top w:val="single" w:sz="4" w:space="0" w:color="000000"/>
               <w:left w:val="single" w:sz="4" w:space="0" w:color="000000"/>
@@ -71,7 +71,7 @@
         </w:tc>
         <w:tc>
           <w:tcPr>
-            <w:tcW w:w="904" w:type="dxa"/>
+            <w:tcW w:w="903" w:type="dxa"/>
             <w:tcBorders>
               <w:top w:val="single" w:sz="4" w:space="0" w:color="000000"/>
               <w:left w:val="single" w:sz="4" w:space="0" w:color="000000"/>
@@ -147,7 +147,7 @@
         </w:tc>
         <w:tc>
           <w:tcPr>
-            <w:tcW w:w="3288" w:type="dxa"/>
+            <w:tcW w:w="3287" w:type="dxa"/>
             <w:tcBorders>
               <w:top w:val="single" w:sz="4" w:space="0" w:color="000000"/>
               <w:left w:val="single" w:sz="4" w:space="0" w:color="000000"/>
@@ -185,7 +185,7 @@
         </w:tc>
         <w:tc>
           <w:tcPr>
-            <w:tcW w:w="1327" w:type="dxa"/>
+            <w:tcW w:w="1328" w:type="dxa"/>
             <w:tcBorders>
               <w:top w:val="single" w:sz="4" w:space="0" w:color="000000"/>
               <w:left w:val="single" w:sz="4" w:space="0" w:color="000000"/>
@@ -255,7 +255,7 @@
         </w:tc>
         <w:tc>
           <w:tcPr>
-            <w:tcW w:w="3252" w:type="dxa"/>
+            <w:tcW w:w="3253" w:type="dxa"/>
             <w:tcBorders>
               <w:top w:val="single" w:sz="4" w:space="0" w:color="000000"/>
               <w:left w:val="single" w:sz="4" w:space="0" w:color="000000"/>
@@ -277,7 +277,7 @@
         </w:tc>
         <w:tc>
           <w:tcPr>
-            <w:tcW w:w="1376" w:type="dxa"/>
+            <w:tcW w:w="1377" w:type="dxa"/>
             <w:tcBorders>
               <w:top w:val="single" w:sz="4" w:space="0" w:color="000000"/>
               <w:left w:val="single" w:sz="4" w:space="0" w:color="000000"/>
@@ -310,7 +310,7 @@
         </w:tc>
         <w:tc>
           <w:tcPr>
-            <w:tcW w:w="1376" w:type="dxa"/>
+            <w:tcW w:w="1379" w:type="dxa"/>
             <w:tcBorders>
               <w:top w:val="single" w:sz="4" w:space="0" w:color="000000"/>
               <w:left w:val="single" w:sz="4" w:space="0" w:color="000000"/>
@@ -332,7 +332,7 @@
         </w:tc>
         <w:tc>
           <w:tcPr>
-            <w:tcW w:w="1434" w:type="dxa"/>
+            <w:tcW w:w="1412" w:type="dxa"/>
             <w:tcBorders>
               <w:top w:val="single" w:sz="4" w:space="0" w:color="000000"/>
               <w:left w:val="single" w:sz="4" w:space="0" w:color="000000"/>
@@ -369,7 +369,7 @@
         <w:trPr/>
         <w:tc>
           <w:tcPr>
-            <w:tcW w:w="2634" w:type="dxa"/>
+            <w:tcW w:w="2635" w:type="dxa"/>
             <w:tcBorders>
               <w:top w:val="single" w:sz="4" w:space="0" w:color="000000"/>
               <w:left w:val="single" w:sz="4" w:space="0" w:color="000000"/>
@@ -402,7 +402,7 @@
         </w:tc>
         <w:tc>
           <w:tcPr>
-            <w:tcW w:w="904" w:type="dxa"/>
+            <w:tcW w:w="903" w:type="dxa"/>
             <w:tcBorders>
               <w:top w:val="single" w:sz="4" w:space="0" w:color="000000"/>
               <w:left w:val="single" w:sz="4" w:space="0" w:color="000000"/>
@@ -469,7 +469,7 @@
         </w:tc>
         <w:tc>
           <w:tcPr>
-            <w:tcW w:w="3288" w:type="dxa"/>
+            <w:tcW w:w="3287" w:type="dxa"/>
             <w:tcBorders>
               <w:top w:val="single" w:sz="4" w:space="0" w:color="000000"/>
               <w:left w:val="single" w:sz="4" w:space="0" w:color="000000"/>
@@ -502,7 +502,7 @@
         </w:tc>
         <w:tc>
           <w:tcPr>
-            <w:tcW w:w="1327" w:type="dxa"/>
+            <w:tcW w:w="1328" w:type="dxa"/>
             <w:tcBorders>
               <w:top w:val="single" w:sz="4" w:space="0" w:color="000000"/>
               <w:left w:val="single" w:sz="4" w:space="0" w:color="000000"/>
@@ -571,7 +571,7 @@
         </w:tc>
         <w:tc>
           <w:tcPr>
-            <w:tcW w:w="3252" w:type="dxa"/>
+            <w:tcW w:w="3253" w:type="dxa"/>
             <w:tcBorders>
               <w:top w:val="single" w:sz="4" w:space="0" w:color="000000"/>
               <w:left w:val="single" w:sz="4" w:space="0" w:color="000000"/>
@@ -602,7 +602,7 @@
         </w:tc>
         <w:tc>
           <w:tcPr>
-            <w:tcW w:w="1376" w:type="dxa"/>
+            <w:tcW w:w="1377" w:type="dxa"/>
             <w:tcBorders>
               <w:top w:val="single" w:sz="4" w:space="0" w:color="000000"/>
               <w:left w:val="single" w:sz="4" w:space="0" w:color="000000"/>
@@ -645,7 +645,7 @@
         </w:tc>
         <w:tc>
           <w:tcPr>
-            <w:tcW w:w="1376" w:type="dxa"/>
+            <w:tcW w:w="1379" w:type="dxa"/>
             <w:tcBorders>
               <w:top w:val="single" w:sz="4" w:space="0" w:color="000000"/>
               <w:left w:val="single" w:sz="4" w:space="0" w:color="000000"/>
@@ -693,7 +693,7 @@
         </w:tc>
         <w:tc>
           <w:tcPr>
-            <w:tcW w:w="1434" w:type="dxa"/>
+            <w:tcW w:w="1412" w:type="dxa"/>
             <w:tcBorders>
               <w:top w:val="single" w:sz="4" w:space="0" w:color="000000"/>
               <w:left w:val="single" w:sz="4" w:space="0" w:color="000000"/>
@@ -732,7 +732,7 @@
         <w:trPr/>
         <w:tc>
           <w:tcPr>
-            <w:tcW w:w="2634" w:type="dxa"/>
+            <w:tcW w:w="2635" w:type="dxa"/>
             <w:tcBorders>
               <w:top w:val="single" w:sz="4" w:space="0" w:color="000000"/>
               <w:left w:val="single" w:sz="4" w:space="0" w:color="000000"/>
@@ -765,7 +765,7 @@
         </w:tc>
         <w:tc>
           <w:tcPr>
-            <w:tcW w:w="904" w:type="dxa"/>
+            <w:tcW w:w="903" w:type="dxa"/>
             <w:tcBorders>
               <w:top w:val="single" w:sz="4" w:space="0" w:color="000000"/>
               <w:left w:val="single" w:sz="4" w:space="0" w:color="000000"/>
@@ -832,7 +832,7 @@
         </w:tc>
         <w:tc>
           <w:tcPr>
-            <w:tcW w:w="3288" w:type="dxa"/>
+            <w:tcW w:w="3287" w:type="dxa"/>
             <w:tcBorders>
               <w:top w:val="single" w:sz="4" w:space="0" w:color="000000"/>
               <w:left w:val="single" w:sz="4" w:space="0" w:color="000000"/>
@@ -865,7 +865,7 @@
         </w:tc>
         <w:tc>
           <w:tcPr>
-            <w:tcW w:w="1327" w:type="dxa"/>
+            <w:tcW w:w="1328" w:type="dxa"/>
             <w:tcBorders>
               <w:top w:val="single" w:sz="4" w:space="0" w:color="000000"/>
               <w:left w:val="single" w:sz="4" w:space="0" w:color="000000"/>
@@ -934,7 +934,7 @@
         </w:tc>
         <w:tc>
           <w:tcPr>
-            <w:tcW w:w="3252" w:type="dxa"/>
+            <w:tcW w:w="3253" w:type="dxa"/>
             <w:tcBorders>
               <w:top w:val="single" w:sz="4" w:space="0" w:color="000000"/>
               <w:left w:val="single" w:sz="4" w:space="0" w:color="000000"/>
@@ -965,7 +965,7 @@
         </w:tc>
         <w:tc>
           <w:tcPr>
-            <w:tcW w:w="1376" w:type="dxa"/>
+            <w:tcW w:w="1377" w:type="dxa"/>
             <w:tcBorders>
               <w:top w:val="single" w:sz="4" w:space="0" w:color="000000"/>
               <w:left w:val="single" w:sz="4" w:space="0" w:color="000000"/>
@@ -1011,7 +1011,7 @@
         </w:tc>
         <w:tc>
           <w:tcPr>
-            <w:tcW w:w="1376" w:type="dxa"/>
+            <w:tcW w:w="1379" w:type="dxa"/>
             <w:tcBorders>
               <w:top w:val="single" w:sz="4" w:space="0" w:color="000000"/>
               <w:left w:val="single" w:sz="4" w:space="0" w:color="000000"/>
@@ -1033,7 +1033,7 @@
         </w:tc>
         <w:tc>
           <w:tcPr>
-            <w:tcW w:w="1434" w:type="dxa"/>
+            <w:tcW w:w="1412" w:type="dxa"/>
             <w:tcBorders>
               <w:top w:val="single" w:sz="4" w:space="0" w:color="000000"/>
               <w:left w:val="single" w:sz="4" w:space="0" w:color="000000"/>
@@ -1092,7 +1092,7 @@
         <w:trPr/>
         <w:tc>
           <w:tcPr>
-            <w:tcW w:w="2634" w:type="dxa"/>
+            <w:tcW w:w="2635" w:type="dxa"/>
             <w:tcBorders>
               <w:top w:val="single" w:sz="4" w:space="0" w:color="000000"/>
               <w:left w:val="single" w:sz="4" w:space="0" w:color="000000"/>
@@ -1125,7 +1125,7 @@
         </w:tc>
         <w:tc>
           <w:tcPr>
-            <w:tcW w:w="904" w:type="dxa"/>
+            <w:tcW w:w="903" w:type="dxa"/>
             <w:tcBorders>
               <w:top w:val="single" w:sz="4" w:space="0" w:color="000000"/>
               <w:left w:val="single" w:sz="4" w:space="0" w:color="000000"/>
@@ -1195,7 +1195,7 @@
         </w:tc>
         <w:tc>
           <w:tcPr>
-            <w:tcW w:w="3288" w:type="dxa"/>
+            <w:tcW w:w="3287" w:type="dxa"/>
             <w:tcBorders>
               <w:top w:val="single" w:sz="4" w:space="0" w:color="000000"/>
               <w:left w:val="single" w:sz="4" w:space="0" w:color="000000"/>
@@ -1228,7 +1228,7 @@
         </w:tc>
         <w:tc>
           <w:tcPr>
-            <w:tcW w:w="1327" w:type="dxa"/>
+            <w:tcW w:w="1328" w:type="dxa"/>
             <w:tcBorders>
               <w:top w:val="single" w:sz="4" w:space="0" w:color="000000"/>
               <w:left w:val="single" w:sz="4" w:space="0" w:color="000000"/>
@@ -1290,7 +1290,7 @@
         </w:tc>
         <w:tc>
           <w:tcPr>
-            <w:tcW w:w="3252" w:type="dxa"/>
+            <w:tcW w:w="3253" w:type="dxa"/>
             <w:tcBorders>
               <w:top w:val="single" w:sz="4" w:space="0" w:color="000000"/>
               <w:left w:val="single" w:sz="4" w:space="0" w:color="000000"/>
@@ -1321,7 +1321,7 @@
         </w:tc>
         <w:tc>
           <w:tcPr>
-            <w:tcW w:w="1376" w:type="dxa"/>
+            <w:tcW w:w="1377" w:type="dxa"/>
             <w:tcBorders>
               <w:top w:val="single" w:sz="4" w:space="0" w:color="000000"/>
               <w:left w:val="single" w:sz="4" w:space="0" w:color="000000"/>
@@ -1350,34 +1350,34 @@
         </w:tc>
         <w:tc>
           <w:tcPr>
-            <w:tcW w:w="1376" w:type="dxa"/>
-            <w:tcBorders>
-              <w:top w:val="single" w:sz="4" w:space="0" w:color="000000"/>
-              <w:left w:val="single" w:sz="4" w:space="0" w:color="000000"/>
-              <w:bottom w:val="single" w:sz="4" w:space="0" w:color="000000"/>
-            </w:tcBorders>
-          </w:tcPr>
-          <w:p>
-            <w:pPr>
-              <w:pStyle w:val="Normal"/>
-              <w:widowControl w:val="false"/>
-              <w:suppressAutoHyphens w:val="true"/>
-              <w:spacing w:lineRule="auto" w:line="240" w:before="0" w:after="0"/>
-              <w:jc w:val="left"/>
-              <w:rPr>
-                <w:rFonts w:ascii="Arial" w:hAnsi="Arial"/>
-              </w:rPr>
-            </w:pPr>
-            <w:r>
-              <w:rPr>
-                <w:rFonts w:ascii="Arial" w:hAnsi="Arial"/>
-              </w:rPr>
-            </w:r>
-          </w:p>
-        </w:tc>
-        <w:tc>
-          <w:tcPr>
-            <w:tcW w:w="1434" w:type="dxa"/>
+            <w:tcW w:w="1379" w:type="dxa"/>
+            <w:tcBorders>
+              <w:top w:val="single" w:sz="4" w:space="0" w:color="000000"/>
+              <w:left w:val="single" w:sz="4" w:space="0" w:color="000000"/>
+              <w:bottom w:val="single" w:sz="4" w:space="0" w:color="000000"/>
+            </w:tcBorders>
+          </w:tcPr>
+          <w:p>
+            <w:pPr>
+              <w:pStyle w:val="Normal"/>
+              <w:widowControl w:val="false"/>
+              <w:suppressAutoHyphens w:val="true"/>
+              <w:spacing w:lineRule="auto" w:line="240" w:before="0" w:after="0"/>
+              <w:jc w:val="left"/>
+              <w:rPr>
+                <w:rFonts w:ascii="Arial" w:hAnsi="Arial"/>
+              </w:rPr>
+            </w:pPr>
+            <w:r>
+              <w:rPr>
+                <w:rFonts w:ascii="Arial" w:hAnsi="Arial"/>
+              </w:rPr>
+            </w:r>
+          </w:p>
+        </w:tc>
+        <w:tc>
+          <w:tcPr>
+            <w:tcW w:w="1412" w:type="dxa"/>
             <w:tcBorders>
               <w:top w:val="single" w:sz="4" w:space="0" w:color="000000"/>
               <w:left w:val="single" w:sz="4" w:space="0" w:color="000000"/>
@@ -1414,7 +1414,7 @@
         <w:trPr/>
         <w:tc>
           <w:tcPr>
-            <w:tcW w:w="2634" w:type="dxa"/>
+            <w:tcW w:w="2635" w:type="dxa"/>
             <w:tcBorders>
               <w:top w:val="single" w:sz="4" w:space="0" w:color="000000"/>
               <w:left w:val="single" w:sz="4" w:space="0" w:color="000000"/>
@@ -1447,7 +1447,7 @@
         </w:tc>
         <w:tc>
           <w:tcPr>
-            <w:tcW w:w="904" w:type="dxa"/>
+            <w:tcW w:w="903" w:type="dxa"/>
             <w:tcBorders>
               <w:top w:val="single" w:sz="4" w:space="0" w:color="000000"/>
               <w:left w:val="single" w:sz="4" w:space="0" w:color="000000"/>
@@ -1513,7 +1513,7 @@
         </w:tc>
         <w:tc>
           <w:tcPr>
-            <w:tcW w:w="3288" w:type="dxa"/>
+            <w:tcW w:w="3287" w:type="dxa"/>
             <w:tcBorders>
               <w:top w:val="single" w:sz="4" w:space="0" w:color="000000"/>
               <w:left w:val="single" w:sz="4" w:space="0" w:color="000000"/>
@@ -1549,7 +1549,7 @@
         </w:tc>
         <w:tc>
           <w:tcPr>
-            <w:tcW w:w="1327" w:type="dxa"/>
+            <w:tcW w:w="1328" w:type="dxa"/>
             <w:tcBorders>
               <w:top w:val="single" w:sz="4" w:space="0" w:color="000000"/>
               <w:left w:val="single" w:sz="4" w:space="0" w:color="000000"/>
@@ -1614,7 +1614,7 @@
         </w:tc>
         <w:tc>
           <w:tcPr>
-            <w:tcW w:w="3252" w:type="dxa"/>
+            <w:tcW w:w="3253" w:type="dxa"/>
             <w:tcBorders>
               <w:top w:val="single" w:sz="4" w:space="0" w:color="000000"/>
               <w:left w:val="single" w:sz="4" w:space="0" w:color="000000"/>
@@ -1634,7 +1634,7 @@
         </w:tc>
         <w:tc>
           <w:tcPr>
-            <w:tcW w:w="1376" w:type="dxa"/>
+            <w:tcW w:w="1377" w:type="dxa"/>
             <w:tcBorders>
               <w:top w:val="single" w:sz="4" w:space="0" w:color="000000"/>
               <w:left w:val="single" w:sz="4" w:space="0" w:color="000000"/>
@@ -1662,34 +1662,34 @@
         </w:tc>
         <w:tc>
           <w:tcPr>
-            <w:tcW w:w="1376" w:type="dxa"/>
-            <w:tcBorders>
-              <w:top w:val="single" w:sz="4" w:space="0" w:color="000000"/>
-              <w:left w:val="single" w:sz="4" w:space="0" w:color="000000"/>
-              <w:bottom w:val="single" w:sz="4" w:space="0" w:color="000000"/>
-            </w:tcBorders>
-          </w:tcPr>
-          <w:p>
-            <w:pPr>
-              <w:pStyle w:val="Normal"/>
-              <w:widowControl w:val="false"/>
-              <w:suppressAutoHyphens w:val="true"/>
-              <w:spacing w:lineRule="auto" w:line="240" w:before="0" w:after="0"/>
-              <w:jc w:val="left"/>
-              <w:rPr>
-                <w:rFonts w:ascii="Arial" w:hAnsi="Arial"/>
-              </w:rPr>
-            </w:pPr>
-            <w:r>
-              <w:rPr>
-                <w:rFonts w:ascii="Arial" w:hAnsi="Arial"/>
-              </w:rPr>
-            </w:r>
-          </w:p>
-        </w:tc>
-        <w:tc>
-          <w:tcPr>
-            <w:tcW w:w="1434" w:type="dxa"/>
+            <w:tcW w:w="1379" w:type="dxa"/>
+            <w:tcBorders>
+              <w:top w:val="single" w:sz="4" w:space="0" w:color="000000"/>
+              <w:left w:val="single" w:sz="4" w:space="0" w:color="000000"/>
+              <w:bottom w:val="single" w:sz="4" w:space="0" w:color="000000"/>
+            </w:tcBorders>
+          </w:tcPr>
+          <w:p>
+            <w:pPr>
+              <w:pStyle w:val="Normal"/>
+              <w:widowControl w:val="false"/>
+              <w:suppressAutoHyphens w:val="true"/>
+              <w:spacing w:lineRule="auto" w:line="240" w:before="0" w:after="0"/>
+              <w:jc w:val="left"/>
+              <w:rPr>
+                <w:rFonts w:ascii="Arial" w:hAnsi="Arial"/>
+              </w:rPr>
+            </w:pPr>
+            <w:r>
+              <w:rPr>
+                <w:rFonts w:ascii="Arial" w:hAnsi="Arial"/>
+              </w:rPr>
+            </w:r>
+          </w:p>
+        </w:tc>
+        <w:tc>
+          <w:tcPr>
+            <w:tcW w:w="1412" w:type="dxa"/>
             <w:tcBorders>
               <w:top w:val="single" w:sz="4" w:space="0" w:color="000000"/>
               <w:left w:val="single" w:sz="4" w:space="0" w:color="000000"/>
@@ -1722,7 +1722,7 @@
         </w:trPr>
         <w:tc>
           <w:tcPr>
-            <w:tcW w:w="2634" w:type="dxa"/>
+            <w:tcW w:w="2635" w:type="dxa"/>
             <w:tcBorders>
               <w:top w:val="single" w:sz="4" w:space="0" w:color="000000"/>
               <w:left w:val="single" w:sz="4" w:space="0" w:color="000000"/>
@@ -1755,7 +1755,7 @@
         </w:tc>
         <w:tc>
           <w:tcPr>
-            <w:tcW w:w="904" w:type="dxa"/>
+            <w:tcW w:w="903" w:type="dxa"/>
             <w:tcBorders>
               <w:top w:val="single" w:sz="4" w:space="0" w:color="000000"/>
               <w:left w:val="single" w:sz="4" w:space="0" w:color="000000"/>
@@ -1844,7 +1844,7 @@
         </w:tc>
         <w:tc>
           <w:tcPr>
-            <w:tcW w:w="3288" w:type="dxa"/>
+            <w:tcW w:w="3287" w:type="dxa"/>
             <w:tcBorders>
               <w:top w:val="single" w:sz="4" w:space="0" w:color="000000"/>
               <w:left w:val="single" w:sz="4" w:space="0" w:color="000000"/>
@@ -1877,7 +1877,7 @@
         </w:tc>
         <w:tc>
           <w:tcPr>
-            <w:tcW w:w="1327" w:type="dxa"/>
+            <w:tcW w:w="1328" w:type="dxa"/>
             <w:tcBorders>
               <w:top w:val="single" w:sz="4" w:space="0" w:color="000000"/>
               <w:left w:val="single" w:sz="4" w:space="0" w:color="000000"/>
@@ -1946,7 +1946,7 @@
         </w:tc>
         <w:tc>
           <w:tcPr>
-            <w:tcW w:w="3252" w:type="dxa"/>
+            <w:tcW w:w="3253" w:type="dxa"/>
             <w:tcBorders>
               <w:top w:val="single" w:sz="4" w:space="0" w:color="000000"/>
               <w:left w:val="single" w:sz="4" w:space="0" w:color="000000"/>
@@ -1966,7 +1966,7 @@
         </w:tc>
         <w:tc>
           <w:tcPr>
-            <w:tcW w:w="1376" w:type="dxa"/>
+            <w:tcW w:w="1377" w:type="dxa"/>
             <w:tcBorders>
               <w:top w:val="single" w:sz="4" w:space="0" w:color="000000"/>
               <w:left w:val="single" w:sz="4" w:space="0" w:color="000000"/>
@@ -1999,7 +1999,7 @@
         </w:tc>
         <w:tc>
           <w:tcPr>
-            <w:tcW w:w="1376" w:type="dxa"/>
+            <w:tcW w:w="1379" w:type="dxa"/>
             <w:tcBorders>
               <w:top w:val="single" w:sz="4" w:space="0" w:color="000000"/>
               <w:left w:val="single" w:sz="4" w:space="0" w:color="000000"/>
@@ -2021,7 +2021,7 @@
         </w:tc>
         <w:tc>
           <w:tcPr>
-            <w:tcW w:w="1434" w:type="dxa"/>
+            <w:tcW w:w="1412" w:type="dxa"/>
             <w:tcBorders>
               <w:top w:val="single" w:sz="4" w:space="0" w:color="000000"/>
               <w:left w:val="single" w:sz="4" w:space="0" w:color="000000"/>
@@ -2080,7 +2080,7 @@
         <w:trPr/>
         <w:tc>
           <w:tcPr>
-            <w:tcW w:w="2634" w:type="dxa"/>
+            <w:tcW w:w="2635" w:type="dxa"/>
             <w:tcBorders>
               <w:top w:val="single" w:sz="4" w:space="0" w:color="000000"/>
               <w:left w:val="single" w:sz="4" w:space="0" w:color="000000"/>
@@ -2113,7 +2113,7 @@
         </w:tc>
         <w:tc>
           <w:tcPr>
-            <w:tcW w:w="904" w:type="dxa"/>
+            <w:tcW w:w="903" w:type="dxa"/>
             <w:tcBorders>
               <w:top w:val="single" w:sz="4" w:space="0" w:color="000000"/>
               <w:left w:val="single" w:sz="4" w:space="0" w:color="000000"/>
@@ -2202,7 +2202,7 @@
         </w:tc>
         <w:tc>
           <w:tcPr>
-            <w:tcW w:w="3288" w:type="dxa"/>
+            <w:tcW w:w="3287" w:type="dxa"/>
             <w:tcBorders>
               <w:top w:val="single" w:sz="4" w:space="0" w:color="000000"/>
               <w:left w:val="single" w:sz="4" w:space="0" w:color="000000"/>
@@ -2235,7 +2235,7 @@
         </w:tc>
         <w:tc>
           <w:tcPr>
-            <w:tcW w:w="1327" w:type="dxa"/>
+            <w:tcW w:w="1328" w:type="dxa"/>
             <w:tcBorders>
               <w:top w:val="single" w:sz="4" w:space="0" w:color="000000"/>
               <w:left w:val="single" w:sz="4" w:space="0" w:color="000000"/>
@@ -2304,7 +2304,7 @@
         </w:tc>
         <w:tc>
           <w:tcPr>
-            <w:tcW w:w="3252" w:type="dxa"/>
+            <w:tcW w:w="3253" w:type="dxa"/>
             <w:tcBorders>
               <w:top w:val="single" w:sz="4" w:space="0" w:color="000000"/>
               <w:left w:val="single" w:sz="4" w:space="0" w:color="000000"/>
@@ -2324,7 +2324,7 @@
         </w:tc>
         <w:tc>
           <w:tcPr>
-            <w:tcW w:w="1376" w:type="dxa"/>
+            <w:tcW w:w="1377" w:type="dxa"/>
             <w:tcBorders>
               <w:top w:val="single" w:sz="4" w:space="0" w:color="000000"/>
               <w:left w:val="single" w:sz="4" w:space="0" w:color="000000"/>
@@ -2357,7 +2357,7 @@
         </w:tc>
         <w:tc>
           <w:tcPr>
-            <w:tcW w:w="1376" w:type="dxa"/>
+            <w:tcW w:w="1379" w:type="dxa"/>
             <w:tcBorders>
               <w:top w:val="single" w:sz="4" w:space="0" w:color="000000"/>
               <w:left w:val="single" w:sz="4" w:space="0" w:color="000000"/>
@@ -2388,7 +2388,7 @@
         </w:tc>
         <w:tc>
           <w:tcPr>
-            <w:tcW w:w="1434" w:type="dxa"/>
+            <w:tcW w:w="1412" w:type="dxa"/>
             <w:tcBorders>
               <w:top w:val="single" w:sz="4" w:space="0" w:color="000000"/>
               <w:left w:val="single" w:sz="4" w:space="0" w:color="000000"/>
@@ -2447,7 +2447,7 @@
         <w:trPr/>
         <w:tc>
           <w:tcPr>
-            <w:tcW w:w="2634" w:type="dxa"/>
+            <w:tcW w:w="2635" w:type="dxa"/>
             <w:tcBorders>
               <w:top w:val="single" w:sz="4" w:space="0" w:color="000000"/>
               <w:left w:val="single" w:sz="4" w:space="0" w:color="000000"/>
@@ -2480,7 +2480,7 @@
         </w:tc>
         <w:tc>
           <w:tcPr>
-            <w:tcW w:w="904" w:type="dxa"/>
+            <w:tcW w:w="903" w:type="dxa"/>
             <w:tcBorders>
               <w:top w:val="single" w:sz="4" w:space="0" w:color="000000"/>
               <w:left w:val="single" w:sz="4" w:space="0" w:color="000000"/>
@@ -2550,7 +2550,7 @@
         </w:tc>
         <w:tc>
           <w:tcPr>
-            <w:tcW w:w="3288" w:type="dxa"/>
+            <w:tcW w:w="3287" w:type="dxa"/>
             <w:tcBorders>
               <w:top w:val="single" w:sz="4" w:space="0" w:color="000000"/>
               <w:left w:val="single" w:sz="4" w:space="0" w:color="000000"/>
@@ -2583,7 +2583,7 @@
         </w:tc>
         <w:tc>
           <w:tcPr>
-            <w:tcW w:w="1327" w:type="dxa"/>
+            <w:tcW w:w="1328" w:type="dxa"/>
             <w:tcBorders>
               <w:top w:val="single" w:sz="4" w:space="0" w:color="000000"/>
               <w:left w:val="single" w:sz="4" w:space="0" w:color="000000"/>
@@ -2648,7 +2648,7 @@
         </w:tc>
         <w:tc>
           <w:tcPr>
-            <w:tcW w:w="3252" w:type="dxa"/>
+            <w:tcW w:w="3253" w:type="dxa"/>
             <w:tcBorders>
               <w:top w:val="single" w:sz="4" w:space="0" w:color="000000"/>
               <w:left w:val="single" w:sz="4" w:space="0" w:color="000000"/>
@@ -2670,7 +2670,7 @@
         </w:tc>
         <w:tc>
           <w:tcPr>
-            <w:tcW w:w="1376" w:type="dxa"/>
+            <w:tcW w:w="1377" w:type="dxa"/>
             <w:tcBorders>
               <w:top w:val="single" w:sz="4" w:space="0" w:color="000000"/>
               <w:left w:val="single" w:sz="4" w:space="0" w:color="000000"/>
@@ -2703,7 +2703,7 @@
         </w:tc>
         <w:tc>
           <w:tcPr>
-            <w:tcW w:w="1376" w:type="dxa"/>
+            <w:tcW w:w="1379" w:type="dxa"/>
             <w:tcBorders>
               <w:top w:val="single" w:sz="4" w:space="0" w:color="000000"/>
               <w:left w:val="single" w:sz="4" w:space="0" w:color="000000"/>
@@ -2734,7 +2734,7 @@
         </w:tc>
         <w:tc>
           <w:tcPr>
-            <w:tcW w:w="1434" w:type="dxa"/>
+            <w:tcW w:w="1412" w:type="dxa"/>
             <w:tcBorders>
               <w:top w:val="single" w:sz="4" w:space="0" w:color="000000"/>
               <w:left w:val="single" w:sz="4" w:space="0" w:color="000000"/>
@@ -2767,7 +2767,7 @@
         <w:trPr/>
         <w:tc>
           <w:tcPr>
-            <w:tcW w:w="2634" w:type="dxa"/>
+            <w:tcW w:w="2635" w:type="dxa"/>
             <w:tcBorders>
               <w:top w:val="single" w:sz="4" w:space="0" w:color="000000"/>
               <w:left w:val="single" w:sz="4" w:space="0" w:color="000000"/>
@@ -2800,7 +2800,7 @@
         </w:tc>
         <w:tc>
           <w:tcPr>
-            <w:tcW w:w="904" w:type="dxa"/>
+            <w:tcW w:w="903" w:type="dxa"/>
             <w:tcBorders>
               <w:top w:val="single" w:sz="4" w:space="0" w:color="000000"/>
               <w:left w:val="single" w:sz="4" w:space="0" w:color="000000"/>
@@ -2869,7 +2869,7 @@
         </w:tc>
         <w:tc>
           <w:tcPr>
-            <w:tcW w:w="3288" w:type="dxa"/>
+            <w:tcW w:w="3287" w:type="dxa"/>
             <w:tcBorders>
               <w:top w:val="single" w:sz="4" w:space="0" w:color="000000"/>
               <w:left w:val="single" w:sz="4" w:space="0" w:color="000000"/>
@@ -2902,7 +2902,7 @@
         </w:tc>
         <w:tc>
           <w:tcPr>
-            <w:tcW w:w="1327" w:type="dxa"/>
+            <w:tcW w:w="1328" w:type="dxa"/>
             <w:tcBorders>
               <w:top w:val="single" w:sz="4" w:space="0" w:color="000000"/>
               <w:left w:val="single" w:sz="4" w:space="0" w:color="000000"/>
@@ -2963,7 +2963,7 @@
         </w:tc>
         <w:tc>
           <w:tcPr>
-            <w:tcW w:w="3252" w:type="dxa"/>
+            <w:tcW w:w="3253" w:type="dxa"/>
             <w:tcBorders>
               <w:top w:val="single" w:sz="4" w:space="0" w:color="000000"/>
               <w:left w:val="single" w:sz="4" w:space="0" w:color="000000"/>
@@ -2983,7 +2983,7 @@
         </w:tc>
         <w:tc>
           <w:tcPr>
-            <w:tcW w:w="1376" w:type="dxa"/>
+            <w:tcW w:w="1377" w:type="dxa"/>
             <w:tcBorders>
               <w:top w:val="single" w:sz="4" w:space="0" w:color="000000"/>
               <w:left w:val="single" w:sz="4" w:space="0" w:color="000000"/>
@@ -3011,34 +3011,34 @@
         </w:tc>
         <w:tc>
           <w:tcPr>
-            <w:tcW w:w="1376" w:type="dxa"/>
-            <w:tcBorders>
-              <w:top w:val="single" w:sz="4" w:space="0" w:color="000000"/>
-              <w:left w:val="single" w:sz="4" w:space="0" w:color="000000"/>
-              <w:bottom w:val="single" w:sz="4" w:space="0" w:color="000000"/>
-            </w:tcBorders>
-          </w:tcPr>
-          <w:p>
-            <w:pPr>
-              <w:pStyle w:val="Normal"/>
-              <w:widowControl w:val="false"/>
-              <w:suppressAutoHyphens w:val="true"/>
-              <w:spacing w:lineRule="auto" w:line="240" w:before="0" w:after="0"/>
-              <w:jc w:val="left"/>
-              <w:rPr>
-                <w:rFonts w:ascii="Arial" w:hAnsi="Arial"/>
-              </w:rPr>
-            </w:pPr>
-            <w:r>
-              <w:rPr>
-                <w:rFonts w:ascii="Arial" w:hAnsi="Arial"/>
-              </w:rPr>
-            </w:r>
-          </w:p>
-        </w:tc>
-        <w:tc>
-          <w:tcPr>
-            <w:tcW w:w="1434" w:type="dxa"/>
+            <w:tcW w:w="1379" w:type="dxa"/>
+            <w:tcBorders>
+              <w:top w:val="single" w:sz="4" w:space="0" w:color="000000"/>
+              <w:left w:val="single" w:sz="4" w:space="0" w:color="000000"/>
+              <w:bottom w:val="single" w:sz="4" w:space="0" w:color="000000"/>
+            </w:tcBorders>
+          </w:tcPr>
+          <w:p>
+            <w:pPr>
+              <w:pStyle w:val="Normal"/>
+              <w:widowControl w:val="false"/>
+              <w:suppressAutoHyphens w:val="true"/>
+              <w:spacing w:lineRule="auto" w:line="240" w:before="0" w:after="0"/>
+              <w:jc w:val="left"/>
+              <w:rPr>
+                <w:rFonts w:ascii="Arial" w:hAnsi="Arial"/>
+              </w:rPr>
+            </w:pPr>
+            <w:r>
+              <w:rPr>
+                <w:rFonts w:ascii="Arial" w:hAnsi="Arial"/>
+              </w:rPr>
+            </w:r>
+          </w:p>
+        </w:tc>
+        <w:tc>
+          <w:tcPr>
+            <w:tcW w:w="1412" w:type="dxa"/>
             <w:tcBorders>
               <w:top w:val="single" w:sz="4" w:space="0" w:color="000000"/>
               <w:left w:val="single" w:sz="4" w:space="0" w:color="000000"/>
@@ -3069,7 +3069,7 @@
         <w:trPr/>
         <w:tc>
           <w:tcPr>
-            <w:tcW w:w="2634" w:type="dxa"/>
+            <w:tcW w:w="2635" w:type="dxa"/>
             <w:tcBorders>
               <w:top w:val="single" w:sz="4" w:space="0" w:color="000000"/>
               <w:left w:val="single" w:sz="4" w:space="0" w:color="000000"/>
@@ -3102,7 +3102,7 @@
         </w:tc>
         <w:tc>
           <w:tcPr>
-            <w:tcW w:w="904" w:type="dxa"/>
+            <w:tcW w:w="903" w:type="dxa"/>
             <w:tcBorders>
               <w:top w:val="single" w:sz="4" w:space="0" w:color="000000"/>
               <w:left w:val="single" w:sz="4" w:space="0" w:color="000000"/>
@@ -3171,7 +3171,7 @@
         </w:tc>
         <w:tc>
           <w:tcPr>
-            <w:tcW w:w="3288" w:type="dxa"/>
+            <w:tcW w:w="3287" w:type="dxa"/>
             <w:tcBorders>
               <w:top w:val="single" w:sz="4" w:space="0" w:color="000000"/>
               <w:left w:val="single" w:sz="4" w:space="0" w:color="000000"/>
@@ -3204,7 +3204,7 @@
         </w:tc>
         <w:tc>
           <w:tcPr>
-            <w:tcW w:w="1327" w:type="dxa"/>
+            <w:tcW w:w="1328" w:type="dxa"/>
             <w:tcBorders>
               <w:top w:val="single" w:sz="4" w:space="0" w:color="000000"/>
               <w:left w:val="single" w:sz="4" w:space="0" w:color="000000"/>
@@ -3265,7 +3265,7 @@
         </w:tc>
         <w:tc>
           <w:tcPr>
-            <w:tcW w:w="3252" w:type="dxa"/>
+            <w:tcW w:w="3253" w:type="dxa"/>
             <w:tcBorders>
               <w:top w:val="single" w:sz="4" w:space="0" w:color="000000"/>
               <w:left w:val="single" w:sz="4" w:space="0" w:color="000000"/>
@@ -3285,7 +3285,7 @@
         </w:tc>
         <w:tc>
           <w:tcPr>
-            <w:tcW w:w="1376" w:type="dxa"/>
+            <w:tcW w:w="1377" w:type="dxa"/>
             <w:tcBorders>
               <w:top w:val="single" w:sz="4" w:space="0" w:color="000000"/>
               <w:left w:val="single" w:sz="4" w:space="0" w:color="000000"/>
@@ -3313,34 +3313,34 @@
         </w:tc>
         <w:tc>
           <w:tcPr>
-            <w:tcW w:w="1376" w:type="dxa"/>
-            <w:tcBorders>
-              <w:top w:val="single" w:sz="4" w:space="0" w:color="000000"/>
-              <w:left w:val="single" w:sz="4" w:space="0" w:color="000000"/>
-              <w:bottom w:val="single" w:sz="4" w:space="0" w:color="000000"/>
-            </w:tcBorders>
-          </w:tcPr>
-          <w:p>
-            <w:pPr>
-              <w:pStyle w:val="Normal"/>
-              <w:widowControl w:val="false"/>
-              <w:suppressAutoHyphens w:val="true"/>
-              <w:spacing w:lineRule="auto" w:line="240" w:before="0" w:after="0"/>
-              <w:jc w:val="left"/>
-              <w:rPr>
-                <w:rFonts w:ascii="Arial" w:hAnsi="Arial"/>
-              </w:rPr>
-            </w:pPr>
-            <w:r>
-              <w:rPr>
-                <w:rFonts w:ascii="Arial" w:hAnsi="Arial"/>
-              </w:rPr>
-            </w:r>
-          </w:p>
-        </w:tc>
-        <w:tc>
-          <w:tcPr>
-            <w:tcW w:w="1434" w:type="dxa"/>
+            <w:tcW w:w="1379" w:type="dxa"/>
+            <w:tcBorders>
+              <w:top w:val="single" w:sz="4" w:space="0" w:color="000000"/>
+              <w:left w:val="single" w:sz="4" w:space="0" w:color="000000"/>
+              <w:bottom w:val="single" w:sz="4" w:space="0" w:color="000000"/>
+            </w:tcBorders>
+          </w:tcPr>
+          <w:p>
+            <w:pPr>
+              <w:pStyle w:val="Normal"/>
+              <w:widowControl w:val="false"/>
+              <w:suppressAutoHyphens w:val="true"/>
+              <w:spacing w:lineRule="auto" w:line="240" w:before="0" w:after="0"/>
+              <w:jc w:val="left"/>
+              <w:rPr>
+                <w:rFonts w:ascii="Arial" w:hAnsi="Arial"/>
+              </w:rPr>
+            </w:pPr>
+            <w:r>
+              <w:rPr>
+                <w:rFonts w:ascii="Arial" w:hAnsi="Arial"/>
+              </w:rPr>
+            </w:r>
+          </w:p>
+        </w:tc>
+        <w:tc>
+          <w:tcPr>
+            <w:tcW w:w="1412" w:type="dxa"/>
             <w:tcBorders>
               <w:top w:val="single" w:sz="4" w:space="0" w:color="000000"/>
               <w:left w:val="single" w:sz="4" w:space="0" w:color="000000"/>
@@ -3371,7 +3371,7 @@
         <w:trPr/>
         <w:tc>
           <w:tcPr>
-            <w:tcW w:w="2634" w:type="dxa"/>
+            <w:tcW w:w="2635" w:type="dxa"/>
             <w:tcBorders>
               <w:top w:val="single" w:sz="4" w:space="0" w:color="000000"/>
               <w:left w:val="single" w:sz="4" w:space="0" w:color="000000"/>
@@ -3404,7 +3404,7 @@
         </w:tc>
         <w:tc>
           <w:tcPr>
-            <w:tcW w:w="904" w:type="dxa"/>
+            <w:tcW w:w="903" w:type="dxa"/>
             <w:tcBorders>
               <w:top w:val="single" w:sz="4" w:space="0" w:color="000000"/>
               <w:left w:val="single" w:sz="4" w:space="0" w:color="000000"/>
@@ -3473,7 +3473,7 @@
         </w:tc>
         <w:tc>
           <w:tcPr>
-            <w:tcW w:w="3288" w:type="dxa"/>
+            <w:tcW w:w="3287" w:type="dxa"/>
             <w:tcBorders>
               <w:top w:val="single" w:sz="4" w:space="0" w:color="000000"/>
               <w:left w:val="single" w:sz="4" w:space="0" w:color="000000"/>
@@ -3506,7 +3506,7 @@
         </w:tc>
         <w:tc>
           <w:tcPr>
-            <w:tcW w:w="1327" w:type="dxa"/>
+            <w:tcW w:w="1328" w:type="dxa"/>
             <w:tcBorders>
               <w:top w:val="single" w:sz="4" w:space="0" w:color="000000"/>
               <w:left w:val="single" w:sz="4" w:space="0" w:color="000000"/>
@@ -3567,7 +3567,7 @@
         </w:tc>
         <w:tc>
           <w:tcPr>
-            <w:tcW w:w="3252" w:type="dxa"/>
+            <w:tcW w:w="3253" w:type="dxa"/>
             <w:tcBorders>
               <w:top w:val="single" w:sz="4" w:space="0" w:color="000000"/>
               <w:left w:val="single" w:sz="4" w:space="0" w:color="000000"/>
@@ -3598,7 +3598,7 @@
         </w:tc>
         <w:tc>
           <w:tcPr>
-            <w:tcW w:w="1376" w:type="dxa"/>
+            <w:tcW w:w="1377" w:type="dxa"/>
             <w:tcBorders>
               <w:top w:val="single" w:sz="4" w:space="0" w:color="000000"/>
               <w:left w:val="single" w:sz="4" w:space="0" w:color="000000"/>
@@ -3776,34 +3776,34 @@
         </w:tc>
         <w:tc>
           <w:tcPr>
-            <w:tcW w:w="1376" w:type="dxa"/>
-            <w:tcBorders>
-              <w:top w:val="single" w:sz="4" w:space="0" w:color="000000"/>
-              <w:left w:val="single" w:sz="4" w:space="0" w:color="000000"/>
-              <w:bottom w:val="single" w:sz="4" w:space="0" w:color="000000"/>
-            </w:tcBorders>
-          </w:tcPr>
-          <w:p>
-            <w:pPr>
-              <w:pStyle w:val="Normal"/>
-              <w:widowControl w:val="false"/>
-              <w:suppressAutoHyphens w:val="true"/>
-              <w:spacing w:lineRule="auto" w:line="240" w:before="0" w:after="0"/>
-              <w:jc w:val="left"/>
-              <w:rPr>
-                <w:rFonts w:ascii="Arial" w:hAnsi="Arial"/>
-              </w:rPr>
-            </w:pPr>
-            <w:r>
-              <w:rPr>
-                <w:rFonts w:ascii="Arial" w:hAnsi="Arial"/>
-              </w:rPr>
-            </w:r>
-          </w:p>
-        </w:tc>
-        <w:tc>
-          <w:tcPr>
-            <w:tcW w:w="1434" w:type="dxa"/>
+            <w:tcW w:w="1379" w:type="dxa"/>
+            <w:tcBorders>
+              <w:top w:val="single" w:sz="4" w:space="0" w:color="000000"/>
+              <w:left w:val="single" w:sz="4" w:space="0" w:color="000000"/>
+              <w:bottom w:val="single" w:sz="4" w:space="0" w:color="000000"/>
+            </w:tcBorders>
+          </w:tcPr>
+          <w:p>
+            <w:pPr>
+              <w:pStyle w:val="Normal"/>
+              <w:widowControl w:val="false"/>
+              <w:suppressAutoHyphens w:val="true"/>
+              <w:spacing w:lineRule="auto" w:line="240" w:before="0" w:after="0"/>
+              <w:jc w:val="left"/>
+              <w:rPr>
+                <w:rFonts w:ascii="Arial" w:hAnsi="Arial"/>
+              </w:rPr>
+            </w:pPr>
+            <w:r>
+              <w:rPr>
+                <w:rFonts w:ascii="Arial" w:hAnsi="Arial"/>
+              </w:rPr>
+            </w:r>
+          </w:p>
+        </w:tc>
+        <w:tc>
+          <w:tcPr>
+            <w:tcW w:w="1412" w:type="dxa"/>
             <w:tcBorders>
               <w:top w:val="single" w:sz="4" w:space="0" w:color="000000"/>
               <w:left w:val="single" w:sz="4" w:space="0" w:color="000000"/>
@@ -3839,7 +3839,7 @@
         <w:trPr/>
         <w:tc>
           <w:tcPr>
-            <w:tcW w:w="2634" w:type="dxa"/>
+            <w:tcW w:w="2635" w:type="dxa"/>
             <w:tcBorders>
               <w:top w:val="single" w:sz="4" w:space="0" w:color="000000"/>
               <w:left w:val="single" w:sz="4" w:space="0" w:color="000000"/>
@@ -3872,7 +3872,7 @@
         </w:tc>
         <w:tc>
           <w:tcPr>
-            <w:tcW w:w="904" w:type="dxa"/>
+            <w:tcW w:w="903" w:type="dxa"/>
             <w:tcBorders>
               <w:top w:val="single" w:sz="4" w:space="0" w:color="000000"/>
               <w:left w:val="single" w:sz="4" w:space="0" w:color="000000"/>
@@ -3939,7 +3939,7 @@
         </w:tc>
         <w:tc>
           <w:tcPr>
-            <w:tcW w:w="3288" w:type="dxa"/>
+            <w:tcW w:w="3287" w:type="dxa"/>
             <w:tcBorders>
               <w:top w:val="single" w:sz="4" w:space="0" w:color="000000"/>
               <w:left w:val="single" w:sz="4" w:space="0" w:color="000000"/>
@@ -3972,7 +3972,7 @@
         </w:tc>
         <w:tc>
           <w:tcPr>
-            <w:tcW w:w="1327" w:type="dxa"/>
+            <w:tcW w:w="1328" w:type="dxa"/>
             <w:tcBorders>
               <w:top w:val="single" w:sz="4" w:space="0" w:color="000000"/>
               <w:left w:val="single" w:sz="4" w:space="0" w:color="000000"/>
@@ -4037,7 +4037,7 @@
         </w:tc>
         <w:tc>
           <w:tcPr>
-            <w:tcW w:w="3252" w:type="dxa"/>
+            <w:tcW w:w="3253" w:type="dxa"/>
             <w:tcBorders>
               <w:top w:val="single" w:sz="4" w:space="0" w:color="000000"/>
               <w:left w:val="single" w:sz="4" w:space="0" w:color="000000"/>
@@ -4057,7 +4057,7 @@
         </w:tc>
         <w:tc>
           <w:tcPr>
-            <w:tcW w:w="1376" w:type="dxa"/>
+            <w:tcW w:w="1377" w:type="dxa"/>
             <w:tcBorders>
               <w:top w:val="single" w:sz="4" w:space="0" w:color="000000"/>
               <w:left w:val="single" w:sz="4" w:space="0" w:color="000000"/>
@@ -4089,34 +4089,34 @@
         </w:tc>
         <w:tc>
           <w:tcPr>
-            <w:tcW w:w="1376" w:type="dxa"/>
-            <w:tcBorders>
-              <w:top w:val="single" w:sz="4" w:space="0" w:color="000000"/>
-              <w:left w:val="single" w:sz="4" w:space="0" w:color="000000"/>
-              <w:bottom w:val="single" w:sz="4" w:space="0" w:color="000000"/>
-            </w:tcBorders>
-          </w:tcPr>
-          <w:p>
-            <w:pPr>
-              <w:pStyle w:val="Normal"/>
-              <w:widowControl w:val="false"/>
-              <w:suppressAutoHyphens w:val="true"/>
-              <w:spacing w:lineRule="auto" w:line="240" w:before="0" w:after="0"/>
-              <w:jc w:val="left"/>
-              <w:rPr>
-                <w:rFonts w:ascii="Arial" w:hAnsi="Arial"/>
-              </w:rPr>
-            </w:pPr>
-            <w:r>
-              <w:rPr>
-                <w:rFonts w:ascii="Arial" w:hAnsi="Arial"/>
-              </w:rPr>
-            </w:r>
-          </w:p>
-        </w:tc>
-        <w:tc>
-          <w:tcPr>
-            <w:tcW w:w="1434" w:type="dxa"/>
+            <w:tcW w:w="1379" w:type="dxa"/>
+            <w:tcBorders>
+              <w:top w:val="single" w:sz="4" w:space="0" w:color="000000"/>
+              <w:left w:val="single" w:sz="4" w:space="0" w:color="000000"/>
+              <w:bottom w:val="single" w:sz="4" w:space="0" w:color="000000"/>
+            </w:tcBorders>
+          </w:tcPr>
+          <w:p>
+            <w:pPr>
+              <w:pStyle w:val="Normal"/>
+              <w:widowControl w:val="false"/>
+              <w:suppressAutoHyphens w:val="true"/>
+              <w:spacing w:lineRule="auto" w:line="240" w:before="0" w:after="0"/>
+              <w:jc w:val="left"/>
+              <w:rPr>
+                <w:rFonts w:ascii="Arial" w:hAnsi="Arial"/>
+              </w:rPr>
+            </w:pPr>
+            <w:r>
+              <w:rPr>
+                <w:rFonts w:ascii="Arial" w:hAnsi="Arial"/>
+              </w:rPr>
+            </w:r>
+          </w:p>
+        </w:tc>
+        <w:tc>
+          <w:tcPr>
+            <w:tcW w:w="1412" w:type="dxa"/>
             <w:tcBorders>
               <w:top w:val="single" w:sz="4" w:space="0" w:color="000000"/>
               <w:left w:val="single" w:sz="4" w:space="0" w:color="000000"/>
@@ -4149,7 +4149,7 @@
         <w:trPr/>
         <w:tc>
           <w:tcPr>
-            <w:tcW w:w="2634" w:type="dxa"/>
+            <w:tcW w:w="2635" w:type="dxa"/>
             <w:tcBorders>
               <w:top w:val="single" w:sz="4" w:space="0" w:color="000000"/>
               <w:left w:val="single" w:sz="4" w:space="0" w:color="000000"/>
@@ -4182,7 +4182,7 @@
         </w:tc>
         <w:tc>
           <w:tcPr>
-            <w:tcW w:w="904" w:type="dxa"/>
+            <w:tcW w:w="903" w:type="dxa"/>
             <w:tcBorders>
               <w:top w:val="single" w:sz="4" w:space="0" w:color="000000"/>
               <w:left w:val="single" w:sz="4" w:space="0" w:color="000000"/>
@@ -4252,7 +4252,7 @@
         </w:tc>
         <w:tc>
           <w:tcPr>
-            <w:tcW w:w="3288" w:type="dxa"/>
+            <w:tcW w:w="3287" w:type="dxa"/>
             <w:tcBorders>
               <w:top w:val="single" w:sz="4" w:space="0" w:color="000000"/>
               <w:left w:val="single" w:sz="4" w:space="0" w:color="000000"/>
@@ -4329,7 +4329,7 @@
         </w:tc>
         <w:tc>
           <w:tcPr>
-            <w:tcW w:w="1327" w:type="dxa"/>
+            <w:tcW w:w="1328" w:type="dxa"/>
             <w:tcBorders>
               <w:top w:val="single" w:sz="4" w:space="0" w:color="000000"/>
               <w:left w:val="single" w:sz="4" w:space="0" w:color="000000"/>
@@ -4394,7 +4394,7 @@
         </w:tc>
         <w:tc>
           <w:tcPr>
-            <w:tcW w:w="3252" w:type="dxa"/>
+            <w:tcW w:w="3253" w:type="dxa"/>
             <w:tcBorders>
               <w:top w:val="single" w:sz="4" w:space="0" w:color="000000"/>
               <w:left w:val="single" w:sz="4" w:space="0" w:color="000000"/>
@@ -4414,7 +4414,7 @@
         </w:tc>
         <w:tc>
           <w:tcPr>
-            <w:tcW w:w="1376" w:type="dxa"/>
+            <w:tcW w:w="1377" w:type="dxa"/>
             <w:tcBorders>
               <w:top w:val="single" w:sz="4" w:space="0" w:color="000000"/>
               <w:left w:val="single" w:sz="4" w:space="0" w:color="000000"/>
@@ -4446,34 +4446,34 @@
         </w:tc>
         <w:tc>
           <w:tcPr>
-            <w:tcW w:w="1376" w:type="dxa"/>
-            <w:tcBorders>
-              <w:top w:val="single" w:sz="4" w:space="0" w:color="000000"/>
-              <w:left w:val="single" w:sz="4" w:space="0" w:color="000000"/>
-              <w:bottom w:val="single" w:sz="4" w:space="0" w:color="000000"/>
-            </w:tcBorders>
-          </w:tcPr>
-          <w:p>
-            <w:pPr>
-              <w:pStyle w:val="Normal"/>
-              <w:widowControl w:val="false"/>
-              <w:suppressAutoHyphens w:val="true"/>
-              <w:spacing w:lineRule="auto" w:line="240" w:before="0" w:after="0"/>
-              <w:jc w:val="left"/>
-              <w:rPr>
-                <w:rFonts w:ascii="Arial" w:hAnsi="Arial"/>
-              </w:rPr>
-            </w:pPr>
-            <w:r>
-              <w:rPr>
-                <w:rFonts w:ascii="Arial" w:hAnsi="Arial"/>
-              </w:rPr>
-            </w:r>
-          </w:p>
-        </w:tc>
-        <w:tc>
-          <w:tcPr>
-            <w:tcW w:w="1434" w:type="dxa"/>
+            <w:tcW w:w="1379" w:type="dxa"/>
+            <w:tcBorders>
+              <w:top w:val="single" w:sz="4" w:space="0" w:color="000000"/>
+              <w:left w:val="single" w:sz="4" w:space="0" w:color="000000"/>
+              <w:bottom w:val="single" w:sz="4" w:space="0" w:color="000000"/>
+            </w:tcBorders>
+          </w:tcPr>
+          <w:p>
+            <w:pPr>
+              <w:pStyle w:val="Normal"/>
+              <w:widowControl w:val="false"/>
+              <w:suppressAutoHyphens w:val="true"/>
+              <w:spacing w:lineRule="auto" w:line="240" w:before="0" w:after="0"/>
+              <w:jc w:val="left"/>
+              <w:rPr>
+                <w:rFonts w:ascii="Arial" w:hAnsi="Arial"/>
+              </w:rPr>
+            </w:pPr>
+            <w:r>
+              <w:rPr>
+                <w:rFonts w:ascii="Arial" w:hAnsi="Arial"/>
+              </w:rPr>
+            </w:r>
+          </w:p>
+        </w:tc>
+        <w:tc>
+          <w:tcPr>
+            <w:tcW w:w="1412" w:type="dxa"/>
             <w:tcBorders>
               <w:top w:val="single" w:sz="4" w:space="0" w:color="000000"/>
               <w:left w:val="single" w:sz="4" w:space="0" w:color="000000"/>
@@ -4506,7 +4506,7 @@
         <w:trPr/>
         <w:tc>
           <w:tcPr>
-            <w:tcW w:w="2634" w:type="dxa"/>
+            <w:tcW w:w="2635" w:type="dxa"/>
             <w:tcBorders>
               <w:top w:val="single" w:sz="4" w:space="0" w:color="000000"/>
               <w:left w:val="single" w:sz="4" w:space="0" w:color="000000"/>
@@ -4539,7 +4539,7 @@
         </w:tc>
         <w:tc>
           <w:tcPr>
-            <w:tcW w:w="904" w:type="dxa"/>
+            <w:tcW w:w="903" w:type="dxa"/>
             <w:tcBorders>
               <w:top w:val="single" w:sz="4" w:space="0" w:color="000000"/>
               <w:left w:val="single" w:sz="4" w:space="0" w:color="000000"/>
@@ -4609,7 +4609,7 @@
         </w:tc>
         <w:tc>
           <w:tcPr>
-            <w:tcW w:w="3288" w:type="dxa"/>
+            <w:tcW w:w="3287" w:type="dxa"/>
             <w:tcBorders>
               <w:top w:val="single" w:sz="4" w:space="0" w:color="000000"/>
               <w:left w:val="single" w:sz="4" w:space="0" w:color="000000"/>
@@ -4642,7 +4642,7 @@
         </w:tc>
         <w:tc>
           <w:tcPr>
-            <w:tcW w:w="1327" w:type="dxa"/>
+            <w:tcW w:w="1328" w:type="dxa"/>
             <w:tcBorders>
               <w:top w:val="single" w:sz="4" w:space="0" w:color="000000"/>
               <w:left w:val="single" w:sz="4" w:space="0" w:color="000000"/>
@@ -4707,7 +4707,7 @@
         </w:tc>
         <w:tc>
           <w:tcPr>
-            <w:tcW w:w="3252" w:type="dxa"/>
+            <w:tcW w:w="3253" w:type="dxa"/>
             <w:tcBorders>
               <w:top w:val="single" w:sz="4" w:space="0" w:color="000000"/>
               <w:left w:val="single" w:sz="4" w:space="0" w:color="000000"/>
@@ -4738,7 +4738,7 @@
         </w:tc>
         <w:tc>
           <w:tcPr>
-            <w:tcW w:w="1376" w:type="dxa"/>
+            <w:tcW w:w="1377" w:type="dxa"/>
             <w:tcBorders>
               <w:top w:val="single" w:sz="4" w:space="0" w:color="000000"/>
               <w:left w:val="single" w:sz="4" w:space="0" w:color="000000"/>
@@ -4771,34 +4771,34 @@
         </w:tc>
         <w:tc>
           <w:tcPr>
-            <w:tcW w:w="1376" w:type="dxa"/>
-            <w:tcBorders>
-              <w:top w:val="single" w:sz="4" w:space="0" w:color="000000"/>
-              <w:left w:val="single" w:sz="4" w:space="0" w:color="000000"/>
-              <w:bottom w:val="single" w:sz="4" w:space="0" w:color="000000"/>
-            </w:tcBorders>
-          </w:tcPr>
-          <w:p>
-            <w:pPr>
-              <w:pStyle w:val="Normal"/>
-              <w:widowControl w:val="false"/>
-              <w:suppressAutoHyphens w:val="true"/>
-              <w:spacing w:lineRule="auto" w:line="240" w:before="0" w:after="0"/>
-              <w:jc w:val="left"/>
-              <w:rPr>
-                <w:rFonts w:ascii="Arial" w:hAnsi="Arial"/>
-              </w:rPr>
-            </w:pPr>
-            <w:r>
-              <w:rPr>
-                <w:rFonts w:ascii="Arial" w:hAnsi="Arial"/>
-              </w:rPr>
-            </w:r>
-          </w:p>
-        </w:tc>
-        <w:tc>
-          <w:tcPr>
-            <w:tcW w:w="1434" w:type="dxa"/>
+            <w:tcW w:w="1379" w:type="dxa"/>
+            <w:tcBorders>
+              <w:top w:val="single" w:sz="4" w:space="0" w:color="000000"/>
+              <w:left w:val="single" w:sz="4" w:space="0" w:color="000000"/>
+              <w:bottom w:val="single" w:sz="4" w:space="0" w:color="000000"/>
+            </w:tcBorders>
+          </w:tcPr>
+          <w:p>
+            <w:pPr>
+              <w:pStyle w:val="Normal"/>
+              <w:widowControl w:val="false"/>
+              <w:suppressAutoHyphens w:val="true"/>
+              <w:spacing w:lineRule="auto" w:line="240" w:before="0" w:after="0"/>
+              <w:jc w:val="left"/>
+              <w:rPr>
+                <w:rFonts w:ascii="Arial" w:hAnsi="Arial"/>
+              </w:rPr>
+            </w:pPr>
+            <w:r>
+              <w:rPr>
+                <w:rFonts w:ascii="Arial" w:hAnsi="Arial"/>
+              </w:rPr>
+            </w:r>
+          </w:p>
+        </w:tc>
+        <w:tc>
+          <w:tcPr>
+            <w:tcW w:w="1412" w:type="dxa"/>
             <w:tcBorders>
               <w:top w:val="single" w:sz="4" w:space="0" w:color="000000"/>
               <w:left w:val="single" w:sz="4" w:space="0" w:color="000000"/>
@@ -4831,7 +4831,7 @@
         <w:trPr/>
         <w:tc>
           <w:tcPr>
-            <w:tcW w:w="2634" w:type="dxa"/>
+            <w:tcW w:w="2635" w:type="dxa"/>
             <w:tcBorders>
               <w:top w:val="single" w:sz="4" w:space="0" w:color="000000"/>
               <w:left w:val="single" w:sz="4" w:space="0" w:color="000000"/>
@@ -4867,7 +4867,7 @@
         </w:tc>
         <w:tc>
           <w:tcPr>
-            <w:tcW w:w="904" w:type="dxa"/>
+            <w:tcW w:w="903" w:type="dxa"/>
             <w:tcBorders>
               <w:top w:val="single" w:sz="4" w:space="0" w:color="000000"/>
               <w:left w:val="single" w:sz="4" w:space="0" w:color="000000"/>
@@ -4926,7 +4926,7 @@
         </w:tc>
         <w:tc>
           <w:tcPr>
-            <w:tcW w:w="3288" w:type="dxa"/>
+            <w:tcW w:w="3287" w:type="dxa"/>
             <w:tcBorders>
               <w:top w:val="single" w:sz="4" w:space="0" w:color="000000"/>
               <w:left w:val="single" w:sz="4" w:space="0" w:color="000000"/>
@@ -4956,33 +4956,13 @@
                 <w:szCs w:val="22"/>
                 <w:lang w:val="de-DE" w:eastAsia="en-US" w:bidi="ar-SA"/>
               </w:rPr>
-              <w:t>Präsentation auf blank schalten</w:t>
-            </w:r>
-            <w:r>
-              <w:rPr>
-                <w:rFonts w:eastAsia="Calibri" w:cs="Arial"/>
-                <w:kern w:val="0"/>
-                <w:sz w:val="22"/>
-                <w:szCs w:val="22"/>
-                <w:lang w:val="de-DE" w:eastAsia="en-US" w:bidi="ar-SA"/>
-              </w:rPr>
-              <w:t xml:space="preserve"> – </w:t>
-            </w:r>
-            <w:r>
-              <w:rPr>
-                <w:rFonts w:eastAsia="Calibri" w:cs="Arial"/>
-                <w:kern w:val="0"/>
-                <w:sz w:val="22"/>
-                <w:szCs w:val="22"/>
-                <w:lang w:val="de-DE" w:eastAsia="en-US" w:bidi="ar-SA"/>
-              </w:rPr>
-              <w:t>lässt sich weiter steuern, zeigt aber am Output nur Schwarz</w:t>
-            </w:r>
-          </w:p>
-        </w:tc>
-        <w:tc>
-          <w:tcPr>
-            <w:tcW w:w="1327" w:type="dxa"/>
+              <w:t>Präsentation auf blank schalten – lässt sich weiter steuern, zeigt aber am Output nur Schwarz</w:t>
+            </w:r>
+          </w:p>
+        </w:tc>
+        <w:tc>
+          <w:tcPr>
+            <w:tcW w:w="1328" w:type="dxa"/>
             <w:tcBorders>
               <w:top w:val="single" w:sz="4" w:space="0" w:color="000000"/>
               <w:left w:val="single" w:sz="4" w:space="0" w:color="000000"/>
@@ -5051,7 +5031,7 @@
         </w:tc>
         <w:tc>
           <w:tcPr>
-            <w:tcW w:w="3252" w:type="dxa"/>
+            <w:tcW w:w="3253" w:type="dxa"/>
             <w:tcBorders>
               <w:top w:val="single" w:sz="4" w:space="0" w:color="000000"/>
               <w:left w:val="single" w:sz="4" w:space="0" w:color="000000"/>
@@ -5084,7 +5064,7 @@
         </w:tc>
         <w:tc>
           <w:tcPr>
-            <w:tcW w:w="1376" w:type="dxa"/>
+            <w:tcW w:w="1377" w:type="dxa"/>
             <w:tcBorders>
               <w:top w:val="single" w:sz="4" w:space="0" w:color="000000"/>
               <w:left w:val="single" w:sz="4" w:space="0" w:color="000000"/>
@@ -5117,66 +5097,68 @@
         </w:tc>
         <w:tc>
           <w:tcPr>
-            <w:tcW w:w="1376" w:type="dxa"/>
-            <w:tcBorders>
-              <w:top w:val="single" w:sz="4" w:space="0" w:color="000000"/>
-              <w:left w:val="single" w:sz="4" w:space="0" w:color="000000"/>
-              <w:bottom w:val="single" w:sz="4" w:space="0" w:color="000000"/>
-            </w:tcBorders>
-          </w:tcPr>
-          <w:p>
-            <w:pPr>
-              <w:pStyle w:val="Normal"/>
-              <w:widowControl w:val="false"/>
-              <w:suppressAutoHyphens w:val="true"/>
-              <w:spacing w:lineRule="auto" w:line="240" w:before="0" w:after="0"/>
-              <w:jc w:val="left"/>
-              <w:rPr>
-                <w:rFonts w:ascii="Arial" w:hAnsi="Arial"/>
-              </w:rPr>
-            </w:pPr>
-            <w:r>
-              <w:rPr/>
-            </w:r>
-          </w:p>
-          <w:p>
-            <w:pPr>
-              <w:pStyle w:val="Normal"/>
-              <w:widowControl w:val="false"/>
-              <w:suppressAutoHyphens w:val="true"/>
-              <w:spacing w:lineRule="auto" w:line="240" w:before="0" w:after="0"/>
-              <w:jc w:val="left"/>
-              <w:rPr>
-                <w:rFonts w:ascii="Arial" w:hAnsi="Arial"/>
-              </w:rPr>
-            </w:pPr>
-            <w:r>
-              <w:rPr>
-                <w:rFonts w:ascii="Arial" w:hAnsi="Arial"/>
-              </w:rPr>
-            </w:r>
-          </w:p>
-          <w:p>
-            <w:pPr>
-              <w:pStyle w:val="Normal"/>
-              <w:widowControl w:val="false"/>
-              <w:suppressAutoHyphens w:val="true"/>
-              <w:spacing w:lineRule="auto" w:line="240" w:before="0" w:after="0"/>
-              <w:jc w:val="left"/>
-              <w:rPr>
-                <w:rFonts w:ascii="Arial" w:hAnsi="Arial"/>
-              </w:rPr>
-            </w:pPr>
-            <w:r>
-              <w:rPr>
-                <w:rFonts w:ascii="Arial" w:hAnsi="Arial"/>
-              </w:rPr>
-            </w:r>
-          </w:p>
-        </w:tc>
-        <w:tc>
-          <w:tcPr>
-            <w:tcW w:w="1434" w:type="dxa"/>
+            <w:tcW w:w="1379" w:type="dxa"/>
+            <w:tcBorders>
+              <w:top w:val="single" w:sz="4" w:space="0" w:color="000000"/>
+              <w:left w:val="single" w:sz="4" w:space="0" w:color="000000"/>
+              <w:bottom w:val="single" w:sz="4" w:space="0" w:color="000000"/>
+            </w:tcBorders>
+          </w:tcPr>
+          <w:p>
+            <w:pPr>
+              <w:pStyle w:val="Normal"/>
+              <w:widowControl w:val="false"/>
+              <w:suppressAutoHyphens w:val="true"/>
+              <w:spacing w:lineRule="auto" w:line="240" w:before="0" w:after="0"/>
+              <w:jc w:val="left"/>
+              <w:rPr>
+                <w:rFonts w:ascii="Arial" w:hAnsi="Arial"/>
+              </w:rPr>
+            </w:pPr>
+            <w:r>
+              <w:rPr>
+                <w:rFonts w:ascii="Arial" w:hAnsi="Arial"/>
+              </w:rPr>
+            </w:r>
+          </w:p>
+          <w:p>
+            <w:pPr>
+              <w:pStyle w:val="Normal"/>
+              <w:widowControl w:val="false"/>
+              <w:suppressAutoHyphens w:val="true"/>
+              <w:spacing w:lineRule="auto" w:line="240" w:before="0" w:after="0"/>
+              <w:jc w:val="left"/>
+              <w:rPr>
+                <w:rFonts w:ascii="Arial" w:hAnsi="Arial"/>
+              </w:rPr>
+            </w:pPr>
+            <w:r>
+              <w:rPr>
+                <w:rFonts w:ascii="Arial" w:hAnsi="Arial"/>
+              </w:rPr>
+            </w:r>
+          </w:p>
+          <w:p>
+            <w:pPr>
+              <w:pStyle w:val="Normal"/>
+              <w:widowControl w:val="false"/>
+              <w:suppressAutoHyphens w:val="true"/>
+              <w:spacing w:lineRule="auto" w:line="240" w:before="0" w:after="0"/>
+              <w:jc w:val="left"/>
+              <w:rPr>
+                <w:rFonts w:ascii="Arial" w:hAnsi="Arial"/>
+              </w:rPr>
+            </w:pPr>
+            <w:r>
+              <w:rPr>
+                <w:rFonts w:ascii="Arial" w:hAnsi="Arial"/>
+              </w:rPr>
+            </w:r>
+          </w:p>
+        </w:tc>
+        <w:tc>
+          <w:tcPr>
+            <w:tcW w:w="1412" w:type="dxa"/>
             <w:tcBorders>
               <w:top w:val="single" w:sz="4" w:space="0" w:color="000000"/>
               <w:left w:val="single" w:sz="4" w:space="0" w:color="000000"/>
@@ -5200,13 +5182,7 @@
               <w:rPr>
                 <w:rFonts w:ascii="Arial" w:hAnsi="Arial"/>
               </w:rPr>
-              <w:t xml:space="preserve">New with 6.10 </w:t>
-            </w:r>
-            <w:r>
-              <w:rPr>
-                <w:rFonts w:ascii="Arial" w:hAnsi="Arial"/>
-              </w:rPr>
-              <w:t>implemented with 2.1.0 in #68</w:t>
+              <w:t>New with 6.10 implemented with 2.1.0 in #68</w:t>
             </w:r>
           </w:p>
           <w:p>
@@ -5221,7 +5197,9 @@
               </w:rPr>
             </w:pPr>
             <w:r>
-              <w:rPr/>
+              <w:rPr>
+                <w:rFonts w:ascii="Arial" w:hAnsi="Arial"/>
+              </w:rPr>
             </w:r>
           </w:p>
         </w:tc>
@@ -5230,65 +5208,71 @@
         <w:trPr/>
         <w:tc>
           <w:tcPr>
-            <w:tcW w:w="2634" w:type="dxa"/>
-            <w:tcBorders>
-              <w:left w:val="single" w:sz="4" w:space="0" w:color="000000"/>
-              <w:bottom w:val="single" w:sz="4" w:space="0" w:color="000000"/>
-              <w:right w:val="single" w:sz="4" w:space="0" w:color="000000"/>
-            </w:tcBorders>
-          </w:tcPr>
-          <w:p>
-            <w:pPr>
-              <w:pStyle w:val="Normal"/>
-              <w:widowControl w:val="false"/>
-              <w:suppressAutoHyphens w:val="true"/>
-              <w:spacing w:lineRule="auto" w:line="240" w:before="0" w:after="0"/>
-              <w:jc w:val="left"/>
-              <w:rPr>
-                <w:rFonts w:ascii="Arial" w:hAnsi="Arial"/>
-              </w:rPr>
-            </w:pPr>
-            <w:r>
-              <w:rPr>
-                <w:rFonts w:eastAsia="Calibri" w:cs="Arial" w:ascii="Arial" w:hAnsi="Arial"/>
-                <w:kern w:val="0"/>
-                <w:sz w:val="22"/>
-                <w:szCs w:val="22"/>
-                <w:lang w:val="de-DE" w:eastAsia="en-US" w:bidi="ar-SA"/>
-              </w:rPr>
-              <w:t>/presentation/message/visible</w:t>
-            </w:r>
-          </w:p>
-        </w:tc>
-        <w:tc>
-          <w:tcPr>
-            <w:tcW w:w="904" w:type="dxa"/>
-            <w:tcBorders>
-              <w:left w:val="single" w:sz="4" w:space="0" w:color="000000"/>
-              <w:bottom w:val="single" w:sz="4" w:space="0" w:color="000000"/>
-              <w:right w:val="single" w:sz="4" w:space="0" w:color="000000"/>
-            </w:tcBorders>
-          </w:tcPr>
-          <w:p>
-            <w:pPr>
-              <w:pStyle w:val="Normal"/>
-              <w:widowControl w:val="false"/>
-              <w:suppressAutoHyphens w:val="true"/>
-              <w:spacing w:lineRule="auto" w:line="240" w:before="0" w:after="0"/>
-              <w:jc w:val="left"/>
-              <w:rPr>
-                <w:rFonts w:ascii="Arial" w:hAnsi="Arial"/>
-              </w:rPr>
-            </w:pPr>
-            <w:r>
-              <w:rPr>
-                <w:rFonts w:eastAsia="Calibri" w:cs="Arial" w:ascii="Arial" w:hAnsi="Arial"/>
-                <w:kern w:val="0"/>
-                <w:sz w:val="22"/>
-                <w:szCs w:val="22"/>
-                <w:lang w:val="de-DE" w:eastAsia="en-US" w:bidi="ar-SA"/>
-              </w:rPr>
-              <w:t>bool</w:t>
+            <w:tcW w:w="2635" w:type="dxa"/>
+            <w:tcBorders>
+              <w:left w:val="single" w:sz="4" w:space="0" w:color="000000"/>
+              <w:bottom w:val="single" w:sz="4" w:space="0" w:color="000000"/>
+              <w:right w:val="single" w:sz="4" w:space="0" w:color="000000"/>
+            </w:tcBorders>
+          </w:tcPr>
+          <w:p>
+            <w:pPr>
+              <w:pStyle w:val="Normal"/>
+              <w:widowControl/>
+              <w:spacing w:lineRule="auto" w:line="240" w:before="0" w:after="0"/>
+              <w:jc w:val="left"/>
+              <w:rPr>
+                <w:rFonts w:ascii="Calibri" w:hAnsi="Calibri" w:eastAsia="Calibri" w:cs="Arial"/>
+                <w:kern w:val="0"/>
+                <w:sz w:val="22"/>
+                <w:szCs w:val="22"/>
+                <w:lang w:val="de-DE" w:eastAsia="en-US" w:bidi="ar-SA"/>
+              </w:rPr>
+            </w:pPr>
+            <w:r>
+              <w:rPr>
+                <w:rFonts w:eastAsia="Calibri" w:cs="Arial"/>
+                <w:kern w:val="0"/>
+                <w:sz w:val="22"/>
+                <w:szCs w:val="22"/>
+                <w:lang w:val="de-DE" w:eastAsia="en-US" w:bidi="ar-SA"/>
+              </w:rPr>
+              <w:t>/stage/layoutname</w:t>
+            </w:r>
+          </w:p>
+        </w:tc>
+        <w:tc>
+          <w:tcPr>
+            <w:tcW w:w="903" w:type="dxa"/>
+            <w:tcBorders>
+              <w:left w:val="single" w:sz="4" w:space="0" w:color="000000"/>
+              <w:bottom w:val="single" w:sz="4" w:space="0" w:color="000000"/>
+              <w:right w:val="single" w:sz="4" w:space="0" w:color="000000"/>
+            </w:tcBorders>
+          </w:tcPr>
+          <w:p>
+            <w:pPr>
+              <w:pStyle w:val="Normal"/>
+              <w:widowControl/>
+              <w:spacing w:lineRule="auto" w:line="240" w:before="0" w:after="0"/>
+              <w:jc w:val="left"/>
+              <w:rPr>
+                <w:rFonts w:ascii="Calibri" w:hAnsi="Calibri" w:eastAsia="Calibri" w:cs="Arial"/>
+                <w:kern w:val="0"/>
+                <w:sz w:val="22"/>
+                <w:szCs w:val="22"/>
+                <w:lang w:val="de-DE" w:eastAsia="en-US" w:bidi="ar-SA"/>
+              </w:rPr>
+            </w:pPr>
+            <w:r>
+              <w:rPr>
+                <w:rFonts w:eastAsia="Calibri" w:cs="Arial"/>
+                <w:kern w:val="0"/>
+                <w:sz w:val="22"/>
+                <w:szCs w:val="22"/>
+                <w:lang w:val="de-DE" w:eastAsia="en-US" w:bidi="ar-SA"/>
+              </w:rPr>
+              <w:t>string</w:t>
             </w:r>
           </w:p>
         </w:tc>
@@ -5296,92 +5280,120 @@
           <w:tcPr>
             <w:tcW w:w="2278" w:type="dxa"/>
             <w:tcBorders>
-              <w:left w:val="single" w:sz="4" w:space="0" w:color="000000"/>
-              <w:bottom w:val="single" w:sz="4" w:space="0" w:color="000000"/>
-              <w:right w:val="single" w:sz="4" w:space="0" w:color="000000"/>
+              <w:left w:val="single" w:sz="4" w:space="0" w:color="81D41A"/>
+              <w:bottom w:val="single" w:sz="4" w:space="0" w:color="81D41A"/>
+              <w:right w:val="single" w:sz="4" w:space="0" w:color="81D41A"/>
             </w:tcBorders>
             <w:shd w:fill="81D41A" w:val="clear"/>
           </w:tcPr>
           <w:p>
             <w:pPr>
               <w:pStyle w:val="Normal"/>
-              <w:widowControl w:val="false"/>
-              <w:suppressAutoHyphens w:val="true"/>
-              <w:spacing w:lineRule="auto" w:line="240" w:before="0" w:after="0"/>
-              <w:jc w:val="left"/>
-              <w:rPr>
-                <w:rFonts w:ascii="Arial" w:hAnsi="Arial"/>
-              </w:rPr>
-            </w:pPr>
-            <w:r>
-              <w:rPr>
-                <w:rFonts w:eastAsia="Calibri" w:cs="Arial" w:ascii="Arial" w:hAnsi="Arial"/>
-                <w:kern w:val="0"/>
-                <w:sz w:val="22"/>
-                <w:szCs w:val="22"/>
-                <w:lang w:val="de-DE" w:eastAsia="en-US" w:bidi="ar-SA"/>
-              </w:rPr>
-              <w:t>0: nicht sichtbar</w:t>
-            </w:r>
-          </w:p>
-          <w:p>
-            <w:pPr>
-              <w:pStyle w:val="Normal"/>
-              <w:widowControl w:val="false"/>
-              <w:suppressAutoHyphens w:val="true"/>
-              <w:spacing w:lineRule="auto" w:line="240" w:before="0" w:after="0"/>
-              <w:jc w:val="left"/>
-              <w:rPr>
-                <w:rFonts w:ascii="Arial" w:hAnsi="Arial"/>
-              </w:rPr>
-            </w:pPr>
-            <w:r>
-              <w:rPr>
-                <w:rFonts w:eastAsia="Calibri" w:cs="Arial" w:ascii="Arial" w:hAnsi="Arial"/>
-                <w:kern w:val="0"/>
-                <w:sz w:val="22"/>
-                <w:szCs w:val="22"/>
-                <w:lang w:val="de-DE" w:eastAsia="en-US" w:bidi="ar-SA"/>
-              </w:rPr>
-              <w:t>1: sichtbar</w:t>
-            </w:r>
-          </w:p>
-        </w:tc>
-        <w:tc>
-          <w:tcPr>
-            <w:tcW w:w="3288" w:type="dxa"/>
-            <w:tcBorders>
-              <w:left w:val="single" w:sz="4" w:space="0" w:color="000000"/>
-              <w:bottom w:val="single" w:sz="4" w:space="0" w:color="000000"/>
-              <w:right w:val="single" w:sz="4" w:space="0" w:color="000000"/>
-            </w:tcBorders>
-          </w:tcPr>
-          <w:p>
-            <w:pPr>
-              <w:pStyle w:val="Normal"/>
-              <w:widowControl w:val="false"/>
-              <w:suppressAutoHyphens w:val="true"/>
-              <w:spacing w:lineRule="auto" w:line="240" w:before="0" w:after="0"/>
-              <w:jc w:val="left"/>
-              <w:rPr>
-                <w:rFonts w:ascii="Arial" w:hAnsi="Arial"/>
-              </w:rPr>
-            </w:pPr>
-            <w:r>
-              <w:rPr>
-                <w:rFonts w:eastAsia="Calibri" w:cs="Arial" w:ascii="Arial" w:hAnsi="Arial"/>
-                <w:kern w:val="0"/>
-                <w:sz w:val="22"/>
-                <w:szCs w:val="22"/>
-                <w:lang w:val="de-DE" w:eastAsia="en-US" w:bidi="ar-SA"/>
-              </w:rPr>
-              <w:t>Mitteilung an die Versammlung zeigen</w:t>
-            </w:r>
-          </w:p>
-        </w:tc>
-        <w:tc>
-          <w:tcPr>
-            <w:tcW w:w="1327" w:type="dxa"/>
+              <w:widowControl/>
+              <w:spacing w:lineRule="auto" w:line="240" w:before="0" w:after="0"/>
+              <w:jc w:val="left"/>
+              <w:rPr>
+                <w:rFonts w:ascii="Calibri" w:hAnsi="Calibri" w:eastAsia="Calibri" w:cs="Arial"/>
+                <w:kern w:val="0"/>
+                <w:sz w:val="22"/>
+                <w:szCs w:val="22"/>
+                <w:lang w:val="de-DE" w:eastAsia="en-US" w:bidi="ar-SA"/>
+              </w:rPr>
+            </w:pPr>
+            <w:r>
+              <w:rPr>
+                <w:rFonts w:eastAsia="Calibri" w:cs="Arial"/>
+                <w:kern w:val="0"/>
+                <w:sz w:val="22"/>
+                <w:szCs w:val="22"/>
+                <w:lang w:val="de-DE" w:eastAsia="en-US" w:bidi="ar-SA"/>
+              </w:rPr>
+              <w:t>Name vom Layout</w:t>
+            </w:r>
+          </w:p>
+        </w:tc>
+        <w:tc>
+          <w:tcPr>
+            <w:tcW w:w="3287" w:type="dxa"/>
+            <w:tcBorders>
+              <w:left w:val="single" w:sz="4" w:space="0" w:color="000000"/>
+              <w:bottom w:val="single" w:sz="4" w:space="0" w:color="000000"/>
+              <w:right w:val="single" w:sz="4" w:space="0" w:color="000000"/>
+            </w:tcBorders>
+            <w:shd w:fill="FFFF00" w:val="clear"/>
+          </w:tcPr>
+          <w:p>
+            <w:pPr>
+              <w:pStyle w:val="Normal"/>
+              <w:widowControl/>
+              <w:spacing w:lineRule="auto" w:line="240" w:before="0" w:after="0"/>
+              <w:jc w:val="left"/>
+              <w:rPr>
+                <w:rFonts w:ascii="Calibri" w:hAnsi="Calibri" w:eastAsia="Calibri" w:cs="Arial"/>
+                <w:kern w:val="0"/>
+                <w:sz w:val="22"/>
+                <w:szCs w:val="22"/>
+                <w:lang w:val="de-DE" w:eastAsia="en-US" w:bidi="ar-SA"/>
+              </w:rPr>
+            </w:pPr>
+            <w:r>
+              <w:rPr>
+                <w:rFonts w:eastAsia="Calibri" w:cs="Arial"/>
+                <w:kern w:val="0"/>
+                <w:sz w:val="22"/>
+                <w:szCs w:val="22"/>
+                <w:lang w:val="de-DE" w:eastAsia="en-US" w:bidi="ar-SA"/>
+              </w:rPr>
+              <w:t>Name vom Layout</w:t>
+            </w:r>
+          </w:p>
+          <w:p>
+            <w:pPr>
+              <w:pStyle w:val="Normal"/>
+              <w:widowControl/>
+              <w:spacing w:lineRule="auto" w:line="240" w:before="0" w:after="0"/>
+              <w:jc w:val="left"/>
+              <w:rPr>
+                <w:rFonts w:ascii="Calibri" w:hAnsi="Calibri" w:eastAsia="Calibri" w:cs="Arial"/>
+                <w:kern w:val="0"/>
+                <w:sz w:val="22"/>
+                <w:szCs w:val="22"/>
+                <w:lang w:val="de-DE" w:eastAsia="en-US" w:bidi="ar-SA"/>
+              </w:rPr>
+            </w:pPr>
+            <w:r>
+              <w:rPr/>
+            </w:r>
+          </w:p>
+          <w:p>
+            <w:pPr>
+              <w:pStyle w:val="Normal"/>
+              <w:widowControl/>
+              <w:spacing w:lineRule="auto" w:line="240" w:before="0" w:after="0"/>
+              <w:jc w:val="left"/>
+              <w:rPr>
+                <w:rFonts w:ascii="Calibri" w:hAnsi="Calibri" w:eastAsia="Calibri" w:cs="Arial"/>
+                <w:kern w:val="0"/>
+                <w:sz w:val="22"/>
+                <w:szCs w:val="22"/>
+                <w:lang w:val="de-DE" w:eastAsia="en-US" w:bidi="ar-SA"/>
+              </w:rPr>
+            </w:pPr>
+            <w:r>
+              <w:rPr>
+                <w:rFonts w:eastAsia="Calibri" w:cs="Arial"/>
+                <w:kern w:val="0"/>
+                <w:sz w:val="22"/>
+                <w:szCs w:val="22"/>
+                <w:lang w:val="de-DE" w:eastAsia="en-US" w:bidi="ar-SA"/>
+              </w:rPr>
+              <w:t>ISSUE – revert to „Standard“ not possible</w:t>
+            </w:r>
+          </w:p>
+        </w:tc>
+        <w:tc>
+          <w:tcPr>
+            <w:tcW w:w="1328" w:type="dxa"/>
             <w:tcBorders>
               <w:left w:val="single" w:sz="4" w:space="0" w:color="000000"/>
               <w:bottom w:val="single" w:sz="4" w:space="0" w:color="000000"/>
@@ -5438,13 +5450,13 @@
               <w:rPr>
                 <w:rFonts w:ascii="Arial" w:hAnsi="Arial"/>
               </w:rPr>
-              <w:t>presentation_message</w:t>
-            </w:r>
-          </w:p>
-        </w:tc>
-        <w:tc>
-          <w:tcPr>
-            <w:tcW w:w="3252" w:type="dxa"/>
+              <w:t>stage_layoutname</w:t>
+            </w:r>
+          </w:p>
+        </w:tc>
+        <w:tc>
+          <w:tcPr>
+            <w:tcW w:w="3253" w:type="dxa"/>
             <w:tcBorders>
               <w:left w:val="single" w:sz="4" w:space="0" w:color="000000"/>
               <w:bottom w:val="single" w:sz="4" w:space="0" w:color="000000"/>
@@ -5454,108 +5466,128 @@
           <w:p>
             <w:pPr>
               <w:pStyle w:val="Normal"/>
-              <w:rPr/>
-            </w:pPr>
-            <w:r>
-              <w:rPr/>
-              <w:t>presentation_message_visible</w:t>
-            </w:r>
-          </w:p>
-          <w:p>
-            <w:pPr>
-              <w:pStyle w:val="Normal"/>
-              <w:spacing w:before="0" w:after="200"/>
-              <w:rPr/>
-            </w:pPr>
-            <w:r>
-              <w:rPr/>
-            </w:r>
-          </w:p>
-        </w:tc>
-        <w:tc>
-          <w:tcPr>
-            <w:tcW w:w="1376" w:type="dxa"/>
-            <w:tcBorders>
-              <w:left w:val="single" w:sz="4" w:space="0" w:color="000000"/>
-              <w:bottom w:val="single" w:sz="4" w:space="0" w:color="000000"/>
-            </w:tcBorders>
-            <w:shd w:fill="FFFFA6" w:val="clear"/>
-          </w:tcPr>
-          <w:p>
-            <w:pPr>
-              <w:pStyle w:val="Normal"/>
-              <w:widowControl w:val="false"/>
-              <w:suppressAutoHyphens w:val="true"/>
-              <w:spacing w:lineRule="auto" w:line="240" w:before="0" w:after="0"/>
-              <w:jc w:val="left"/>
-              <w:rPr>
-                <w:rFonts w:ascii="Arial" w:hAnsi="Arial"/>
-              </w:rPr>
-            </w:pPr>
-            <w:r>
-              <w:rPr>
-                <w:rFonts w:eastAsia="Calibri" w:cs="Arial" w:ascii="Arial" w:hAnsi="Arial"/>
-                <w:kern w:val="0"/>
-                <w:sz w:val="22"/>
-                <w:szCs w:val="22"/>
-                <w:lang w:val="de-DE" w:eastAsia="en-US" w:bidi="ar-SA"/>
-              </w:rPr>
-              <w:t>No response</w:t>
-            </w:r>
-          </w:p>
-        </w:tc>
-        <w:tc>
-          <w:tcPr>
-            <w:tcW w:w="1376" w:type="dxa"/>
-            <w:tcBorders>
-              <w:left w:val="single" w:sz="4" w:space="0" w:color="000000"/>
-              <w:bottom w:val="single" w:sz="4" w:space="0" w:color="000000"/>
-            </w:tcBorders>
-          </w:tcPr>
-          <w:p>
-            <w:pPr>
-              <w:pStyle w:val="Normal"/>
-              <w:widowControl w:val="false"/>
-              <w:suppressAutoHyphens w:val="true"/>
-              <w:spacing w:lineRule="auto" w:line="240" w:before="0" w:after="0"/>
-              <w:jc w:val="left"/>
-              <w:rPr>
-                <w:rFonts w:ascii="Arial" w:hAnsi="Arial"/>
-              </w:rPr>
-            </w:pPr>
-            <w:r>
-              <w:rPr>
-                <w:rFonts w:ascii="Arial" w:hAnsi="Arial"/>
-              </w:rPr>
-            </w:r>
-          </w:p>
-        </w:tc>
-        <w:tc>
-          <w:tcPr>
-            <w:tcW w:w="1434" w:type="dxa"/>
-            <w:tcBorders>
-              <w:left w:val="single" w:sz="4" w:space="0" w:color="000000"/>
-              <w:bottom w:val="single" w:sz="4" w:space="0" w:color="000000"/>
-              <w:right w:val="single" w:sz="4" w:space="0" w:color="000000"/>
-            </w:tcBorders>
-            <w:shd w:fill="FFFFA6" w:val="clear"/>
-          </w:tcPr>
-          <w:p>
-            <w:pPr>
-              <w:pStyle w:val="Normal"/>
-              <w:widowControl w:val="false"/>
-              <w:suppressAutoHyphens w:val="true"/>
-              <w:spacing w:lineRule="auto" w:line="240" w:before="0" w:after="0"/>
-              <w:jc w:val="left"/>
-              <w:rPr>
-                <w:rFonts w:ascii="Arial" w:hAnsi="Arial"/>
-              </w:rPr>
-            </w:pPr>
-            <w:r>
-              <w:rPr>
-                <w:rFonts w:ascii="Arial" w:hAnsi="Arial"/>
-              </w:rPr>
-              <w:t>#2 no response but updates</w:t>
+              <w:widowControl/>
+              <w:suppressAutoHyphens w:val="true"/>
+              <w:overflowPunct w:val="true"/>
+              <w:bidi w:val="0"/>
+              <w:spacing w:lineRule="auto" w:line="276" w:before="0" w:after="200"/>
+              <w:jc w:val="left"/>
+              <w:rPr/>
+            </w:pPr>
+            <w:r>
+              <w:rPr>
+                <w:rFonts w:ascii="Droid Sans Mono;monospace;monospace" w:hAnsi="Droid Sans Mono;monospace;monospace"/>
+                <w:b w:val="false"/>
+                <w:color w:val="9CDCFE"/>
+                <w:sz w:val="21"/>
+                <w:shd w:fill="1F1F1F" w:val="clear"/>
+              </w:rPr>
+              <w:t>stage_layoutname</w:t>
+            </w:r>
+          </w:p>
+        </w:tc>
+        <w:tc>
+          <w:tcPr>
+            <w:tcW w:w="1377" w:type="dxa"/>
+            <w:tcBorders>
+              <w:left w:val="single" w:sz="4" w:space="0" w:color="000000"/>
+              <w:bottom w:val="single" w:sz="4" w:space="0" w:color="000000"/>
+            </w:tcBorders>
+            <w:shd w:fill="81D41A" w:val="clear"/>
+          </w:tcPr>
+          <w:p>
+            <w:pPr>
+              <w:pStyle w:val="Normal"/>
+              <w:widowControl/>
+              <w:suppressAutoHyphens w:val="true"/>
+              <w:overflowPunct w:val="true"/>
+              <w:bidi w:val="0"/>
+              <w:spacing w:lineRule="auto" w:line="276" w:before="0" w:after="200"/>
+              <w:jc w:val="left"/>
+              <w:rPr/>
+            </w:pPr>
+            <w:r>
+              <w:rPr>
+                <w:rFonts w:ascii="Droid Sans Mono;monospace;monospace" w:hAnsi="Droid Sans Mono;monospace;monospace"/>
+                <w:b w:val="false"/>
+                <w:color w:val="9CDCFE"/>
+                <w:sz w:val="21"/>
+                <w:shd w:fill="1F1F1F" w:val="clear"/>
+              </w:rPr>
+              <w:t>stage_layoutname</w:t>
+            </w:r>
+          </w:p>
+        </w:tc>
+        <w:tc>
+          <w:tcPr>
+            <w:tcW w:w="1379" w:type="dxa"/>
+            <w:tcBorders>
+              <w:left w:val="single" w:sz="4" w:space="0" w:color="000000"/>
+              <w:bottom w:val="single" w:sz="4" w:space="0" w:color="000000"/>
+            </w:tcBorders>
+          </w:tcPr>
+          <w:p>
+            <w:pPr>
+              <w:pStyle w:val="Normal"/>
+              <w:widowControl w:val="false"/>
+              <w:suppressAutoHyphens w:val="true"/>
+              <w:spacing w:lineRule="auto" w:line="240" w:before="0" w:after="0"/>
+              <w:jc w:val="left"/>
+              <w:rPr>
+                <w:rFonts w:ascii="Arial" w:hAnsi="Arial"/>
+              </w:rPr>
+            </w:pPr>
+            <w:r>
+              <w:rPr>
+                <w:rFonts w:ascii="Arial" w:hAnsi="Arial"/>
+              </w:rPr>
+            </w:r>
+          </w:p>
+        </w:tc>
+        <w:tc>
+          <w:tcPr>
+            <w:tcW w:w="1412" w:type="dxa"/>
+            <w:tcBorders>
+              <w:left w:val="single" w:sz="4" w:space="0" w:color="000000"/>
+              <w:bottom w:val="single" w:sz="4" w:space="0" w:color="000000"/>
+              <w:right w:val="single" w:sz="4" w:space="0" w:color="000000"/>
+            </w:tcBorders>
+            <w:shd w:fill="81D41A" w:val="clear"/>
+          </w:tcPr>
+          <w:p>
+            <w:pPr>
+              <w:pStyle w:val="Normal"/>
+              <w:widowControl w:val="false"/>
+              <w:suppressAutoHyphens w:val="true"/>
+              <w:spacing w:lineRule="auto" w:line="240" w:before="0" w:after="0"/>
+              <w:jc w:val="left"/>
+              <w:rPr>
+                <w:rFonts w:ascii="Arial" w:hAnsi="Arial"/>
+              </w:rPr>
+            </w:pPr>
+            <w:r>
+              <w:rPr>
+                <w:rFonts w:ascii="Arial" w:hAnsi="Arial"/>
+              </w:rPr>
+              <w:t>New with 6.13</w:t>
+            </w:r>
+          </w:p>
+          <w:p>
+            <w:pPr>
+              <w:pStyle w:val="Normal"/>
+              <w:widowControl w:val="false"/>
+              <w:suppressAutoHyphens w:val="true"/>
+              <w:spacing w:lineRule="auto" w:line="240" w:before="0" w:after="0"/>
+              <w:jc w:val="left"/>
+              <w:rPr>
+                <w:rFonts w:ascii="Arial" w:hAnsi="Arial"/>
+              </w:rPr>
+            </w:pPr>
+            <w:r>
+              <w:rPr>
+                <w:rFonts w:ascii="Arial" w:hAnsi="Arial"/>
+              </w:rPr>
+              <w:t>Implemented with #75</w:t>
             </w:r>
           </w:p>
         </w:tc>
@@ -5564,7 +5596,1086 @@
         <w:trPr/>
         <w:tc>
           <w:tcPr>
-            <w:tcW w:w="2634" w:type="dxa"/>
+            <w:tcW w:w="2635" w:type="dxa"/>
+            <w:tcBorders>
+              <w:left w:val="single" w:sz="4" w:space="0" w:color="000000"/>
+              <w:bottom w:val="single" w:sz="4" w:space="0" w:color="000000"/>
+              <w:right w:val="single" w:sz="4" w:space="0" w:color="000000"/>
+            </w:tcBorders>
+          </w:tcPr>
+          <w:p>
+            <w:pPr>
+              <w:pStyle w:val="Normal"/>
+              <w:widowControl/>
+              <w:spacing w:lineRule="auto" w:line="240" w:before="0" w:after="0"/>
+              <w:jc w:val="left"/>
+              <w:rPr>
+                <w:rFonts w:ascii="Calibri" w:hAnsi="Calibri" w:eastAsia="Calibri" w:cs="Arial"/>
+                <w:kern w:val="0"/>
+                <w:sz w:val="22"/>
+                <w:szCs w:val="22"/>
+                <w:lang w:val="de-DE" w:eastAsia="en-US" w:bidi="ar-SA"/>
+              </w:rPr>
+            </w:pPr>
+            <w:r>
+              <w:rPr>
+                <w:rFonts w:eastAsia="Calibri" w:cs="Arial"/>
+                <w:kern w:val="0"/>
+                <w:sz w:val="22"/>
+                <w:szCs w:val="22"/>
+                <w:lang w:val="de-DE" w:eastAsia="en-US" w:bidi="ar-SA"/>
+              </w:rPr>
+              <w:t>/stage/timerinit</w:t>
+            </w:r>
+          </w:p>
+        </w:tc>
+        <w:tc>
+          <w:tcPr>
+            <w:tcW w:w="903" w:type="dxa"/>
+            <w:tcBorders>
+              <w:left w:val="single" w:sz="4" w:space="0" w:color="000000"/>
+              <w:bottom w:val="single" w:sz="4" w:space="0" w:color="000000"/>
+              <w:right w:val="single" w:sz="4" w:space="0" w:color="000000"/>
+            </w:tcBorders>
+          </w:tcPr>
+          <w:p>
+            <w:pPr>
+              <w:pStyle w:val="Normal"/>
+              <w:widowControl/>
+              <w:spacing w:lineRule="auto" w:line="240" w:before="0" w:after="0"/>
+              <w:jc w:val="left"/>
+              <w:rPr>
+                <w:rFonts w:ascii="Calibri" w:hAnsi="Calibri" w:eastAsia="Calibri" w:cs="Arial"/>
+                <w:kern w:val="0"/>
+                <w:sz w:val="22"/>
+                <w:szCs w:val="22"/>
+                <w:lang w:val="de-DE" w:eastAsia="en-US" w:bidi="ar-SA"/>
+              </w:rPr>
+            </w:pPr>
+            <w:r>
+              <w:rPr>
+                <w:rFonts w:eastAsia="Calibri" w:cs="Arial"/>
+                <w:kern w:val="0"/>
+                <w:sz w:val="22"/>
+                <w:szCs w:val="22"/>
+                <w:lang w:val="de-DE" w:eastAsia="en-US" w:bidi="ar-SA"/>
+              </w:rPr>
+              <w:t>timecode</w:t>
+            </w:r>
+          </w:p>
+        </w:tc>
+        <w:tc>
+          <w:tcPr>
+            <w:tcW w:w="2278" w:type="dxa"/>
+            <w:tcBorders>
+              <w:left w:val="single" w:sz="4" w:space="0" w:color="81D41A"/>
+              <w:bottom w:val="single" w:sz="4" w:space="0" w:color="81D41A"/>
+              <w:right w:val="single" w:sz="4" w:space="0" w:color="81D41A"/>
+            </w:tcBorders>
+            <w:shd w:fill="81D41A" w:val="clear"/>
+          </w:tcPr>
+          <w:p>
+            <w:pPr>
+              <w:pStyle w:val="Normal"/>
+              <w:widowControl/>
+              <w:spacing w:lineRule="auto" w:line="240" w:before="0" w:after="0"/>
+              <w:jc w:val="left"/>
+              <w:rPr>
+                <w:rFonts w:ascii="Calibri" w:hAnsi="Calibri" w:eastAsia="Calibri" w:cs="Arial"/>
+                <w:kern w:val="0"/>
+                <w:sz w:val="22"/>
+                <w:szCs w:val="22"/>
+                <w:lang w:val="de-DE" w:eastAsia="en-US" w:bidi="ar-SA"/>
+              </w:rPr>
+            </w:pPr>
+            <w:r>
+              <w:rPr>
+                <w:rFonts w:eastAsia="Calibri" w:cs="Arial"/>
+                <w:kern w:val="0"/>
+                <w:sz w:val="22"/>
+                <w:szCs w:val="22"/>
+                <w:lang w:val="de-DE" w:eastAsia="en-US" w:bidi="ar-SA"/>
+              </w:rPr>
+              <w:t>Timecode</w:t>
+            </w:r>
+          </w:p>
+          <w:p>
+            <w:pPr>
+              <w:pStyle w:val="Normal"/>
+              <w:widowControl/>
+              <w:spacing w:lineRule="auto" w:line="240" w:before="0" w:after="0"/>
+              <w:jc w:val="left"/>
+              <w:rPr>
+                <w:rFonts w:ascii="Calibri" w:hAnsi="Calibri" w:eastAsia="Calibri" w:cs="Arial"/>
+                <w:kern w:val="0"/>
+                <w:sz w:val="22"/>
+                <w:szCs w:val="22"/>
+                <w:lang w:val="de-DE" w:eastAsia="en-US" w:bidi="ar-SA"/>
+              </w:rPr>
+            </w:pPr>
+            <w:r>
+              <w:rPr>
+                <w:rFonts w:eastAsia="Calibri" w:cs="Arial"/>
+                <w:kern w:val="0"/>
+                <w:sz w:val="22"/>
+                <w:szCs w:val="22"/>
+                <w:lang w:val="de-DE" w:eastAsia="en-US" w:bidi="ar-SA"/>
+              </w:rPr>
+              <w:t>1.0 = 24h</w:t>
+            </w:r>
+          </w:p>
+        </w:tc>
+        <w:tc>
+          <w:tcPr>
+            <w:tcW w:w="3287" w:type="dxa"/>
+            <w:tcBorders>
+              <w:left w:val="single" w:sz="4" w:space="0" w:color="000000"/>
+              <w:bottom w:val="single" w:sz="4" w:space="0" w:color="000000"/>
+              <w:right w:val="single" w:sz="4" w:space="0" w:color="000000"/>
+            </w:tcBorders>
+            <w:shd w:fill="FFFF00" w:val="clear"/>
+          </w:tcPr>
+          <w:p>
+            <w:pPr>
+              <w:pStyle w:val="Normal"/>
+              <w:widowControl/>
+              <w:spacing w:lineRule="auto" w:line="240" w:before="0" w:after="0"/>
+              <w:jc w:val="left"/>
+              <w:rPr>
+                <w:rFonts w:ascii="Calibri" w:hAnsi="Calibri" w:eastAsia="Calibri" w:cs="Arial"/>
+                <w:kern w:val="0"/>
+                <w:sz w:val="22"/>
+                <w:szCs w:val="22"/>
+                <w:lang w:val="de-DE" w:eastAsia="en-US" w:bidi="ar-SA"/>
+              </w:rPr>
+            </w:pPr>
+            <w:r>
+              <w:rPr>
+                <w:rFonts w:eastAsia="Calibri" w:cs="Arial"/>
+                <w:kern w:val="0"/>
+                <w:sz w:val="22"/>
+                <w:szCs w:val="22"/>
+                <w:lang w:val="de-DE" w:eastAsia="en-US" w:bidi="ar-SA"/>
+              </w:rPr>
+              <w:t>Initialwert für Countdown, …</w:t>
+            </w:r>
+          </w:p>
+          <w:p>
+            <w:pPr>
+              <w:pStyle w:val="Normal"/>
+              <w:widowControl/>
+              <w:spacing w:lineRule="auto" w:line="240" w:before="0" w:after="0"/>
+              <w:jc w:val="left"/>
+              <w:rPr>
+                <w:rFonts w:ascii="Calibri" w:hAnsi="Calibri" w:eastAsia="Calibri" w:cs="Arial"/>
+                <w:kern w:val="0"/>
+                <w:sz w:val="22"/>
+                <w:szCs w:val="22"/>
+                <w:lang w:val="de-DE" w:eastAsia="en-US" w:bidi="ar-SA"/>
+              </w:rPr>
+            </w:pPr>
+            <w:r>
+              <w:rPr/>
+            </w:r>
+          </w:p>
+          <w:p>
+            <w:pPr>
+              <w:pStyle w:val="Normal"/>
+              <w:widowControl/>
+              <w:spacing w:lineRule="auto" w:line="240" w:before="0" w:after="0"/>
+              <w:jc w:val="left"/>
+              <w:rPr>
+                <w:rFonts w:ascii="Calibri" w:hAnsi="Calibri" w:eastAsia="Calibri" w:cs="Arial"/>
+                <w:kern w:val="0"/>
+                <w:sz w:val="22"/>
+                <w:szCs w:val="22"/>
+                <w:lang w:val="de-DE" w:eastAsia="en-US" w:bidi="ar-SA"/>
+              </w:rPr>
+            </w:pPr>
+            <w:r>
+              <w:rPr>
+                <w:rFonts w:eastAsia="Calibri" w:cs="Arial"/>
+                <w:kern w:val="0"/>
+                <w:sz w:val="22"/>
+                <w:szCs w:val="22"/>
+                <w:lang w:val="de-DE" w:eastAsia="en-US" w:bidi="ar-SA"/>
+              </w:rPr>
+              <w:t>ISSUE – sending time instead of timeframe does not set target time</w:t>
+            </w:r>
+          </w:p>
+        </w:tc>
+        <w:tc>
+          <w:tcPr>
+            <w:tcW w:w="1328" w:type="dxa"/>
+            <w:tcBorders>
+              <w:left w:val="single" w:sz="4" w:space="0" w:color="000000"/>
+              <w:bottom w:val="single" w:sz="4" w:space="0" w:color="000000"/>
+              <w:right w:val="single" w:sz="4" w:space="0" w:color="000000"/>
+            </w:tcBorders>
+          </w:tcPr>
+          <w:p>
+            <w:pPr>
+              <w:pStyle w:val="Normal"/>
+              <w:widowControl w:val="false"/>
+              <w:suppressAutoHyphens w:val="true"/>
+              <w:spacing w:lineRule="auto" w:line="240" w:before="0" w:after="0"/>
+              <w:jc w:val="left"/>
+              <w:rPr>
+                <w:rFonts w:ascii="Arial" w:hAnsi="Arial" w:eastAsia="Calibri" w:cs="Arial"/>
+                <w:kern w:val="0"/>
+                <w:sz w:val="22"/>
+                <w:szCs w:val="22"/>
+                <w:lang w:val="de-DE" w:eastAsia="en-US" w:bidi="ar-SA"/>
+              </w:rPr>
+            </w:pPr>
+            <w:r>
+              <w:rPr>
+                <w:rFonts w:eastAsia="Calibri" w:cs="Arial" w:ascii="Arial" w:hAnsi="Arial"/>
+                <w:kern w:val="0"/>
+                <w:sz w:val="22"/>
+                <w:szCs w:val="22"/>
+                <w:lang w:val="de-DE" w:eastAsia="en-US" w:bidi="ar-SA"/>
+              </w:rPr>
+            </w:r>
+          </w:p>
+        </w:tc>
+        <w:tc>
+          <w:tcPr>
+            <w:tcW w:w="3396" w:type="dxa"/>
+            <w:tcBorders>
+              <w:left w:val="single" w:sz="4" w:space="0" w:color="000000"/>
+              <w:bottom w:val="single" w:sz="4" w:space="0" w:color="000000"/>
+            </w:tcBorders>
+            <w:shd w:fill="81D41A" w:val="clear"/>
+          </w:tcPr>
+          <w:p>
+            <w:pPr>
+              <w:pStyle w:val="Normal"/>
+              <w:rPr/>
+            </w:pPr>
+            <w:r>
+              <w:rPr/>
+              <w:t>stage_timerinit</w:t>
+            </w:r>
+          </w:p>
+          <w:p>
+            <w:pPr>
+              <w:pStyle w:val="Normal"/>
+              <w:spacing w:before="0" w:after="200"/>
+              <w:rPr/>
+            </w:pPr>
+            <w:r>
+              <w:rPr/>
+            </w:r>
+          </w:p>
+        </w:tc>
+        <w:tc>
+          <w:tcPr>
+            <w:tcW w:w="3253" w:type="dxa"/>
+            <w:tcBorders>
+              <w:left w:val="single" w:sz="4" w:space="0" w:color="000000"/>
+              <w:bottom w:val="single" w:sz="4" w:space="0" w:color="000000"/>
+            </w:tcBorders>
+            <w:shd w:fill="81D41A" w:val="clear"/>
+          </w:tcPr>
+          <w:p>
+            <w:pPr>
+              <w:pStyle w:val="Normal"/>
+              <w:bidi w:val="0"/>
+              <w:rPr/>
+            </w:pPr>
+            <w:r>
+              <w:rPr/>
+              <w:t>stage_timerinit_seconds</w:t>
+            </w:r>
+          </w:p>
+          <w:p>
+            <w:pPr>
+              <w:pStyle w:val="Normal"/>
+              <w:bidi w:val="0"/>
+              <w:spacing w:before="0" w:after="200"/>
+              <w:rPr/>
+            </w:pPr>
+            <w:r>
+              <w:rPr/>
+              <w:t>stage_timerinit_time</w:t>
+            </w:r>
+          </w:p>
+        </w:tc>
+        <w:tc>
+          <w:tcPr>
+            <w:tcW w:w="1377" w:type="dxa"/>
+            <w:tcBorders>
+              <w:left w:val="single" w:sz="4" w:space="0" w:color="000000"/>
+              <w:bottom w:val="single" w:sz="4" w:space="0" w:color="000000"/>
+            </w:tcBorders>
+            <w:shd w:fill="81D41A" w:val="clear"/>
+          </w:tcPr>
+          <w:p>
+            <w:pPr>
+              <w:pStyle w:val="Normal"/>
+              <w:rPr/>
+            </w:pPr>
+            <w:r>
+              <w:rPr/>
+              <w:t>stage_timerinit</w:t>
+            </w:r>
+          </w:p>
+          <w:p>
+            <w:pPr>
+              <w:pStyle w:val="Normal"/>
+              <w:spacing w:before="0" w:after="200"/>
+              <w:rPr/>
+            </w:pPr>
+            <w:r>
+              <w:rPr/>
+            </w:r>
+          </w:p>
+        </w:tc>
+        <w:tc>
+          <w:tcPr>
+            <w:tcW w:w="1379" w:type="dxa"/>
+            <w:tcBorders>
+              <w:left w:val="single" w:sz="4" w:space="0" w:color="000000"/>
+              <w:bottom w:val="single" w:sz="4" w:space="0" w:color="000000"/>
+            </w:tcBorders>
+          </w:tcPr>
+          <w:p>
+            <w:pPr>
+              <w:pStyle w:val="Normal"/>
+              <w:widowControl w:val="false"/>
+              <w:suppressAutoHyphens w:val="true"/>
+              <w:spacing w:lineRule="auto" w:line="240" w:before="0" w:after="0"/>
+              <w:jc w:val="left"/>
+              <w:rPr>
+                <w:rFonts w:ascii="Arial" w:hAnsi="Arial"/>
+              </w:rPr>
+            </w:pPr>
+            <w:r>
+              <w:rPr>
+                <w:rFonts w:ascii="Arial" w:hAnsi="Arial"/>
+              </w:rPr>
+            </w:r>
+          </w:p>
+        </w:tc>
+        <w:tc>
+          <w:tcPr>
+            <w:tcW w:w="1412" w:type="dxa"/>
+            <w:tcBorders>
+              <w:left w:val="single" w:sz="4" w:space="0" w:color="000000"/>
+              <w:bottom w:val="single" w:sz="4" w:space="0" w:color="000000"/>
+              <w:right w:val="single" w:sz="4" w:space="0" w:color="000000"/>
+            </w:tcBorders>
+            <w:shd w:fill="81D41A" w:val="clear"/>
+          </w:tcPr>
+          <w:p>
+            <w:pPr>
+              <w:pStyle w:val="Normal"/>
+              <w:widowControl w:val="false"/>
+              <w:suppressAutoHyphens w:val="true"/>
+              <w:spacing w:lineRule="auto" w:line="240" w:before="0" w:after="0"/>
+              <w:jc w:val="left"/>
+              <w:rPr>
+                <w:rFonts w:ascii="Arial" w:hAnsi="Arial"/>
+              </w:rPr>
+            </w:pPr>
+            <w:r>
+              <w:rPr>
+                <w:rFonts w:ascii="Arial" w:hAnsi="Arial"/>
+              </w:rPr>
+              <w:t>New with 6.13</w:t>
+            </w:r>
+          </w:p>
+          <w:p>
+            <w:pPr>
+              <w:pStyle w:val="Normal"/>
+              <w:widowControl w:val="false"/>
+              <w:suppressAutoHyphens w:val="true"/>
+              <w:spacing w:lineRule="auto" w:line="240" w:before="0" w:after="0"/>
+              <w:jc w:val="left"/>
+              <w:rPr>
+                <w:rFonts w:ascii="Arial" w:hAnsi="Arial"/>
+              </w:rPr>
+            </w:pPr>
+            <w:r>
+              <w:rPr>
+                <w:rFonts w:ascii="Arial" w:hAnsi="Arial"/>
+              </w:rPr>
+              <w:t>Implemented with #75</w:t>
+            </w:r>
+          </w:p>
+        </w:tc>
+      </w:tr>
+      <w:tr>
+        <w:trPr/>
+        <w:tc>
+          <w:tcPr>
+            <w:tcW w:w="2635" w:type="dxa"/>
+            <w:tcBorders>
+              <w:left w:val="single" w:sz="4" w:space="0" w:color="000000"/>
+              <w:bottom w:val="single" w:sz="4" w:space="0" w:color="000000"/>
+              <w:right w:val="single" w:sz="4" w:space="0" w:color="000000"/>
+            </w:tcBorders>
+          </w:tcPr>
+          <w:p>
+            <w:pPr>
+              <w:pStyle w:val="Normal"/>
+              <w:widowControl/>
+              <w:spacing w:lineRule="auto" w:line="240" w:before="0" w:after="0"/>
+              <w:jc w:val="left"/>
+              <w:rPr>
+                <w:rFonts w:ascii="Calibri" w:hAnsi="Calibri" w:eastAsia="Calibri" w:cs="Arial"/>
+                <w:kern w:val="0"/>
+                <w:sz w:val="22"/>
+                <w:szCs w:val="22"/>
+                <w:lang w:val="de-DE" w:eastAsia="en-US" w:bidi="ar-SA"/>
+              </w:rPr>
+            </w:pPr>
+            <w:r>
+              <w:rPr>
+                <w:rFonts w:eastAsia="Calibri" w:cs="Arial"/>
+                <w:kern w:val="0"/>
+                <w:sz w:val="22"/>
+                <w:szCs w:val="22"/>
+                <w:lang w:val="de-DE" w:eastAsia="en-US" w:bidi="ar-SA"/>
+              </w:rPr>
+              <w:t>/stage/message/text</w:t>
+            </w:r>
+          </w:p>
+        </w:tc>
+        <w:tc>
+          <w:tcPr>
+            <w:tcW w:w="903" w:type="dxa"/>
+            <w:tcBorders>
+              <w:left w:val="single" w:sz="4" w:space="0" w:color="000000"/>
+              <w:bottom w:val="single" w:sz="4" w:space="0" w:color="000000"/>
+              <w:right w:val="single" w:sz="4" w:space="0" w:color="000000"/>
+            </w:tcBorders>
+          </w:tcPr>
+          <w:p>
+            <w:pPr>
+              <w:pStyle w:val="Normal"/>
+              <w:widowControl/>
+              <w:spacing w:lineRule="auto" w:line="240" w:before="0" w:after="0"/>
+              <w:jc w:val="left"/>
+              <w:rPr>
+                <w:rFonts w:ascii="Calibri" w:hAnsi="Calibri" w:eastAsia="Calibri" w:cs="Arial"/>
+                <w:kern w:val="0"/>
+                <w:sz w:val="22"/>
+                <w:szCs w:val="22"/>
+                <w:lang w:val="de-DE" w:eastAsia="en-US" w:bidi="ar-SA"/>
+              </w:rPr>
+            </w:pPr>
+            <w:r>
+              <w:rPr>
+                <w:rFonts w:eastAsia="Calibri" w:cs="Arial"/>
+                <w:kern w:val="0"/>
+                <w:sz w:val="22"/>
+                <w:szCs w:val="22"/>
+                <w:lang w:val="de-DE" w:eastAsia="en-US" w:bidi="ar-SA"/>
+              </w:rPr>
+              <w:t>string</w:t>
+            </w:r>
+          </w:p>
+        </w:tc>
+        <w:tc>
+          <w:tcPr>
+            <w:tcW w:w="2278" w:type="dxa"/>
+            <w:tcBorders>
+              <w:left w:val="single" w:sz="4" w:space="0" w:color="81D41A"/>
+              <w:bottom w:val="single" w:sz="4" w:space="0" w:color="81D41A"/>
+              <w:right w:val="single" w:sz="4" w:space="0" w:color="81D41A"/>
+            </w:tcBorders>
+            <w:shd w:fill="81D41A" w:val="clear"/>
+          </w:tcPr>
+          <w:p>
+            <w:pPr>
+              <w:pStyle w:val="Normal"/>
+              <w:widowControl/>
+              <w:spacing w:lineRule="auto" w:line="240" w:before="0" w:after="0"/>
+              <w:jc w:val="left"/>
+              <w:rPr>
+                <w:rFonts w:ascii="Calibri" w:hAnsi="Calibri" w:eastAsia="Calibri" w:cs="Arial"/>
+                <w:kern w:val="0"/>
+                <w:sz w:val="22"/>
+                <w:szCs w:val="22"/>
+                <w:lang w:val="de-DE" w:eastAsia="en-US" w:bidi="ar-SA"/>
+              </w:rPr>
+            </w:pPr>
+            <w:r>
+              <w:rPr>
+                <w:rFonts w:eastAsia="Calibri" w:cs="Arial"/>
+                <w:kern w:val="0"/>
+                <w:sz w:val="22"/>
+                <w:szCs w:val="22"/>
+                <w:lang w:val="de-DE" w:eastAsia="en-US" w:bidi="ar-SA"/>
+              </w:rPr>
+              <w:t>Text, der gezeigt werden soll</w:t>
+            </w:r>
+          </w:p>
+        </w:tc>
+        <w:tc>
+          <w:tcPr>
+            <w:tcW w:w="3287" w:type="dxa"/>
+            <w:tcBorders>
+              <w:left w:val="single" w:sz="4" w:space="0" w:color="000000"/>
+              <w:bottom w:val="single" w:sz="4" w:space="0" w:color="000000"/>
+              <w:right w:val="single" w:sz="4" w:space="0" w:color="000000"/>
+            </w:tcBorders>
+          </w:tcPr>
+          <w:p>
+            <w:pPr>
+              <w:pStyle w:val="Normal"/>
+              <w:widowControl/>
+              <w:spacing w:lineRule="auto" w:line="240" w:before="0" w:after="0"/>
+              <w:jc w:val="left"/>
+              <w:rPr>
+                <w:rFonts w:ascii="Calibri" w:hAnsi="Calibri" w:eastAsia="Calibri" w:cs="Arial"/>
+                <w:kern w:val="0"/>
+                <w:sz w:val="22"/>
+                <w:szCs w:val="22"/>
+                <w:lang w:val="de-DE" w:eastAsia="en-US" w:bidi="ar-SA"/>
+              </w:rPr>
+            </w:pPr>
+            <w:r>
+              <w:rPr>
+                <w:rFonts w:eastAsia="Calibri" w:cs="Arial"/>
+                <w:kern w:val="0"/>
+                <w:sz w:val="22"/>
+                <w:szCs w:val="22"/>
+                <w:lang w:val="de-DE" w:eastAsia="en-US" w:bidi="ar-SA"/>
+              </w:rPr>
+              <w:t>Text, der gezeigt werden soll</w:t>
+            </w:r>
+          </w:p>
+        </w:tc>
+        <w:tc>
+          <w:tcPr>
+            <w:tcW w:w="1328" w:type="dxa"/>
+            <w:tcBorders>
+              <w:left w:val="single" w:sz="4" w:space="0" w:color="000000"/>
+              <w:bottom w:val="single" w:sz="4" w:space="0" w:color="000000"/>
+              <w:right w:val="single" w:sz="4" w:space="0" w:color="000000"/>
+            </w:tcBorders>
+          </w:tcPr>
+          <w:p>
+            <w:pPr>
+              <w:pStyle w:val="Normal"/>
+              <w:widowControl w:val="false"/>
+              <w:suppressAutoHyphens w:val="true"/>
+              <w:spacing w:lineRule="auto" w:line="240" w:before="0" w:after="0"/>
+              <w:jc w:val="left"/>
+              <w:rPr>
+                <w:rFonts w:ascii="Arial" w:hAnsi="Arial" w:eastAsia="Calibri" w:cs="Arial"/>
+                <w:kern w:val="0"/>
+                <w:sz w:val="22"/>
+                <w:szCs w:val="22"/>
+                <w:lang w:val="de-DE" w:eastAsia="en-US" w:bidi="ar-SA"/>
+              </w:rPr>
+            </w:pPr>
+            <w:r>
+              <w:rPr>
+                <w:rFonts w:eastAsia="Calibri" w:cs="Arial" w:ascii="Arial" w:hAnsi="Arial"/>
+                <w:kern w:val="0"/>
+                <w:sz w:val="22"/>
+                <w:szCs w:val="22"/>
+                <w:lang w:val="de-DE" w:eastAsia="en-US" w:bidi="ar-SA"/>
+              </w:rPr>
+            </w:r>
+          </w:p>
+        </w:tc>
+        <w:tc>
+          <w:tcPr>
+            <w:tcW w:w="3396" w:type="dxa"/>
+            <w:tcBorders>
+              <w:left w:val="single" w:sz="4" w:space="0" w:color="000000"/>
+              <w:bottom w:val="single" w:sz="4" w:space="0" w:color="000000"/>
+            </w:tcBorders>
+            <w:shd w:fill="81D41A" w:val="clear"/>
+          </w:tcPr>
+          <w:p>
+            <w:pPr>
+              <w:pStyle w:val="Normal"/>
+              <w:spacing w:before="0" w:after="200"/>
+              <w:rPr/>
+            </w:pPr>
+            <w:r>
+              <w:rPr/>
+              <w:t>stage_message_text</w:t>
+            </w:r>
+          </w:p>
+        </w:tc>
+        <w:tc>
+          <w:tcPr>
+            <w:tcW w:w="3253" w:type="dxa"/>
+            <w:tcBorders>
+              <w:left w:val="single" w:sz="4" w:space="0" w:color="000000"/>
+              <w:bottom w:val="single" w:sz="4" w:space="0" w:color="000000"/>
+            </w:tcBorders>
+            <w:shd w:fill="81D41A" w:val="clear"/>
+          </w:tcPr>
+          <w:p>
+            <w:pPr>
+              <w:pStyle w:val="Normal"/>
+              <w:widowControl/>
+              <w:suppressAutoHyphens w:val="true"/>
+              <w:overflowPunct w:val="true"/>
+              <w:bidi w:val="0"/>
+              <w:spacing w:lineRule="auto" w:line="276" w:before="0" w:after="200"/>
+              <w:jc w:val="left"/>
+              <w:rPr/>
+            </w:pPr>
+            <w:r>
+              <w:rPr/>
+              <w:t>stage_message_text</w:t>
+            </w:r>
+          </w:p>
+        </w:tc>
+        <w:tc>
+          <w:tcPr>
+            <w:tcW w:w="1377" w:type="dxa"/>
+            <w:tcBorders>
+              <w:left w:val="single" w:sz="4" w:space="0" w:color="000000"/>
+              <w:bottom w:val="single" w:sz="4" w:space="0" w:color="000000"/>
+            </w:tcBorders>
+            <w:shd w:fill="81D41A" w:val="clear"/>
+          </w:tcPr>
+          <w:p>
+            <w:pPr>
+              <w:pStyle w:val="Normal"/>
+              <w:widowControl/>
+              <w:suppressAutoHyphens w:val="true"/>
+              <w:overflowPunct w:val="true"/>
+              <w:bidi w:val="0"/>
+              <w:spacing w:lineRule="auto" w:line="276" w:before="0" w:after="200"/>
+              <w:jc w:val="left"/>
+              <w:rPr/>
+            </w:pPr>
+            <w:r>
+              <w:rPr/>
+              <w:t>stage_message_text</w:t>
+            </w:r>
+          </w:p>
+        </w:tc>
+        <w:tc>
+          <w:tcPr>
+            <w:tcW w:w="1379" w:type="dxa"/>
+            <w:tcBorders>
+              <w:left w:val="single" w:sz="4" w:space="0" w:color="000000"/>
+              <w:bottom w:val="single" w:sz="4" w:space="0" w:color="000000"/>
+            </w:tcBorders>
+          </w:tcPr>
+          <w:p>
+            <w:pPr>
+              <w:pStyle w:val="Normal"/>
+              <w:widowControl w:val="false"/>
+              <w:suppressAutoHyphens w:val="true"/>
+              <w:spacing w:lineRule="auto" w:line="240" w:before="0" w:after="0"/>
+              <w:jc w:val="left"/>
+              <w:rPr>
+                <w:rFonts w:ascii="Arial" w:hAnsi="Arial"/>
+              </w:rPr>
+            </w:pPr>
+            <w:r>
+              <w:rPr>
+                <w:rFonts w:ascii="Arial" w:hAnsi="Arial"/>
+              </w:rPr>
+            </w:r>
+          </w:p>
+        </w:tc>
+        <w:tc>
+          <w:tcPr>
+            <w:tcW w:w="1412" w:type="dxa"/>
+            <w:tcBorders>
+              <w:left w:val="single" w:sz="4" w:space="0" w:color="000000"/>
+              <w:bottom w:val="single" w:sz="4" w:space="0" w:color="000000"/>
+              <w:right w:val="single" w:sz="4" w:space="0" w:color="000000"/>
+            </w:tcBorders>
+            <w:shd w:fill="81D41A" w:val="clear"/>
+          </w:tcPr>
+          <w:p>
+            <w:pPr>
+              <w:pStyle w:val="Normal"/>
+              <w:widowControl w:val="false"/>
+              <w:suppressAutoHyphens w:val="true"/>
+              <w:spacing w:lineRule="auto" w:line="240" w:before="0" w:after="0"/>
+              <w:jc w:val="left"/>
+              <w:rPr>
+                <w:rFonts w:ascii="Arial" w:hAnsi="Arial"/>
+              </w:rPr>
+            </w:pPr>
+            <w:r>
+              <w:rPr>
+                <w:rFonts w:ascii="Arial" w:hAnsi="Arial"/>
+              </w:rPr>
+              <w:t>New with 6.1</w:t>
+            </w:r>
+            <w:r>
+              <w:rPr>
+                <w:rFonts w:ascii="Arial" w:hAnsi="Arial"/>
+              </w:rPr>
+              <w:t>3</w:t>
+            </w:r>
+          </w:p>
+          <w:p>
+            <w:pPr>
+              <w:pStyle w:val="Normal"/>
+              <w:widowControl w:val="false"/>
+              <w:suppressAutoHyphens w:val="true"/>
+              <w:spacing w:lineRule="auto" w:line="240" w:before="0" w:after="0"/>
+              <w:jc w:val="left"/>
+              <w:rPr>
+                <w:rFonts w:ascii="Arial" w:hAnsi="Arial"/>
+              </w:rPr>
+            </w:pPr>
+            <w:r>
+              <w:rPr>
+                <w:rFonts w:ascii="Arial" w:hAnsi="Arial"/>
+              </w:rPr>
+              <w:t>Implemented with #75</w:t>
+            </w:r>
+          </w:p>
+        </w:tc>
+      </w:tr>
+      <w:tr>
+        <w:trPr/>
+        <w:tc>
+          <w:tcPr>
+            <w:tcW w:w="2635" w:type="dxa"/>
+            <w:tcBorders>
+              <w:left w:val="single" w:sz="4" w:space="0" w:color="000000"/>
+              <w:bottom w:val="single" w:sz="4" w:space="0" w:color="000000"/>
+              <w:right w:val="single" w:sz="4" w:space="0" w:color="000000"/>
+            </w:tcBorders>
+          </w:tcPr>
+          <w:p>
+            <w:pPr>
+              <w:pStyle w:val="Normal"/>
+              <w:widowControl w:val="false"/>
+              <w:suppressAutoHyphens w:val="true"/>
+              <w:spacing w:lineRule="auto" w:line="240" w:before="0" w:after="0"/>
+              <w:jc w:val="left"/>
+              <w:rPr>
+                <w:rFonts w:ascii="Arial" w:hAnsi="Arial"/>
+              </w:rPr>
+            </w:pPr>
+            <w:r>
+              <w:rPr>
+                <w:rFonts w:eastAsia="Calibri" w:cs="Arial" w:ascii="Arial" w:hAnsi="Arial"/>
+                <w:kern w:val="0"/>
+                <w:sz w:val="22"/>
+                <w:szCs w:val="22"/>
+                <w:lang w:val="de-DE" w:eastAsia="en-US" w:bidi="ar-SA"/>
+              </w:rPr>
+              <w:t>/presentation/message/visible</w:t>
+            </w:r>
+          </w:p>
+        </w:tc>
+        <w:tc>
+          <w:tcPr>
+            <w:tcW w:w="903" w:type="dxa"/>
+            <w:tcBorders>
+              <w:left w:val="single" w:sz="4" w:space="0" w:color="000000"/>
+              <w:bottom w:val="single" w:sz="4" w:space="0" w:color="000000"/>
+              <w:right w:val="single" w:sz="4" w:space="0" w:color="000000"/>
+            </w:tcBorders>
+          </w:tcPr>
+          <w:p>
+            <w:pPr>
+              <w:pStyle w:val="Normal"/>
+              <w:widowControl w:val="false"/>
+              <w:suppressAutoHyphens w:val="true"/>
+              <w:spacing w:lineRule="auto" w:line="240" w:before="0" w:after="0"/>
+              <w:jc w:val="left"/>
+              <w:rPr>
+                <w:rFonts w:ascii="Arial" w:hAnsi="Arial"/>
+              </w:rPr>
+            </w:pPr>
+            <w:r>
+              <w:rPr>
+                <w:rFonts w:eastAsia="Calibri" w:cs="Arial" w:ascii="Arial" w:hAnsi="Arial"/>
+                <w:kern w:val="0"/>
+                <w:sz w:val="22"/>
+                <w:szCs w:val="22"/>
+                <w:lang w:val="de-DE" w:eastAsia="en-US" w:bidi="ar-SA"/>
+              </w:rPr>
+              <w:t>bool</w:t>
+            </w:r>
+          </w:p>
+        </w:tc>
+        <w:tc>
+          <w:tcPr>
+            <w:tcW w:w="2278" w:type="dxa"/>
+            <w:tcBorders>
+              <w:left w:val="single" w:sz="4" w:space="0" w:color="000000"/>
+              <w:bottom w:val="single" w:sz="4" w:space="0" w:color="000000"/>
+              <w:right w:val="single" w:sz="4" w:space="0" w:color="000000"/>
+            </w:tcBorders>
+            <w:shd w:fill="81D41A" w:val="clear"/>
+          </w:tcPr>
+          <w:p>
+            <w:pPr>
+              <w:pStyle w:val="Normal"/>
+              <w:widowControl w:val="false"/>
+              <w:suppressAutoHyphens w:val="true"/>
+              <w:spacing w:lineRule="auto" w:line="240" w:before="0" w:after="0"/>
+              <w:jc w:val="left"/>
+              <w:rPr>
+                <w:rFonts w:ascii="Arial" w:hAnsi="Arial"/>
+              </w:rPr>
+            </w:pPr>
+            <w:r>
+              <w:rPr>
+                <w:rFonts w:eastAsia="Calibri" w:cs="Arial" w:ascii="Arial" w:hAnsi="Arial"/>
+                <w:kern w:val="0"/>
+                <w:sz w:val="22"/>
+                <w:szCs w:val="22"/>
+                <w:lang w:val="de-DE" w:eastAsia="en-US" w:bidi="ar-SA"/>
+              </w:rPr>
+              <w:t>0: nicht sichtbar</w:t>
+            </w:r>
+          </w:p>
+          <w:p>
+            <w:pPr>
+              <w:pStyle w:val="Normal"/>
+              <w:widowControl w:val="false"/>
+              <w:suppressAutoHyphens w:val="true"/>
+              <w:spacing w:lineRule="auto" w:line="240" w:before="0" w:after="0"/>
+              <w:jc w:val="left"/>
+              <w:rPr>
+                <w:rFonts w:ascii="Arial" w:hAnsi="Arial"/>
+              </w:rPr>
+            </w:pPr>
+            <w:r>
+              <w:rPr>
+                <w:rFonts w:eastAsia="Calibri" w:cs="Arial" w:ascii="Arial" w:hAnsi="Arial"/>
+                <w:kern w:val="0"/>
+                <w:sz w:val="22"/>
+                <w:szCs w:val="22"/>
+                <w:lang w:val="de-DE" w:eastAsia="en-US" w:bidi="ar-SA"/>
+              </w:rPr>
+              <w:t>1: sichtbar</w:t>
+            </w:r>
+          </w:p>
+        </w:tc>
+        <w:tc>
+          <w:tcPr>
+            <w:tcW w:w="3287" w:type="dxa"/>
+            <w:tcBorders>
+              <w:left w:val="single" w:sz="4" w:space="0" w:color="000000"/>
+              <w:bottom w:val="single" w:sz="4" w:space="0" w:color="000000"/>
+              <w:right w:val="single" w:sz="4" w:space="0" w:color="000000"/>
+            </w:tcBorders>
+          </w:tcPr>
+          <w:p>
+            <w:pPr>
+              <w:pStyle w:val="Normal"/>
+              <w:widowControl w:val="false"/>
+              <w:suppressAutoHyphens w:val="true"/>
+              <w:spacing w:lineRule="auto" w:line="240" w:before="0" w:after="0"/>
+              <w:jc w:val="left"/>
+              <w:rPr>
+                <w:rFonts w:ascii="Arial" w:hAnsi="Arial"/>
+              </w:rPr>
+            </w:pPr>
+            <w:r>
+              <w:rPr>
+                <w:rFonts w:eastAsia="Calibri" w:cs="Arial" w:ascii="Arial" w:hAnsi="Arial"/>
+                <w:kern w:val="0"/>
+                <w:sz w:val="22"/>
+                <w:szCs w:val="22"/>
+                <w:lang w:val="de-DE" w:eastAsia="en-US" w:bidi="ar-SA"/>
+              </w:rPr>
+              <w:t>Mitteilung an die Versammlung zeigen</w:t>
+            </w:r>
+          </w:p>
+        </w:tc>
+        <w:tc>
+          <w:tcPr>
+            <w:tcW w:w="1328" w:type="dxa"/>
+            <w:tcBorders>
+              <w:left w:val="single" w:sz="4" w:space="0" w:color="000000"/>
+              <w:bottom w:val="single" w:sz="4" w:space="0" w:color="000000"/>
+              <w:right w:val="single" w:sz="4" w:space="0" w:color="000000"/>
+            </w:tcBorders>
+          </w:tcPr>
+          <w:p>
+            <w:pPr>
+              <w:pStyle w:val="Normal"/>
+              <w:widowControl w:val="false"/>
+              <w:suppressAutoHyphens w:val="true"/>
+              <w:spacing w:lineRule="auto" w:line="240" w:before="0" w:after="0"/>
+              <w:jc w:val="left"/>
+              <w:rPr>
+                <w:rFonts w:ascii="Arial" w:hAnsi="Arial" w:eastAsia="Calibri" w:cs="Arial"/>
+                <w:kern w:val="0"/>
+                <w:sz w:val="22"/>
+                <w:szCs w:val="22"/>
+                <w:lang w:val="de-DE" w:eastAsia="en-US" w:bidi="ar-SA"/>
+              </w:rPr>
+            </w:pPr>
+            <w:r>
+              <w:rPr>
+                <w:rFonts w:eastAsia="Calibri" w:cs="Arial" w:ascii="Arial" w:hAnsi="Arial"/>
+                <w:kern w:val="0"/>
+                <w:sz w:val="22"/>
+                <w:szCs w:val="22"/>
+                <w:lang w:val="de-DE" w:eastAsia="en-US" w:bidi="ar-SA"/>
+              </w:rPr>
+            </w:r>
+          </w:p>
+        </w:tc>
+        <w:tc>
+          <w:tcPr>
+            <w:tcW w:w="3396" w:type="dxa"/>
+            <w:tcBorders>
+              <w:left w:val="single" w:sz="4" w:space="0" w:color="000000"/>
+              <w:bottom w:val="single" w:sz="4" w:space="0" w:color="000000"/>
+            </w:tcBorders>
+            <w:shd w:fill="81D41A" w:val="clear"/>
+          </w:tcPr>
+          <w:p>
+            <w:pPr>
+              <w:pStyle w:val="Normal"/>
+              <w:widowControl w:val="false"/>
+              <w:suppressAutoHyphens w:val="true"/>
+              <w:spacing w:lineRule="auto" w:line="240" w:before="0" w:after="0"/>
+              <w:jc w:val="left"/>
+              <w:rPr>
+                <w:rFonts w:ascii="Arial" w:hAnsi="Arial"/>
+              </w:rPr>
+            </w:pPr>
+            <w:r>
+              <w:rPr>
+                <w:rFonts w:ascii="Arial" w:hAnsi="Arial"/>
+              </w:rPr>
+              <w:t>presentation_message</w:t>
+            </w:r>
+          </w:p>
+        </w:tc>
+        <w:tc>
+          <w:tcPr>
+            <w:tcW w:w="3253" w:type="dxa"/>
+            <w:tcBorders>
+              <w:left w:val="single" w:sz="4" w:space="0" w:color="000000"/>
+              <w:bottom w:val="single" w:sz="4" w:space="0" w:color="000000"/>
+            </w:tcBorders>
+            <w:shd w:fill="81D41A" w:val="clear"/>
+          </w:tcPr>
+          <w:p>
+            <w:pPr>
+              <w:pStyle w:val="Normal"/>
+              <w:rPr/>
+            </w:pPr>
+            <w:r>
+              <w:rPr/>
+              <w:t>presentation_message_visible</w:t>
+            </w:r>
+          </w:p>
+          <w:p>
+            <w:pPr>
+              <w:pStyle w:val="Normal"/>
+              <w:spacing w:before="0" w:after="200"/>
+              <w:rPr/>
+            </w:pPr>
+            <w:r>
+              <w:rPr/>
+            </w:r>
+          </w:p>
+        </w:tc>
+        <w:tc>
+          <w:tcPr>
+            <w:tcW w:w="1377" w:type="dxa"/>
+            <w:tcBorders>
+              <w:left w:val="single" w:sz="4" w:space="0" w:color="000000"/>
+              <w:bottom w:val="single" w:sz="4" w:space="0" w:color="000000"/>
+            </w:tcBorders>
+            <w:shd w:fill="FFFFA6" w:val="clear"/>
+          </w:tcPr>
+          <w:p>
+            <w:pPr>
+              <w:pStyle w:val="Normal"/>
+              <w:widowControl w:val="false"/>
+              <w:suppressAutoHyphens w:val="true"/>
+              <w:spacing w:lineRule="auto" w:line="240" w:before="0" w:after="0"/>
+              <w:jc w:val="left"/>
+              <w:rPr>
+                <w:rFonts w:ascii="Arial" w:hAnsi="Arial"/>
+              </w:rPr>
+            </w:pPr>
+            <w:r>
+              <w:rPr>
+                <w:rFonts w:eastAsia="Calibri" w:cs="Arial" w:ascii="Arial" w:hAnsi="Arial"/>
+                <w:kern w:val="0"/>
+                <w:sz w:val="22"/>
+                <w:szCs w:val="22"/>
+                <w:lang w:val="de-DE" w:eastAsia="en-US" w:bidi="ar-SA"/>
+              </w:rPr>
+              <w:t>No response</w:t>
+            </w:r>
+          </w:p>
+        </w:tc>
+        <w:tc>
+          <w:tcPr>
+            <w:tcW w:w="1379" w:type="dxa"/>
+            <w:tcBorders>
+              <w:left w:val="single" w:sz="4" w:space="0" w:color="000000"/>
+              <w:bottom w:val="single" w:sz="4" w:space="0" w:color="000000"/>
+            </w:tcBorders>
+          </w:tcPr>
+          <w:p>
+            <w:pPr>
+              <w:pStyle w:val="Normal"/>
+              <w:widowControl w:val="false"/>
+              <w:suppressAutoHyphens w:val="true"/>
+              <w:spacing w:lineRule="auto" w:line="240" w:before="0" w:after="0"/>
+              <w:jc w:val="left"/>
+              <w:rPr>
+                <w:rFonts w:ascii="Arial" w:hAnsi="Arial"/>
+              </w:rPr>
+            </w:pPr>
+            <w:r>
+              <w:rPr>
+                <w:rFonts w:ascii="Arial" w:hAnsi="Arial"/>
+              </w:rPr>
+            </w:r>
+          </w:p>
+        </w:tc>
+        <w:tc>
+          <w:tcPr>
+            <w:tcW w:w="1412" w:type="dxa"/>
+            <w:tcBorders>
+              <w:left w:val="single" w:sz="4" w:space="0" w:color="000000"/>
+              <w:bottom w:val="single" w:sz="4" w:space="0" w:color="000000"/>
+              <w:right w:val="single" w:sz="4" w:space="0" w:color="000000"/>
+            </w:tcBorders>
+            <w:shd w:fill="FFFFA6" w:val="clear"/>
+          </w:tcPr>
+          <w:p>
+            <w:pPr>
+              <w:pStyle w:val="Normal"/>
+              <w:widowControl w:val="false"/>
+              <w:suppressAutoHyphens w:val="true"/>
+              <w:spacing w:lineRule="auto" w:line="240" w:before="0" w:after="0"/>
+              <w:jc w:val="left"/>
+              <w:rPr>
+                <w:rFonts w:ascii="Arial" w:hAnsi="Arial"/>
+              </w:rPr>
+            </w:pPr>
+            <w:r>
+              <w:rPr>
+                <w:rFonts w:ascii="Arial" w:hAnsi="Arial"/>
+              </w:rPr>
+              <w:t>#2 no response but updates</w:t>
+            </w:r>
+          </w:p>
+        </w:tc>
+      </w:tr>
+      <w:tr>
+        <w:trPr/>
+        <w:tc>
+          <w:tcPr>
+            <w:tcW w:w="2635" w:type="dxa"/>
             <w:tcBorders>
               <w:top w:val="single" w:sz="4" w:space="0" w:color="000000"/>
               <w:left w:val="single" w:sz="4" w:space="0" w:color="000000"/>
@@ -5597,7 +6708,7 @@
         </w:tc>
         <w:tc>
           <w:tcPr>
-            <w:tcW w:w="904" w:type="dxa"/>
+            <w:tcW w:w="903" w:type="dxa"/>
             <w:tcBorders>
               <w:top w:val="single" w:sz="4" w:space="0" w:color="000000"/>
               <w:left w:val="single" w:sz="4" w:space="0" w:color="000000"/>
@@ -5664,7 +6775,7 @@
         </w:tc>
         <w:tc>
           <w:tcPr>
-            <w:tcW w:w="3288" w:type="dxa"/>
+            <w:tcW w:w="3287" w:type="dxa"/>
             <w:tcBorders>
               <w:top w:val="single" w:sz="4" w:space="0" w:color="000000"/>
               <w:left w:val="single" w:sz="4" w:space="0" w:color="000000"/>
@@ -5697,7 +6808,7 @@
         </w:tc>
         <w:tc>
           <w:tcPr>
-            <w:tcW w:w="1327" w:type="dxa"/>
+            <w:tcW w:w="1328" w:type="dxa"/>
             <w:tcBorders>
               <w:top w:val="single" w:sz="4" w:space="0" w:color="000000"/>
               <w:left w:val="single" w:sz="4" w:space="0" w:color="000000"/>
@@ -5762,7 +6873,7 @@
         </w:tc>
         <w:tc>
           <w:tcPr>
-            <w:tcW w:w="3252" w:type="dxa"/>
+            <w:tcW w:w="3253" w:type="dxa"/>
             <w:tcBorders>
               <w:top w:val="single" w:sz="4" w:space="0" w:color="000000"/>
               <w:left w:val="single" w:sz="4" w:space="0" w:color="000000"/>
@@ -5793,7 +6904,7 @@
         </w:tc>
         <w:tc>
           <w:tcPr>
-            <w:tcW w:w="1376" w:type="dxa"/>
+            <w:tcW w:w="1377" w:type="dxa"/>
             <w:tcBorders>
               <w:top w:val="single" w:sz="4" w:space="0" w:color="000000"/>
               <w:left w:val="single" w:sz="4" w:space="0" w:color="000000"/>
@@ -5828,34 +6939,34 @@
         </w:tc>
         <w:tc>
           <w:tcPr>
-            <w:tcW w:w="1376" w:type="dxa"/>
-            <w:tcBorders>
-              <w:top w:val="single" w:sz="4" w:space="0" w:color="000000"/>
-              <w:left w:val="single" w:sz="4" w:space="0" w:color="000000"/>
-              <w:bottom w:val="single" w:sz="4" w:space="0" w:color="000000"/>
-            </w:tcBorders>
-          </w:tcPr>
-          <w:p>
-            <w:pPr>
-              <w:pStyle w:val="Normal"/>
-              <w:widowControl w:val="false"/>
-              <w:suppressAutoHyphens w:val="true"/>
-              <w:spacing w:lineRule="auto" w:line="240" w:before="0" w:after="0"/>
-              <w:jc w:val="left"/>
-              <w:rPr>
-                <w:rFonts w:ascii="Arial" w:hAnsi="Arial"/>
-              </w:rPr>
-            </w:pPr>
-            <w:r>
-              <w:rPr>
-                <w:rFonts w:ascii="Arial" w:hAnsi="Arial"/>
-              </w:rPr>
-            </w:r>
-          </w:p>
-        </w:tc>
-        <w:tc>
-          <w:tcPr>
-            <w:tcW w:w="1434" w:type="dxa"/>
+            <w:tcW w:w="1379" w:type="dxa"/>
+            <w:tcBorders>
+              <w:top w:val="single" w:sz="4" w:space="0" w:color="000000"/>
+              <w:left w:val="single" w:sz="4" w:space="0" w:color="000000"/>
+              <w:bottom w:val="single" w:sz="4" w:space="0" w:color="000000"/>
+            </w:tcBorders>
+          </w:tcPr>
+          <w:p>
+            <w:pPr>
+              <w:pStyle w:val="Normal"/>
+              <w:widowControl w:val="false"/>
+              <w:suppressAutoHyphens w:val="true"/>
+              <w:spacing w:lineRule="auto" w:line="240" w:before="0" w:after="0"/>
+              <w:jc w:val="left"/>
+              <w:rPr>
+                <w:rFonts w:ascii="Arial" w:hAnsi="Arial"/>
+              </w:rPr>
+            </w:pPr>
+            <w:r>
+              <w:rPr>
+                <w:rFonts w:ascii="Arial" w:hAnsi="Arial"/>
+              </w:rPr>
+            </w:r>
+          </w:p>
+        </w:tc>
+        <w:tc>
+          <w:tcPr>
+            <w:tcW w:w="1412" w:type="dxa"/>
             <w:tcBorders>
               <w:top w:val="single" w:sz="4" w:space="0" w:color="000000"/>
               <w:left w:val="single" w:sz="4" w:space="0" w:color="000000"/>
@@ -5892,7 +7003,7 @@
         <w:trPr/>
         <w:tc>
           <w:tcPr>
-            <w:tcW w:w="2634" w:type="dxa"/>
+            <w:tcW w:w="2635" w:type="dxa"/>
             <w:tcBorders>
               <w:top w:val="single" w:sz="4" w:space="0" w:color="000000"/>
               <w:left w:val="single" w:sz="4" w:space="0" w:color="000000"/>
@@ -5925,7 +7036,7 @@
         </w:tc>
         <w:tc>
           <w:tcPr>
-            <w:tcW w:w="904" w:type="dxa"/>
+            <w:tcW w:w="903" w:type="dxa"/>
             <w:tcBorders>
               <w:top w:val="single" w:sz="4" w:space="0" w:color="000000"/>
               <w:left w:val="single" w:sz="4" w:space="0" w:color="000000"/>
@@ -5994,7 +7105,7 @@
         </w:tc>
         <w:tc>
           <w:tcPr>
-            <w:tcW w:w="3288" w:type="dxa"/>
+            <w:tcW w:w="3287" w:type="dxa"/>
             <w:tcBorders>
               <w:top w:val="single" w:sz="4" w:space="0" w:color="000000"/>
               <w:left w:val="single" w:sz="4" w:space="0" w:color="000000"/>
@@ -6027,7 +7138,7 @@
         </w:tc>
         <w:tc>
           <w:tcPr>
-            <w:tcW w:w="1327" w:type="dxa"/>
+            <w:tcW w:w="1328" w:type="dxa"/>
             <w:tcBorders>
               <w:top w:val="single" w:sz="4" w:space="0" w:color="000000"/>
               <w:left w:val="single" w:sz="4" w:space="0" w:color="000000"/>
@@ -6088,7 +7199,7 @@
         </w:tc>
         <w:tc>
           <w:tcPr>
-            <w:tcW w:w="3252" w:type="dxa"/>
+            <w:tcW w:w="3253" w:type="dxa"/>
             <w:tcBorders>
               <w:top w:val="single" w:sz="4" w:space="0" w:color="000000"/>
               <w:left w:val="single" w:sz="4" w:space="0" w:color="000000"/>
@@ -6119,7 +7230,7 @@
         </w:tc>
         <w:tc>
           <w:tcPr>
-            <w:tcW w:w="1376" w:type="dxa"/>
+            <w:tcW w:w="1377" w:type="dxa"/>
             <w:tcBorders>
               <w:top w:val="single" w:sz="4" w:space="0" w:color="000000"/>
               <w:left w:val="single" w:sz="4" w:space="0" w:color="000000"/>
@@ -6147,34 +7258,34 @@
         </w:tc>
         <w:tc>
           <w:tcPr>
-            <w:tcW w:w="1376" w:type="dxa"/>
-            <w:tcBorders>
-              <w:top w:val="single" w:sz="4" w:space="0" w:color="000000"/>
-              <w:left w:val="single" w:sz="4" w:space="0" w:color="000000"/>
-              <w:bottom w:val="single" w:sz="4" w:space="0" w:color="000000"/>
-            </w:tcBorders>
-          </w:tcPr>
-          <w:p>
-            <w:pPr>
-              <w:pStyle w:val="Normal"/>
-              <w:widowControl w:val="false"/>
-              <w:suppressAutoHyphens w:val="true"/>
-              <w:spacing w:lineRule="auto" w:line="240" w:before="0" w:after="0"/>
-              <w:jc w:val="left"/>
-              <w:rPr>
-                <w:rFonts w:ascii="Arial" w:hAnsi="Arial"/>
-              </w:rPr>
-            </w:pPr>
-            <w:r>
-              <w:rPr>
-                <w:rFonts w:ascii="Arial" w:hAnsi="Arial"/>
-              </w:rPr>
-            </w:r>
-          </w:p>
-        </w:tc>
-        <w:tc>
-          <w:tcPr>
-            <w:tcW w:w="1434" w:type="dxa"/>
+            <w:tcW w:w="1379" w:type="dxa"/>
+            <w:tcBorders>
+              <w:top w:val="single" w:sz="4" w:space="0" w:color="000000"/>
+              <w:left w:val="single" w:sz="4" w:space="0" w:color="000000"/>
+              <w:bottom w:val="single" w:sz="4" w:space="0" w:color="000000"/>
+            </w:tcBorders>
+          </w:tcPr>
+          <w:p>
+            <w:pPr>
+              <w:pStyle w:val="Normal"/>
+              <w:widowControl w:val="false"/>
+              <w:suppressAutoHyphens w:val="true"/>
+              <w:spacing w:lineRule="auto" w:line="240" w:before="0" w:after="0"/>
+              <w:jc w:val="left"/>
+              <w:rPr>
+                <w:rFonts w:ascii="Arial" w:hAnsi="Arial"/>
+              </w:rPr>
+            </w:pPr>
+            <w:r>
+              <w:rPr>
+                <w:rFonts w:ascii="Arial" w:hAnsi="Arial"/>
+              </w:rPr>
+            </w:r>
+          </w:p>
+        </w:tc>
+        <w:tc>
+          <w:tcPr>
+            <w:tcW w:w="1412" w:type="dxa"/>
             <w:tcBorders>
               <w:top w:val="single" w:sz="4" w:space="0" w:color="000000"/>
               <w:left w:val="single" w:sz="4" w:space="0" w:color="000000"/>
@@ -6210,7 +7321,7 @@
         <w:trPr/>
         <w:tc>
           <w:tcPr>
-            <w:tcW w:w="2634" w:type="dxa"/>
+            <w:tcW w:w="2635" w:type="dxa"/>
             <w:tcBorders>
               <w:top w:val="single" w:sz="4" w:space="0" w:color="000000"/>
               <w:left w:val="single" w:sz="4" w:space="0" w:color="000000"/>
@@ -6243,7 +7354,7 @@
         </w:tc>
         <w:tc>
           <w:tcPr>
-            <w:tcW w:w="904" w:type="dxa"/>
+            <w:tcW w:w="903" w:type="dxa"/>
             <w:tcBorders>
               <w:top w:val="single" w:sz="4" w:space="0" w:color="000000"/>
               <w:left w:val="single" w:sz="4" w:space="0" w:color="000000"/>
@@ -6332,7 +7443,7 @@
         </w:tc>
         <w:tc>
           <w:tcPr>
-            <w:tcW w:w="3288" w:type="dxa"/>
+            <w:tcW w:w="3287" w:type="dxa"/>
             <w:tcBorders>
               <w:top w:val="single" w:sz="4" w:space="0" w:color="000000"/>
               <w:left w:val="single" w:sz="4" w:space="0" w:color="000000"/>
@@ -6365,7 +7476,7 @@
         </w:tc>
         <w:tc>
           <w:tcPr>
-            <w:tcW w:w="1327" w:type="dxa"/>
+            <w:tcW w:w="1328" w:type="dxa"/>
             <w:tcBorders>
               <w:top w:val="single" w:sz="4" w:space="0" w:color="000000"/>
               <w:left w:val="single" w:sz="4" w:space="0" w:color="000000"/>
@@ -6434,7 +7545,7 @@
         </w:tc>
         <w:tc>
           <w:tcPr>
-            <w:tcW w:w="3252" w:type="dxa"/>
+            <w:tcW w:w="3253" w:type="dxa"/>
             <w:tcBorders>
               <w:top w:val="single" w:sz="4" w:space="0" w:color="000000"/>
               <w:left w:val="single" w:sz="4" w:space="0" w:color="000000"/>
@@ -6454,7 +7565,7 @@
         </w:tc>
         <w:tc>
           <w:tcPr>
-            <w:tcW w:w="1376" w:type="dxa"/>
+            <w:tcW w:w="1377" w:type="dxa"/>
             <w:tcBorders>
               <w:top w:val="single" w:sz="4" w:space="0" w:color="000000"/>
               <w:left w:val="single" w:sz="4" w:space="0" w:color="000000"/>
@@ -6487,7 +7598,7 @@
         </w:tc>
         <w:tc>
           <w:tcPr>
-            <w:tcW w:w="1376" w:type="dxa"/>
+            <w:tcW w:w="1379" w:type="dxa"/>
             <w:tcBorders>
               <w:top w:val="single" w:sz="4" w:space="0" w:color="000000"/>
               <w:left w:val="single" w:sz="4" w:space="0" w:color="000000"/>
@@ -6511,7 +7622,7 @@
         </w:tc>
         <w:tc>
           <w:tcPr>
-            <w:tcW w:w="1434" w:type="dxa"/>
+            <w:tcW w:w="1412" w:type="dxa"/>
             <w:tcBorders>
               <w:top w:val="single" w:sz="4" w:space="0" w:color="000000"/>
               <w:left w:val="single" w:sz="4" w:space="0" w:color="000000"/>
@@ -6570,7 +7681,7 @@
         <w:trPr/>
         <w:tc>
           <w:tcPr>
-            <w:tcW w:w="2634" w:type="dxa"/>
+            <w:tcW w:w="2635" w:type="dxa"/>
             <w:tcBorders>
               <w:top w:val="single" w:sz="4" w:space="0" w:color="000000"/>
               <w:left w:val="single" w:sz="4" w:space="0" w:color="000000"/>
@@ -6603,7 +7714,7 @@
         </w:tc>
         <w:tc>
           <w:tcPr>
-            <w:tcW w:w="904" w:type="dxa"/>
+            <w:tcW w:w="903" w:type="dxa"/>
             <w:tcBorders>
               <w:top w:val="single" w:sz="4" w:space="0" w:color="000000"/>
               <w:left w:val="single" w:sz="4" w:space="0" w:color="000000"/>
@@ -6692,7 +7803,7 @@
         </w:tc>
         <w:tc>
           <w:tcPr>
-            <w:tcW w:w="3288" w:type="dxa"/>
+            <w:tcW w:w="3287" w:type="dxa"/>
             <w:tcBorders>
               <w:top w:val="single" w:sz="4" w:space="0" w:color="000000"/>
               <w:left w:val="single" w:sz="4" w:space="0" w:color="000000"/>
@@ -6725,7 +7836,7 @@
         </w:tc>
         <w:tc>
           <w:tcPr>
-            <w:tcW w:w="1327" w:type="dxa"/>
+            <w:tcW w:w="1328" w:type="dxa"/>
             <w:tcBorders>
               <w:top w:val="single" w:sz="4" w:space="0" w:color="000000"/>
               <w:left w:val="single" w:sz="4" w:space="0" w:color="000000"/>
@@ -6794,7 +7905,7 @@
         </w:tc>
         <w:tc>
           <w:tcPr>
-            <w:tcW w:w="3252" w:type="dxa"/>
+            <w:tcW w:w="3253" w:type="dxa"/>
             <w:tcBorders>
               <w:top w:val="single" w:sz="4" w:space="0" w:color="000000"/>
               <w:left w:val="single" w:sz="4" w:space="0" w:color="000000"/>
@@ -6814,7 +7925,7 @@
         </w:tc>
         <w:tc>
           <w:tcPr>
-            <w:tcW w:w="1376" w:type="dxa"/>
+            <w:tcW w:w="1377" w:type="dxa"/>
             <w:tcBorders>
               <w:top w:val="single" w:sz="4" w:space="0" w:color="000000"/>
               <w:left w:val="single" w:sz="4" w:space="0" w:color="000000"/>
@@ -6847,7 +7958,7 @@
         </w:tc>
         <w:tc>
           <w:tcPr>
-            <w:tcW w:w="1376" w:type="dxa"/>
+            <w:tcW w:w="1379" w:type="dxa"/>
             <w:tcBorders>
               <w:top w:val="single" w:sz="4" w:space="0" w:color="000000"/>
               <w:left w:val="single" w:sz="4" w:space="0" w:color="000000"/>
@@ -6871,7 +7982,7 @@
         </w:tc>
         <w:tc>
           <w:tcPr>
-            <w:tcW w:w="1434" w:type="dxa"/>
+            <w:tcW w:w="1412" w:type="dxa"/>
             <w:tcBorders>
               <w:top w:val="single" w:sz="4" w:space="0" w:color="000000"/>
               <w:left w:val="single" w:sz="4" w:space="0" w:color="000000"/>
@@ -6930,7 +8041,7 @@
         <w:trPr/>
         <w:tc>
           <w:tcPr>
-            <w:tcW w:w="2634" w:type="dxa"/>
+            <w:tcW w:w="2635" w:type="dxa"/>
             <w:tcBorders>
               <w:top w:val="single" w:sz="4" w:space="0" w:color="000000"/>
               <w:left w:val="single" w:sz="4" w:space="0" w:color="000000"/>
@@ -6963,7 +8074,7 @@
         </w:tc>
         <w:tc>
           <w:tcPr>
-            <w:tcW w:w="904" w:type="dxa"/>
+            <w:tcW w:w="903" w:type="dxa"/>
             <w:tcBorders>
               <w:top w:val="single" w:sz="4" w:space="0" w:color="000000"/>
               <w:left w:val="single" w:sz="4" w:space="0" w:color="000000"/>
@@ -7033,7 +8144,7 @@
         </w:tc>
         <w:tc>
           <w:tcPr>
-            <w:tcW w:w="3288" w:type="dxa"/>
+            <w:tcW w:w="3287" w:type="dxa"/>
             <w:tcBorders>
               <w:top w:val="single" w:sz="4" w:space="0" w:color="000000"/>
               <w:left w:val="single" w:sz="4" w:space="0" w:color="000000"/>
@@ -7066,7 +8177,7 @@
         </w:tc>
         <w:tc>
           <w:tcPr>
-            <w:tcW w:w="1327" w:type="dxa"/>
+            <w:tcW w:w="1328" w:type="dxa"/>
             <w:tcBorders>
               <w:top w:val="single" w:sz="4" w:space="0" w:color="000000"/>
               <w:left w:val="single" w:sz="4" w:space="0" w:color="000000"/>
@@ -7131,7 +8242,7 @@
         </w:tc>
         <w:tc>
           <w:tcPr>
-            <w:tcW w:w="3252" w:type="dxa"/>
+            <w:tcW w:w="3253" w:type="dxa"/>
             <w:tcBorders>
               <w:top w:val="single" w:sz="4" w:space="0" w:color="000000"/>
               <w:left w:val="single" w:sz="4" w:space="0" w:color="000000"/>
@@ -7162,7 +8273,7 @@
         </w:tc>
         <w:tc>
           <w:tcPr>
-            <w:tcW w:w="1376" w:type="dxa"/>
+            <w:tcW w:w="1377" w:type="dxa"/>
             <w:tcBorders>
               <w:top w:val="single" w:sz="4" w:space="0" w:color="000000"/>
               <w:left w:val="single" w:sz="4" w:space="0" w:color="000000"/>
@@ -7190,7 +8301,7 @@
         </w:tc>
         <w:tc>
           <w:tcPr>
-            <w:tcW w:w="1376" w:type="dxa"/>
+            <w:tcW w:w="1379" w:type="dxa"/>
             <w:tcBorders>
               <w:top w:val="single" w:sz="4" w:space="0" w:color="000000"/>
               <w:left w:val="single" w:sz="4" w:space="0" w:color="000000"/>
@@ -7210,7 +8321,7 @@
         </w:tc>
         <w:tc>
           <w:tcPr>
-            <w:tcW w:w="1434" w:type="dxa"/>
+            <w:tcW w:w="1412" w:type="dxa"/>
             <w:tcBorders>
               <w:top w:val="single" w:sz="4" w:space="0" w:color="000000"/>
               <w:left w:val="single" w:sz="4" w:space="0" w:color="000000"/>
@@ -7241,7 +8352,7 @@
         <w:trPr/>
         <w:tc>
           <w:tcPr>
-            <w:tcW w:w="2634" w:type="dxa"/>
+            <w:tcW w:w="2635" w:type="dxa"/>
             <w:tcBorders>
               <w:top w:val="single" w:sz="4" w:space="0" w:color="000000"/>
               <w:left w:val="single" w:sz="4" w:space="0" w:color="000000"/>
@@ -7274,7 +8385,7 @@
         </w:tc>
         <w:tc>
           <w:tcPr>
-            <w:tcW w:w="904" w:type="dxa"/>
+            <w:tcW w:w="903" w:type="dxa"/>
             <w:tcBorders>
               <w:top w:val="single" w:sz="4" w:space="0" w:color="000000"/>
               <w:left w:val="single" w:sz="4" w:space="0" w:color="000000"/>
@@ -7340,7 +8451,7 @@
         </w:tc>
         <w:tc>
           <w:tcPr>
-            <w:tcW w:w="3288" w:type="dxa"/>
+            <w:tcW w:w="3287" w:type="dxa"/>
             <w:tcBorders>
               <w:top w:val="single" w:sz="4" w:space="0" w:color="000000"/>
               <w:left w:val="single" w:sz="4" w:space="0" w:color="000000"/>
@@ -7373,7 +8484,7 @@
         </w:tc>
         <w:tc>
           <w:tcPr>
-            <w:tcW w:w="1327" w:type="dxa"/>
+            <w:tcW w:w="1328" w:type="dxa"/>
             <w:tcBorders>
               <w:top w:val="single" w:sz="4" w:space="0" w:color="000000"/>
               <w:left w:val="single" w:sz="4" w:space="0" w:color="000000"/>
@@ -7461,7 +8572,7 @@
         </w:tc>
         <w:tc>
           <w:tcPr>
-            <w:tcW w:w="3252" w:type="dxa"/>
+            <w:tcW w:w="3253" w:type="dxa"/>
             <w:tcBorders>
               <w:top w:val="single" w:sz="4" w:space="0" w:color="000000"/>
               <w:left w:val="single" w:sz="4" w:space="0" w:color="000000"/>
@@ -7500,7 +8611,7 @@
         </w:tc>
         <w:tc>
           <w:tcPr>
-            <w:tcW w:w="1376" w:type="dxa"/>
+            <w:tcW w:w="1377" w:type="dxa"/>
             <w:tcBorders>
               <w:top w:val="single" w:sz="4" w:space="0" w:color="000000"/>
               <w:left w:val="single" w:sz="4" w:space="0" w:color="000000"/>
@@ -7529,7 +8640,7 @@
         </w:tc>
         <w:tc>
           <w:tcPr>
-            <w:tcW w:w="1376" w:type="dxa"/>
+            <w:tcW w:w="1379" w:type="dxa"/>
             <w:tcBorders>
               <w:top w:val="single" w:sz="4" w:space="0" w:color="000000"/>
               <w:left w:val="single" w:sz="4" w:space="0" w:color="000000"/>
@@ -7551,7 +8662,7 @@
         </w:tc>
         <w:tc>
           <w:tcPr>
-            <w:tcW w:w="1434" w:type="dxa"/>
+            <w:tcW w:w="1412" w:type="dxa"/>
             <w:tcBorders>
               <w:top w:val="single" w:sz="4" w:space="0" w:color="000000"/>
               <w:left w:val="single" w:sz="4" w:space="0" w:color="000000"/>
@@ -7588,7 +8699,7 @@
         <w:trPr/>
         <w:tc>
           <w:tcPr>
-            <w:tcW w:w="2634" w:type="dxa"/>
+            <w:tcW w:w="2635" w:type="dxa"/>
             <w:tcBorders>
               <w:top w:val="single" w:sz="4" w:space="0" w:color="000000"/>
               <w:left w:val="single" w:sz="4" w:space="0" w:color="000000"/>
@@ -7621,7 +8732,7 @@
         </w:tc>
         <w:tc>
           <w:tcPr>
-            <w:tcW w:w="904" w:type="dxa"/>
+            <w:tcW w:w="903" w:type="dxa"/>
             <w:tcBorders>
               <w:top w:val="single" w:sz="4" w:space="0" w:color="000000"/>
               <w:left w:val="single" w:sz="4" w:space="0" w:color="000000"/>
@@ -7687,7 +8798,7 @@
         </w:tc>
         <w:tc>
           <w:tcPr>
-            <w:tcW w:w="3288" w:type="dxa"/>
+            <w:tcW w:w="3287" w:type="dxa"/>
             <w:tcBorders>
               <w:top w:val="single" w:sz="4" w:space="0" w:color="000000"/>
               <w:left w:val="single" w:sz="4" w:space="0" w:color="000000"/>
@@ -7720,7 +8831,7 @@
         </w:tc>
         <w:tc>
           <w:tcPr>
-            <w:tcW w:w="1327" w:type="dxa"/>
+            <w:tcW w:w="1328" w:type="dxa"/>
             <w:tcBorders>
               <w:top w:val="single" w:sz="4" w:space="0" w:color="000000"/>
               <w:left w:val="single" w:sz="4" w:space="0" w:color="000000"/>
@@ -7808,7 +8919,7 @@
         </w:tc>
         <w:tc>
           <w:tcPr>
-            <w:tcW w:w="3252" w:type="dxa"/>
+            <w:tcW w:w="3253" w:type="dxa"/>
             <w:tcBorders>
               <w:top w:val="single" w:sz="4" w:space="0" w:color="000000"/>
               <w:left w:val="single" w:sz="4" w:space="0" w:color="000000"/>
@@ -7866,7 +8977,7 @@
         </w:tc>
         <w:tc>
           <w:tcPr>
-            <w:tcW w:w="1376" w:type="dxa"/>
+            <w:tcW w:w="1377" w:type="dxa"/>
             <w:tcBorders>
               <w:top w:val="single" w:sz="4" w:space="0" w:color="000000"/>
               <w:left w:val="single" w:sz="4" w:space="0" w:color="000000"/>
@@ -7895,34 +9006,34 @@
         </w:tc>
         <w:tc>
           <w:tcPr>
-            <w:tcW w:w="1376" w:type="dxa"/>
-            <w:tcBorders>
-              <w:top w:val="single" w:sz="4" w:space="0" w:color="000000"/>
-              <w:left w:val="single" w:sz="4" w:space="0" w:color="000000"/>
-              <w:bottom w:val="single" w:sz="4" w:space="0" w:color="000000"/>
-            </w:tcBorders>
-          </w:tcPr>
-          <w:p>
-            <w:pPr>
-              <w:pStyle w:val="Normal"/>
-              <w:widowControl w:val="false"/>
-              <w:suppressAutoHyphens w:val="true"/>
-              <w:spacing w:lineRule="auto" w:line="240" w:before="0" w:after="0"/>
-              <w:jc w:val="left"/>
-              <w:rPr>
-                <w:rFonts w:ascii="Arial" w:hAnsi="Arial"/>
-              </w:rPr>
-            </w:pPr>
-            <w:r>
-              <w:rPr>
-                <w:rFonts w:ascii="Arial" w:hAnsi="Arial"/>
-              </w:rPr>
-            </w:r>
-          </w:p>
-        </w:tc>
-        <w:tc>
-          <w:tcPr>
-            <w:tcW w:w="1434" w:type="dxa"/>
+            <w:tcW w:w="1379" w:type="dxa"/>
+            <w:tcBorders>
+              <w:top w:val="single" w:sz="4" w:space="0" w:color="000000"/>
+              <w:left w:val="single" w:sz="4" w:space="0" w:color="000000"/>
+              <w:bottom w:val="single" w:sz="4" w:space="0" w:color="000000"/>
+            </w:tcBorders>
+          </w:tcPr>
+          <w:p>
+            <w:pPr>
+              <w:pStyle w:val="Normal"/>
+              <w:widowControl w:val="false"/>
+              <w:suppressAutoHyphens w:val="true"/>
+              <w:spacing w:lineRule="auto" w:line="240" w:before="0" w:after="0"/>
+              <w:jc w:val="left"/>
+              <w:rPr>
+                <w:rFonts w:ascii="Arial" w:hAnsi="Arial"/>
+              </w:rPr>
+            </w:pPr>
+            <w:r>
+              <w:rPr>
+                <w:rFonts w:ascii="Arial" w:hAnsi="Arial"/>
+              </w:rPr>
+            </w:r>
+          </w:p>
+        </w:tc>
+        <w:tc>
+          <w:tcPr>
+            <w:tcW w:w="1412" w:type="dxa"/>
             <w:tcBorders>
               <w:top w:val="single" w:sz="4" w:space="0" w:color="000000"/>
               <w:left w:val="single" w:sz="4" w:space="0" w:color="000000"/>
@@ -7959,7 +9070,7 @@
         <w:trPr/>
         <w:tc>
           <w:tcPr>
-            <w:tcW w:w="2634" w:type="dxa"/>
+            <w:tcW w:w="2635" w:type="dxa"/>
             <w:tcBorders>
               <w:top w:val="single" w:sz="4" w:space="0" w:color="000000"/>
               <w:left w:val="single" w:sz="4" w:space="0" w:color="000000"/>
@@ -7992,7 +9103,7 @@
         </w:tc>
         <w:tc>
           <w:tcPr>
-            <w:tcW w:w="904" w:type="dxa"/>
+            <w:tcW w:w="903" w:type="dxa"/>
             <w:tcBorders>
               <w:top w:val="single" w:sz="4" w:space="0" w:color="000000"/>
               <w:left w:val="single" w:sz="4" w:space="0" w:color="000000"/>
@@ -8058,7 +9169,7 @@
         </w:tc>
         <w:tc>
           <w:tcPr>
-            <w:tcW w:w="3288" w:type="dxa"/>
+            <w:tcW w:w="3287" w:type="dxa"/>
             <w:tcBorders>
               <w:top w:val="single" w:sz="4" w:space="0" w:color="000000"/>
               <w:left w:val="single" w:sz="4" w:space="0" w:color="000000"/>
@@ -8091,7 +9202,7 @@
         </w:tc>
         <w:tc>
           <w:tcPr>
-            <w:tcW w:w="1327" w:type="dxa"/>
+            <w:tcW w:w="1328" w:type="dxa"/>
             <w:tcBorders>
               <w:top w:val="single" w:sz="4" w:space="0" w:color="000000"/>
               <w:left w:val="single" w:sz="4" w:space="0" w:color="000000"/>
@@ -8153,7 +9264,7 @@
         </w:tc>
         <w:tc>
           <w:tcPr>
-            <w:tcW w:w="3252" w:type="dxa"/>
+            <w:tcW w:w="3253" w:type="dxa"/>
             <w:tcBorders>
               <w:top w:val="single" w:sz="4" w:space="0" w:color="000000"/>
               <w:left w:val="single" w:sz="4" w:space="0" w:color="000000"/>
@@ -8174,7 +9285,7 @@
         </w:tc>
         <w:tc>
           <w:tcPr>
-            <w:tcW w:w="1376" w:type="dxa"/>
+            <w:tcW w:w="1377" w:type="dxa"/>
             <w:tcBorders>
               <w:top w:val="single" w:sz="4" w:space="0" w:color="000000"/>
               <w:left w:val="single" w:sz="4" w:space="0" w:color="000000"/>
@@ -8203,7 +9314,7 @@
         </w:tc>
         <w:tc>
           <w:tcPr>
-            <w:tcW w:w="1376" w:type="dxa"/>
+            <w:tcW w:w="1379" w:type="dxa"/>
             <w:tcBorders>
               <w:top w:val="single" w:sz="4" w:space="0" w:color="000000"/>
               <w:left w:val="single" w:sz="4" w:space="0" w:color="000000"/>
@@ -8231,7 +9342,7 @@
         </w:tc>
         <w:tc>
           <w:tcPr>
-            <w:tcW w:w="1434" w:type="dxa"/>
+            <w:tcW w:w="1412" w:type="dxa"/>
             <w:tcBorders>
               <w:top w:val="single" w:sz="4" w:space="0" w:color="000000"/>
               <w:left w:val="single" w:sz="4" w:space="0" w:color="000000"/>
@@ -8268,7 +9379,7 @@
         <w:trPr/>
         <w:tc>
           <w:tcPr>
-            <w:tcW w:w="2634" w:type="dxa"/>
+            <w:tcW w:w="2635" w:type="dxa"/>
             <w:tcBorders>
               <w:top w:val="single" w:sz="4" w:space="0" w:color="000000"/>
               <w:left w:val="single" w:sz="4" w:space="0" w:color="000000"/>
@@ -8301,7 +9412,7 @@
         </w:tc>
         <w:tc>
           <w:tcPr>
-            <w:tcW w:w="904" w:type="dxa"/>
+            <w:tcW w:w="903" w:type="dxa"/>
             <w:tcBorders>
               <w:top w:val="single" w:sz="4" w:space="0" w:color="000000"/>
               <w:left w:val="single" w:sz="4" w:space="0" w:color="000000"/>
@@ -8370,7 +9481,7 @@
         </w:tc>
         <w:tc>
           <w:tcPr>
-            <w:tcW w:w="3288" w:type="dxa"/>
+            <w:tcW w:w="3287" w:type="dxa"/>
             <w:tcBorders>
               <w:top w:val="single" w:sz="4" w:space="0" w:color="000000"/>
               <w:left w:val="single" w:sz="4" w:space="0" w:color="000000"/>
@@ -8403,7 +9514,7 @@
         </w:tc>
         <w:tc>
           <w:tcPr>
-            <w:tcW w:w="1327" w:type="dxa"/>
+            <w:tcW w:w="1328" w:type="dxa"/>
             <w:tcBorders>
               <w:top w:val="single" w:sz="4" w:space="0" w:color="000000"/>
               <w:left w:val="single" w:sz="4" w:space="0" w:color="000000"/>
@@ -8468,7 +9579,7 @@
         </w:tc>
         <w:tc>
           <w:tcPr>
-            <w:tcW w:w="3252" w:type="dxa"/>
+            <w:tcW w:w="3253" w:type="dxa"/>
             <w:tcBorders>
               <w:top w:val="single" w:sz="4" w:space="0" w:color="000000"/>
               <w:left w:val="single" w:sz="4" w:space="0" w:color="000000"/>
@@ -8499,7 +9610,7 @@
         </w:tc>
         <w:tc>
           <w:tcPr>
-            <w:tcW w:w="1376" w:type="dxa"/>
+            <w:tcW w:w="1377" w:type="dxa"/>
             <w:tcBorders>
               <w:top w:val="single" w:sz="4" w:space="0" w:color="000000"/>
               <w:left w:val="single" w:sz="4" w:space="0" w:color="000000"/>
@@ -8576,7 +9687,7 @@
         </w:tc>
         <w:tc>
           <w:tcPr>
-            <w:tcW w:w="1376" w:type="dxa"/>
+            <w:tcW w:w="1379" w:type="dxa"/>
             <w:tcBorders>
               <w:top w:val="single" w:sz="4" w:space="0" w:color="000000"/>
               <w:left w:val="single" w:sz="4" w:space="0" w:color="000000"/>
@@ -8621,7 +9732,7 @@
         </w:tc>
         <w:tc>
           <w:tcPr>
-            <w:tcW w:w="1434" w:type="dxa"/>
+            <w:tcW w:w="1412" w:type="dxa"/>
             <w:tcBorders>
               <w:top w:val="single" w:sz="4" w:space="0" w:color="000000"/>
               <w:left w:val="single" w:sz="4" w:space="0" w:color="000000"/>
@@ -8658,7 +9769,7 @@
         <w:trPr/>
         <w:tc>
           <w:tcPr>
-            <w:tcW w:w="2634" w:type="dxa"/>
+            <w:tcW w:w="2635" w:type="dxa"/>
             <w:tcBorders>
               <w:top w:val="single" w:sz="4" w:space="0" w:color="000000"/>
               <w:left w:val="single" w:sz="4" w:space="0" w:color="000000"/>
@@ -8691,7 +9802,7 @@
         </w:tc>
         <w:tc>
           <w:tcPr>
-            <w:tcW w:w="904" w:type="dxa"/>
+            <w:tcW w:w="903" w:type="dxa"/>
             <w:tcBorders>
               <w:top w:val="single" w:sz="4" w:space="0" w:color="000000"/>
               <w:left w:val="single" w:sz="4" w:space="0" w:color="000000"/>
@@ -8758,7 +9869,7 @@
         </w:tc>
         <w:tc>
           <w:tcPr>
-            <w:tcW w:w="3288" w:type="dxa"/>
+            <w:tcW w:w="3287" w:type="dxa"/>
             <w:tcBorders>
               <w:top w:val="single" w:sz="4" w:space="0" w:color="000000"/>
               <w:left w:val="single" w:sz="4" w:space="0" w:color="000000"/>
@@ -8791,7 +9902,7 @@
         </w:tc>
         <w:tc>
           <w:tcPr>
-            <w:tcW w:w="1327" w:type="dxa"/>
+            <w:tcW w:w="1328" w:type="dxa"/>
             <w:tcBorders>
               <w:top w:val="single" w:sz="4" w:space="0" w:color="000000"/>
               <w:left w:val="single" w:sz="4" w:space="0" w:color="000000"/>
@@ -8856,7 +9967,7 @@
         </w:tc>
         <w:tc>
           <w:tcPr>
-            <w:tcW w:w="3252" w:type="dxa"/>
+            <w:tcW w:w="3253" w:type="dxa"/>
             <w:tcBorders>
               <w:top w:val="single" w:sz="4" w:space="0" w:color="000000"/>
               <w:left w:val="single" w:sz="4" w:space="0" w:color="000000"/>
@@ -8878,7 +9989,7 @@
         </w:tc>
         <w:tc>
           <w:tcPr>
-            <w:tcW w:w="1376" w:type="dxa"/>
+            <w:tcW w:w="1377" w:type="dxa"/>
             <w:tcBorders>
               <w:top w:val="single" w:sz="4" w:space="0" w:color="000000"/>
               <w:left w:val="single" w:sz="4" w:space="0" w:color="000000"/>
@@ -8907,7 +10018,7 @@
         </w:tc>
         <w:tc>
           <w:tcPr>
-            <w:tcW w:w="1376" w:type="dxa"/>
+            <w:tcW w:w="1379" w:type="dxa"/>
             <w:tcBorders>
               <w:top w:val="single" w:sz="4" w:space="0" w:color="000000"/>
               <w:left w:val="single" w:sz="4" w:space="0" w:color="000000"/>
@@ -8927,7 +10038,7 @@
         </w:tc>
         <w:tc>
           <w:tcPr>
-            <w:tcW w:w="1434" w:type="dxa"/>
+            <w:tcW w:w="1412" w:type="dxa"/>
             <w:tcBorders>
               <w:top w:val="single" w:sz="4" w:space="0" w:color="000000"/>
               <w:left w:val="single" w:sz="4" w:space="0" w:color="000000"/>
@@ -8964,7 +10075,7 @@
         <w:trPr/>
         <w:tc>
           <w:tcPr>
-            <w:tcW w:w="2634" w:type="dxa"/>
+            <w:tcW w:w="2635" w:type="dxa"/>
             <w:tcBorders>
               <w:top w:val="single" w:sz="4" w:space="0" w:color="000000"/>
               <w:left w:val="single" w:sz="4" w:space="0" w:color="000000"/>
@@ -8997,7 +10108,7 @@
         </w:tc>
         <w:tc>
           <w:tcPr>
-            <w:tcW w:w="904" w:type="dxa"/>
+            <w:tcW w:w="903" w:type="dxa"/>
             <w:tcBorders>
               <w:top w:val="single" w:sz="4" w:space="0" w:color="000000"/>
               <w:left w:val="single" w:sz="4" w:space="0" w:color="000000"/>
@@ -9063,7 +10174,7 @@
         </w:tc>
         <w:tc>
           <w:tcPr>
-            <w:tcW w:w="3288" w:type="dxa"/>
+            <w:tcW w:w="3287" w:type="dxa"/>
             <w:tcBorders>
               <w:top w:val="single" w:sz="4" w:space="0" w:color="000000"/>
               <w:left w:val="single" w:sz="4" w:space="0" w:color="000000"/>
@@ -9096,7 +10207,7 @@
         </w:tc>
         <w:tc>
           <w:tcPr>
-            <w:tcW w:w="1327" w:type="dxa"/>
+            <w:tcW w:w="1328" w:type="dxa"/>
             <w:tcBorders>
               <w:top w:val="single" w:sz="4" w:space="0" w:color="000000"/>
               <w:left w:val="single" w:sz="4" w:space="0" w:color="000000"/>
@@ -9158,7 +10269,7 @@
         </w:tc>
         <w:tc>
           <w:tcPr>
-            <w:tcW w:w="3252" w:type="dxa"/>
+            <w:tcW w:w="3253" w:type="dxa"/>
             <w:tcBorders>
               <w:top w:val="single" w:sz="4" w:space="0" w:color="000000"/>
               <w:left w:val="single" w:sz="4" w:space="0" w:color="000000"/>
@@ -9189,7 +10300,7 @@
         </w:tc>
         <w:tc>
           <w:tcPr>
-            <w:tcW w:w="1376" w:type="dxa"/>
+            <w:tcW w:w="1377" w:type="dxa"/>
             <w:tcBorders>
               <w:top w:val="single" w:sz="4" w:space="0" w:color="000000"/>
               <w:left w:val="single" w:sz="4" w:space="0" w:color="000000"/>
@@ -9218,7 +10329,7 @@
         </w:tc>
         <w:tc>
           <w:tcPr>
-            <w:tcW w:w="1376" w:type="dxa"/>
+            <w:tcW w:w="1379" w:type="dxa"/>
             <w:tcBorders>
               <w:top w:val="single" w:sz="4" w:space="0" w:color="000000"/>
               <w:left w:val="single" w:sz="4" w:space="0" w:color="000000"/>
@@ -9238,7 +10349,7 @@
         </w:tc>
         <w:tc>
           <w:tcPr>
-            <w:tcW w:w="1434" w:type="dxa"/>
+            <w:tcW w:w="1412" w:type="dxa"/>
             <w:tcBorders>
               <w:top w:val="single" w:sz="4" w:space="0" w:color="000000"/>
               <w:left w:val="single" w:sz="4" w:space="0" w:color="000000"/>
@@ -9289,7 +10400,7 @@
         <w:trPr/>
         <w:tc>
           <w:tcPr>
-            <w:tcW w:w="2634" w:type="dxa"/>
+            <w:tcW w:w="2635" w:type="dxa"/>
             <w:tcBorders>
               <w:top w:val="single" w:sz="4" w:space="0" w:color="000000"/>
               <w:left w:val="single" w:sz="4" w:space="0" w:color="000000"/>
@@ -9322,7 +10433,7 @@
         </w:tc>
         <w:tc>
           <w:tcPr>
-            <w:tcW w:w="904" w:type="dxa"/>
+            <w:tcW w:w="903" w:type="dxa"/>
             <w:tcBorders>
               <w:top w:val="single" w:sz="4" w:space="0" w:color="000000"/>
               <w:left w:val="single" w:sz="4" w:space="0" w:color="000000"/>
@@ -9391,7 +10502,7 @@
         </w:tc>
         <w:tc>
           <w:tcPr>
-            <w:tcW w:w="3288" w:type="dxa"/>
+            <w:tcW w:w="3287" w:type="dxa"/>
             <w:tcBorders>
               <w:top w:val="single" w:sz="4" w:space="0" w:color="000000"/>
               <w:left w:val="single" w:sz="4" w:space="0" w:color="000000"/>
@@ -9424,7 +10535,7 @@
         </w:tc>
         <w:tc>
           <w:tcPr>
-            <w:tcW w:w="1327" w:type="dxa"/>
+            <w:tcW w:w="1328" w:type="dxa"/>
             <w:tcBorders>
               <w:top w:val="single" w:sz="4" w:space="0" w:color="000000"/>
               <w:left w:val="single" w:sz="4" w:space="0" w:color="000000"/>
@@ -9486,7 +10597,7 @@
         </w:tc>
         <w:tc>
           <w:tcPr>
-            <w:tcW w:w="3252" w:type="dxa"/>
+            <w:tcW w:w="3253" w:type="dxa"/>
             <w:tcBorders>
               <w:top w:val="single" w:sz="4" w:space="0" w:color="000000"/>
               <w:left w:val="single" w:sz="4" w:space="0" w:color="000000"/>
@@ -9508,7 +10619,7 @@
         </w:tc>
         <w:tc>
           <w:tcPr>
-            <w:tcW w:w="1376" w:type="dxa"/>
+            <w:tcW w:w="1377" w:type="dxa"/>
             <w:tcBorders>
               <w:top w:val="single" w:sz="4" w:space="0" w:color="000000"/>
               <w:left w:val="single" w:sz="4" w:space="0" w:color="000000"/>
@@ -9537,7 +10648,7 @@
         </w:tc>
         <w:tc>
           <w:tcPr>
-            <w:tcW w:w="1376" w:type="dxa"/>
+            <w:tcW w:w="1379" w:type="dxa"/>
             <w:tcBorders>
               <w:top w:val="single" w:sz="4" w:space="0" w:color="000000"/>
               <w:left w:val="single" w:sz="4" w:space="0" w:color="000000"/>
@@ -9558,7 +10669,7 @@
         </w:tc>
         <w:tc>
           <w:tcPr>
-            <w:tcW w:w="1434" w:type="dxa"/>
+            <w:tcW w:w="1412" w:type="dxa"/>
             <w:tcBorders>
               <w:top w:val="single" w:sz="4" w:space="0" w:color="000000"/>
               <w:left w:val="single" w:sz="4" w:space="0" w:color="000000"/>
@@ -9591,7 +10702,7 @@
         <w:trPr/>
         <w:tc>
           <w:tcPr>
-            <w:tcW w:w="2634" w:type="dxa"/>
+            <w:tcW w:w="2635" w:type="dxa"/>
             <w:tcBorders>
               <w:top w:val="single" w:sz="4" w:space="0" w:color="000000"/>
               <w:left w:val="single" w:sz="4" w:space="0" w:color="000000"/>
@@ -9624,7 +10735,7 @@
         </w:tc>
         <w:tc>
           <w:tcPr>
-            <w:tcW w:w="904" w:type="dxa"/>
+            <w:tcW w:w="903" w:type="dxa"/>
             <w:tcBorders>
               <w:top w:val="single" w:sz="4" w:space="0" w:color="000000"/>
               <w:left w:val="single" w:sz="4" w:space="0" w:color="000000"/>
@@ -9691,7 +10802,7 @@
         </w:tc>
         <w:tc>
           <w:tcPr>
-            <w:tcW w:w="3288" w:type="dxa"/>
+            <w:tcW w:w="3287" w:type="dxa"/>
             <w:tcBorders>
               <w:top w:val="single" w:sz="4" w:space="0" w:color="000000"/>
               <w:left w:val="single" w:sz="4" w:space="0" w:color="000000"/>
@@ -9724,7 +10835,7 @@
         </w:tc>
         <w:tc>
           <w:tcPr>
-            <w:tcW w:w="1327" w:type="dxa"/>
+            <w:tcW w:w="1328" w:type="dxa"/>
             <w:tcBorders>
               <w:top w:val="single" w:sz="4" w:space="0" w:color="000000"/>
               <w:left w:val="single" w:sz="4" w:space="0" w:color="000000"/>
@@ -9789,7 +10900,7 @@
         </w:tc>
         <w:tc>
           <w:tcPr>
-            <w:tcW w:w="3252" w:type="dxa"/>
+            <w:tcW w:w="3253" w:type="dxa"/>
             <w:tcBorders>
               <w:top w:val="single" w:sz="4" w:space="0" w:color="000000"/>
               <w:left w:val="single" w:sz="4" w:space="0" w:color="000000"/>
@@ -9820,7 +10931,7 @@
         </w:tc>
         <w:tc>
           <w:tcPr>
-            <w:tcW w:w="1376" w:type="dxa"/>
+            <w:tcW w:w="1377" w:type="dxa"/>
             <w:tcBorders>
               <w:top w:val="single" w:sz="4" w:space="0" w:color="000000"/>
               <w:left w:val="single" w:sz="4" w:space="0" w:color="000000"/>
@@ -9867,7 +10978,7 @@
         </w:tc>
         <w:tc>
           <w:tcPr>
-            <w:tcW w:w="1376" w:type="dxa"/>
+            <w:tcW w:w="1379" w:type="dxa"/>
             <w:tcBorders>
               <w:top w:val="single" w:sz="4" w:space="0" w:color="000000"/>
               <w:left w:val="single" w:sz="4" w:space="0" w:color="000000"/>
@@ -9902,7 +11013,7 @@
         </w:tc>
         <w:tc>
           <w:tcPr>
-            <w:tcW w:w="1434" w:type="dxa"/>
+            <w:tcW w:w="1412" w:type="dxa"/>
             <w:tcBorders>
               <w:top w:val="single" w:sz="4" w:space="0" w:color="000000"/>
               <w:left w:val="single" w:sz="4" w:space="0" w:color="000000"/>

</xml_diff>